<commit_message>
in đơn hàng trực tiếp
</commit_message>
<xml_diff>
--- a/DMS/Templates/Print_Direct.docx
+++ b/DMS/Templates/Print_Direct.docx
@@ -1,6 +1,6 @@
 
 <file path=word/document.xml><?xml version="1.0" encoding="utf-8"?>
-<w:document xmlns:wpc="http://schemas.microsoft.com/office/word/2010/wordprocessingCanvas" xmlns:cx="http://schemas.microsoft.com/office/drawing/2014/chartex" xmlns:mc="http://schemas.openxmlformats.org/markup-compatibility/2006" xmlns:o="urn:schemas-microsoft-com:office:office" xmlns:r="http://schemas.openxmlformats.org/officeDocument/2006/relationships" xmlns:m="http://schemas.openxmlformats.org/officeDocument/2006/math" xmlns:v="urn:schemas-microsoft-com:vml" xmlns:wp14="http://schemas.microsoft.com/office/word/2010/wordprocessingDrawing" xmlns:wp="http://schemas.openxmlformats.org/drawingml/2006/wordprocessingDrawing" xmlns:w10="urn:schemas-microsoft-com:office:word" xmlns:w="http://schemas.openxmlformats.org/wordprocessingml/2006/main" xmlns:w14="http://schemas.microsoft.com/office/word/2010/wordml" xmlns:w15="http://schemas.microsoft.com/office/word/2012/wordml" xmlns:w16se="http://schemas.microsoft.com/office/word/2015/wordml/symex" xmlns:wpg="http://schemas.microsoft.com/office/word/2010/wordprocessingGroup" xmlns:wpi="http://schemas.microsoft.com/office/word/2010/wordprocessingInk" xmlns:wne="http://schemas.microsoft.com/office/word/2006/wordml" xmlns:wps="http://schemas.microsoft.com/office/word/2010/wordprocessingShape" mc:Ignorable="w14 w15 w16se wp14">
+<w:document xmlns:wpc="http://schemas.microsoft.com/office/word/2010/wordprocessingCanvas" xmlns:cx="http://schemas.microsoft.com/office/drawing/2014/chartex" xmlns:cx1="http://schemas.microsoft.com/office/drawing/2015/9/8/chartex" xmlns:cx2="http://schemas.microsoft.com/office/drawing/2015/10/21/chartex" xmlns:cx3="http://schemas.microsoft.com/office/drawing/2016/5/9/chartex" xmlns:cx4="http://schemas.microsoft.com/office/drawing/2016/5/10/chartex" xmlns:cx5="http://schemas.microsoft.com/office/drawing/2016/5/11/chartex" xmlns:cx6="http://schemas.microsoft.com/office/drawing/2016/5/12/chartex" xmlns:cx7="http://schemas.microsoft.com/office/drawing/2016/5/13/chartex" xmlns:cx8="http://schemas.microsoft.com/office/drawing/2016/5/14/chartex" xmlns:mc="http://schemas.openxmlformats.org/markup-compatibility/2006" xmlns:aink="http://schemas.microsoft.com/office/drawing/2016/ink" xmlns:am3d="http://schemas.microsoft.com/office/drawing/2017/model3d" xmlns:o="urn:schemas-microsoft-com:office:office" xmlns:r="http://schemas.openxmlformats.org/officeDocument/2006/relationships" xmlns:m="http://schemas.openxmlformats.org/officeDocument/2006/math" xmlns:v="urn:schemas-microsoft-com:vml" xmlns:wp14="http://schemas.microsoft.com/office/word/2010/wordprocessingDrawing" xmlns:wp="http://schemas.openxmlformats.org/drawingml/2006/wordprocessingDrawing" xmlns:w10="urn:schemas-microsoft-com:office:word" xmlns:w="http://schemas.openxmlformats.org/wordprocessingml/2006/main" xmlns:w14="http://schemas.microsoft.com/office/word/2010/wordml" xmlns:w15="http://schemas.microsoft.com/office/word/2012/wordml" xmlns:w16cex="http://schemas.microsoft.com/office/word/2018/wordml/cex" xmlns:w16cid="http://schemas.microsoft.com/office/word/2016/wordml/cid" xmlns:w16="http://schemas.microsoft.com/office/word/2018/wordml" xmlns:w16se="http://schemas.microsoft.com/office/word/2015/wordml/symex" xmlns:wpg="http://schemas.microsoft.com/office/word/2010/wordprocessingGroup" xmlns:wpi="http://schemas.microsoft.com/office/word/2010/wordprocessingInk" xmlns:wne="http://schemas.microsoft.com/office/word/2006/wordml" xmlns:wps="http://schemas.microsoft.com/office/word/2010/wordprocessingShape" mc:Ignorable="w14 w15 w16se w16cid w16 w16cex wp14">
   <w:body>
     <w:p>
       <w:pPr>
@@ -21,7 +21,7 @@
           <w:szCs w:val="24"/>
         </w:rPr>
         <w:drawing>
-          <wp:anchor distT="0" distB="0" distL="114300" distR="114300" simplePos="0" relativeHeight="251658240" behindDoc="1" locked="0" layoutInCell="1" allowOverlap="1" wp14:anchorId="2FD256B7" wp14:editId="33557975">
+          <wp:anchor distT="0" distB="0" distL="114300" distR="114300" simplePos="0" relativeHeight="251658240" behindDoc="1" locked="0" layoutInCell="1" allowOverlap="1" wp14:anchorId="1342E3E2" wp14:editId="082D23C8">
             <wp:simplePos x="0" y="0"/>
             <wp:positionH relativeFrom="column">
               <wp:posOffset>-85061</wp:posOffset>
@@ -159,274 +159,312 @@
         <w:t>ĐƠN BÁN HÀNG</w:t>
       </w:r>
     </w:p>
-    <w:p>
-      <w:pPr>
-        <w:rPr>
-          <w:rFonts w:ascii="Times New Roman" w:hAnsi="Times New Roman" w:cs="Times New Roman"/>
-          <w:sz w:val="24"/>
-          <w:szCs w:val="24"/>
-        </w:rPr>
-      </w:pPr>
-      <w:r>
-        <w:rPr>
-          <w:rFonts w:ascii="Times New Roman" w:hAnsi="Times New Roman" w:cs="Times New Roman"/>
-          <w:b/>
-          <w:sz w:val="24"/>
-          <w:szCs w:val="24"/>
-        </w:rPr>
-        <w:t>Đại lý mua:</w:t>
-      </w:r>
-      <w:r>
-        <w:rPr>
-          <w:rFonts w:ascii="Times New Roman" w:hAnsi="Times New Roman" w:cs="Times New Roman"/>
-          <w:sz w:val="24"/>
-          <w:szCs w:val="24"/>
-        </w:rPr>
-        <w:t>{Đại lý mua}</w:t>
-      </w:r>
-      <w:r>
-        <w:rPr>
-          <w:rFonts w:ascii="Times New Roman" w:hAnsi="Times New Roman" w:cs="Times New Roman"/>
-          <w:sz w:val="24"/>
-          <w:szCs w:val="24"/>
-        </w:rPr>
-        <w:t>......</w:t>
-      </w:r>
-      <w:r>
-        <w:rPr>
-          <w:rFonts w:ascii="Times New Roman" w:hAnsi="Times New Roman" w:cs="Times New Roman"/>
-          <w:sz w:val="24"/>
-          <w:szCs w:val="24"/>
-        </w:rPr>
-        <w:t>.................……</w:t>
-      </w:r>
-      <w:r>
-        <w:rPr>
-          <w:rFonts w:ascii="Times New Roman" w:hAnsi="Times New Roman" w:cs="Times New Roman"/>
-          <w:sz w:val="24"/>
-          <w:szCs w:val="24"/>
-        </w:rPr>
-        <w:t>…………</w:t>
-      </w:r>
-      <w:r>
-        <w:rPr>
-          <w:rFonts w:ascii="Times New Roman" w:hAnsi="Times New Roman" w:cs="Times New Roman"/>
-          <w:sz w:val="24"/>
-          <w:szCs w:val="24"/>
-        </w:rPr>
-        <w:t>……...</w:t>
-      </w:r>
-      <w:r>
-        <w:rPr>
-          <w:rFonts w:ascii="Times New Roman" w:hAnsi="Times New Roman" w:cs="Times New Roman"/>
-          <w:sz w:val="24"/>
-          <w:szCs w:val="24"/>
-        </w:rPr>
-        <w:t>…</w:t>
-      </w:r>
-      <w:r>
-        <w:rPr>
-          <w:rFonts w:ascii="Times New Roman" w:hAnsi="Times New Roman" w:cs="Times New Roman"/>
-          <w:sz w:val="24"/>
-          <w:szCs w:val="24"/>
-        </w:rPr>
-        <w:t>……..</w:t>
-      </w:r>
-      <w:r>
-        <w:rPr>
-          <w:rFonts w:ascii="Times New Roman" w:hAnsi="Times New Roman" w:cs="Times New Roman"/>
-          <w:sz w:val="24"/>
-          <w:szCs w:val="24"/>
-        </w:rPr>
-        <w:t>………</w:t>
-      </w:r>
-      <w:r>
-        <w:rPr>
-          <w:rFonts w:ascii="Times New Roman" w:hAnsi="Times New Roman" w:cs="Times New Roman"/>
-          <w:sz w:val="24"/>
-          <w:szCs w:val="24"/>
-        </w:rPr>
-        <w:t>Mã số thuế</w:t>
-      </w:r>
-      <w:r>
-        <w:rPr>
-          <w:rFonts w:ascii="Times New Roman" w:hAnsi="Times New Roman" w:cs="Times New Roman"/>
-          <w:sz w:val="24"/>
-          <w:szCs w:val="24"/>
-        </w:rPr>
-        <w:t>:{</w:t>
-      </w:r>
-      <w:r>
-        <w:rPr>
-          <w:rFonts w:ascii="Times New Roman" w:hAnsi="Times New Roman" w:cs="Times New Roman"/>
-          <w:sz w:val="24"/>
-          <w:szCs w:val="24"/>
-        </w:rPr>
-        <w:t>Mã số thuế</w:t>
-      </w:r>
-      <w:r>
-        <w:rPr>
-          <w:rFonts w:ascii="Times New Roman" w:hAnsi="Times New Roman" w:cs="Times New Roman"/>
-          <w:sz w:val="24"/>
-          <w:szCs w:val="24"/>
-        </w:rPr>
-        <w:t>}</w:t>
-      </w:r>
-      <w:r>
-        <w:rPr>
-          <w:rFonts w:ascii="Times New Roman" w:hAnsi="Times New Roman" w:cs="Times New Roman"/>
-          <w:sz w:val="24"/>
-          <w:szCs w:val="24"/>
-        </w:rPr>
-        <w:t>...</w:t>
-      </w:r>
-      <w:r>
-        <w:rPr>
-          <w:rFonts w:ascii="Times New Roman" w:hAnsi="Times New Roman" w:cs="Times New Roman"/>
-          <w:sz w:val="24"/>
-          <w:szCs w:val="24"/>
-        </w:rPr>
-        <w:t>..............</w:t>
-      </w:r>
-      <w:r>
-        <w:rPr>
-          <w:rFonts w:ascii="Times New Roman" w:hAnsi="Times New Roman" w:cs="Times New Roman"/>
-          <w:sz w:val="24"/>
-          <w:szCs w:val="24"/>
-        </w:rPr>
-        <w:t>.................</w:t>
-      </w:r>
-      <w:r>
-        <w:rPr>
-          <w:rFonts w:ascii="Times New Roman" w:hAnsi="Times New Roman" w:cs="Times New Roman"/>
-          <w:sz w:val="24"/>
-          <w:szCs w:val="24"/>
-        </w:rPr>
-        <w:t>...........</w:t>
-      </w:r>
-    </w:p>
-    <w:p>
-      <w:pPr>
-        <w:rPr>
-          <w:rFonts w:ascii="Times New Roman" w:hAnsi="Times New Roman" w:cs="Times New Roman"/>
-          <w:sz w:val="24"/>
-          <w:szCs w:val="24"/>
-        </w:rPr>
-      </w:pPr>
-      <w:r>
-        <w:rPr>
-          <w:rFonts w:ascii="Times New Roman" w:hAnsi="Times New Roman" w:cs="Times New Roman"/>
-          <w:sz w:val="24"/>
-          <w:szCs w:val="24"/>
-        </w:rPr>
-        <w:t>Số điện thoạ</w:t>
-      </w:r>
-      <w:r>
-        <w:rPr>
-          <w:rFonts w:ascii="Times New Roman" w:hAnsi="Times New Roman" w:cs="Times New Roman"/>
-          <w:sz w:val="24"/>
-          <w:szCs w:val="24"/>
-        </w:rPr>
-        <w:t>i:{SDTĐại lý mua}</w:t>
-      </w:r>
-      <w:r>
-        <w:rPr>
-          <w:rFonts w:ascii="Times New Roman" w:hAnsi="Times New Roman" w:cs="Times New Roman"/>
-          <w:sz w:val="24"/>
-          <w:szCs w:val="24"/>
-        </w:rPr>
-        <w:t>...</w:t>
-      </w:r>
-      <w:r>
-        <w:rPr>
-          <w:rFonts w:ascii="Times New Roman" w:hAnsi="Times New Roman" w:cs="Times New Roman"/>
-          <w:sz w:val="24"/>
-          <w:szCs w:val="24"/>
-        </w:rPr>
-        <w:t>.............................................................................................................................................................</w:t>
-      </w:r>
-    </w:p>
-    <w:p>
-      <w:pPr>
-        <w:rPr>
-          <w:rFonts w:ascii="Times New Roman" w:hAnsi="Times New Roman" w:cs="Times New Roman"/>
-          <w:sz w:val="24"/>
-          <w:szCs w:val="24"/>
-        </w:rPr>
-      </w:pPr>
-      <w:r>
-        <w:rPr>
-          <w:rFonts w:ascii="Times New Roman" w:hAnsi="Times New Roman" w:cs="Times New Roman"/>
-          <w:sz w:val="24"/>
-          <w:szCs w:val="24"/>
-        </w:rPr>
-        <w:t xml:space="preserve">Địa chỉ </w:t>
-      </w:r>
-      <w:r>
-        <w:rPr>
-          <w:rFonts w:ascii="Times New Roman" w:hAnsi="Times New Roman" w:cs="Times New Roman"/>
-          <w:sz w:val="24"/>
-          <w:szCs w:val="24"/>
-        </w:rPr>
-        <w:t>giao hàng:</w:t>
-      </w:r>
-      <w:r>
-        <w:rPr>
-          <w:rFonts w:ascii="Times New Roman" w:hAnsi="Times New Roman" w:cs="Times New Roman"/>
-          <w:sz w:val="24"/>
-          <w:szCs w:val="24"/>
-        </w:rPr>
-        <w:t xml:space="preserve"> {Địa chỉ giao hàng</w:t>
-      </w:r>
-      <w:r>
-        <w:rPr>
-          <w:rFonts w:ascii="Times New Roman" w:hAnsi="Times New Roman" w:cs="Times New Roman"/>
-          <w:sz w:val="24"/>
-          <w:szCs w:val="24"/>
-        </w:rPr>
-        <w:t>};;.</w:t>
-      </w:r>
-      <w:r>
-        <w:rPr>
-          <w:rFonts w:ascii="Times New Roman" w:hAnsi="Times New Roman" w:cs="Times New Roman"/>
-          <w:sz w:val="24"/>
-          <w:szCs w:val="24"/>
-        </w:rPr>
-        <w:t>……</w:t>
-      </w:r>
-      <w:r>
-        <w:rPr>
-          <w:rFonts w:ascii="Times New Roman" w:hAnsi="Times New Roman" w:cs="Times New Roman"/>
-          <w:sz w:val="24"/>
-          <w:szCs w:val="24"/>
-        </w:rPr>
-        <w:t>…………………………</w:t>
-      </w:r>
-      <w:r>
-        <w:rPr>
-          <w:rFonts w:ascii="Times New Roman" w:hAnsi="Times New Roman" w:cs="Times New Roman"/>
-          <w:sz w:val="24"/>
-          <w:szCs w:val="24"/>
-        </w:rPr>
-        <w:t>………………………………………………………</w:t>
-      </w:r>
-      <w:r>
-        <w:rPr>
-          <w:rFonts w:ascii="Times New Roman" w:hAnsi="Times New Roman" w:cs="Times New Roman"/>
-          <w:sz w:val="24"/>
-          <w:szCs w:val="24"/>
-        </w:rPr>
-        <w:t>……</w:t>
-      </w:r>
-      <w:r>
-        <w:rPr>
-          <w:rFonts w:ascii="Times New Roman" w:hAnsi="Times New Roman" w:cs="Times New Roman"/>
-          <w:sz w:val="24"/>
-          <w:szCs w:val="24"/>
-        </w:rPr>
-        <w:t>…..</w:t>
-      </w:r>
-    </w:p>
+    <w:tbl>
+      <w:tblPr>
+        <w:tblStyle w:val="TableGrid"/>
+        <w:tblW w:w="0" w:type="auto"/>
+        <w:tblLook w:val="04A0" w:firstRow="1" w:lastRow="0" w:firstColumn="1" w:lastColumn="0" w:noHBand="0" w:noVBand="1"/>
+      </w:tblPr>
+      <w:tblGrid>
+        <w:gridCol w:w="8075"/>
+        <w:gridCol w:w="4731"/>
+      </w:tblGrid>
+      <w:tr>
+        <w:trPr>
+          <w:trHeight w:val="614"/>
+        </w:trPr>
+        <w:tc>
+          <w:tcPr>
+            <w:tcW w:w="8075" w:type="dxa"/>
+            <w:vAlign w:val="center"/>
+          </w:tcPr>
+          <w:p>
+            <w:pPr>
+              <w:rPr>
+                <w:rFonts w:ascii="Times New Roman" w:hAnsi="Times New Roman" w:cs="Times New Roman"/>
+                <w:b/>
+                <w:sz w:val="44"/>
+                <w:szCs w:val="44"/>
+              </w:rPr>
+            </w:pPr>
+            <w:r>
+              <w:rPr>
+                <w:rFonts w:ascii="Times New Roman" w:hAnsi="Times New Roman" w:cs="Times New Roman"/>
+                <w:b/>
+                <w:sz w:val="24"/>
+                <w:szCs w:val="24"/>
+              </w:rPr>
+              <w:t>Đại lý mua:</w:t>
+            </w:r>
+            <w:r>
+              <w:rPr>
+                <w:rFonts w:ascii="Times New Roman" w:hAnsi="Times New Roman" w:cs="Times New Roman"/>
+                <w:b/>
+                <w:sz w:val="24"/>
+                <w:szCs w:val="24"/>
+              </w:rPr>
+              <w:t xml:space="preserve"> </w:t>
+            </w:r>
+            <w:r>
+              <w:rPr>
+                <w:rFonts w:ascii="Times New Roman" w:hAnsi="Times New Roman" w:cs="Times New Roman"/>
+                <w:bCs/>
+                <w:sz w:val="24"/>
+                <w:szCs w:val="24"/>
+              </w:rPr>
+              <w:t>{</w:t>
+            </w:r>
+            <w:r>
+              <w:rPr>
+                <w:rFonts w:ascii="Times New Roman" w:hAnsi="Times New Roman" w:cs="Times New Roman"/>
+                <w:sz w:val="24"/>
+                <w:szCs w:val="24"/>
+              </w:rPr>
+              <w:t>{</w:t>
+            </w:r>
+            <w:proofErr w:type="gramStart"/>
+            <w:r>
+              <w:rPr>
+                <w:rFonts w:ascii="Times New Roman" w:hAnsi="Times New Roman" w:cs="Times New Roman"/>
+                <w:sz w:val="24"/>
+                <w:szCs w:val="24"/>
+              </w:rPr>
+              <w:t>Order.BuyerStore.Name</w:t>
+            </w:r>
+            <w:proofErr w:type="gramEnd"/>
+            <w:r>
+              <w:rPr>
+                <w:rFonts w:ascii="Times New Roman" w:hAnsi="Times New Roman" w:cs="Times New Roman"/>
+                <w:sz w:val="24"/>
+                <w:szCs w:val="24"/>
+              </w:rPr>
+              <w:t>}</w:t>
+            </w:r>
+            <w:r>
+              <w:rPr>
+                <w:rFonts w:ascii="Times New Roman" w:hAnsi="Times New Roman" w:cs="Times New Roman"/>
+                <w:sz w:val="24"/>
+                <w:szCs w:val="24"/>
+              </w:rPr>
+              <w:t>}</w:t>
+            </w:r>
+          </w:p>
+        </w:tc>
+        <w:tc>
+          <w:tcPr>
+            <w:tcW w:w="4731" w:type="dxa"/>
+            <w:vAlign w:val="center"/>
+          </w:tcPr>
+          <w:p>
+            <w:pPr>
+              <w:rPr>
+                <w:rFonts w:ascii="Times New Roman" w:hAnsi="Times New Roman" w:cs="Times New Roman"/>
+                <w:sz w:val="24"/>
+                <w:szCs w:val="24"/>
+              </w:rPr>
+            </w:pPr>
+            <w:r>
+              <w:rPr>
+                <w:rFonts w:ascii="Times New Roman" w:hAnsi="Times New Roman" w:cs="Times New Roman"/>
+                <w:sz w:val="24"/>
+                <w:szCs w:val="24"/>
+              </w:rPr>
+              <w:t>Mã số thuế:</w:t>
+            </w:r>
+            <w:r>
+              <w:rPr>
+                <w:rFonts w:ascii="Times New Roman" w:hAnsi="Times New Roman" w:cs="Times New Roman"/>
+                <w:sz w:val="24"/>
+                <w:szCs w:val="24"/>
+              </w:rPr>
+              <w:t xml:space="preserve"> {</w:t>
+            </w:r>
+            <w:r>
+              <w:rPr>
+                <w:rFonts w:ascii="Times New Roman" w:hAnsi="Times New Roman" w:cs="Times New Roman"/>
+                <w:sz w:val="24"/>
+                <w:szCs w:val="24"/>
+              </w:rPr>
+              <w:t>{</w:t>
+            </w:r>
+            <w:proofErr w:type="gramStart"/>
+            <w:r>
+              <w:rPr>
+                <w:rFonts w:ascii="Times New Roman" w:hAnsi="Times New Roman" w:cs="Times New Roman"/>
+                <w:sz w:val="24"/>
+                <w:szCs w:val="24"/>
+              </w:rPr>
+              <w:t>Order.BuyerStore</w:t>
+            </w:r>
+            <w:r>
+              <w:rPr>
+                <w:rFonts w:ascii="Times New Roman" w:hAnsi="Times New Roman" w:cs="Times New Roman"/>
+                <w:sz w:val="24"/>
+                <w:szCs w:val="24"/>
+              </w:rPr>
+              <w:t>.TaxCode</w:t>
+            </w:r>
+            <w:proofErr w:type="gramEnd"/>
+            <w:r>
+              <w:rPr>
+                <w:rFonts w:ascii="Times New Roman" w:hAnsi="Times New Roman" w:cs="Times New Roman"/>
+                <w:sz w:val="24"/>
+                <w:szCs w:val="24"/>
+              </w:rPr>
+              <w:t>}</w:t>
+            </w:r>
+            <w:r>
+              <w:rPr>
+                <w:rFonts w:ascii="Times New Roman" w:hAnsi="Times New Roman" w:cs="Times New Roman"/>
+                <w:sz w:val="24"/>
+                <w:szCs w:val="24"/>
+              </w:rPr>
+              <w:t>}</w:t>
+            </w:r>
+          </w:p>
+        </w:tc>
+      </w:tr>
+      <w:tr>
+        <w:trPr>
+          <w:trHeight w:val="552"/>
+        </w:trPr>
+        <w:tc>
+          <w:tcPr>
+            <w:tcW w:w="12806" w:type="dxa"/>
+            <w:gridSpan w:val="2"/>
+            <w:vAlign w:val="center"/>
+          </w:tcPr>
+          <w:p>
+            <w:pPr>
+              <w:rPr>
+                <w:rFonts w:ascii="Times New Roman" w:hAnsi="Times New Roman" w:cs="Times New Roman"/>
+                <w:sz w:val="24"/>
+                <w:szCs w:val="24"/>
+              </w:rPr>
+            </w:pPr>
+            <w:r>
+              <w:rPr>
+                <w:rFonts w:ascii="Times New Roman" w:hAnsi="Times New Roman" w:cs="Times New Roman"/>
+                <w:sz w:val="24"/>
+                <w:szCs w:val="24"/>
+              </w:rPr>
+              <w:t>Số điện thoạ</w:t>
+            </w:r>
+            <w:r>
+              <w:rPr>
+                <w:rFonts w:ascii="Times New Roman" w:hAnsi="Times New Roman" w:cs="Times New Roman"/>
+                <w:sz w:val="24"/>
+                <w:szCs w:val="24"/>
+              </w:rPr>
+              <w:t>i:</w:t>
+            </w:r>
+            <w:r>
+              <w:rPr>
+                <w:rFonts w:ascii="Times New Roman" w:hAnsi="Times New Roman" w:cs="Times New Roman"/>
+                <w:sz w:val="24"/>
+                <w:szCs w:val="24"/>
+              </w:rPr>
+              <w:t xml:space="preserve"> {</w:t>
+            </w:r>
+            <w:r>
+              <w:rPr>
+                <w:rFonts w:ascii="Times New Roman" w:hAnsi="Times New Roman" w:cs="Times New Roman"/>
+                <w:sz w:val="24"/>
+                <w:szCs w:val="24"/>
+              </w:rPr>
+              <w:t>{</w:t>
+            </w:r>
+            <w:proofErr w:type="gramStart"/>
+            <w:r>
+              <w:rPr>
+                <w:rFonts w:ascii="Times New Roman" w:hAnsi="Times New Roman" w:cs="Times New Roman"/>
+                <w:sz w:val="24"/>
+                <w:szCs w:val="24"/>
+              </w:rPr>
+              <w:t>Order.BuyerStore.Telephone</w:t>
+            </w:r>
+            <w:proofErr w:type="gramEnd"/>
+            <w:r>
+              <w:rPr>
+                <w:rFonts w:ascii="Times New Roman" w:hAnsi="Times New Roman" w:cs="Times New Roman"/>
+                <w:sz w:val="24"/>
+                <w:szCs w:val="24"/>
+              </w:rPr>
+              <w:t>}</w:t>
+            </w:r>
+            <w:r>
+              <w:rPr>
+                <w:rFonts w:ascii="Times New Roman" w:hAnsi="Times New Roman" w:cs="Times New Roman"/>
+                <w:sz w:val="24"/>
+                <w:szCs w:val="24"/>
+              </w:rPr>
+              <w:t>}</w:t>
+            </w:r>
+          </w:p>
+        </w:tc>
+      </w:tr>
+      <w:tr>
+        <w:trPr>
+          <w:trHeight w:val="574"/>
+        </w:trPr>
+        <w:tc>
+          <w:tcPr>
+            <w:tcW w:w="12806" w:type="dxa"/>
+            <w:gridSpan w:val="2"/>
+            <w:vAlign w:val="center"/>
+          </w:tcPr>
+          <w:p>
+            <w:pPr>
+              <w:rPr>
+                <w:rFonts w:ascii="Times New Roman" w:hAnsi="Times New Roman" w:cs="Times New Roman"/>
+                <w:sz w:val="24"/>
+                <w:szCs w:val="24"/>
+              </w:rPr>
+            </w:pPr>
+            <w:r>
+              <w:rPr>
+                <w:rFonts w:ascii="Times New Roman" w:hAnsi="Times New Roman" w:cs="Times New Roman"/>
+                <w:sz w:val="24"/>
+                <w:szCs w:val="24"/>
+              </w:rPr>
+              <w:t xml:space="preserve">Địa chỉ </w:t>
+            </w:r>
+            <w:r>
+              <w:rPr>
+                <w:rFonts w:ascii="Times New Roman" w:hAnsi="Times New Roman" w:cs="Times New Roman"/>
+                <w:sz w:val="24"/>
+                <w:szCs w:val="24"/>
+              </w:rPr>
+              <w:t xml:space="preserve">giao hàng: </w:t>
+            </w:r>
+            <w:r>
+              <w:rPr>
+                <w:rFonts w:ascii="Times New Roman" w:hAnsi="Times New Roman" w:cs="Times New Roman"/>
+                <w:sz w:val="24"/>
+                <w:szCs w:val="24"/>
+              </w:rPr>
+              <w:t>{</w:t>
+            </w:r>
+            <w:r>
+              <w:rPr>
+                <w:rFonts w:ascii="Times New Roman" w:hAnsi="Times New Roman" w:cs="Times New Roman"/>
+                <w:sz w:val="24"/>
+                <w:szCs w:val="24"/>
+              </w:rPr>
+              <w:t>{Order.DeliveryAddress}</w:t>
+            </w:r>
+            <w:r>
+              <w:rPr>
+                <w:rFonts w:ascii="Times New Roman" w:hAnsi="Times New Roman" w:cs="Times New Roman"/>
+                <w:sz w:val="24"/>
+                <w:szCs w:val="24"/>
+              </w:rPr>
+              <w:t>}</w:t>
+            </w:r>
+          </w:p>
+        </w:tc>
+      </w:tr>
+    </w:tbl>
     <w:p>
       <w:pPr>
         <w:rPr>
@@ -438,22 +476,23 @@
     </w:p>
     <w:tbl>
       <w:tblPr>
-        <w:tblW w:w="13315" w:type="dxa"/>
+        <w:tblW w:w="0" w:type="auto"/>
+        <w:tblLayout w:type="fixed"/>
         <w:tblLook w:val="04A0" w:firstRow="1" w:lastRow="0" w:firstColumn="1" w:lastColumn="0" w:noHBand="0" w:noVBand="1"/>
       </w:tblPr>
       <w:tblGrid>
-        <w:gridCol w:w="671"/>
-        <w:gridCol w:w="1006"/>
-        <w:gridCol w:w="1910"/>
-        <w:gridCol w:w="843"/>
-        <w:gridCol w:w="831"/>
-        <w:gridCol w:w="1033"/>
-        <w:gridCol w:w="811"/>
-        <w:gridCol w:w="1080"/>
-        <w:gridCol w:w="1080"/>
-        <w:gridCol w:w="951"/>
-        <w:gridCol w:w="823"/>
-        <w:gridCol w:w="2276"/>
+        <w:gridCol w:w="704"/>
+        <w:gridCol w:w="1067"/>
+        <w:gridCol w:w="1485"/>
+        <w:gridCol w:w="850"/>
+        <w:gridCol w:w="992"/>
+        <w:gridCol w:w="993"/>
+        <w:gridCol w:w="850"/>
+        <w:gridCol w:w="1276"/>
+        <w:gridCol w:w="1276"/>
+        <w:gridCol w:w="850"/>
+        <w:gridCol w:w="851"/>
+        <w:gridCol w:w="1612"/>
       </w:tblGrid>
       <w:tr>
         <w:trPr>
@@ -461,7 +500,7 @@
         </w:trPr>
         <w:tc>
           <w:tcPr>
-            <w:tcW w:w="671" w:type="dxa"/>
+            <w:tcW w:w="704" w:type="dxa"/>
             <w:tcBorders>
               <w:top w:val="single" w:sz="4" w:space="0" w:color="auto"/>
               <w:left w:val="single" w:sz="4" w:space="0" w:color="auto"/>
@@ -507,7 +546,7 @@
         </w:tc>
         <w:tc>
           <w:tcPr>
-            <w:tcW w:w="1006" w:type="dxa"/>
+            <w:tcW w:w="1067" w:type="dxa"/>
             <w:tcBorders>
               <w:top w:val="single" w:sz="4" w:space="0" w:color="auto"/>
               <w:left w:val="nil"/>
@@ -543,7 +582,7 @@
         </w:tc>
         <w:tc>
           <w:tcPr>
-            <w:tcW w:w="1910" w:type="dxa"/>
+            <w:tcW w:w="1485" w:type="dxa"/>
             <w:tcBorders>
               <w:top w:val="single" w:sz="4" w:space="0" w:color="auto"/>
               <w:left w:val="nil"/>
@@ -579,7 +618,7 @@
         </w:tc>
         <w:tc>
           <w:tcPr>
-            <w:tcW w:w="843" w:type="dxa"/>
+            <w:tcW w:w="850" w:type="dxa"/>
             <w:tcBorders>
               <w:top w:val="single" w:sz="4" w:space="0" w:color="auto"/>
               <w:left w:val="nil"/>
@@ -641,7 +680,7 @@
         </w:tc>
         <w:tc>
           <w:tcPr>
-            <w:tcW w:w="831" w:type="dxa"/>
+            <w:tcW w:w="992" w:type="dxa"/>
             <w:tcBorders>
               <w:top w:val="single" w:sz="4" w:space="0" w:color="auto"/>
               <w:left w:val="nil"/>
@@ -673,45 +712,6 @@
               </w:rPr>
               <w:t>Số lượng</w:t>
             </w:r>
-          </w:p>
-          <w:p>
-            <w:pPr>
-              <w:spacing w:after="0" w:line="240" w:lineRule="auto"/>
-              <w:jc w:val="center"/>
-              <w:rPr>
-                <w:rFonts w:ascii="Times New Roman" w:eastAsia="Times New Roman" w:hAnsi="Times New Roman" w:cs="Times New Roman"/>
-                <w:b/>
-                <w:bCs/>
-                <w:sz w:val="24"/>
-                <w:szCs w:val="24"/>
-              </w:rPr>
-            </w:pPr>
-          </w:p>
-          <w:p>
-            <w:pPr>
-              <w:spacing w:after="0" w:line="240" w:lineRule="auto"/>
-              <w:jc w:val="center"/>
-              <w:rPr>
-                <w:rFonts w:ascii="Times New Roman" w:eastAsia="Times New Roman" w:hAnsi="Times New Roman" w:cs="Times New Roman"/>
-                <w:b/>
-                <w:bCs/>
-                <w:sz w:val="24"/>
-                <w:szCs w:val="24"/>
-              </w:rPr>
-            </w:pPr>
-          </w:p>
-          <w:p>
-            <w:pPr>
-              <w:spacing w:after="0" w:line="240" w:lineRule="auto"/>
-              <w:jc w:val="center"/>
-              <w:rPr>
-                <w:rFonts w:ascii="Times New Roman" w:eastAsia="Times New Roman" w:hAnsi="Times New Roman" w:cs="Times New Roman"/>
-                <w:b/>
-                <w:bCs/>
-                <w:sz w:val="24"/>
-                <w:szCs w:val="24"/>
-              </w:rPr>
-            </w:pPr>
           </w:p>
           <w:p>
             <w:pPr>
@@ -739,7 +739,7 @@
         </w:tc>
         <w:tc>
           <w:tcPr>
-            <w:tcW w:w="1033" w:type="dxa"/>
+            <w:tcW w:w="993" w:type="dxa"/>
             <w:tcBorders>
               <w:top w:val="single" w:sz="4" w:space="0" w:color="auto"/>
               <w:left w:val="nil"/>
@@ -785,7 +785,7 @@
         </w:tc>
         <w:tc>
           <w:tcPr>
-            <w:tcW w:w="811" w:type="dxa"/>
+            <w:tcW w:w="850" w:type="dxa"/>
             <w:tcBorders>
               <w:top w:val="single" w:sz="4" w:space="0" w:color="auto"/>
               <w:left w:val="nil"/>
@@ -821,7 +821,7 @@
         </w:tc>
         <w:tc>
           <w:tcPr>
-            <w:tcW w:w="1080" w:type="dxa"/>
+            <w:tcW w:w="1276" w:type="dxa"/>
             <w:tcBorders>
               <w:top w:val="single" w:sz="4" w:space="0" w:color="auto"/>
               <w:left w:val="nil"/>
@@ -857,7 +857,7 @@
         </w:tc>
         <w:tc>
           <w:tcPr>
-            <w:tcW w:w="1080" w:type="dxa"/>
+            <w:tcW w:w="1276" w:type="dxa"/>
             <w:tcBorders>
               <w:top w:val="single" w:sz="4" w:space="0" w:color="auto"/>
               <w:left w:val="nil"/>
@@ -889,19 +889,6 @@
               </w:rPr>
               <w:t>Đơn giá theo đơn vị bán</w:t>
             </w:r>
-          </w:p>
-          <w:p>
-            <w:pPr>
-              <w:spacing w:after="0" w:line="240" w:lineRule="auto"/>
-              <w:jc w:val="center"/>
-              <w:rPr>
-                <w:rFonts w:ascii="Times New Roman" w:eastAsia="Times New Roman" w:hAnsi="Times New Roman" w:cs="Times New Roman"/>
-                <w:b/>
-                <w:bCs/>
-                <w:sz w:val="24"/>
-                <w:szCs w:val="24"/>
-              </w:rPr>
-            </w:pPr>
           </w:p>
           <w:p>
             <w:pPr>
@@ -929,7 +916,7 @@
         </w:tc>
         <w:tc>
           <w:tcPr>
-            <w:tcW w:w="951" w:type="dxa"/>
+            <w:tcW w:w="850" w:type="dxa"/>
             <w:tcBorders>
               <w:top w:val="single" w:sz="4" w:space="0" w:color="auto"/>
               <w:left w:val="nil"/>
@@ -961,45 +948,6 @@
               </w:rPr>
               <w:t>Chiết khấu</w:t>
             </w:r>
-          </w:p>
-          <w:p>
-            <w:pPr>
-              <w:spacing w:after="0" w:line="240" w:lineRule="auto"/>
-              <w:jc w:val="center"/>
-              <w:rPr>
-                <w:rFonts w:ascii="Times New Roman" w:eastAsia="Times New Roman" w:hAnsi="Times New Roman" w:cs="Times New Roman"/>
-                <w:b/>
-                <w:bCs/>
-                <w:sz w:val="24"/>
-                <w:szCs w:val="24"/>
-              </w:rPr>
-            </w:pPr>
-          </w:p>
-          <w:p>
-            <w:pPr>
-              <w:spacing w:after="0" w:line="240" w:lineRule="auto"/>
-              <w:jc w:val="center"/>
-              <w:rPr>
-                <w:rFonts w:ascii="Times New Roman" w:eastAsia="Times New Roman" w:hAnsi="Times New Roman" w:cs="Times New Roman"/>
-                <w:b/>
-                <w:bCs/>
-                <w:sz w:val="24"/>
-                <w:szCs w:val="24"/>
-              </w:rPr>
-            </w:pPr>
-          </w:p>
-          <w:p>
-            <w:pPr>
-              <w:spacing w:after="0" w:line="240" w:lineRule="auto"/>
-              <w:jc w:val="center"/>
-              <w:rPr>
-                <w:rFonts w:ascii="Times New Roman" w:eastAsia="Times New Roman" w:hAnsi="Times New Roman" w:cs="Times New Roman"/>
-                <w:b/>
-                <w:bCs/>
-                <w:sz w:val="24"/>
-                <w:szCs w:val="24"/>
-              </w:rPr>
-            </w:pPr>
           </w:p>
           <w:p>
             <w:pPr>
@@ -1027,7 +975,7 @@
         </w:tc>
         <w:tc>
           <w:tcPr>
-            <w:tcW w:w="823" w:type="dxa"/>
+            <w:tcW w:w="851" w:type="dxa"/>
             <w:tcBorders>
               <w:top w:val="single" w:sz="4" w:space="0" w:color="auto"/>
               <w:left w:val="nil"/>
@@ -1059,58 +1007,6 @@
               </w:rPr>
               <w:t>VAT</w:t>
             </w:r>
-          </w:p>
-          <w:p>
-            <w:pPr>
-              <w:spacing w:after="0" w:line="240" w:lineRule="auto"/>
-              <w:jc w:val="center"/>
-              <w:rPr>
-                <w:rFonts w:ascii="Times New Roman" w:eastAsia="Times New Roman" w:hAnsi="Times New Roman" w:cs="Times New Roman"/>
-                <w:b/>
-                <w:bCs/>
-                <w:sz w:val="24"/>
-                <w:szCs w:val="24"/>
-              </w:rPr>
-            </w:pPr>
-          </w:p>
-          <w:p>
-            <w:pPr>
-              <w:spacing w:after="0" w:line="240" w:lineRule="auto"/>
-              <w:jc w:val="center"/>
-              <w:rPr>
-                <w:rFonts w:ascii="Times New Roman" w:eastAsia="Times New Roman" w:hAnsi="Times New Roman" w:cs="Times New Roman"/>
-                <w:b/>
-                <w:bCs/>
-                <w:sz w:val="24"/>
-                <w:szCs w:val="24"/>
-              </w:rPr>
-            </w:pPr>
-          </w:p>
-          <w:p>
-            <w:pPr>
-              <w:spacing w:after="0" w:line="240" w:lineRule="auto"/>
-              <w:jc w:val="center"/>
-              <w:rPr>
-                <w:rFonts w:ascii="Times New Roman" w:eastAsia="Times New Roman" w:hAnsi="Times New Roman" w:cs="Times New Roman"/>
-                <w:b/>
-                <w:bCs/>
-                <w:sz w:val="24"/>
-                <w:szCs w:val="24"/>
-              </w:rPr>
-            </w:pPr>
-          </w:p>
-          <w:p>
-            <w:pPr>
-              <w:spacing w:after="0" w:line="240" w:lineRule="auto"/>
-              <w:jc w:val="center"/>
-              <w:rPr>
-                <w:rFonts w:ascii="Times New Roman" w:eastAsia="Times New Roman" w:hAnsi="Times New Roman" w:cs="Times New Roman"/>
-                <w:b/>
-                <w:bCs/>
-                <w:sz w:val="24"/>
-                <w:szCs w:val="24"/>
-              </w:rPr>
-            </w:pPr>
           </w:p>
           <w:p>
             <w:pPr>
@@ -1138,7 +1034,7 @@
         </w:tc>
         <w:tc>
           <w:tcPr>
-            <w:tcW w:w="2276" w:type="dxa"/>
+            <w:tcW w:w="1612" w:type="dxa"/>
             <w:tcBorders>
               <w:top w:val="single" w:sz="4" w:space="0" w:color="auto"/>
               <w:left w:val="nil"/>
@@ -1172,61 +1068,6 @@
               </w:rPr>
               <w:t>Thành tiền</w:t>
             </w:r>
-          </w:p>
-          <w:p>
-            <w:pPr>
-              <w:spacing w:after="0" w:line="240" w:lineRule="auto"/>
-              <w:jc w:val="center"/>
-              <w:rPr>
-                <w:rFonts w:ascii="Times New Roman" w:eastAsia="Times New Roman" w:hAnsi="Times New Roman" w:cs="Times New Roman"/>
-                <w:b/>
-                <w:bCs/>
-                <w:color w:val="000000"/>
-                <w:sz w:val="24"/>
-                <w:szCs w:val="24"/>
-              </w:rPr>
-            </w:pPr>
-          </w:p>
-          <w:p>
-            <w:pPr>
-              <w:spacing w:after="0" w:line="240" w:lineRule="auto"/>
-              <w:rPr>
-                <w:rFonts w:ascii="Times New Roman" w:eastAsia="Times New Roman" w:hAnsi="Times New Roman" w:cs="Times New Roman"/>
-                <w:b/>
-                <w:bCs/>
-                <w:color w:val="000000"/>
-                <w:sz w:val="24"/>
-                <w:szCs w:val="24"/>
-              </w:rPr>
-            </w:pPr>
-          </w:p>
-          <w:p>
-            <w:pPr>
-              <w:spacing w:after="0" w:line="240" w:lineRule="auto"/>
-              <w:jc w:val="center"/>
-              <w:rPr>
-                <w:rFonts w:ascii="Times New Roman" w:eastAsia="Times New Roman" w:hAnsi="Times New Roman" w:cs="Times New Roman"/>
-                <w:b/>
-                <w:bCs/>
-                <w:color w:val="000000"/>
-                <w:sz w:val="24"/>
-                <w:szCs w:val="24"/>
-              </w:rPr>
-            </w:pPr>
-          </w:p>
-          <w:p>
-            <w:pPr>
-              <w:spacing w:after="0" w:line="240" w:lineRule="auto"/>
-              <w:jc w:val="center"/>
-              <w:rPr>
-                <w:rFonts w:ascii="Times New Roman" w:eastAsia="Times New Roman" w:hAnsi="Times New Roman" w:cs="Times New Roman"/>
-                <w:b/>
-                <w:bCs/>
-                <w:color w:val="000000"/>
-                <w:sz w:val="24"/>
-                <w:szCs w:val="24"/>
-              </w:rPr>
-            </w:pPr>
           </w:p>
           <w:p>
             <w:pPr>
@@ -1250,7 +1091,31 @@
                 <w:sz w:val="20"/>
                 <w:szCs w:val="20"/>
               </w:rPr>
-              <w:t>(5)= (1)*(2)*(100%-(3))</w:t>
+              <w:t>(</w:t>
+            </w:r>
+            <w:proofErr w:type="gramStart"/>
+            <w:r>
+              <w:rPr>
+                <w:rFonts w:ascii="Times New Roman" w:eastAsia="Times New Roman" w:hAnsi="Times New Roman" w:cs="Times New Roman"/>
+                <w:b/>
+                <w:bCs/>
+                <w:color w:val="000000"/>
+                <w:sz w:val="20"/>
+                <w:szCs w:val="20"/>
+              </w:rPr>
+              <w:t>5)=</w:t>
+            </w:r>
+            <w:proofErr w:type="gramEnd"/>
+            <w:r>
+              <w:rPr>
+                <w:rFonts w:ascii="Times New Roman" w:eastAsia="Times New Roman" w:hAnsi="Times New Roman" w:cs="Times New Roman"/>
+                <w:b/>
+                <w:bCs/>
+                <w:color w:val="000000"/>
+                <w:sz w:val="20"/>
+                <w:szCs w:val="20"/>
+              </w:rPr>
+              <w:t xml:space="preserve"> (1)*(2)*(100%-(3))</w:t>
             </w:r>
           </w:p>
         </w:tc>
@@ -1261,7 +1126,7 @@
         </w:trPr>
         <w:tc>
           <w:tcPr>
-            <w:tcW w:w="671" w:type="dxa"/>
+            <w:tcW w:w="704" w:type="dxa"/>
             <w:tcBorders>
               <w:top w:val="nil"/>
               <w:left w:val="single" w:sz="4" w:space="0" w:color="auto"/>
@@ -1283,17 +1148,17 @@
             </w:pPr>
             <w:r>
               <w:rPr>
-                <w:rFonts w:ascii="Times New Roman" w:eastAsia="Times New Roman" w:hAnsi="Times New Roman" w:cs="Times New Roman"/>
-                <w:sz w:val="24"/>
-                <w:szCs w:val="24"/>
-              </w:rPr>
-              <w:t>1</w:t>
-            </w:r>
-          </w:p>
-        </w:tc>
-        <w:tc>
-          <w:tcPr>
-            <w:tcW w:w="1006" w:type="dxa"/>
+                <w:rFonts w:ascii="Times New Roman" w:hAnsi="Times New Roman" w:cs="Times New Roman"/>
+                <w:sz w:val="24"/>
+                <w:szCs w:val="24"/>
+              </w:rPr>
+              <w:t>{{Order.Contents.STT}}</w:t>
+            </w:r>
+          </w:p>
+        </w:tc>
+        <w:tc>
+          <w:tcPr>
+            <w:tcW w:w="1067" w:type="dxa"/>
             <w:tcBorders>
               <w:top w:val="nil"/>
               <w:left w:val="nil"/>
@@ -1315,17 +1180,35 @@
             </w:pPr>
             <w:r>
               <w:rPr>
-                <w:rFonts w:ascii="Times New Roman" w:eastAsia="Times New Roman" w:hAnsi="Times New Roman" w:cs="Times New Roman"/>
-                <w:sz w:val="24"/>
-                <w:szCs w:val="24"/>
-              </w:rPr>
-              <w:t>DT03</w:t>
-            </w:r>
-          </w:p>
-        </w:tc>
-        <w:tc>
-          <w:tcPr>
-            <w:tcW w:w="1910" w:type="dxa"/>
+                <w:rFonts w:ascii="Times New Roman" w:hAnsi="Times New Roman" w:cs="Times New Roman"/>
+                <w:sz w:val="24"/>
+                <w:szCs w:val="24"/>
+              </w:rPr>
+              <w:t>{{</w:t>
+            </w:r>
+            <w:proofErr w:type="gramStart"/>
+            <w:r>
+              <w:rPr>
+                <w:rFonts w:ascii="Times New Roman" w:hAnsi="Times New Roman" w:cs="Times New Roman"/>
+                <w:sz w:val="24"/>
+                <w:szCs w:val="24"/>
+              </w:rPr>
+              <w:t>Order.Contents.Item.Code</w:t>
+            </w:r>
+            <w:proofErr w:type="gramEnd"/>
+            <w:r>
+              <w:rPr>
+                <w:rFonts w:ascii="Times New Roman" w:hAnsi="Times New Roman" w:cs="Times New Roman"/>
+                <w:sz w:val="24"/>
+                <w:szCs w:val="24"/>
+              </w:rPr>
+              <w:t>}}</w:t>
+            </w:r>
+          </w:p>
+        </w:tc>
+        <w:tc>
+          <w:tcPr>
+            <w:tcW w:w="1485" w:type="dxa"/>
             <w:tcBorders>
               <w:top w:val="nil"/>
               <w:left w:val="nil"/>
@@ -1346,17 +1229,35 @@
             </w:pPr>
             <w:r>
               <w:rPr>
-                <w:rFonts w:ascii="Times New Roman" w:eastAsia="Times New Roman" w:hAnsi="Times New Roman" w:cs="Times New Roman"/>
-                <w:sz w:val="24"/>
-                <w:szCs w:val="24"/>
-              </w:rPr>
-              <w:t>Đèn Led01</w:t>
-            </w:r>
-          </w:p>
-        </w:tc>
-        <w:tc>
-          <w:tcPr>
-            <w:tcW w:w="843" w:type="dxa"/>
+                <w:rFonts w:ascii="Times New Roman" w:hAnsi="Times New Roman" w:cs="Times New Roman"/>
+                <w:sz w:val="24"/>
+                <w:szCs w:val="24"/>
+              </w:rPr>
+              <w:t>{{</w:t>
+            </w:r>
+            <w:proofErr w:type="gramStart"/>
+            <w:r>
+              <w:rPr>
+                <w:rFonts w:ascii="Times New Roman" w:hAnsi="Times New Roman" w:cs="Times New Roman"/>
+                <w:sz w:val="24"/>
+                <w:szCs w:val="24"/>
+              </w:rPr>
+              <w:t>Order.Contents.Item.Name</w:t>
+            </w:r>
+            <w:proofErr w:type="gramEnd"/>
+            <w:r>
+              <w:rPr>
+                <w:rFonts w:ascii="Times New Roman" w:hAnsi="Times New Roman" w:cs="Times New Roman"/>
+                <w:sz w:val="24"/>
+                <w:szCs w:val="24"/>
+              </w:rPr>
+              <w:t>}}</w:t>
+            </w:r>
+          </w:p>
+        </w:tc>
+        <w:tc>
+          <w:tcPr>
+            <w:tcW w:w="850" w:type="dxa"/>
             <w:tcBorders>
               <w:top w:val="nil"/>
               <w:left w:val="nil"/>
@@ -1378,17 +1279,35 @@
             </w:pPr>
             <w:r>
               <w:rPr>
-                <w:rFonts w:ascii="Times New Roman" w:eastAsia="Times New Roman" w:hAnsi="Times New Roman" w:cs="Times New Roman"/>
-                <w:sz w:val="24"/>
-                <w:szCs w:val="24"/>
-              </w:rPr>
-              <w:t>Thùng</w:t>
-            </w:r>
-          </w:p>
-        </w:tc>
-        <w:tc>
-          <w:tcPr>
-            <w:tcW w:w="831" w:type="dxa"/>
+                <w:rFonts w:ascii="Times New Roman" w:hAnsi="Times New Roman" w:cs="Times New Roman"/>
+                <w:sz w:val="24"/>
+                <w:szCs w:val="24"/>
+              </w:rPr>
+              <w:t>{{</w:t>
+            </w:r>
+            <w:proofErr w:type="gramStart"/>
+            <w:r>
+              <w:rPr>
+                <w:rFonts w:ascii="Times New Roman" w:hAnsi="Times New Roman" w:cs="Times New Roman"/>
+                <w:sz w:val="24"/>
+                <w:szCs w:val="24"/>
+              </w:rPr>
+              <w:t>Order.Contents.UnitOfMeasure.Name</w:t>
+            </w:r>
+            <w:proofErr w:type="gramEnd"/>
+            <w:r>
+              <w:rPr>
+                <w:rFonts w:ascii="Times New Roman" w:hAnsi="Times New Roman" w:cs="Times New Roman"/>
+                <w:sz w:val="24"/>
+                <w:szCs w:val="24"/>
+              </w:rPr>
+              <w:t>}}</w:t>
+            </w:r>
+          </w:p>
+        </w:tc>
+        <w:tc>
+          <w:tcPr>
+            <w:tcW w:w="992" w:type="dxa"/>
             <w:tcBorders>
               <w:top w:val="nil"/>
               <w:left w:val="nil"/>
@@ -1410,17 +1329,35 @@
             </w:pPr>
             <w:r>
               <w:rPr>
-                <w:rFonts w:ascii="Times New Roman" w:eastAsia="Times New Roman" w:hAnsi="Times New Roman" w:cs="Times New Roman"/>
-                <w:sz w:val="24"/>
-                <w:szCs w:val="24"/>
-              </w:rPr>
-              <w:t>100</w:t>
-            </w:r>
-          </w:p>
-        </w:tc>
-        <w:tc>
-          <w:tcPr>
-            <w:tcW w:w="1033" w:type="dxa"/>
+                <w:rFonts w:ascii="Times New Roman" w:hAnsi="Times New Roman" w:cs="Times New Roman"/>
+                <w:sz w:val="24"/>
+                <w:szCs w:val="24"/>
+              </w:rPr>
+              <w:t>{{</w:t>
+            </w:r>
+            <w:proofErr w:type="gramStart"/>
+            <w:r>
+              <w:rPr>
+                <w:rFonts w:ascii="Times New Roman" w:hAnsi="Times New Roman" w:cs="Times New Roman"/>
+                <w:sz w:val="24"/>
+                <w:szCs w:val="24"/>
+              </w:rPr>
+              <w:t>Order.Contents.QuantityString</w:t>
+            </w:r>
+            <w:proofErr w:type="gramEnd"/>
+            <w:r>
+              <w:rPr>
+                <w:rFonts w:ascii="Times New Roman" w:hAnsi="Times New Roman" w:cs="Times New Roman"/>
+                <w:sz w:val="24"/>
+                <w:szCs w:val="24"/>
+              </w:rPr>
+              <w:t>}}</w:t>
+            </w:r>
+          </w:p>
+        </w:tc>
+        <w:tc>
+          <w:tcPr>
+            <w:tcW w:w="993" w:type="dxa"/>
             <w:tcBorders>
               <w:top w:val="nil"/>
               <w:left w:val="nil"/>
@@ -1442,17 +1379,35 @@
             </w:pPr>
             <w:r>
               <w:rPr>
-                <w:rFonts w:ascii="Times New Roman" w:eastAsia="Times New Roman" w:hAnsi="Times New Roman" w:cs="Times New Roman"/>
-                <w:sz w:val="24"/>
-                <w:szCs w:val="24"/>
-              </w:rPr>
-              <w:t>300</w:t>
-            </w:r>
-          </w:p>
-        </w:tc>
-        <w:tc>
-          <w:tcPr>
-            <w:tcW w:w="811" w:type="dxa"/>
+                <w:rFonts w:ascii="Times New Roman" w:hAnsi="Times New Roman" w:cs="Times New Roman"/>
+                <w:sz w:val="24"/>
+                <w:szCs w:val="24"/>
+              </w:rPr>
+              <w:t>{{</w:t>
+            </w:r>
+            <w:proofErr w:type="gramStart"/>
+            <w:r>
+              <w:rPr>
+                <w:rFonts w:ascii="Times New Roman" w:hAnsi="Times New Roman" w:cs="Times New Roman"/>
+                <w:sz w:val="24"/>
+                <w:szCs w:val="24"/>
+              </w:rPr>
+              <w:t>Order.Contents.RequestedQuantityString</w:t>
+            </w:r>
+            <w:proofErr w:type="gramEnd"/>
+            <w:r>
+              <w:rPr>
+                <w:rFonts w:ascii="Times New Roman" w:hAnsi="Times New Roman" w:cs="Times New Roman"/>
+                <w:sz w:val="24"/>
+                <w:szCs w:val="24"/>
+              </w:rPr>
+              <w:t>}}</w:t>
+            </w:r>
+          </w:p>
+        </w:tc>
+        <w:tc>
+          <w:tcPr>
+            <w:tcW w:w="850" w:type="dxa"/>
             <w:tcBorders>
               <w:top w:val="nil"/>
               <w:left w:val="nil"/>
@@ -1474,17 +1429,35 @@
             </w:pPr>
             <w:r>
               <w:rPr>
-                <w:rFonts w:ascii="Times New Roman" w:eastAsia="Times New Roman" w:hAnsi="Times New Roman" w:cs="Times New Roman"/>
-                <w:sz w:val="24"/>
-                <w:szCs w:val="24"/>
-              </w:rPr>
-              <w:t>Cái</w:t>
-            </w:r>
-          </w:p>
-        </w:tc>
-        <w:tc>
-          <w:tcPr>
-            <w:tcW w:w="1080" w:type="dxa"/>
+                <w:rFonts w:ascii="Times New Roman" w:hAnsi="Times New Roman" w:cs="Times New Roman"/>
+                <w:sz w:val="24"/>
+                <w:szCs w:val="24"/>
+              </w:rPr>
+              <w:t>{{</w:t>
+            </w:r>
+            <w:proofErr w:type="gramStart"/>
+            <w:r>
+              <w:rPr>
+                <w:rFonts w:ascii="Times New Roman" w:hAnsi="Times New Roman" w:cs="Times New Roman"/>
+                <w:sz w:val="24"/>
+                <w:szCs w:val="24"/>
+              </w:rPr>
+              <w:t>Order.Contents.PrimaryUnitOfMeasure.Name</w:t>
+            </w:r>
+            <w:proofErr w:type="gramEnd"/>
+            <w:r>
+              <w:rPr>
+                <w:rFonts w:ascii="Times New Roman" w:hAnsi="Times New Roman" w:cs="Times New Roman"/>
+                <w:sz w:val="24"/>
+                <w:szCs w:val="24"/>
+              </w:rPr>
+              <w:t>}}</w:t>
+            </w:r>
+          </w:p>
+        </w:tc>
+        <w:tc>
+          <w:tcPr>
+            <w:tcW w:w="1276" w:type="dxa"/>
             <w:tcBorders>
               <w:top w:val="nil"/>
               <w:left w:val="nil"/>
@@ -1506,17 +1479,35 @@
             </w:pPr>
             <w:r>
               <w:rPr>
-                <w:rFonts w:ascii="Times New Roman" w:eastAsia="Times New Roman" w:hAnsi="Times New Roman" w:cs="Times New Roman"/>
-                <w:sz w:val="24"/>
-                <w:szCs w:val="24"/>
-              </w:rPr>
-              <w:t>100,000</w:t>
-            </w:r>
-          </w:p>
-        </w:tc>
-        <w:tc>
-          <w:tcPr>
-            <w:tcW w:w="1080" w:type="dxa"/>
+                <w:rFonts w:ascii="Times New Roman" w:hAnsi="Times New Roman" w:cs="Times New Roman"/>
+                <w:sz w:val="24"/>
+                <w:szCs w:val="24"/>
+              </w:rPr>
+              <w:t>{{</w:t>
+            </w:r>
+            <w:proofErr w:type="gramStart"/>
+            <w:r>
+              <w:rPr>
+                <w:rFonts w:ascii="Times New Roman" w:hAnsi="Times New Roman" w:cs="Times New Roman"/>
+                <w:sz w:val="24"/>
+                <w:szCs w:val="24"/>
+              </w:rPr>
+              <w:t>Order.Contents.PrimaryPriceString</w:t>
+            </w:r>
+            <w:proofErr w:type="gramEnd"/>
+            <w:r>
+              <w:rPr>
+                <w:rFonts w:ascii="Times New Roman" w:hAnsi="Times New Roman" w:cs="Times New Roman"/>
+                <w:sz w:val="24"/>
+                <w:szCs w:val="24"/>
+              </w:rPr>
+              <w:t>}}</w:t>
+            </w:r>
+          </w:p>
+        </w:tc>
+        <w:tc>
+          <w:tcPr>
+            <w:tcW w:w="1276" w:type="dxa"/>
             <w:tcBorders>
               <w:top w:val="nil"/>
               <w:left w:val="nil"/>
@@ -1538,17 +1529,35 @@
             </w:pPr>
             <w:r>
               <w:rPr>
-                <w:rFonts w:ascii="Times New Roman" w:eastAsia="Times New Roman" w:hAnsi="Times New Roman" w:cs="Times New Roman"/>
-                <w:sz w:val="24"/>
-                <w:szCs w:val="24"/>
-              </w:rPr>
-              <w:t>300,000</w:t>
-            </w:r>
-          </w:p>
-        </w:tc>
-        <w:tc>
-          <w:tcPr>
-            <w:tcW w:w="951" w:type="dxa"/>
+                <w:rFonts w:ascii="Times New Roman" w:hAnsi="Times New Roman" w:cs="Times New Roman"/>
+                <w:sz w:val="24"/>
+                <w:szCs w:val="24"/>
+              </w:rPr>
+              <w:t>{{</w:t>
+            </w:r>
+            <w:proofErr w:type="gramStart"/>
+            <w:r>
+              <w:rPr>
+                <w:rFonts w:ascii="Times New Roman" w:hAnsi="Times New Roman" w:cs="Times New Roman"/>
+                <w:sz w:val="24"/>
+                <w:szCs w:val="24"/>
+              </w:rPr>
+              <w:t>Order.Contents.SalePriceString</w:t>
+            </w:r>
+            <w:proofErr w:type="gramEnd"/>
+            <w:r>
+              <w:rPr>
+                <w:rFonts w:ascii="Times New Roman" w:hAnsi="Times New Roman" w:cs="Times New Roman"/>
+                <w:sz w:val="24"/>
+                <w:szCs w:val="24"/>
+              </w:rPr>
+              <w:t>}}</w:t>
+            </w:r>
+          </w:p>
+        </w:tc>
+        <w:tc>
+          <w:tcPr>
+            <w:tcW w:w="850" w:type="dxa"/>
             <w:tcBorders>
               <w:top w:val="nil"/>
               <w:left w:val="nil"/>
@@ -1557,7 +1566,6 @@
             </w:tcBorders>
             <w:shd w:val="clear" w:color="auto" w:fill="auto"/>
             <w:noWrap/>
-            <w:vAlign w:val="bottom"/>
             <w:hideMark/>
           </w:tcPr>
           <w:p>
@@ -1573,87 +1581,130 @@
             </w:pPr>
             <w:r>
               <w:rPr>
+                <w:rFonts w:ascii="Times New Roman" w:hAnsi="Times New Roman" w:cs="Times New Roman"/>
+                <w:sz w:val="24"/>
+                <w:szCs w:val="24"/>
+              </w:rPr>
+              <w:t>{{</w:t>
+            </w:r>
+            <w:proofErr w:type="gramStart"/>
+            <w:r>
+              <w:rPr>
+                <w:rFonts w:ascii="Times New Roman" w:hAnsi="Times New Roman" w:cs="Times New Roman"/>
+                <w:sz w:val="24"/>
+                <w:szCs w:val="24"/>
+              </w:rPr>
+              <w:t>Order.Contents.DiscountString</w:t>
+            </w:r>
+            <w:proofErr w:type="gramEnd"/>
+            <w:r>
+              <w:rPr>
+                <w:rFonts w:ascii="Times New Roman" w:hAnsi="Times New Roman" w:cs="Times New Roman"/>
+                <w:sz w:val="24"/>
+                <w:szCs w:val="24"/>
+              </w:rPr>
+              <w:t>}}</w:t>
+            </w:r>
+          </w:p>
+        </w:tc>
+        <w:tc>
+          <w:tcPr>
+            <w:tcW w:w="851" w:type="dxa"/>
+            <w:tcBorders>
+              <w:top w:val="nil"/>
+              <w:left w:val="nil"/>
+              <w:bottom w:val="single" w:sz="4" w:space="0" w:color="auto"/>
+              <w:right w:val="single" w:sz="4" w:space="0" w:color="auto"/>
+            </w:tcBorders>
+            <w:shd w:val="clear" w:color="auto" w:fill="auto"/>
+            <w:hideMark/>
+          </w:tcPr>
+          <w:p>
+            <w:pPr>
+              <w:spacing w:after="0" w:line="240" w:lineRule="auto"/>
+              <w:jc w:val="right"/>
+              <w:rPr>
+                <w:rFonts w:ascii="Times New Roman" w:eastAsia="Times New Roman" w:hAnsi="Times New Roman" w:cs="Times New Roman"/>
+                <w:sz w:val="24"/>
+                <w:szCs w:val="24"/>
+              </w:rPr>
+            </w:pPr>
+            <w:r>
+              <w:rPr>
+                <w:rFonts w:ascii="Times New Roman" w:hAnsi="Times New Roman" w:cs="Times New Roman"/>
+                <w:sz w:val="24"/>
+                <w:szCs w:val="24"/>
+              </w:rPr>
+              <w:t>{{</w:t>
+            </w:r>
+            <w:proofErr w:type="gramStart"/>
+            <w:r>
+              <w:rPr>
+                <w:rFonts w:ascii="Times New Roman" w:hAnsi="Times New Roman" w:cs="Times New Roman"/>
+                <w:sz w:val="24"/>
+                <w:szCs w:val="24"/>
+              </w:rPr>
+              <w:t>Order.Contents.TaxPercentageString</w:t>
+            </w:r>
+            <w:proofErr w:type="gramEnd"/>
+            <w:r>
+              <w:rPr>
+                <w:rFonts w:ascii="Times New Roman" w:hAnsi="Times New Roman" w:cs="Times New Roman"/>
+                <w:sz w:val="24"/>
+                <w:szCs w:val="24"/>
+              </w:rPr>
+              <w:t>}}</w:t>
+            </w:r>
+          </w:p>
+        </w:tc>
+        <w:tc>
+          <w:tcPr>
+            <w:tcW w:w="1612" w:type="dxa"/>
+            <w:tcBorders>
+              <w:top w:val="nil"/>
+              <w:left w:val="nil"/>
+              <w:bottom w:val="single" w:sz="4" w:space="0" w:color="auto"/>
+              <w:right w:val="single" w:sz="4" w:space="0" w:color="auto"/>
+            </w:tcBorders>
+            <w:shd w:val="clear" w:color="auto" w:fill="auto"/>
+            <w:hideMark/>
+          </w:tcPr>
+          <w:p>
+            <w:pPr>
+              <w:spacing w:after="0" w:line="240" w:lineRule="auto"/>
+              <w:jc w:val="right"/>
+              <w:rPr>
                 <w:rFonts w:ascii="Times New Roman" w:eastAsia="Times New Roman" w:hAnsi="Times New Roman" w:cs="Times New Roman"/>
                 <w:color w:val="000000"/>
                 <w:sz w:val="24"/>
                 <w:szCs w:val="24"/>
               </w:rPr>
-              <w:t>10%</w:t>
-            </w:r>
-          </w:p>
-        </w:tc>
-        <w:tc>
-          <w:tcPr>
-            <w:tcW w:w="823" w:type="dxa"/>
-            <w:tcBorders>
-              <w:top w:val="nil"/>
-              <w:left w:val="nil"/>
-              <w:bottom w:val="single" w:sz="4" w:space="0" w:color="auto"/>
-              <w:right w:val="single" w:sz="4" w:space="0" w:color="auto"/>
-            </w:tcBorders>
-            <w:shd w:val="clear" w:color="auto" w:fill="auto"/>
-            <w:hideMark/>
-          </w:tcPr>
-          <w:p>
-            <w:pPr>
-              <w:spacing w:after="0" w:line="240" w:lineRule="auto"/>
-              <w:jc w:val="right"/>
-              <w:rPr>
-                <w:rFonts w:ascii="Times New Roman" w:eastAsia="Times New Roman" w:hAnsi="Times New Roman" w:cs="Times New Roman"/>
-                <w:sz w:val="24"/>
-                <w:szCs w:val="24"/>
-              </w:rPr>
-            </w:pPr>
-            <w:r>
-              <w:rPr>
-                <w:rFonts w:ascii="Times New Roman" w:eastAsia="Times New Roman" w:hAnsi="Times New Roman" w:cs="Times New Roman"/>
-                <w:sz w:val="24"/>
-                <w:szCs w:val="24"/>
-              </w:rPr>
-              <w:t>0%</w:t>
-            </w:r>
-          </w:p>
-        </w:tc>
-        <w:tc>
-          <w:tcPr>
-            <w:tcW w:w="2276" w:type="dxa"/>
-            <w:tcBorders>
-              <w:top w:val="nil"/>
-              <w:left w:val="nil"/>
-              <w:bottom w:val="single" w:sz="4" w:space="0" w:color="auto"/>
-              <w:right w:val="single" w:sz="4" w:space="0" w:color="auto"/>
-            </w:tcBorders>
-            <w:shd w:val="clear" w:color="auto" w:fill="auto"/>
-            <w:hideMark/>
-          </w:tcPr>
-          <w:p>
-            <w:pPr>
-              <w:spacing w:after="0" w:line="240" w:lineRule="auto"/>
-              <w:jc w:val="right"/>
-              <w:rPr>
-                <w:rFonts w:ascii="Times New Roman" w:eastAsia="Times New Roman" w:hAnsi="Times New Roman" w:cs="Times New Roman"/>
-                <w:color w:val="000000"/>
-                <w:sz w:val="24"/>
-                <w:szCs w:val="24"/>
-              </w:rPr>
-            </w:pPr>
-            <w:r>
-              <w:rPr>
-                <w:rFonts w:ascii="Times New Roman" w:eastAsia="Times New Roman" w:hAnsi="Times New Roman" w:cs="Times New Roman"/>
-                <w:color w:val="000000"/>
-                <w:sz w:val="24"/>
-                <w:szCs w:val="24"/>
-              </w:rPr>
-              <w:t>200,000</w:t>
-            </w:r>
-            <w:r>
-              <w:rPr>
-                <w:rFonts w:ascii="Times New Roman" w:eastAsia="Times New Roman" w:hAnsi="Times New Roman" w:cs="Times New Roman"/>
-                <w:color w:val="000000"/>
-                <w:sz w:val="24"/>
-                <w:szCs w:val="24"/>
-              </w:rPr>
-              <w:t> </w:t>
+            </w:pPr>
+            <w:r>
+              <w:rPr>
+                <w:rFonts w:ascii="Times New Roman" w:hAnsi="Times New Roman" w:cs="Times New Roman"/>
+                <w:sz w:val="24"/>
+                <w:szCs w:val="24"/>
+              </w:rPr>
+              <w:t>{{</w:t>
+            </w:r>
+            <w:proofErr w:type="gramStart"/>
+            <w:r>
+              <w:rPr>
+                <w:rFonts w:ascii="Times New Roman" w:hAnsi="Times New Roman" w:cs="Times New Roman"/>
+                <w:sz w:val="24"/>
+                <w:szCs w:val="24"/>
+              </w:rPr>
+              <w:t>Order.Contents.AmountString</w:t>
+            </w:r>
+            <w:proofErr w:type="gramEnd"/>
+            <w:r>
+              <w:rPr>
+                <w:rFonts w:ascii="Times New Roman" w:hAnsi="Times New Roman" w:cs="Times New Roman"/>
+                <w:sz w:val="24"/>
+                <w:szCs w:val="24"/>
+              </w:rPr>
+              <w:t>}}</w:t>
             </w:r>
           </w:p>
         </w:tc>
@@ -1664,7 +1715,7 @@
         </w:trPr>
         <w:tc>
           <w:tcPr>
-            <w:tcW w:w="671" w:type="dxa"/>
+            <w:tcW w:w="704" w:type="dxa"/>
             <w:tcBorders>
               <w:top w:val="nil"/>
               <w:left w:val="single" w:sz="4" w:space="0" w:color="auto"/>
@@ -1686,17 +1737,26 @@
             </w:pPr>
             <w:r>
               <w:rPr>
-                <w:rFonts w:ascii="Times New Roman" w:eastAsia="Times New Roman" w:hAnsi="Times New Roman" w:cs="Times New Roman"/>
-                <w:sz w:val="24"/>
-                <w:szCs w:val="24"/>
-              </w:rPr>
-              <w:t>2</w:t>
-            </w:r>
-          </w:p>
-        </w:tc>
-        <w:tc>
-          <w:tcPr>
-            <w:tcW w:w="1006" w:type="dxa"/>
+                <w:rFonts w:ascii="Times New Roman" w:hAnsi="Times New Roman" w:cs="Times New Roman"/>
+                <w:sz w:val="24"/>
+                <w:szCs w:val="24"/>
+              </w:rPr>
+              <w:t>{{Order.Promotions.</w:t>
+            </w:r>
+            <w:r>
+              <w:rPr>
+                <w:rFonts w:ascii="Times New Roman" w:hAnsi="Times New Roman" w:cs="Times New Roman"/>
+                <w:sz w:val="24"/>
+                <w:szCs w:val="24"/>
+              </w:rPr>
+              <w:lastRenderedPageBreak/>
+              <w:t>STT}}</w:t>
+            </w:r>
+          </w:p>
+        </w:tc>
+        <w:tc>
+          <w:tcPr>
+            <w:tcW w:w="1067" w:type="dxa"/>
             <w:tcBorders>
               <w:top w:val="nil"/>
               <w:left w:val="nil"/>
@@ -1718,17 +1778,36 @@
             </w:pPr>
             <w:r>
               <w:rPr>
-                <w:rFonts w:ascii="Times New Roman" w:eastAsia="Times New Roman" w:hAnsi="Times New Roman" w:cs="Times New Roman"/>
-                <w:sz w:val="24"/>
-                <w:szCs w:val="24"/>
-              </w:rPr>
-              <w:t>DT06</w:t>
-            </w:r>
-          </w:p>
-        </w:tc>
-        <w:tc>
-          <w:tcPr>
-            <w:tcW w:w="1910" w:type="dxa"/>
+                <w:rFonts w:ascii="Times New Roman" w:hAnsi="Times New Roman" w:cs="Times New Roman"/>
+                <w:sz w:val="24"/>
+                <w:szCs w:val="24"/>
+              </w:rPr>
+              <w:lastRenderedPageBreak/>
+              <w:t>{{</w:t>
+            </w:r>
+            <w:proofErr w:type="gramStart"/>
+            <w:r>
+              <w:rPr>
+                <w:rFonts w:ascii="Times New Roman" w:hAnsi="Times New Roman" w:cs="Times New Roman"/>
+                <w:sz w:val="24"/>
+                <w:szCs w:val="24"/>
+              </w:rPr>
+              <w:t>Order.Promotions.Item.Code</w:t>
+            </w:r>
+            <w:proofErr w:type="gramEnd"/>
+            <w:r>
+              <w:rPr>
+                <w:rFonts w:ascii="Times New Roman" w:hAnsi="Times New Roman" w:cs="Times New Roman"/>
+                <w:sz w:val="24"/>
+                <w:szCs w:val="24"/>
+              </w:rPr>
+              <w:t>}}</w:t>
+            </w:r>
+          </w:p>
+        </w:tc>
+        <w:tc>
+          <w:tcPr>
+            <w:tcW w:w="1485" w:type="dxa"/>
             <w:tcBorders>
               <w:top w:val="nil"/>
               <w:left w:val="nil"/>
@@ -1749,17 +1828,35 @@
             </w:pPr>
             <w:r>
               <w:rPr>
-                <w:rFonts w:ascii="Times New Roman" w:eastAsia="Times New Roman" w:hAnsi="Times New Roman" w:cs="Times New Roman"/>
-                <w:sz w:val="24"/>
-                <w:szCs w:val="24"/>
-              </w:rPr>
-              <w:t>Đèn Led02</w:t>
-            </w:r>
-          </w:p>
-        </w:tc>
-        <w:tc>
-          <w:tcPr>
-            <w:tcW w:w="843" w:type="dxa"/>
+                <w:rFonts w:ascii="Times New Roman" w:hAnsi="Times New Roman" w:cs="Times New Roman"/>
+                <w:sz w:val="24"/>
+                <w:szCs w:val="24"/>
+              </w:rPr>
+              <w:t>{{</w:t>
+            </w:r>
+            <w:proofErr w:type="gramStart"/>
+            <w:r>
+              <w:rPr>
+                <w:rFonts w:ascii="Times New Roman" w:hAnsi="Times New Roman" w:cs="Times New Roman"/>
+                <w:sz w:val="24"/>
+                <w:szCs w:val="24"/>
+              </w:rPr>
+              <w:t>Order.Promotions.Item.Name</w:t>
+            </w:r>
+            <w:proofErr w:type="gramEnd"/>
+            <w:r>
+              <w:rPr>
+                <w:rFonts w:ascii="Times New Roman" w:hAnsi="Times New Roman" w:cs="Times New Roman"/>
+                <w:sz w:val="24"/>
+                <w:szCs w:val="24"/>
+              </w:rPr>
+              <w:t>}}</w:t>
+            </w:r>
+          </w:p>
+        </w:tc>
+        <w:tc>
+          <w:tcPr>
+            <w:tcW w:w="850" w:type="dxa"/>
             <w:tcBorders>
               <w:top w:val="nil"/>
               <w:left w:val="nil"/>
@@ -1781,17 +1878,44 @@
             </w:pPr>
             <w:r>
               <w:rPr>
-                <w:rFonts w:ascii="Times New Roman" w:eastAsia="Times New Roman" w:hAnsi="Times New Roman" w:cs="Times New Roman"/>
-                <w:sz w:val="24"/>
-                <w:szCs w:val="24"/>
-              </w:rPr>
-              <w:t>Cái</w:t>
-            </w:r>
-          </w:p>
-        </w:tc>
-        <w:tc>
-          <w:tcPr>
-            <w:tcW w:w="831" w:type="dxa"/>
+                <w:rFonts w:ascii="Times New Roman" w:hAnsi="Times New Roman" w:cs="Times New Roman"/>
+                <w:sz w:val="24"/>
+                <w:szCs w:val="24"/>
+              </w:rPr>
+              <w:t>{{</w:t>
+            </w:r>
+            <w:proofErr w:type="gramStart"/>
+            <w:r>
+              <w:rPr>
+                <w:rFonts w:ascii="Times New Roman" w:hAnsi="Times New Roman" w:cs="Times New Roman"/>
+                <w:sz w:val="24"/>
+                <w:szCs w:val="24"/>
+              </w:rPr>
+              <w:t>Order.Promotions.UnitOfMeasure</w:t>
+            </w:r>
+            <w:r>
+              <w:rPr>
+                <w:rFonts w:ascii="Times New Roman" w:hAnsi="Times New Roman" w:cs="Times New Roman"/>
+                <w:sz w:val="24"/>
+                <w:szCs w:val="24"/>
+              </w:rPr>
+              <w:lastRenderedPageBreak/>
+              <w:t>.Name</w:t>
+            </w:r>
+            <w:proofErr w:type="gramEnd"/>
+            <w:r>
+              <w:rPr>
+                <w:rFonts w:ascii="Times New Roman" w:hAnsi="Times New Roman" w:cs="Times New Roman"/>
+                <w:sz w:val="24"/>
+                <w:szCs w:val="24"/>
+              </w:rPr>
+              <w:t>}}</w:t>
+            </w:r>
+          </w:p>
+        </w:tc>
+        <w:tc>
+          <w:tcPr>
+            <w:tcW w:w="992" w:type="dxa"/>
             <w:tcBorders>
               <w:top w:val="nil"/>
               <w:left w:val="nil"/>
@@ -1813,17 +1937,36 @@
             </w:pPr>
             <w:r>
               <w:rPr>
-                <w:rFonts w:ascii="Times New Roman" w:eastAsia="Times New Roman" w:hAnsi="Times New Roman" w:cs="Times New Roman"/>
-                <w:sz w:val="24"/>
-                <w:szCs w:val="24"/>
-              </w:rPr>
-              <w:t>200</w:t>
-            </w:r>
-          </w:p>
-        </w:tc>
-        <w:tc>
-          <w:tcPr>
-            <w:tcW w:w="1033" w:type="dxa"/>
+                <w:rFonts w:ascii="Times New Roman" w:hAnsi="Times New Roman" w:cs="Times New Roman"/>
+                <w:sz w:val="24"/>
+                <w:szCs w:val="24"/>
+              </w:rPr>
+              <w:lastRenderedPageBreak/>
+              <w:t>{{</w:t>
+            </w:r>
+            <w:proofErr w:type="gramStart"/>
+            <w:r>
+              <w:rPr>
+                <w:rFonts w:ascii="Times New Roman" w:hAnsi="Times New Roman" w:cs="Times New Roman"/>
+                <w:sz w:val="24"/>
+                <w:szCs w:val="24"/>
+              </w:rPr>
+              <w:t>Order.Promotions.QuantityString</w:t>
+            </w:r>
+            <w:proofErr w:type="gramEnd"/>
+            <w:r>
+              <w:rPr>
+                <w:rFonts w:ascii="Times New Roman" w:hAnsi="Times New Roman" w:cs="Times New Roman"/>
+                <w:sz w:val="24"/>
+                <w:szCs w:val="24"/>
+              </w:rPr>
+              <w:t>}}</w:t>
+            </w:r>
+          </w:p>
+        </w:tc>
+        <w:tc>
+          <w:tcPr>
+            <w:tcW w:w="993" w:type="dxa"/>
             <w:tcBorders>
               <w:top w:val="nil"/>
               <w:left w:val="nil"/>
@@ -1845,17 +1988,44 @@
             </w:pPr>
             <w:r>
               <w:rPr>
-                <w:rFonts w:ascii="Times New Roman" w:eastAsia="Times New Roman" w:hAnsi="Times New Roman" w:cs="Times New Roman"/>
-                <w:sz w:val="24"/>
-                <w:szCs w:val="24"/>
-              </w:rPr>
-              <w:t>200</w:t>
-            </w:r>
-          </w:p>
-        </w:tc>
-        <w:tc>
-          <w:tcPr>
-            <w:tcW w:w="811" w:type="dxa"/>
+                <w:rFonts w:ascii="Times New Roman" w:hAnsi="Times New Roman" w:cs="Times New Roman"/>
+                <w:sz w:val="24"/>
+                <w:szCs w:val="24"/>
+              </w:rPr>
+              <w:t>{{</w:t>
+            </w:r>
+            <w:proofErr w:type="gramStart"/>
+            <w:r>
+              <w:rPr>
+                <w:rFonts w:ascii="Times New Roman" w:hAnsi="Times New Roman" w:cs="Times New Roman"/>
+                <w:sz w:val="24"/>
+                <w:szCs w:val="24"/>
+              </w:rPr>
+              <w:t>Order.Promotions.RequestedQuan</w:t>
+            </w:r>
+            <w:r>
+              <w:rPr>
+                <w:rFonts w:ascii="Times New Roman" w:hAnsi="Times New Roman" w:cs="Times New Roman"/>
+                <w:sz w:val="24"/>
+                <w:szCs w:val="24"/>
+              </w:rPr>
+              <w:lastRenderedPageBreak/>
+              <w:t>tityString</w:t>
+            </w:r>
+            <w:proofErr w:type="gramEnd"/>
+            <w:r>
+              <w:rPr>
+                <w:rFonts w:ascii="Times New Roman" w:hAnsi="Times New Roman" w:cs="Times New Roman"/>
+                <w:sz w:val="24"/>
+                <w:szCs w:val="24"/>
+              </w:rPr>
+              <w:t>}}</w:t>
+            </w:r>
+          </w:p>
+        </w:tc>
+        <w:tc>
+          <w:tcPr>
+            <w:tcW w:w="850" w:type="dxa"/>
             <w:tcBorders>
               <w:top w:val="nil"/>
               <w:left w:val="nil"/>
@@ -1877,17 +2047,45 @@
             </w:pPr>
             <w:r>
               <w:rPr>
-                <w:rFonts w:ascii="Times New Roman" w:eastAsia="Times New Roman" w:hAnsi="Times New Roman" w:cs="Times New Roman"/>
-                <w:sz w:val="24"/>
-                <w:szCs w:val="24"/>
-              </w:rPr>
-              <w:t>Cái</w:t>
-            </w:r>
-          </w:p>
-        </w:tc>
-        <w:tc>
-          <w:tcPr>
-            <w:tcW w:w="1080" w:type="dxa"/>
+                <w:rFonts w:ascii="Times New Roman" w:hAnsi="Times New Roman" w:cs="Times New Roman"/>
+                <w:sz w:val="24"/>
+                <w:szCs w:val="24"/>
+              </w:rPr>
+              <w:lastRenderedPageBreak/>
+              <w:t>{{</w:t>
+            </w:r>
+            <w:proofErr w:type="gramStart"/>
+            <w:r>
+              <w:rPr>
+                <w:rFonts w:ascii="Times New Roman" w:hAnsi="Times New Roman" w:cs="Times New Roman"/>
+                <w:sz w:val="24"/>
+                <w:szCs w:val="24"/>
+              </w:rPr>
+              <w:t>Order.Promotions.PrimaryUnitO</w:t>
+            </w:r>
+            <w:r>
+              <w:rPr>
+                <w:rFonts w:ascii="Times New Roman" w:hAnsi="Times New Roman" w:cs="Times New Roman"/>
+                <w:sz w:val="24"/>
+                <w:szCs w:val="24"/>
+              </w:rPr>
+              <w:lastRenderedPageBreak/>
+              <w:t>fMeasure.Name</w:t>
+            </w:r>
+            <w:proofErr w:type="gramEnd"/>
+            <w:r>
+              <w:rPr>
+                <w:rFonts w:ascii="Times New Roman" w:hAnsi="Times New Roman" w:cs="Times New Roman"/>
+                <w:sz w:val="24"/>
+                <w:szCs w:val="24"/>
+              </w:rPr>
+              <w:t>}}</w:t>
+            </w:r>
+          </w:p>
+        </w:tc>
+        <w:tc>
+          <w:tcPr>
+            <w:tcW w:w="1276" w:type="dxa"/>
             <w:tcBorders>
               <w:top w:val="nil"/>
               <w:left w:val="nil"/>
@@ -1907,19 +2105,11 @@
                 <w:szCs w:val="24"/>
               </w:rPr>
             </w:pPr>
-            <w:r>
-              <w:rPr>
-                <w:rFonts w:ascii="Times New Roman" w:eastAsia="Times New Roman" w:hAnsi="Times New Roman" w:cs="Times New Roman"/>
-                <w:sz w:val="24"/>
-                <w:szCs w:val="24"/>
-              </w:rPr>
-              <w:t>200,000</w:t>
-            </w:r>
-          </w:p>
-        </w:tc>
-        <w:tc>
-          <w:tcPr>
-            <w:tcW w:w="1080" w:type="dxa"/>
+          </w:p>
+        </w:tc>
+        <w:tc>
+          <w:tcPr>
+            <w:tcW w:w="1276" w:type="dxa"/>
             <w:tcBorders>
               <w:top w:val="nil"/>
               <w:left w:val="nil"/>
@@ -1939,19 +2129,11 @@
                 <w:szCs w:val="24"/>
               </w:rPr>
             </w:pPr>
-            <w:r>
-              <w:rPr>
-                <w:rFonts w:ascii="Times New Roman" w:eastAsia="Times New Roman" w:hAnsi="Times New Roman" w:cs="Times New Roman"/>
-                <w:sz w:val="24"/>
-                <w:szCs w:val="24"/>
-              </w:rPr>
-              <w:t>200,000</w:t>
-            </w:r>
-          </w:p>
-        </w:tc>
-        <w:tc>
-          <w:tcPr>
-            <w:tcW w:w="951" w:type="dxa"/>
+          </w:p>
+        </w:tc>
+        <w:tc>
+          <w:tcPr>
+            <w:tcW w:w="850" w:type="dxa"/>
             <w:tcBorders>
               <w:top w:val="nil"/>
               <w:left w:val="nil"/>
@@ -1960,7 +2142,6 @@
             </w:tcBorders>
             <w:shd w:val="clear" w:color="auto" w:fill="auto"/>
             <w:noWrap/>
-            <w:vAlign w:val="bottom"/>
             <w:hideMark/>
           </w:tcPr>
           <w:p>
@@ -1974,90 +2155,55 @@
                 <w:szCs w:val="24"/>
               </w:rPr>
             </w:pPr>
-            <w:r>
+          </w:p>
+        </w:tc>
+        <w:tc>
+          <w:tcPr>
+            <w:tcW w:w="851" w:type="dxa"/>
+            <w:tcBorders>
+              <w:top w:val="nil"/>
+              <w:left w:val="nil"/>
+              <w:bottom w:val="single" w:sz="4" w:space="0" w:color="auto"/>
+              <w:right w:val="single" w:sz="4" w:space="0" w:color="auto"/>
+            </w:tcBorders>
+            <w:shd w:val="clear" w:color="auto" w:fill="auto"/>
+            <w:hideMark/>
+          </w:tcPr>
+          <w:p>
+            <w:pPr>
+              <w:spacing w:after="0" w:line="240" w:lineRule="auto"/>
+              <w:jc w:val="right"/>
+              <w:rPr>
+                <w:rFonts w:ascii="Times New Roman" w:eastAsia="Times New Roman" w:hAnsi="Times New Roman" w:cs="Times New Roman"/>
+                <w:sz w:val="24"/>
+                <w:szCs w:val="24"/>
+              </w:rPr>
+            </w:pPr>
+          </w:p>
+        </w:tc>
+        <w:tc>
+          <w:tcPr>
+            <w:tcW w:w="1612" w:type="dxa"/>
+            <w:tcBorders>
+              <w:top w:val="nil"/>
+              <w:left w:val="nil"/>
+              <w:bottom w:val="single" w:sz="4" w:space="0" w:color="auto"/>
+              <w:right w:val="single" w:sz="4" w:space="0" w:color="auto"/>
+            </w:tcBorders>
+            <w:shd w:val="clear" w:color="auto" w:fill="auto"/>
+            <w:hideMark/>
+          </w:tcPr>
+          <w:p>
+            <w:pPr>
+              <w:spacing w:after="0" w:line="240" w:lineRule="auto"/>
+              <w:jc w:val="right"/>
               <w:rPr>
                 <w:rFonts w:ascii="Times New Roman" w:eastAsia="Times New Roman" w:hAnsi="Times New Roman" w:cs="Times New Roman"/>
                 <w:color w:val="000000"/>
                 <w:sz w:val="24"/>
                 <w:szCs w:val="24"/>
               </w:rPr>
-              <w:t>10%</w:t>
-            </w:r>
-          </w:p>
-        </w:tc>
-        <w:tc>
-          <w:tcPr>
-            <w:tcW w:w="823" w:type="dxa"/>
-            <w:tcBorders>
-              <w:top w:val="nil"/>
-              <w:left w:val="nil"/>
-              <w:bottom w:val="single" w:sz="4" w:space="0" w:color="auto"/>
-              <w:right w:val="single" w:sz="4" w:space="0" w:color="auto"/>
-            </w:tcBorders>
-            <w:shd w:val="clear" w:color="auto" w:fill="auto"/>
-            <w:hideMark/>
-          </w:tcPr>
-          <w:p>
-            <w:pPr>
-              <w:spacing w:after="0" w:line="240" w:lineRule="auto"/>
-              <w:jc w:val="right"/>
-              <w:rPr>
-                <w:rFonts w:ascii="Times New Roman" w:eastAsia="Times New Roman" w:hAnsi="Times New Roman" w:cs="Times New Roman"/>
-                <w:sz w:val="24"/>
-                <w:szCs w:val="24"/>
-              </w:rPr>
-            </w:pPr>
-            <w:r>
-              <w:rPr>
-                <w:rFonts w:ascii="Times New Roman" w:eastAsia="Times New Roman" w:hAnsi="Times New Roman" w:cs="Times New Roman"/>
-                <w:sz w:val="24"/>
-                <w:szCs w:val="24"/>
-              </w:rPr>
-              <w:t>0%</w:t>
-            </w:r>
-          </w:p>
-        </w:tc>
-        <w:tc>
-          <w:tcPr>
-            <w:tcW w:w="2276" w:type="dxa"/>
-            <w:tcBorders>
-              <w:top w:val="nil"/>
-              <w:left w:val="nil"/>
-              <w:bottom w:val="single" w:sz="4" w:space="0" w:color="auto"/>
-              <w:right w:val="single" w:sz="4" w:space="0" w:color="auto"/>
-            </w:tcBorders>
-            <w:shd w:val="clear" w:color="auto" w:fill="auto"/>
-            <w:hideMark/>
-          </w:tcPr>
-          <w:p>
-            <w:pPr>
-              <w:spacing w:after="0" w:line="240" w:lineRule="auto"/>
-              <w:jc w:val="right"/>
-              <w:rPr>
-                <w:rFonts w:ascii="Times New Roman" w:eastAsia="Times New Roman" w:hAnsi="Times New Roman" w:cs="Times New Roman"/>
-                <w:color w:val="000000"/>
-                <w:sz w:val="24"/>
-                <w:szCs w:val="24"/>
-              </w:rPr>
-            </w:pPr>
-            <w:r>
-              <w:rPr>
-                <w:rFonts w:ascii="Times New Roman" w:eastAsia="Times New Roman" w:hAnsi="Times New Roman" w:cs="Times New Roman"/>
-                <w:color w:val="000000"/>
-                <w:sz w:val="24"/>
-                <w:szCs w:val="24"/>
-              </w:rPr>
-              <w:t>600,000</w:t>
-            </w:r>
-            <w:r>
-              <w:rPr>
-                <w:rFonts w:ascii="Times New Roman" w:eastAsia="Times New Roman" w:hAnsi="Times New Roman" w:cs="Times New Roman"/>
-                <w:color w:val="000000"/>
-                <w:sz w:val="24"/>
-                <w:szCs w:val="24"/>
-              </w:rPr>
-              <w:t> </w:t>
-            </w:r>
+            </w:pPr>
           </w:p>
         </w:tc>
       </w:tr>
@@ -2067,7 +2213,7 @@
         </w:trPr>
         <w:tc>
           <w:tcPr>
-            <w:tcW w:w="11039" w:type="dxa"/>
+            <w:tcW w:w="11194" w:type="dxa"/>
             <w:gridSpan w:val="11"/>
             <w:tcBorders>
               <w:top w:val="single" w:sz="4" w:space="0" w:color="auto"/>
@@ -2104,7 +2250,7 @@
         </w:tc>
         <w:tc>
           <w:tcPr>
-            <w:tcW w:w="2276" w:type="dxa"/>
+            <w:tcW w:w="1612" w:type="dxa"/>
             <w:tcBorders>
               <w:top w:val="nil"/>
               <w:left w:val="nil"/>
@@ -2136,12 +2282,11 @@
             </w:r>
             <w:r>
               <w:rPr>
-                <w:rFonts w:ascii="Times New Roman" w:eastAsia="Times New Roman" w:hAnsi="Times New Roman" w:cs="Times New Roman"/>
-                <w:color w:val="000000"/>
-                <w:sz w:val="24"/>
-                <w:szCs w:val="24"/>
-              </w:rPr>
-              <w:t>800,000</w:t>
+                <w:rFonts w:ascii="Times New Roman" w:hAnsi="Times New Roman" w:cs="Times New Roman"/>
+                <w:sz w:val="24"/>
+                <w:szCs w:val="24"/>
+              </w:rPr>
+              <w:t>{{Order.SubTotalString}}</w:t>
             </w:r>
           </w:p>
         </w:tc>
@@ -2152,7 +2297,7 @@
         </w:trPr>
         <w:tc>
           <w:tcPr>
-            <w:tcW w:w="11039" w:type="dxa"/>
+            <w:tcW w:w="11194" w:type="dxa"/>
             <w:gridSpan w:val="11"/>
             <w:tcBorders>
               <w:top w:val="single" w:sz="4" w:space="0" w:color="auto"/>
@@ -2187,7 +2332,7 @@
         </w:tc>
         <w:tc>
           <w:tcPr>
-            <w:tcW w:w="2276" w:type="dxa"/>
+            <w:tcW w:w="1612" w:type="dxa"/>
             <w:tcBorders>
               <w:top w:val="nil"/>
               <w:left w:val="nil"/>
@@ -2208,6 +2353,14 @@
                 <w:szCs w:val="24"/>
               </w:rPr>
             </w:pPr>
+            <w:r>
+              <w:rPr>
+                <w:rFonts w:ascii="Times New Roman" w:hAnsi="Times New Roman" w:cs="Times New Roman"/>
+                <w:sz w:val="24"/>
+                <w:szCs w:val="24"/>
+              </w:rPr>
+              <w:t>{{Order.Discount}}</w:t>
+            </w:r>
             <w:r>
               <w:rPr>
                 <w:rFonts w:ascii="Times New Roman" w:eastAsia="Times New Roman" w:hAnsi="Times New Roman" w:cs="Times New Roman"/>
@@ -2226,7 +2379,7 @@
         </w:trPr>
         <w:tc>
           <w:tcPr>
-            <w:tcW w:w="11039" w:type="dxa"/>
+            <w:tcW w:w="11194" w:type="dxa"/>
             <w:gridSpan w:val="11"/>
             <w:tcBorders>
               <w:top w:val="single" w:sz="4" w:space="0" w:color="auto"/>
@@ -2261,7 +2414,7 @@
         </w:tc>
         <w:tc>
           <w:tcPr>
-            <w:tcW w:w="2276" w:type="dxa"/>
+            <w:tcW w:w="1612" w:type="dxa"/>
             <w:tcBorders>
               <w:top w:val="nil"/>
               <w:left w:val="nil"/>
@@ -2282,6 +2435,14 @@
                 <w:szCs w:val="24"/>
               </w:rPr>
             </w:pPr>
+            <w:r>
+              <w:rPr>
+                <w:rFonts w:ascii="Times New Roman" w:hAnsi="Times New Roman" w:cs="Times New Roman"/>
+                <w:sz w:val="24"/>
+                <w:szCs w:val="24"/>
+              </w:rPr>
+              <w:t>{{Order.Tax}}</w:t>
+            </w:r>
             <w:r>
               <w:rPr>
                 <w:rFonts w:ascii="Times New Roman" w:eastAsia="Times New Roman" w:hAnsi="Times New Roman" w:cs="Times New Roman"/>
@@ -2300,7 +2461,7 @@
         </w:trPr>
         <w:tc>
           <w:tcPr>
-            <w:tcW w:w="11039" w:type="dxa"/>
+            <w:tcW w:w="11194" w:type="dxa"/>
             <w:gridSpan w:val="11"/>
             <w:tcBorders>
               <w:top w:val="single" w:sz="4" w:space="0" w:color="auto"/>
@@ -2335,7 +2496,7 @@
         </w:tc>
         <w:tc>
           <w:tcPr>
-            <w:tcW w:w="2276" w:type="dxa"/>
+            <w:tcW w:w="1612" w:type="dxa"/>
             <w:tcBorders>
               <w:top w:val="nil"/>
               <w:left w:val="nil"/>
@@ -2367,12 +2528,11 @@
             </w:r>
             <w:r>
               <w:rPr>
-                <w:rFonts w:ascii="Times New Roman" w:eastAsia="Times New Roman" w:hAnsi="Times New Roman" w:cs="Times New Roman"/>
-                <w:color w:val="000000"/>
-                <w:sz w:val="24"/>
-                <w:szCs w:val="24"/>
-              </w:rPr>
-              <w:t>800,000</w:t>
+                <w:rFonts w:ascii="Times New Roman" w:hAnsi="Times New Roman" w:cs="Times New Roman"/>
+                <w:sz w:val="24"/>
+                <w:szCs w:val="24"/>
+              </w:rPr>
+              <w:t>{{Order.TotalString}}</w:t>
             </w:r>
           </w:p>
         </w:tc>
@@ -2402,7 +2562,7 @@
           <w:sz w:val="24"/>
           <w:szCs w:val="24"/>
         </w:rPr>
-        <w:t xml:space="preserve"> Tám trăm</w:t>
+        <w:t xml:space="preserve"> </w:t>
       </w:r>
       <w:r>
         <w:rPr>
@@ -2410,7 +2570,7 @@
           <w:sz w:val="24"/>
           <w:szCs w:val="24"/>
         </w:rPr>
-        <w:t xml:space="preserve"> nghìn đồng chẵn</w:t>
+        <w:t>{{Order.TotalText}}</w:t>
       </w:r>
     </w:p>
     <w:tbl>
@@ -2446,8 +2606,6 @@
                 <w:szCs w:val="24"/>
               </w:rPr>
             </w:pPr>
-            <w:bookmarkStart w:id="0" w:name="_GoBack"/>
-            <w:bookmarkEnd w:id="0"/>
             <w:r>
               <w:rPr>
                 <w:rFonts w:ascii="Times New Roman" w:hAnsi="Times New Roman" w:cs="Times New Roman"/>
@@ -2538,15 +2696,6 @@
                 <w:szCs w:val="24"/>
               </w:rPr>
             </w:pPr>
-            <w:r>
-              <w:rPr>
-                <w:rFonts w:ascii="Times New Roman" w:hAnsi="Times New Roman" w:cs="Times New Roman"/>
-                <w:i/>
-                <w:sz w:val="24"/>
-                <w:szCs w:val="24"/>
-              </w:rPr>
-              <w:t>(Ký và ghi rõ họ tên)</w:t>
-            </w:r>
           </w:p>
         </w:tc>
         <w:tc>
@@ -2589,15 +2738,6 @@
                 <w:szCs w:val="24"/>
               </w:rPr>
             </w:pPr>
-            <w:r>
-              <w:rPr>
-                <w:rFonts w:ascii="Times New Roman" w:hAnsi="Times New Roman" w:cs="Times New Roman"/>
-                <w:i/>
-                <w:sz w:val="24"/>
-                <w:szCs w:val="24"/>
-              </w:rPr>
-              <w:t>(Ký và ghi rõ họ tên)</w:t>
-            </w:r>
           </w:p>
         </w:tc>
       </w:tr>
@@ -2622,7 +2762,7 @@
 </file>
 
 <file path=word/endnotes.xml><?xml version="1.0" encoding="utf-8"?>
-<w:endnotes xmlns:wpc="http://schemas.microsoft.com/office/word/2010/wordprocessingCanvas" xmlns:cx="http://schemas.microsoft.com/office/drawing/2014/chartex" xmlns:mc="http://schemas.openxmlformats.org/markup-compatibility/2006" xmlns:o="urn:schemas-microsoft-com:office:office" xmlns:r="http://schemas.openxmlformats.org/officeDocument/2006/relationships" xmlns:m="http://schemas.openxmlformats.org/officeDocument/2006/math" xmlns:v="urn:schemas-microsoft-com:vml" xmlns:wp14="http://schemas.microsoft.com/office/word/2010/wordprocessingDrawing" xmlns:wp="http://schemas.openxmlformats.org/drawingml/2006/wordprocessingDrawing" xmlns:w10="urn:schemas-microsoft-com:office:word" xmlns:w="http://schemas.openxmlformats.org/wordprocessingml/2006/main" xmlns:w14="http://schemas.microsoft.com/office/word/2010/wordml" xmlns:w15="http://schemas.microsoft.com/office/word/2012/wordml" xmlns:w16se="http://schemas.microsoft.com/office/word/2015/wordml/symex" xmlns:wpg="http://schemas.microsoft.com/office/word/2010/wordprocessingGroup" xmlns:wpi="http://schemas.microsoft.com/office/word/2010/wordprocessingInk" xmlns:wne="http://schemas.microsoft.com/office/word/2006/wordml" xmlns:wps="http://schemas.microsoft.com/office/word/2010/wordprocessingShape" mc:Ignorable="w14 w15 w16se wp14">
+<w:endnotes xmlns:wpc="http://schemas.microsoft.com/office/word/2010/wordprocessingCanvas" xmlns:cx="http://schemas.microsoft.com/office/drawing/2014/chartex" xmlns:cx1="http://schemas.microsoft.com/office/drawing/2015/9/8/chartex" xmlns:cx2="http://schemas.microsoft.com/office/drawing/2015/10/21/chartex" xmlns:cx3="http://schemas.microsoft.com/office/drawing/2016/5/9/chartex" xmlns:cx4="http://schemas.microsoft.com/office/drawing/2016/5/10/chartex" xmlns:cx5="http://schemas.microsoft.com/office/drawing/2016/5/11/chartex" xmlns:cx6="http://schemas.microsoft.com/office/drawing/2016/5/12/chartex" xmlns:cx7="http://schemas.microsoft.com/office/drawing/2016/5/13/chartex" xmlns:cx8="http://schemas.microsoft.com/office/drawing/2016/5/14/chartex" xmlns:mc="http://schemas.openxmlformats.org/markup-compatibility/2006" xmlns:aink="http://schemas.microsoft.com/office/drawing/2016/ink" xmlns:am3d="http://schemas.microsoft.com/office/drawing/2017/model3d" xmlns:o="urn:schemas-microsoft-com:office:office" xmlns:r="http://schemas.openxmlformats.org/officeDocument/2006/relationships" xmlns:m="http://schemas.openxmlformats.org/officeDocument/2006/math" xmlns:v="urn:schemas-microsoft-com:vml" xmlns:wp14="http://schemas.microsoft.com/office/word/2010/wordprocessingDrawing" xmlns:wp="http://schemas.openxmlformats.org/drawingml/2006/wordprocessingDrawing" xmlns:w10="urn:schemas-microsoft-com:office:word" xmlns:w="http://schemas.openxmlformats.org/wordprocessingml/2006/main" xmlns:w14="http://schemas.microsoft.com/office/word/2010/wordml" xmlns:w15="http://schemas.microsoft.com/office/word/2012/wordml" xmlns:w16cex="http://schemas.microsoft.com/office/word/2018/wordml/cex" xmlns:w16cid="http://schemas.microsoft.com/office/word/2016/wordml/cid" xmlns:w16="http://schemas.microsoft.com/office/word/2018/wordml" xmlns:w16se="http://schemas.microsoft.com/office/word/2015/wordml/symex" xmlns:wpg="http://schemas.microsoft.com/office/word/2010/wordprocessingGroup" xmlns:wpi="http://schemas.microsoft.com/office/word/2010/wordprocessingInk" xmlns:wne="http://schemas.microsoft.com/office/word/2006/wordml" xmlns:wps="http://schemas.microsoft.com/office/word/2010/wordprocessingShape" mc:Ignorable="w14 w15 w16se w16cid w16 w16cex wp14">
   <w:endnote w:type="separator" w:id="-1">
     <w:p>
       <w:pPr>
@@ -2647,7 +2787,7 @@
 </file>
 
 <file path=word/footnotes.xml><?xml version="1.0" encoding="utf-8"?>
-<w:footnotes xmlns:wpc="http://schemas.microsoft.com/office/word/2010/wordprocessingCanvas" xmlns:cx="http://schemas.microsoft.com/office/drawing/2014/chartex" xmlns:mc="http://schemas.openxmlformats.org/markup-compatibility/2006" xmlns:o="urn:schemas-microsoft-com:office:office" xmlns:r="http://schemas.openxmlformats.org/officeDocument/2006/relationships" xmlns:m="http://schemas.openxmlformats.org/officeDocument/2006/math" xmlns:v="urn:schemas-microsoft-com:vml" xmlns:wp14="http://schemas.microsoft.com/office/word/2010/wordprocessingDrawing" xmlns:wp="http://schemas.openxmlformats.org/drawingml/2006/wordprocessingDrawing" xmlns:w10="urn:schemas-microsoft-com:office:word" xmlns:w="http://schemas.openxmlformats.org/wordprocessingml/2006/main" xmlns:w14="http://schemas.microsoft.com/office/word/2010/wordml" xmlns:w15="http://schemas.microsoft.com/office/word/2012/wordml" xmlns:w16se="http://schemas.microsoft.com/office/word/2015/wordml/symex" xmlns:wpg="http://schemas.microsoft.com/office/word/2010/wordprocessingGroup" xmlns:wpi="http://schemas.microsoft.com/office/word/2010/wordprocessingInk" xmlns:wne="http://schemas.microsoft.com/office/word/2006/wordml" xmlns:wps="http://schemas.microsoft.com/office/word/2010/wordprocessingShape" mc:Ignorable="w14 w15 w16se wp14">
+<w:footnotes xmlns:wpc="http://schemas.microsoft.com/office/word/2010/wordprocessingCanvas" xmlns:cx="http://schemas.microsoft.com/office/drawing/2014/chartex" xmlns:cx1="http://schemas.microsoft.com/office/drawing/2015/9/8/chartex" xmlns:cx2="http://schemas.microsoft.com/office/drawing/2015/10/21/chartex" xmlns:cx3="http://schemas.microsoft.com/office/drawing/2016/5/9/chartex" xmlns:cx4="http://schemas.microsoft.com/office/drawing/2016/5/10/chartex" xmlns:cx5="http://schemas.microsoft.com/office/drawing/2016/5/11/chartex" xmlns:cx6="http://schemas.microsoft.com/office/drawing/2016/5/12/chartex" xmlns:cx7="http://schemas.microsoft.com/office/drawing/2016/5/13/chartex" xmlns:cx8="http://schemas.microsoft.com/office/drawing/2016/5/14/chartex" xmlns:mc="http://schemas.openxmlformats.org/markup-compatibility/2006" xmlns:aink="http://schemas.microsoft.com/office/drawing/2016/ink" xmlns:am3d="http://schemas.microsoft.com/office/drawing/2017/model3d" xmlns:o="urn:schemas-microsoft-com:office:office" xmlns:r="http://schemas.openxmlformats.org/officeDocument/2006/relationships" xmlns:m="http://schemas.openxmlformats.org/officeDocument/2006/math" xmlns:v="urn:schemas-microsoft-com:vml" xmlns:wp14="http://schemas.microsoft.com/office/word/2010/wordprocessingDrawing" xmlns:wp="http://schemas.openxmlformats.org/drawingml/2006/wordprocessingDrawing" xmlns:w10="urn:schemas-microsoft-com:office:word" xmlns:w="http://schemas.openxmlformats.org/wordprocessingml/2006/main" xmlns:w14="http://schemas.microsoft.com/office/word/2010/wordml" xmlns:w15="http://schemas.microsoft.com/office/word/2012/wordml" xmlns:w16cex="http://schemas.microsoft.com/office/word/2018/wordml/cex" xmlns:w16cid="http://schemas.microsoft.com/office/word/2016/wordml/cid" xmlns:w16="http://schemas.microsoft.com/office/word/2018/wordml" xmlns:w16se="http://schemas.microsoft.com/office/word/2015/wordml/symex" xmlns:wpg="http://schemas.microsoft.com/office/word/2010/wordprocessingGroup" xmlns:wpi="http://schemas.microsoft.com/office/word/2010/wordprocessingInk" xmlns:wne="http://schemas.microsoft.com/office/word/2006/wordml" xmlns:wps="http://schemas.microsoft.com/office/word/2010/wordprocessingShape" mc:Ignorable="w14 w15 w16se w16cid w16 w16cex wp14">
   <w:footnote w:type="separator" w:id="-1">
     <w:p>
       <w:pPr>
@@ -2672,7 +2812,7 @@
 </file>
 
 <file path=word/styles.xml><?xml version="1.0" encoding="utf-8"?>
-<w:styles xmlns:mc="http://schemas.openxmlformats.org/markup-compatibility/2006" xmlns:r="http://schemas.openxmlformats.org/officeDocument/2006/relationships" xmlns:w="http://schemas.openxmlformats.org/wordprocessingml/2006/main" xmlns:w14="http://schemas.microsoft.com/office/word/2010/wordml" xmlns:w15="http://schemas.microsoft.com/office/word/2012/wordml" xmlns:w16se="http://schemas.microsoft.com/office/word/2015/wordml/symex" mc:Ignorable="w14 w15 w16se">
+<w:styles xmlns:mc="http://schemas.openxmlformats.org/markup-compatibility/2006" xmlns:r="http://schemas.openxmlformats.org/officeDocument/2006/relationships" xmlns:w="http://schemas.openxmlformats.org/wordprocessingml/2006/main" xmlns:w14="http://schemas.microsoft.com/office/word/2010/wordml" xmlns:w15="http://schemas.microsoft.com/office/word/2012/wordml" xmlns:w16cex="http://schemas.microsoft.com/office/word/2018/wordml/cex" xmlns:w16cid="http://schemas.microsoft.com/office/word/2016/wordml/cid" xmlns:w16="http://schemas.microsoft.com/office/word/2018/wordml" xmlns:w16se="http://schemas.microsoft.com/office/word/2015/wordml/symex" mc:Ignorable="w14 w15 w16se w16cid w16 w16cex">
   <w:docDefaults>
     <w:rPrDefault>
       <w:rPr>
@@ -2688,7 +2828,7 @@
       </w:pPr>
     </w:pPrDefault>
   </w:docDefaults>
-  <w:latentStyles w:defLockedState="0" w:defUIPriority="99" w:defSemiHidden="0" w:defUnhideWhenUsed="0" w:defQFormat="0" w:count="371">
+  <w:latentStyles w:defLockedState="0" w:defUIPriority="99" w:defSemiHidden="0" w:defUnhideWhenUsed="0" w:defQFormat="0" w:count="376">
     <w:lsdException w:name="Normal" w:uiPriority="0" w:qFormat="1"/>
     <w:lsdException w:name="heading 1" w:uiPriority="9" w:qFormat="1"/>
     <w:lsdException w:name="heading 2" w:semiHidden="1" w:uiPriority="9" w:unhideWhenUsed="1" w:qFormat="1"/>
@@ -2794,7 +2934,6 @@
     <w:lsdException w:name="HTML Sample" w:semiHidden="1" w:unhideWhenUsed="1"/>
     <w:lsdException w:name="HTML Typewriter" w:semiHidden="1" w:unhideWhenUsed="1"/>
     <w:lsdException w:name="HTML Variable" w:semiHidden="1" w:unhideWhenUsed="1"/>
-    <w:lsdException w:name="Normal Table" w:semiHidden="1" w:unhideWhenUsed="1"/>
     <w:lsdException w:name="annotation subject" w:semiHidden="1" w:unhideWhenUsed="1"/>
     <w:lsdException w:name="No List" w:semiHidden="1" w:unhideWhenUsed="1"/>
     <w:lsdException w:name="Outline List 1" w:semiHidden="1" w:unhideWhenUsed="1"/>
@@ -2837,11 +2976,8 @@
     <w:lsdException w:name="Table Contemporary" w:semiHidden="1" w:unhideWhenUsed="1"/>
     <w:lsdException w:name="Table Elegant" w:semiHidden="1" w:unhideWhenUsed="1"/>
     <w:lsdException w:name="Table Professional" w:semiHidden="1" w:unhideWhenUsed="1"/>
-    <w:lsdException w:name="Table Subtle 1" w:semiHidden="1" w:unhideWhenUsed="1"/>
     <w:lsdException w:name="Table Subtle 2" w:semiHidden="1" w:unhideWhenUsed="1"/>
     <w:lsdException w:name="Table Web 1" w:semiHidden="1" w:unhideWhenUsed="1"/>
-    <w:lsdException w:name="Table Web 2" w:semiHidden="1" w:unhideWhenUsed="1"/>
-    <w:lsdException w:name="Table Web 3" w:semiHidden="1" w:unhideWhenUsed="1"/>
     <w:lsdException w:name="Balloon Text" w:semiHidden="1" w:unhideWhenUsed="1"/>
     <w:lsdException w:name="Table Grid" w:uiPriority="39"/>
     <w:lsdException w:name="Table Theme" w:semiHidden="1" w:unhideWhenUsed="1"/>
@@ -3060,6 +3196,11 @@
     <w:lsdException w:name="List Table 5 Dark Accent 6" w:uiPriority="50"/>
     <w:lsdException w:name="List Table 6 Colorful Accent 6" w:uiPriority="51"/>
     <w:lsdException w:name="List Table 7 Colorful Accent 6" w:uiPriority="52"/>
+    <w:lsdException w:name="Mention" w:semiHidden="1" w:unhideWhenUsed="1"/>
+    <w:lsdException w:name="Smart Hyperlink" w:semiHidden="1" w:unhideWhenUsed="1"/>
+    <w:lsdException w:name="Hashtag" w:semiHidden="1" w:unhideWhenUsed="1"/>
+    <w:lsdException w:name="Unresolved Mention" w:semiHidden="1" w:unhideWhenUsed="1"/>
+    <w:lsdException w:name="Smart Link" w:semiHidden="1" w:unhideWhenUsed="1"/>
   </w:latentStyles>
   <w:style w:type="paragraph" w:default="1" w:styleId="Normal">
     <w:name w:val="Normal"/>

</xml_diff>

<commit_message>
chỉnh lại template đơn hàng
</commit_message>
<xml_diff>
--- a/DMS/Templates/Print_Direct.docx
+++ b/DMS/Templates/Print_Direct.docx
@@ -173,6 +173,14 @@
       <w:tblPr>
         <w:tblStyle w:val="TableGrid"/>
         <w:tblW w:w="0" w:type="auto"/>
+        <w:tblBorders>
+          <w:top w:val="none" w:sz="0" w:space="0" w:color="auto"/>
+          <w:left w:val="none" w:sz="0" w:space="0" w:color="auto"/>
+          <w:bottom w:val="none" w:sz="0" w:space="0" w:color="auto"/>
+          <w:right w:val="none" w:sz="0" w:space="0" w:color="auto"/>
+          <w:insideH w:val="none" w:sz="0" w:space="0" w:color="auto"/>
+          <w:insideV w:val="none" w:sz="0" w:space="0" w:color="auto"/>
+        </w:tblBorders>
         <w:tblLook w:val="04A0" w:firstRow="1" w:lastRow="0" w:firstColumn="1" w:lastColumn="0" w:noHBand="0" w:noVBand="1"/>
       </w:tblPr>
       <w:tblGrid>
@@ -181,7 +189,7 @@
       </w:tblGrid>
       <w:tr>
         <w:trPr>
-          <w:trHeight w:val="614"/>
+          <w:trHeight w:val="526"/>
         </w:trPr>
         <w:tc>
           <w:tcPr>
@@ -251,7 +259,7 @@
       </w:tr>
       <w:tr>
         <w:trPr>
-          <w:trHeight w:val="552"/>
+          <w:trHeight w:val="420"/>
         </w:trPr>
         <w:tc>
           <w:tcPr>
@@ -280,7 +288,7 @@
       </w:tr>
       <w:tr>
         <w:trPr>
-          <w:trHeight w:val="574"/>
+          <w:trHeight w:val="426"/>
         </w:trPr>
         <w:tc>
           <w:tcPr>
@@ -1480,7 +1488,17 @@
                 <w:sz w:val="20"/>
                 <w:szCs w:val="20"/>
               </w:rPr>
-              <w:t>{{Order.Contents.AmountString}}</w:t>
+              <w:t>{{Order.Contents.Amoun</w:t>
+            </w:r>
+            <w:bookmarkStart w:id="0" w:name="_GoBack"/>
+            <w:bookmarkEnd w:id="0"/>
+            <w:r>
+              <w:rPr>
+                <w:rFonts w:ascii="Times New Roman" w:hAnsi="Times New Roman" w:cs="Times New Roman"/>
+                <w:sz w:val="20"/>
+                <w:szCs w:val="20"/>
+              </w:rPr>
+              <w:t>tString}}</w:t>
             </w:r>
           </w:p>
         </w:tc>
@@ -2119,7 +2137,6 @@
                 <w:sz w:val="20"/>
                 <w:szCs w:val="20"/>
               </w:rPr>
-              <w:lastRenderedPageBreak/>
               <w:t>Tổng tiền</w:t>
             </w:r>
           </w:p>
@@ -2184,6 +2201,7 @@
           <w:sz w:val="20"/>
           <w:szCs w:val="20"/>
         </w:rPr>
+        <w:lastRenderedPageBreak/>
         <w:t>Số tiền bằng chữ:</w:t>
       </w:r>
       <w:r>
@@ -2211,8 +2229,6 @@
           <w:szCs w:val="20"/>
         </w:rPr>
       </w:pPr>
-      <w:bookmarkStart w:id="0" w:name="_GoBack"/>
-      <w:bookmarkEnd w:id="0"/>
     </w:p>
     <w:tbl>
       <w:tblPr>

</xml_diff>

<commit_message>
bổ sung thông tin in đơn hàng
</commit_message>
<xml_diff>
--- a/DMS/Templates/Print_Direct.docx
+++ b/DMS/Templates/Print_Direct.docx
@@ -1,6 +1,6 @@
 
 <file path=word/document.xml><?xml version="1.0" encoding="utf-8"?>
-<w:document xmlns:wpc="http://schemas.microsoft.com/office/word/2010/wordprocessingCanvas" xmlns:cx="http://schemas.microsoft.com/office/drawing/2014/chartex" xmlns:cx1="http://schemas.microsoft.com/office/drawing/2015/9/8/chartex" xmlns:cx2="http://schemas.microsoft.com/office/drawing/2015/10/21/chartex" xmlns:cx3="http://schemas.microsoft.com/office/drawing/2016/5/9/chartex" xmlns:cx4="http://schemas.microsoft.com/office/drawing/2016/5/10/chartex" xmlns:cx5="http://schemas.microsoft.com/office/drawing/2016/5/11/chartex" xmlns:cx6="http://schemas.microsoft.com/office/drawing/2016/5/12/chartex" xmlns:cx7="http://schemas.microsoft.com/office/drawing/2016/5/13/chartex" xmlns:cx8="http://schemas.microsoft.com/office/drawing/2016/5/14/chartex" xmlns:mc="http://schemas.openxmlformats.org/markup-compatibility/2006" xmlns:aink="http://schemas.microsoft.com/office/drawing/2016/ink" xmlns:am3d="http://schemas.microsoft.com/office/drawing/2017/model3d" xmlns:o="urn:schemas-microsoft-com:office:office" xmlns:r="http://schemas.openxmlformats.org/officeDocument/2006/relationships" xmlns:m="http://schemas.openxmlformats.org/officeDocument/2006/math" xmlns:v="urn:schemas-microsoft-com:vml" xmlns:wp14="http://schemas.microsoft.com/office/word/2010/wordprocessingDrawing" xmlns:wp="http://schemas.openxmlformats.org/drawingml/2006/wordprocessingDrawing" xmlns:w10="urn:schemas-microsoft-com:office:word" xmlns:w="http://schemas.openxmlformats.org/wordprocessingml/2006/main" xmlns:w14="http://schemas.microsoft.com/office/word/2010/wordml" xmlns:w15="http://schemas.microsoft.com/office/word/2012/wordml" xmlns:w16cex="http://schemas.microsoft.com/office/word/2018/wordml/cex" xmlns:w16cid="http://schemas.microsoft.com/office/word/2016/wordml/cid" xmlns:w16="http://schemas.microsoft.com/office/word/2018/wordml" xmlns:w16se="http://schemas.microsoft.com/office/word/2015/wordml/symex" xmlns:wpg="http://schemas.microsoft.com/office/word/2010/wordprocessingGroup" xmlns:wpi="http://schemas.microsoft.com/office/word/2010/wordprocessingInk" xmlns:wne="http://schemas.microsoft.com/office/word/2006/wordml" xmlns:wps="http://schemas.microsoft.com/office/word/2010/wordprocessingShape" mc:Ignorable="w14 w15 w16se w16cid w16 w16cex wp14">
+<w:document xmlns:wpc="http://schemas.microsoft.com/office/word/2010/wordprocessingCanvas" xmlns:cx="http://schemas.microsoft.com/office/drawing/2014/chartex" xmlns:cx1="http://schemas.microsoft.com/office/drawing/2015/9/8/chartex" xmlns:cx2="http://schemas.microsoft.com/office/drawing/2015/10/21/chartex" xmlns:cx3="http://schemas.microsoft.com/office/drawing/2016/5/9/chartex" xmlns:cx4="http://schemas.microsoft.com/office/drawing/2016/5/10/chartex" xmlns:cx5="http://schemas.microsoft.com/office/drawing/2016/5/11/chartex" xmlns:cx6="http://schemas.microsoft.com/office/drawing/2016/5/12/chartex" xmlns:cx7="http://schemas.microsoft.com/office/drawing/2016/5/13/chartex" xmlns:cx8="http://schemas.microsoft.com/office/drawing/2016/5/14/chartex" xmlns:mc="http://schemas.openxmlformats.org/markup-compatibility/2006" xmlns:aink="http://schemas.microsoft.com/office/drawing/2016/ink" xmlns:am3d="http://schemas.microsoft.com/office/drawing/2017/model3d" xmlns:o="urn:schemas-microsoft-com:office:office" xmlns:r="http://schemas.openxmlformats.org/officeDocument/2006/relationships" xmlns:m="http://schemas.openxmlformats.org/officeDocument/2006/math" xmlns:v="urn:schemas-microsoft-com:vml" xmlns:wp14="http://schemas.microsoft.com/office/word/2010/wordprocessingDrawing" xmlns:wp="http://schemas.openxmlformats.org/drawingml/2006/wordprocessingDrawing" xmlns:w10="urn:schemas-microsoft-com:office:word" xmlns:w="http://schemas.openxmlformats.org/wordprocessingml/2006/main" xmlns:w14="http://schemas.microsoft.com/office/word/2010/wordml" xmlns:w15="http://schemas.microsoft.com/office/word/2012/wordml" xmlns:w16cid="http://schemas.microsoft.com/office/word/2016/wordml/cid" xmlns:w16se="http://schemas.microsoft.com/office/word/2015/wordml/symex" xmlns:wpg="http://schemas.microsoft.com/office/word/2010/wordprocessingGroup" xmlns:wpi="http://schemas.microsoft.com/office/word/2010/wordprocessingInk" xmlns:wne="http://schemas.microsoft.com/office/word/2006/wordml" xmlns:wps="http://schemas.microsoft.com/office/word/2010/wordprocessingShape" mc:Ignorable="w14 w15 w16se w16cid wp14">
   <w:body>
     <w:p>
       <w:pPr>
@@ -97,13 +97,41 @@
           <w:szCs w:val="18"/>
         </w:rPr>
       </w:pPr>
+      <w:proofErr w:type="spellStart"/>
       <w:r>
         <w:rPr>
           <w:rFonts w:ascii="Times New Roman" w:hAnsi="Times New Roman" w:cs="Times New Roman"/>
           <w:sz w:val="18"/>
           <w:szCs w:val="18"/>
         </w:rPr>
-        <w:t xml:space="preserve">Địa chỉ: </w:t>
+        <w:t>Địa</w:t>
+      </w:r>
+      <w:proofErr w:type="spellEnd"/>
+      <w:r>
+        <w:rPr>
+          <w:rFonts w:ascii="Times New Roman" w:hAnsi="Times New Roman" w:cs="Times New Roman"/>
+          <w:sz w:val="18"/>
+          <w:szCs w:val="18"/>
+        </w:rPr>
+        <w:t xml:space="preserve"> </w:t>
+      </w:r>
+      <w:proofErr w:type="spellStart"/>
+      <w:r>
+        <w:rPr>
+          <w:rFonts w:ascii="Times New Roman" w:hAnsi="Times New Roman" w:cs="Times New Roman"/>
+          <w:sz w:val="18"/>
+          <w:szCs w:val="18"/>
+        </w:rPr>
+        <w:t>chỉ</w:t>
+      </w:r>
+      <w:proofErr w:type="spellEnd"/>
+      <w:r>
+        <w:rPr>
+          <w:rFonts w:ascii="Times New Roman" w:hAnsi="Times New Roman" w:cs="Times New Roman"/>
+          <w:sz w:val="18"/>
+          <w:szCs w:val="18"/>
+        </w:rPr>
+        <w:t xml:space="preserve">: </w:t>
       </w:r>
       <w:r>
         <w:rPr>
@@ -120,8 +148,162 @@
           <w:sz w:val="18"/>
           <w:szCs w:val="18"/>
         </w:rPr>
-        <w:t>87 - 89 Hạ Đình, Phường Thanh Xuân Trung, Quận Thanh Xuân, Hà Nội</w:t>
+        <w:t xml:space="preserve">87 - 89 </w:t>
       </w:r>
+      <w:proofErr w:type="spellStart"/>
+      <w:r>
+        <w:rPr>
+          <w:rFonts w:ascii="Times New Roman" w:hAnsi="Times New Roman" w:cs="Times New Roman"/>
+          <w:sz w:val="18"/>
+          <w:szCs w:val="18"/>
+        </w:rPr>
+        <w:t>Hạ</w:t>
+      </w:r>
+      <w:proofErr w:type="spellEnd"/>
+      <w:r>
+        <w:rPr>
+          <w:rFonts w:ascii="Times New Roman" w:hAnsi="Times New Roman" w:cs="Times New Roman"/>
+          <w:sz w:val="18"/>
+          <w:szCs w:val="18"/>
+        </w:rPr>
+        <w:t xml:space="preserve"> </w:t>
+      </w:r>
+      <w:proofErr w:type="spellStart"/>
+      <w:r>
+        <w:rPr>
+          <w:rFonts w:ascii="Times New Roman" w:hAnsi="Times New Roman" w:cs="Times New Roman"/>
+          <w:sz w:val="18"/>
+          <w:szCs w:val="18"/>
+        </w:rPr>
+        <w:t>Đình</w:t>
+      </w:r>
+      <w:proofErr w:type="spellEnd"/>
+      <w:r>
+        <w:rPr>
+          <w:rFonts w:ascii="Times New Roman" w:hAnsi="Times New Roman" w:cs="Times New Roman"/>
+          <w:sz w:val="18"/>
+          <w:szCs w:val="18"/>
+        </w:rPr>
+        <w:t xml:space="preserve">, </w:t>
+      </w:r>
+      <w:proofErr w:type="spellStart"/>
+      <w:r>
+        <w:rPr>
+          <w:rFonts w:ascii="Times New Roman" w:hAnsi="Times New Roman" w:cs="Times New Roman"/>
+          <w:sz w:val="18"/>
+          <w:szCs w:val="18"/>
+        </w:rPr>
+        <w:t>Phường</w:t>
+      </w:r>
+      <w:proofErr w:type="spellEnd"/>
+      <w:r>
+        <w:rPr>
+          <w:rFonts w:ascii="Times New Roman" w:hAnsi="Times New Roman" w:cs="Times New Roman"/>
+          <w:sz w:val="18"/>
+          <w:szCs w:val="18"/>
+        </w:rPr>
+        <w:t xml:space="preserve"> Thanh </w:t>
+      </w:r>
+      <w:proofErr w:type="spellStart"/>
+      <w:r>
+        <w:rPr>
+          <w:rFonts w:ascii="Times New Roman" w:hAnsi="Times New Roman" w:cs="Times New Roman"/>
+          <w:sz w:val="18"/>
+          <w:szCs w:val="18"/>
+        </w:rPr>
+        <w:t>Xuân</w:t>
+      </w:r>
+      <w:proofErr w:type="spellEnd"/>
+      <w:r>
+        <w:rPr>
+          <w:rFonts w:ascii="Times New Roman" w:hAnsi="Times New Roman" w:cs="Times New Roman"/>
+          <w:sz w:val="18"/>
+          <w:szCs w:val="18"/>
+        </w:rPr>
+        <w:t xml:space="preserve"> </w:t>
+      </w:r>
+      <w:proofErr w:type="spellStart"/>
+      <w:r>
+        <w:rPr>
+          <w:rFonts w:ascii="Times New Roman" w:hAnsi="Times New Roman" w:cs="Times New Roman"/>
+          <w:sz w:val="18"/>
+          <w:szCs w:val="18"/>
+        </w:rPr>
+        <w:t>Trung</w:t>
+      </w:r>
+      <w:proofErr w:type="spellEnd"/>
+      <w:r>
+        <w:rPr>
+          <w:rFonts w:ascii="Times New Roman" w:hAnsi="Times New Roman" w:cs="Times New Roman"/>
+          <w:sz w:val="18"/>
+          <w:szCs w:val="18"/>
+        </w:rPr>
+        <w:t xml:space="preserve">, </w:t>
+      </w:r>
+      <w:proofErr w:type="spellStart"/>
+      <w:r>
+        <w:rPr>
+          <w:rFonts w:ascii="Times New Roman" w:hAnsi="Times New Roman" w:cs="Times New Roman"/>
+          <w:sz w:val="18"/>
+          <w:szCs w:val="18"/>
+        </w:rPr>
+        <w:t>Quận</w:t>
+      </w:r>
+      <w:proofErr w:type="spellEnd"/>
+      <w:r>
+        <w:rPr>
+          <w:rFonts w:ascii="Times New Roman" w:hAnsi="Times New Roman" w:cs="Times New Roman"/>
+          <w:sz w:val="18"/>
+          <w:szCs w:val="18"/>
+        </w:rPr>
+        <w:t xml:space="preserve"> Thanh </w:t>
+      </w:r>
+      <w:proofErr w:type="spellStart"/>
+      <w:r>
+        <w:rPr>
+          <w:rFonts w:ascii="Times New Roman" w:hAnsi="Times New Roman" w:cs="Times New Roman"/>
+          <w:sz w:val="18"/>
+          <w:szCs w:val="18"/>
+        </w:rPr>
+        <w:t>Xuân</w:t>
+      </w:r>
+      <w:proofErr w:type="spellEnd"/>
+      <w:r>
+        <w:rPr>
+          <w:rFonts w:ascii="Times New Roman" w:hAnsi="Times New Roman" w:cs="Times New Roman"/>
+          <w:sz w:val="18"/>
+          <w:szCs w:val="18"/>
+        </w:rPr>
+        <w:t xml:space="preserve">, </w:t>
+      </w:r>
+      <w:proofErr w:type="spellStart"/>
+      <w:r>
+        <w:rPr>
+          <w:rFonts w:ascii="Times New Roman" w:hAnsi="Times New Roman" w:cs="Times New Roman"/>
+          <w:sz w:val="18"/>
+          <w:szCs w:val="18"/>
+        </w:rPr>
+        <w:t>Hà</w:t>
+      </w:r>
+      <w:proofErr w:type="spellEnd"/>
+      <w:r>
+        <w:rPr>
+          <w:rFonts w:ascii="Times New Roman" w:hAnsi="Times New Roman" w:cs="Times New Roman"/>
+          <w:sz w:val="18"/>
+          <w:szCs w:val="18"/>
+        </w:rPr>
+        <w:t xml:space="preserve"> </w:t>
+      </w:r>
+      <w:proofErr w:type="spellStart"/>
+      <w:r>
+        <w:rPr>
+          <w:rFonts w:ascii="Times New Roman" w:hAnsi="Times New Roman" w:cs="Times New Roman"/>
+          <w:sz w:val="18"/>
+          <w:szCs w:val="18"/>
+        </w:rPr>
+        <w:t>Nội</w:t>
+      </w:r>
+      <w:proofErr w:type="spellEnd"/>
     </w:p>
     <w:p>
       <w:pPr>
@@ -130,13 +312,41 @@
           <w:rFonts w:ascii="Times New Roman" w:hAnsi="Times New Roman" w:cs="Times New Roman"/>
         </w:rPr>
       </w:pPr>
+      <w:proofErr w:type="spellStart"/>
       <w:r>
         <w:rPr>
           <w:rFonts w:ascii="Times New Roman" w:hAnsi="Times New Roman" w:cs="Times New Roman"/>
           <w:sz w:val="18"/>
           <w:szCs w:val="18"/>
         </w:rPr>
-        <w:t>Điện thoại: 02342598529225</w:t>
+        <w:t>Điện</w:t>
+      </w:r>
+      <w:proofErr w:type="spellEnd"/>
+      <w:r>
+        <w:rPr>
+          <w:rFonts w:ascii="Times New Roman" w:hAnsi="Times New Roman" w:cs="Times New Roman"/>
+          <w:sz w:val="18"/>
+          <w:szCs w:val="18"/>
+        </w:rPr>
+        <w:t xml:space="preserve"> </w:t>
+      </w:r>
+      <w:proofErr w:type="spellStart"/>
+      <w:r>
+        <w:rPr>
+          <w:rFonts w:ascii="Times New Roman" w:hAnsi="Times New Roman" w:cs="Times New Roman"/>
+          <w:sz w:val="18"/>
+          <w:szCs w:val="18"/>
+        </w:rPr>
+        <w:t>thoại</w:t>
+      </w:r>
+      <w:proofErr w:type="spellEnd"/>
+      <w:r>
+        <w:rPr>
+          <w:rFonts w:ascii="Times New Roman" w:hAnsi="Times New Roman" w:cs="Times New Roman"/>
+          <w:sz w:val="18"/>
+          <w:szCs w:val="18"/>
+        </w:rPr>
+        <w:t>: 02342598529225</w:t>
       </w:r>
     </w:p>
     <w:p>
@@ -184,8 +394,8 @@
         <w:tblLook w:val="04A0" w:firstRow="1" w:lastRow="0" w:firstColumn="1" w:lastColumn="0" w:noHBand="0" w:noVBand="1"/>
       </w:tblPr>
       <w:tblGrid>
-        <w:gridCol w:w="8075"/>
-        <w:gridCol w:w="4731"/>
+        <w:gridCol w:w="6925"/>
+        <w:gridCol w:w="5881"/>
       </w:tblGrid>
       <w:tr>
         <w:trPr>
@@ -193,7 +403,7 @@
         </w:trPr>
         <w:tc>
           <w:tcPr>
-            <w:tcW w:w="8075" w:type="dxa"/>
+            <w:tcW w:w="6925" w:type="dxa"/>
             <w:vAlign w:val="center"/>
           </w:tcPr>
           <w:p>
@@ -205,14 +415,65 @@
                 <w:szCs w:val="20"/>
               </w:rPr>
             </w:pPr>
-            <w:r>
-              <w:rPr>
-                <w:rFonts w:ascii="Times New Roman" w:hAnsi="Times New Roman" w:cs="Times New Roman"/>
-                <w:b/>
-                <w:sz w:val="20"/>
-                <w:szCs w:val="20"/>
-              </w:rPr>
-              <w:t xml:space="preserve">Đại lý mua: </w:t>
+            <w:proofErr w:type="spellStart"/>
+            <w:r>
+              <w:rPr>
+                <w:rFonts w:ascii="Times New Roman" w:hAnsi="Times New Roman" w:cs="Times New Roman"/>
+                <w:b/>
+                <w:sz w:val="20"/>
+                <w:szCs w:val="20"/>
+              </w:rPr>
+              <w:t>Đại</w:t>
+            </w:r>
+            <w:proofErr w:type="spellEnd"/>
+            <w:r>
+              <w:rPr>
+                <w:rFonts w:ascii="Times New Roman" w:hAnsi="Times New Roman" w:cs="Times New Roman"/>
+                <w:b/>
+                <w:sz w:val="20"/>
+                <w:szCs w:val="20"/>
+              </w:rPr>
+              <w:t xml:space="preserve"> </w:t>
+            </w:r>
+            <w:proofErr w:type="spellStart"/>
+            <w:r>
+              <w:rPr>
+                <w:rFonts w:ascii="Times New Roman" w:hAnsi="Times New Roman" w:cs="Times New Roman"/>
+                <w:b/>
+                <w:sz w:val="20"/>
+                <w:szCs w:val="20"/>
+              </w:rPr>
+              <w:t>lý</w:t>
+            </w:r>
+            <w:proofErr w:type="spellEnd"/>
+            <w:r>
+              <w:rPr>
+                <w:rFonts w:ascii="Times New Roman" w:hAnsi="Times New Roman" w:cs="Times New Roman"/>
+                <w:b/>
+                <w:sz w:val="20"/>
+                <w:szCs w:val="20"/>
+              </w:rPr>
+              <w:t xml:space="preserve"> </w:t>
+            </w:r>
+            <w:proofErr w:type="spellStart"/>
+            <w:r>
+              <w:rPr>
+                <w:rFonts w:ascii="Times New Roman" w:hAnsi="Times New Roman" w:cs="Times New Roman"/>
+                <w:b/>
+                <w:sz w:val="20"/>
+                <w:szCs w:val="20"/>
+              </w:rPr>
+              <w:t>mua</w:t>
+            </w:r>
+            <w:proofErr w:type="spellEnd"/>
+            <w:r>
+              <w:rPr>
+                <w:rFonts w:ascii="Times New Roman" w:hAnsi="Times New Roman" w:cs="Times New Roman"/>
+                <w:b/>
+                <w:sz w:val="20"/>
+                <w:szCs w:val="20"/>
+              </w:rPr>
+              <w:t xml:space="preserve">: </w:t>
             </w:r>
             <w:r>
               <w:rPr>
@@ -231,6 +492,7 @@
               </w:rPr>
               <w:t>{</w:t>
             </w:r>
+            <w:proofErr w:type="spellStart"/>
             <w:proofErr w:type="gramStart"/>
             <w:r>
               <w:rPr>
@@ -240,6 +502,7 @@
               </w:rPr>
               <w:t>Order.BuyerStore.Name</w:t>
             </w:r>
+            <w:proofErr w:type="spellEnd"/>
             <w:proofErr w:type="gramEnd"/>
             <w:r>
               <w:rPr>
@@ -253,7 +516,7 @@
         </w:tc>
         <w:tc>
           <w:tcPr>
-            <w:tcW w:w="4731" w:type="dxa"/>
+            <w:tcW w:w="5881" w:type="dxa"/>
             <w:vAlign w:val="center"/>
           </w:tcPr>
           <w:p>
@@ -264,14 +527,61 @@
                 <w:szCs w:val="20"/>
               </w:rPr>
             </w:pPr>
-            <w:r>
-              <w:rPr>
-                <w:rFonts w:ascii="Times New Roman" w:hAnsi="Times New Roman" w:cs="Times New Roman"/>
-                <w:sz w:val="20"/>
-                <w:szCs w:val="20"/>
-              </w:rPr>
-              <w:t>Mã số thuế: {{</w:t>
-            </w:r>
+            <w:proofErr w:type="spellStart"/>
+            <w:r>
+              <w:rPr>
+                <w:rFonts w:ascii="Times New Roman" w:hAnsi="Times New Roman" w:cs="Times New Roman"/>
+                <w:sz w:val="20"/>
+                <w:szCs w:val="20"/>
+              </w:rPr>
+              <w:t>Mã</w:t>
+            </w:r>
+            <w:proofErr w:type="spellEnd"/>
+            <w:r>
+              <w:rPr>
+                <w:rFonts w:ascii="Times New Roman" w:hAnsi="Times New Roman" w:cs="Times New Roman"/>
+                <w:sz w:val="20"/>
+                <w:szCs w:val="20"/>
+              </w:rPr>
+              <w:t xml:space="preserve"> </w:t>
+            </w:r>
+            <w:proofErr w:type="spellStart"/>
+            <w:r>
+              <w:rPr>
+                <w:rFonts w:ascii="Times New Roman" w:hAnsi="Times New Roman" w:cs="Times New Roman"/>
+                <w:sz w:val="20"/>
+                <w:szCs w:val="20"/>
+              </w:rPr>
+              <w:t>số</w:t>
+            </w:r>
+            <w:proofErr w:type="spellEnd"/>
+            <w:r>
+              <w:rPr>
+                <w:rFonts w:ascii="Times New Roman" w:hAnsi="Times New Roman" w:cs="Times New Roman"/>
+                <w:sz w:val="20"/>
+                <w:szCs w:val="20"/>
+              </w:rPr>
+              <w:t xml:space="preserve"> </w:t>
+            </w:r>
+            <w:proofErr w:type="spellStart"/>
+            <w:r>
+              <w:rPr>
+                <w:rFonts w:ascii="Times New Roman" w:hAnsi="Times New Roman" w:cs="Times New Roman"/>
+                <w:sz w:val="20"/>
+                <w:szCs w:val="20"/>
+              </w:rPr>
+              <w:t>thuế</w:t>
+            </w:r>
+            <w:proofErr w:type="spellEnd"/>
+            <w:r>
+              <w:rPr>
+                <w:rFonts w:ascii="Times New Roman" w:hAnsi="Times New Roman" w:cs="Times New Roman"/>
+                <w:sz w:val="20"/>
+                <w:szCs w:val="20"/>
+              </w:rPr>
+              <w:t>: {{</w:t>
+            </w:r>
+            <w:proofErr w:type="spellStart"/>
             <w:proofErr w:type="gramStart"/>
             <w:r>
               <w:rPr>
@@ -281,6 +591,7 @@
               </w:rPr>
               <w:t>Order.BuyerStore.TaxCode</w:t>
             </w:r>
+            <w:proofErr w:type="spellEnd"/>
             <w:proofErr w:type="gramEnd"/>
             <w:r>
               <w:rPr>
@@ -311,14 +622,61 @@
                 <w:szCs w:val="20"/>
               </w:rPr>
             </w:pPr>
-            <w:r>
-              <w:rPr>
-                <w:rFonts w:ascii="Times New Roman" w:hAnsi="Times New Roman" w:cs="Times New Roman"/>
-                <w:sz w:val="20"/>
-                <w:szCs w:val="20"/>
-              </w:rPr>
-              <w:t>Số điện thoại: {{</w:t>
-            </w:r>
+            <w:proofErr w:type="spellStart"/>
+            <w:r>
+              <w:rPr>
+                <w:rFonts w:ascii="Times New Roman" w:hAnsi="Times New Roman" w:cs="Times New Roman"/>
+                <w:sz w:val="20"/>
+                <w:szCs w:val="20"/>
+              </w:rPr>
+              <w:t>Số</w:t>
+            </w:r>
+            <w:proofErr w:type="spellEnd"/>
+            <w:r>
+              <w:rPr>
+                <w:rFonts w:ascii="Times New Roman" w:hAnsi="Times New Roman" w:cs="Times New Roman"/>
+                <w:sz w:val="20"/>
+                <w:szCs w:val="20"/>
+              </w:rPr>
+              <w:t xml:space="preserve"> </w:t>
+            </w:r>
+            <w:proofErr w:type="spellStart"/>
+            <w:r>
+              <w:rPr>
+                <w:rFonts w:ascii="Times New Roman" w:hAnsi="Times New Roman" w:cs="Times New Roman"/>
+                <w:sz w:val="20"/>
+                <w:szCs w:val="20"/>
+              </w:rPr>
+              <w:t>điện</w:t>
+            </w:r>
+            <w:proofErr w:type="spellEnd"/>
+            <w:r>
+              <w:rPr>
+                <w:rFonts w:ascii="Times New Roman" w:hAnsi="Times New Roman" w:cs="Times New Roman"/>
+                <w:sz w:val="20"/>
+                <w:szCs w:val="20"/>
+              </w:rPr>
+              <w:t xml:space="preserve"> </w:t>
+            </w:r>
+            <w:proofErr w:type="spellStart"/>
+            <w:r>
+              <w:rPr>
+                <w:rFonts w:ascii="Times New Roman" w:hAnsi="Times New Roman" w:cs="Times New Roman"/>
+                <w:sz w:val="20"/>
+                <w:szCs w:val="20"/>
+              </w:rPr>
+              <w:t>thoại</w:t>
+            </w:r>
+            <w:proofErr w:type="spellEnd"/>
+            <w:r>
+              <w:rPr>
+                <w:rFonts w:ascii="Times New Roman" w:hAnsi="Times New Roman" w:cs="Times New Roman"/>
+                <w:sz w:val="20"/>
+                <w:szCs w:val="20"/>
+              </w:rPr>
+              <w:t>: {{</w:t>
+            </w:r>
+            <w:proofErr w:type="spellStart"/>
             <w:proofErr w:type="gramStart"/>
             <w:r>
               <w:rPr>
@@ -328,6 +686,7 @@
               </w:rPr>
               <w:t>Order.BuyerStore.Telephone</w:t>
             </w:r>
+            <w:proofErr w:type="spellEnd"/>
             <w:proofErr w:type="gramEnd"/>
             <w:r>
               <w:rPr>
@@ -358,13 +717,413 @@
                 <w:szCs w:val="20"/>
               </w:rPr>
             </w:pPr>
-            <w:r>
-              <w:rPr>
-                <w:rFonts w:ascii="Times New Roman" w:hAnsi="Times New Roman" w:cs="Times New Roman"/>
-                <w:sz w:val="20"/>
-                <w:szCs w:val="20"/>
-              </w:rPr>
-              <w:t>Địa chỉ giao hàng: {{Order.DeliveryAddress}}</w:t>
+            <w:proofErr w:type="spellStart"/>
+            <w:r>
+              <w:rPr>
+                <w:rFonts w:ascii="Times New Roman" w:hAnsi="Times New Roman" w:cs="Times New Roman"/>
+                <w:sz w:val="20"/>
+                <w:szCs w:val="20"/>
+              </w:rPr>
+              <w:t>Địa</w:t>
+            </w:r>
+            <w:proofErr w:type="spellEnd"/>
+            <w:r>
+              <w:rPr>
+                <w:rFonts w:ascii="Times New Roman" w:hAnsi="Times New Roman" w:cs="Times New Roman"/>
+                <w:sz w:val="20"/>
+                <w:szCs w:val="20"/>
+              </w:rPr>
+              <w:t xml:space="preserve"> </w:t>
+            </w:r>
+            <w:proofErr w:type="spellStart"/>
+            <w:r>
+              <w:rPr>
+                <w:rFonts w:ascii="Times New Roman" w:hAnsi="Times New Roman" w:cs="Times New Roman"/>
+                <w:sz w:val="20"/>
+                <w:szCs w:val="20"/>
+              </w:rPr>
+              <w:t>chỉ</w:t>
+            </w:r>
+            <w:proofErr w:type="spellEnd"/>
+            <w:r>
+              <w:rPr>
+                <w:rFonts w:ascii="Times New Roman" w:hAnsi="Times New Roman" w:cs="Times New Roman"/>
+                <w:sz w:val="20"/>
+                <w:szCs w:val="20"/>
+              </w:rPr>
+              <w:t xml:space="preserve"> </w:t>
+            </w:r>
+            <w:proofErr w:type="spellStart"/>
+            <w:r>
+              <w:rPr>
+                <w:rFonts w:ascii="Times New Roman" w:hAnsi="Times New Roman" w:cs="Times New Roman"/>
+                <w:sz w:val="20"/>
+                <w:szCs w:val="20"/>
+              </w:rPr>
+              <w:t>giao</w:t>
+            </w:r>
+            <w:proofErr w:type="spellEnd"/>
+            <w:r>
+              <w:rPr>
+                <w:rFonts w:ascii="Times New Roman" w:hAnsi="Times New Roman" w:cs="Times New Roman"/>
+                <w:sz w:val="20"/>
+                <w:szCs w:val="20"/>
+              </w:rPr>
+              <w:t xml:space="preserve"> </w:t>
+            </w:r>
+            <w:proofErr w:type="spellStart"/>
+            <w:r>
+              <w:rPr>
+                <w:rFonts w:ascii="Times New Roman" w:hAnsi="Times New Roman" w:cs="Times New Roman"/>
+                <w:sz w:val="20"/>
+                <w:szCs w:val="20"/>
+              </w:rPr>
+              <w:t>hàng</w:t>
+            </w:r>
+            <w:proofErr w:type="spellEnd"/>
+            <w:r>
+              <w:rPr>
+                <w:rFonts w:ascii="Times New Roman" w:hAnsi="Times New Roman" w:cs="Times New Roman"/>
+                <w:sz w:val="20"/>
+                <w:szCs w:val="20"/>
+              </w:rPr>
+              <w:t>: {{</w:t>
+            </w:r>
+            <w:proofErr w:type="spellStart"/>
+            <w:r>
+              <w:rPr>
+                <w:rFonts w:ascii="Times New Roman" w:hAnsi="Times New Roman" w:cs="Times New Roman"/>
+                <w:sz w:val="20"/>
+                <w:szCs w:val="20"/>
+              </w:rPr>
+              <w:t>Order.DeliveryAddress</w:t>
+            </w:r>
+            <w:proofErr w:type="spellEnd"/>
+            <w:r>
+              <w:rPr>
+                <w:rFonts w:ascii="Times New Roman" w:hAnsi="Times New Roman" w:cs="Times New Roman"/>
+                <w:sz w:val="20"/>
+                <w:szCs w:val="20"/>
+              </w:rPr>
+              <w:t>}}</w:t>
+            </w:r>
+          </w:p>
+        </w:tc>
+      </w:tr>
+      <w:tr>
+        <w:trPr>
+          <w:trHeight w:val="426"/>
+        </w:trPr>
+        <w:tc>
+          <w:tcPr>
+            <w:tcW w:w="6925" w:type="dxa"/>
+            <w:vAlign w:val="center"/>
+          </w:tcPr>
+          <w:p>
+            <w:pPr>
+              <w:rPr>
+                <w:rFonts w:ascii="Times New Roman" w:hAnsi="Times New Roman" w:cs="Times New Roman"/>
+                <w:sz w:val="20"/>
+                <w:szCs w:val="20"/>
+              </w:rPr>
+            </w:pPr>
+            <w:proofErr w:type="spellStart"/>
+            <w:r>
+              <w:rPr>
+                <w:rFonts w:ascii="Times New Roman" w:hAnsi="Times New Roman" w:cs="Times New Roman"/>
+                <w:sz w:val="20"/>
+                <w:szCs w:val="20"/>
+              </w:rPr>
+              <w:t>Ngày</w:t>
+            </w:r>
+            <w:proofErr w:type="spellEnd"/>
+            <w:r>
+              <w:rPr>
+                <w:rFonts w:ascii="Times New Roman" w:hAnsi="Times New Roman" w:cs="Times New Roman"/>
+                <w:sz w:val="20"/>
+                <w:szCs w:val="20"/>
+              </w:rPr>
+              <w:t xml:space="preserve"> </w:t>
+            </w:r>
+            <w:proofErr w:type="spellStart"/>
+            <w:r>
+              <w:rPr>
+                <w:rFonts w:ascii="Times New Roman" w:hAnsi="Times New Roman" w:cs="Times New Roman"/>
+                <w:sz w:val="20"/>
+                <w:szCs w:val="20"/>
+              </w:rPr>
+              <w:t>đặt</w:t>
+            </w:r>
+            <w:proofErr w:type="spellEnd"/>
+            <w:r>
+              <w:rPr>
+                <w:rFonts w:ascii="Times New Roman" w:hAnsi="Times New Roman" w:cs="Times New Roman"/>
+                <w:sz w:val="20"/>
+                <w:szCs w:val="20"/>
+              </w:rPr>
+              <w:t xml:space="preserve"> </w:t>
+            </w:r>
+            <w:proofErr w:type="spellStart"/>
+            <w:r>
+              <w:rPr>
+                <w:rFonts w:ascii="Times New Roman" w:hAnsi="Times New Roman" w:cs="Times New Roman"/>
+                <w:sz w:val="20"/>
+                <w:szCs w:val="20"/>
+              </w:rPr>
+              <w:t>hàng</w:t>
+            </w:r>
+            <w:proofErr w:type="spellEnd"/>
+            <w:r>
+              <w:rPr>
+                <w:rFonts w:ascii="Times New Roman" w:hAnsi="Times New Roman" w:cs="Times New Roman"/>
+                <w:sz w:val="20"/>
+                <w:szCs w:val="20"/>
+              </w:rPr>
+              <w:t xml:space="preserve">: </w:t>
+            </w:r>
+            <w:r>
+              <w:rPr>
+                <w:rFonts w:ascii="Times New Roman" w:hAnsi="Times New Roman" w:cs="Times New Roman"/>
+                <w:sz w:val="20"/>
+                <w:szCs w:val="20"/>
+              </w:rPr>
+              <w:t>{{</w:t>
+            </w:r>
+            <w:proofErr w:type="spellStart"/>
+            <w:r>
+              <w:rPr>
+                <w:rFonts w:ascii="Times New Roman" w:hAnsi="Times New Roman" w:cs="Times New Roman"/>
+                <w:sz w:val="20"/>
+                <w:szCs w:val="20"/>
+              </w:rPr>
+              <w:t>Order.</w:t>
+            </w:r>
+            <w:r>
+              <w:rPr>
+                <w:rFonts w:ascii="Times New Roman" w:hAnsi="Times New Roman" w:cs="Times New Roman"/>
+                <w:sz w:val="20"/>
+                <w:szCs w:val="20"/>
+              </w:rPr>
+              <w:t>sOrderDate</w:t>
+            </w:r>
+            <w:proofErr w:type="spellEnd"/>
+            <w:r>
+              <w:rPr>
+                <w:rFonts w:ascii="Times New Roman" w:hAnsi="Times New Roman" w:cs="Times New Roman"/>
+                <w:sz w:val="20"/>
+                <w:szCs w:val="20"/>
+              </w:rPr>
+              <w:t>}}</w:t>
+            </w:r>
+          </w:p>
+        </w:tc>
+        <w:tc>
+          <w:tcPr>
+            <w:tcW w:w="5881" w:type="dxa"/>
+            <w:vAlign w:val="center"/>
+          </w:tcPr>
+          <w:p>
+            <w:pPr>
+              <w:rPr>
+                <w:rFonts w:ascii="Times New Roman" w:hAnsi="Times New Roman" w:cs="Times New Roman"/>
+                <w:sz w:val="20"/>
+                <w:szCs w:val="20"/>
+              </w:rPr>
+            </w:pPr>
+            <w:proofErr w:type="spellStart"/>
+            <w:r>
+              <w:rPr>
+                <w:rFonts w:ascii="Times New Roman" w:hAnsi="Times New Roman" w:cs="Times New Roman"/>
+                <w:sz w:val="20"/>
+                <w:szCs w:val="20"/>
+              </w:rPr>
+              <w:t>Ngày</w:t>
+            </w:r>
+            <w:proofErr w:type="spellEnd"/>
+            <w:r>
+              <w:rPr>
+                <w:rFonts w:ascii="Times New Roman" w:hAnsi="Times New Roman" w:cs="Times New Roman"/>
+                <w:sz w:val="20"/>
+                <w:szCs w:val="20"/>
+              </w:rPr>
+              <w:t xml:space="preserve"> </w:t>
+            </w:r>
+            <w:proofErr w:type="spellStart"/>
+            <w:r>
+              <w:rPr>
+                <w:rFonts w:ascii="Times New Roman" w:hAnsi="Times New Roman" w:cs="Times New Roman"/>
+                <w:sz w:val="20"/>
+                <w:szCs w:val="20"/>
+              </w:rPr>
+              <w:t>giao</w:t>
+            </w:r>
+            <w:proofErr w:type="spellEnd"/>
+            <w:r>
+              <w:rPr>
+                <w:rFonts w:ascii="Times New Roman" w:hAnsi="Times New Roman" w:cs="Times New Roman"/>
+                <w:sz w:val="20"/>
+                <w:szCs w:val="20"/>
+              </w:rPr>
+              <w:t xml:space="preserve"> </w:t>
+            </w:r>
+            <w:proofErr w:type="spellStart"/>
+            <w:r>
+              <w:rPr>
+                <w:rFonts w:ascii="Times New Roman" w:hAnsi="Times New Roman" w:cs="Times New Roman"/>
+                <w:sz w:val="20"/>
+                <w:szCs w:val="20"/>
+              </w:rPr>
+              <w:t>hàng</w:t>
+            </w:r>
+            <w:proofErr w:type="spellEnd"/>
+            <w:r>
+              <w:rPr>
+                <w:rFonts w:ascii="Times New Roman" w:hAnsi="Times New Roman" w:cs="Times New Roman"/>
+                <w:sz w:val="20"/>
+                <w:szCs w:val="20"/>
+              </w:rPr>
+              <w:t xml:space="preserve">: </w:t>
+            </w:r>
+            <w:r>
+              <w:rPr>
+                <w:rFonts w:ascii="Times New Roman" w:hAnsi="Times New Roman" w:cs="Times New Roman"/>
+                <w:sz w:val="20"/>
+                <w:szCs w:val="20"/>
+              </w:rPr>
+              <w:t>{{</w:t>
+            </w:r>
+            <w:proofErr w:type="spellStart"/>
+            <w:r>
+              <w:rPr>
+                <w:rFonts w:ascii="Times New Roman" w:hAnsi="Times New Roman" w:cs="Times New Roman"/>
+                <w:sz w:val="20"/>
+                <w:szCs w:val="20"/>
+              </w:rPr>
+              <w:t>Order.</w:t>
+            </w:r>
+            <w:r>
+              <w:rPr>
+                <w:rFonts w:ascii="Times New Roman" w:hAnsi="Times New Roman" w:cs="Times New Roman"/>
+                <w:sz w:val="20"/>
+                <w:szCs w:val="20"/>
+              </w:rPr>
+              <w:t>s</w:t>
+            </w:r>
+            <w:r>
+              <w:rPr>
+                <w:rFonts w:ascii="Times New Roman" w:hAnsi="Times New Roman" w:cs="Times New Roman"/>
+                <w:sz w:val="20"/>
+                <w:szCs w:val="20"/>
+              </w:rPr>
+              <w:t>Deliver</w:t>
+            </w:r>
+            <w:r>
+              <w:rPr>
+                <w:rFonts w:ascii="Times New Roman" w:hAnsi="Times New Roman" w:cs="Times New Roman"/>
+                <w:sz w:val="20"/>
+                <w:szCs w:val="20"/>
+              </w:rPr>
+              <w:t>yDate</w:t>
+            </w:r>
+            <w:proofErr w:type="spellEnd"/>
+            <w:r>
+              <w:rPr>
+                <w:rFonts w:ascii="Times New Roman" w:hAnsi="Times New Roman" w:cs="Times New Roman"/>
+                <w:sz w:val="20"/>
+                <w:szCs w:val="20"/>
+              </w:rPr>
+              <w:t>}}</w:t>
+            </w:r>
+          </w:p>
+        </w:tc>
+      </w:tr>
+      <w:tr>
+        <w:trPr>
+          <w:trHeight w:val="530"/>
+        </w:trPr>
+        <w:tc>
+          <w:tcPr>
+            <w:tcW w:w="12806" w:type="dxa"/>
+            <w:gridSpan w:val="2"/>
+            <w:vAlign w:val="center"/>
+          </w:tcPr>
+          <w:p>
+            <w:pPr>
+              <w:rPr>
+                <w:rFonts w:ascii="Times New Roman" w:hAnsi="Times New Roman" w:cs="Times New Roman"/>
+                <w:sz w:val="20"/>
+                <w:szCs w:val="20"/>
+              </w:rPr>
+            </w:pPr>
+            <w:proofErr w:type="spellStart"/>
+            <w:r>
+              <w:rPr>
+                <w:rFonts w:ascii="Times New Roman" w:hAnsi="Times New Roman" w:cs="Times New Roman"/>
+                <w:sz w:val="20"/>
+                <w:szCs w:val="20"/>
+              </w:rPr>
+              <w:t>Ghi</w:t>
+            </w:r>
+            <w:proofErr w:type="spellEnd"/>
+            <w:r>
+              <w:rPr>
+                <w:rFonts w:ascii="Times New Roman" w:hAnsi="Times New Roman" w:cs="Times New Roman"/>
+                <w:sz w:val="20"/>
+                <w:szCs w:val="20"/>
+              </w:rPr>
+              <w:t xml:space="preserve"> </w:t>
+            </w:r>
+            <w:proofErr w:type="spellStart"/>
+            <w:r>
+              <w:rPr>
+                <w:rFonts w:ascii="Times New Roman" w:hAnsi="Times New Roman" w:cs="Times New Roman"/>
+                <w:sz w:val="20"/>
+                <w:szCs w:val="20"/>
+              </w:rPr>
+              <w:t>chú</w:t>
+            </w:r>
+            <w:proofErr w:type="spellEnd"/>
+            <w:r>
+              <w:rPr>
+                <w:rFonts w:ascii="Times New Roman" w:hAnsi="Times New Roman" w:cs="Times New Roman"/>
+                <w:sz w:val="20"/>
+                <w:szCs w:val="20"/>
+              </w:rPr>
+              <w:t xml:space="preserve">: </w:t>
+            </w:r>
+            <w:r>
+              <w:rPr>
+                <w:rFonts w:ascii="Times New Roman" w:hAnsi="Times New Roman" w:cs="Times New Roman"/>
+                <w:sz w:val="20"/>
+                <w:szCs w:val="20"/>
+              </w:rPr>
+              <w:t>{{</w:t>
+            </w:r>
+            <w:proofErr w:type="spellStart"/>
+            <w:r>
+              <w:rPr>
+                <w:rFonts w:ascii="Times New Roman" w:hAnsi="Times New Roman" w:cs="Times New Roman"/>
+                <w:sz w:val="20"/>
+                <w:szCs w:val="20"/>
+              </w:rPr>
+              <w:t>Order.</w:t>
+            </w:r>
+            <w:r>
+              <w:rPr>
+                <w:rFonts w:ascii="Times New Roman" w:hAnsi="Times New Roman" w:cs="Times New Roman"/>
+                <w:sz w:val="20"/>
+                <w:szCs w:val="20"/>
+              </w:rPr>
+              <w:t>Note</w:t>
+            </w:r>
+            <w:proofErr w:type="spellEnd"/>
+            <w:r>
+              <w:rPr>
+                <w:rFonts w:ascii="Times New Roman" w:hAnsi="Times New Roman" w:cs="Times New Roman"/>
+                <w:sz w:val="20"/>
+                <w:szCs w:val="20"/>
+              </w:rPr>
+              <w:t>}}</w:t>
             </w:r>
           </w:p>
         </w:tc>
@@ -378,6 +1137,8 @@
           <w:szCs w:val="24"/>
         </w:rPr>
       </w:pPr>
+      <w:bookmarkStart w:id="0" w:name="_GoBack"/>
+      <w:bookmarkEnd w:id="0"/>
     </w:p>
     <w:tbl>
       <w:tblPr>
@@ -473,15 +1234,27 @@
                 <w:szCs w:val="20"/>
               </w:rPr>
             </w:pPr>
-            <w:r>
-              <w:rPr>
-                <w:rFonts w:ascii="Times New Roman" w:eastAsia="Times New Roman" w:hAnsi="Times New Roman" w:cs="Times New Roman"/>
-                <w:b/>
-                <w:bCs/>
-                <w:sz w:val="20"/>
-                <w:szCs w:val="20"/>
-              </w:rPr>
-              <w:t>Mã SP</w:t>
+            <w:proofErr w:type="spellStart"/>
+            <w:r>
+              <w:rPr>
+                <w:rFonts w:ascii="Times New Roman" w:eastAsia="Times New Roman" w:hAnsi="Times New Roman" w:cs="Times New Roman"/>
+                <w:b/>
+                <w:bCs/>
+                <w:sz w:val="20"/>
+                <w:szCs w:val="20"/>
+              </w:rPr>
+              <w:t>Mã</w:t>
+            </w:r>
+            <w:proofErr w:type="spellEnd"/>
+            <w:r>
+              <w:rPr>
+                <w:rFonts w:ascii="Times New Roman" w:eastAsia="Times New Roman" w:hAnsi="Times New Roman" w:cs="Times New Roman"/>
+                <w:b/>
+                <w:bCs/>
+                <w:sz w:val="20"/>
+                <w:szCs w:val="20"/>
+              </w:rPr>
+              <w:t xml:space="preserve"> SP</w:t>
             </w:r>
           </w:p>
         </w:tc>
@@ -509,16 +1282,40 @@
                 <w:szCs w:val="20"/>
               </w:rPr>
             </w:pPr>
-            <w:r>
-              <w:rPr>
-                <w:rFonts w:ascii="Times New Roman" w:eastAsia="Times New Roman" w:hAnsi="Times New Roman" w:cs="Times New Roman"/>
-                <w:b/>
-                <w:bCs/>
-                <w:sz w:val="20"/>
-                <w:szCs w:val="20"/>
-              </w:rPr>
-              <w:t>Sản phẩm</w:t>
-            </w:r>
+            <w:proofErr w:type="spellStart"/>
+            <w:r>
+              <w:rPr>
+                <w:rFonts w:ascii="Times New Roman" w:eastAsia="Times New Roman" w:hAnsi="Times New Roman" w:cs="Times New Roman"/>
+                <w:b/>
+                <w:bCs/>
+                <w:sz w:val="20"/>
+                <w:szCs w:val="20"/>
+              </w:rPr>
+              <w:t>Sản</w:t>
+            </w:r>
+            <w:proofErr w:type="spellEnd"/>
+            <w:r>
+              <w:rPr>
+                <w:rFonts w:ascii="Times New Roman" w:eastAsia="Times New Roman" w:hAnsi="Times New Roman" w:cs="Times New Roman"/>
+                <w:b/>
+                <w:bCs/>
+                <w:sz w:val="20"/>
+                <w:szCs w:val="20"/>
+              </w:rPr>
+              <w:t xml:space="preserve"> </w:t>
+            </w:r>
+            <w:proofErr w:type="spellStart"/>
+            <w:r>
+              <w:rPr>
+                <w:rFonts w:ascii="Times New Roman" w:eastAsia="Times New Roman" w:hAnsi="Times New Roman" w:cs="Times New Roman"/>
+                <w:b/>
+                <w:bCs/>
+                <w:sz w:val="20"/>
+                <w:szCs w:val="20"/>
+              </w:rPr>
+              <w:t>phẩm</w:t>
+            </w:r>
+            <w:proofErr w:type="spellEnd"/>
           </w:p>
         </w:tc>
         <w:tc>
@@ -545,16 +1342,62 @@
                 <w:szCs w:val="20"/>
               </w:rPr>
             </w:pPr>
-            <w:r>
-              <w:rPr>
-                <w:rFonts w:ascii="Times New Roman" w:eastAsia="Times New Roman" w:hAnsi="Times New Roman" w:cs="Times New Roman"/>
-                <w:b/>
-                <w:bCs/>
-                <w:sz w:val="20"/>
-                <w:szCs w:val="20"/>
-              </w:rPr>
-              <w:t>Đơn vị mua</w:t>
-            </w:r>
+            <w:proofErr w:type="spellStart"/>
+            <w:r>
+              <w:rPr>
+                <w:rFonts w:ascii="Times New Roman" w:eastAsia="Times New Roman" w:hAnsi="Times New Roman" w:cs="Times New Roman"/>
+                <w:b/>
+                <w:bCs/>
+                <w:sz w:val="20"/>
+                <w:szCs w:val="20"/>
+              </w:rPr>
+              <w:t>Đơn</w:t>
+            </w:r>
+            <w:proofErr w:type="spellEnd"/>
+            <w:r>
+              <w:rPr>
+                <w:rFonts w:ascii="Times New Roman" w:eastAsia="Times New Roman" w:hAnsi="Times New Roman" w:cs="Times New Roman"/>
+                <w:b/>
+                <w:bCs/>
+                <w:sz w:val="20"/>
+                <w:szCs w:val="20"/>
+              </w:rPr>
+              <w:t xml:space="preserve"> </w:t>
+            </w:r>
+            <w:proofErr w:type="spellStart"/>
+            <w:r>
+              <w:rPr>
+                <w:rFonts w:ascii="Times New Roman" w:eastAsia="Times New Roman" w:hAnsi="Times New Roman" w:cs="Times New Roman"/>
+                <w:b/>
+                <w:bCs/>
+                <w:sz w:val="20"/>
+                <w:szCs w:val="20"/>
+              </w:rPr>
+              <w:t>vị</w:t>
+            </w:r>
+            <w:proofErr w:type="spellEnd"/>
+            <w:r>
+              <w:rPr>
+                <w:rFonts w:ascii="Times New Roman" w:eastAsia="Times New Roman" w:hAnsi="Times New Roman" w:cs="Times New Roman"/>
+                <w:b/>
+                <w:bCs/>
+                <w:sz w:val="20"/>
+                <w:szCs w:val="20"/>
+              </w:rPr>
+              <w:t xml:space="preserve"> </w:t>
+            </w:r>
+            <w:proofErr w:type="spellStart"/>
+            <w:r>
+              <w:rPr>
+                <w:rFonts w:ascii="Times New Roman" w:eastAsia="Times New Roman" w:hAnsi="Times New Roman" w:cs="Times New Roman"/>
+                <w:b/>
+                <w:bCs/>
+                <w:sz w:val="20"/>
+                <w:szCs w:val="20"/>
+              </w:rPr>
+              <w:t>mua</w:t>
+            </w:r>
+            <w:proofErr w:type="spellEnd"/>
           </w:p>
           <w:p>
             <w:pPr>
@@ -607,16 +1450,40 @@
                 <w:szCs w:val="20"/>
               </w:rPr>
             </w:pPr>
-            <w:r>
-              <w:rPr>
-                <w:rFonts w:ascii="Times New Roman" w:eastAsia="Times New Roman" w:hAnsi="Times New Roman" w:cs="Times New Roman"/>
-                <w:b/>
-                <w:bCs/>
-                <w:sz w:val="20"/>
-                <w:szCs w:val="20"/>
-              </w:rPr>
-              <w:t>Số lượng</w:t>
-            </w:r>
+            <w:proofErr w:type="spellStart"/>
+            <w:r>
+              <w:rPr>
+                <w:rFonts w:ascii="Times New Roman" w:eastAsia="Times New Roman" w:hAnsi="Times New Roman" w:cs="Times New Roman"/>
+                <w:b/>
+                <w:bCs/>
+                <w:sz w:val="20"/>
+                <w:szCs w:val="20"/>
+              </w:rPr>
+              <w:t>Số</w:t>
+            </w:r>
+            <w:proofErr w:type="spellEnd"/>
+            <w:r>
+              <w:rPr>
+                <w:rFonts w:ascii="Times New Roman" w:eastAsia="Times New Roman" w:hAnsi="Times New Roman" w:cs="Times New Roman"/>
+                <w:b/>
+                <w:bCs/>
+                <w:sz w:val="20"/>
+                <w:szCs w:val="20"/>
+              </w:rPr>
+              <w:t xml:space="preserve"> </w:t>
+            </w:r>
+            <w:proofErr w:type="spellStart"/>
+            <w:r>
+              <w:rPr>
+                <w:rFonts w:ascii="Times New Roman" w:eastAsia="Times New Roman" w:hAnsi="Times New Roman" w:cs="Times New Roman"/>
+                <w:b/>
+                <w:bCs/>
+                <w:sz w:val="20"/>
+                <w:szCs w:val="20"/>
+              </w:rPr>
+              <w:t>lượng</w:t>
+            </w:r>
+            <w:proofErr w:type="spellEnd"/>
           </w:p>
           <w:p>
             <w:pPr>
@@ -705,26 +1572,150 @@
                 <w:szCs w:val="20"/>
               </w:rPr>
             </w:pPr>
-            <w:r>
-              <w:rPr>
-                <w:rFonts w:ascii="Times New Roman" w:eastAsia="Times New Roman" w:hAnsi="Times New Roman" w:cs="Times New Roman"/>
-                <w:b/>
-                <w:bCs/>
-                <w:sz w:val="20"/>
-                <w:szCs w:val="20"/>
-              </w:rPr>
-              <w:t xml:space="preserve">Số lượng </w:t>
-            </w:r>
-            <w:r>
-              <w:rPr>
-                <w:rFonts w:ascii="Times New Roman" w:eastAsia="Times New Roman" w:hAnsi="Times New Roman" w:cs="Times New Roman"/>
-                <w:b/>
-                <w:bCs/>
-                <w:sz w:val="20"/>
-                <w:szCs w:val="20"/>
-              </w:rPr>
-              <w:t>theo đơn vị lưu kho</w:t>
-            </w:r>
+            <w:proofErr w:type="spellStart"/>
+            <w:r>
+              <w:rPr>
+                <w:rFonts w:ascii="Times New Roman" w:eastAsia="Times New Roman" w:hAnsi="Times New Roman" w:cs="Times New Roman"/>
+                <w:b/>
+                <w:bCs/>
+                <w:sz w:val="20"/>
+                <w:szCs w:val="20"/>
+              </w:rPr>
+              <w:t>Số</w:t>
+            </w:r>
+            <w:proofErr w:type="spellEnd"/>
+            <w:r>
+              <w:rPr>
+                <w:rFonts w:ascii="Times New Roman" w:eastAsia="Times New Roman" w:hAnsi="Times New Roman" w:cs="Times New Roman"/>
+                <w:b/>
+                <w:bCs/>
+                <w:sz w:val="20"/>
+                <w:szCs w:val="20"/>
+              </w:rPr>
+              <w:t xml:space="preserve"> </w:t>
+            </w:r>
+            <w:proofErr w:type="spellStart"/>
+            <w:r>
+              <w:rPr>
+                <w:rFonts w:ascii="Times New Roman" w:eastAsia="Times New Roman" w:hAnsi="Times New Roman" w:cs="Times New Roman"/>
+                <w:b/>
+                <w:bCs/>
+                <w:sz w:val="20"/>
+                <w:szCs w:val="20"/>
+              </w:rPr>
+              <w:t>lượng</w:t>
+            </w:r>
+            <w:proofErr w:type="spellEnd"/>
+            <w:r>
+              <w:rPr>
+                <w:rFonts w:ascii="Times New Roman" w:eastAsia="Times New Roman" w:hAnsi="Times New Roman" w:cs="Times New Roman"/>
+                <w:b/>
+                <w:bCs/>
+                <w:sz w:val="20"/>
+                <w:szCs w:val="20"/>
+              </w:rPr>
+              <w:t xml:space="preserve"> </w:t>
+            </w:r>
+            <w:proofErr w:type="spellStart"/>
+            <w:r>
+              <w:rPr>
+                <w:rFonts w:ascii="Times New Roman" w:eastAsia="Times New Roman" w:hAnsi="Times New Roman" w:cs="Times New Roman"/>
+                <w:b/>
+                <w:bCs/>
+                <w:sz w:val="20"/>
+                <w:szCs w:val="20"/>
+              </w:rPr>
+              <w:t>theo</w:t>
+            </w:r>
+            <w:proofErr w:type="spellEnd"/>
+            <w:r>
+              <w:rPr>
+                <w:rFonts w:ascii="Times New Roman" w:eastAsia="Times New Roman" w:hAnsi="Times New Roman" w:cs="Times New Roman"/>
+                <w:b/>
+                <w:bCs/>
+                <w:sz w:val="20"/>
+                <w:szCs w:val="20"/>
+              </w:rPr>
+              <w:t xml:space="preserve"> </w:t>
+            </w:r>
+            <w:proofErr w:type="spellStart"/>
+            <w:r>
+              <w:rPr>
+                <w:rFonts w:ascii="Times New Roman" w:eastAsia="Times New Roman" w:hAnsi="Times New Roman" w:cs="Times New Roman"/>
+                <w:b/>
+                <w:bCs/>
+                <w:sz w:val="20"/>
+                <w:szCs w:val="20"/>
+              </w:rPr>
+              <w:t>đơn</w:t>
+            </w:r>
+            <w:proofErr w:type="spellEnd"/>
+            <w:r>
+              <w:rPr>
+                <w:rFonts w:ascii="Times New Roman" w:eastAsia="Times New Roman" w:hAnsi="Times New Roman" w:cs="Times New Roman"/>
+                <w:b/>
+                <w:bCs/>
+                <w:sz w:val="20"/>
+                <w:szCs w:val="20"/>
+              </w:rPr>
+              <w:t xml:space="preserve"> </w:t>
+            </w:r>
+            <w:proofErr w:type="spellStart"/>
+            <w:r>
+              <w:rPr>
+                <w:rFonts w:ascii="Times New Roman" w:eastAsia="Times New Roman" w:hAnsi="Times New Roman" w:cs="Times New Roman"/>
+                <w:b/>
+                <w:bCs/>
+                <w:sz w:val="20"/>
+                <w:szCs w:val="20"/>
+              </w:rPr>
+              <w:t>vị</w:t>
+            </w:r>
+            <w:proofErr w:type="spellEnd"/>
+            <w:r>
+              <w:rPr>
+                <w:rFonts w:ascii="Times New Roman" w:eastAsia="Times New Roman" w:hAnsi="Times New Roman" w:cs="Times New Roman"/>
+                <w:b/>
+                <w:bCs/>
+                <w:sz w:val="20"/>
+                <w:szCs w:val="20"/>
+              </w:rPr>
+              <w:t xml:space="preserve"> </w:t>
+            </w:r>
+            <w:proofErr w:type="spellStart"/>
+            <w:r>
+              <w:rPr>
+                <w:rFonts w:ascii="Times New Roman" w:eastAsia="Times New Roman" w:hAnsi="Times New Roman" w:cs="Times New Roman"/>
+                <w:b/>
+                <w:bCs/>
+                <w:sz w:val="20"/>
+                <w:szCs w:val="20"/>
+              </w:rPr>
+              <w:t>lưu</w:t>
+            </w:r>
+            <w:proofErr w:type="spellEnd"/>
+            <w:r>
+              <w:rPr>
+                <w:rFonts w:ascii="Times New Roman" w:eastAsia="Times New Roman" w:hAnsi="Times New Roman" w:cs="Times New Roman"/>
+                <w:b/>
+                <w:bCs/>
+                <w:sz w:val="20"/>
+                <w:szCs w:val="20"/>
+              </w:rPr>
+              <w:t xml:space="preserve"> </w:t>
+            </w:r>
+            <w:proofErr w:type="spellStart"/>
+            <w:r>
+              <w:rPr>
+                <w:rFonts w:ascii="Times New Roman" w:eastAsia="Times New Roman" w:hAnsi="Times New Roman" w:cs="Times New Roman"/>
+                <w:b/>
+                <w:bCs/>
+                <w:sz w:val="20"/>
+                <w:szCs w:val="20"/>
+              </w:rPr>
+              <w:t>kho</w:t>
+            </w:r>
+            <w:proofErr w:type="spellEnd"/>
           </w:p>
         </w:tc>
         <w:tc>
@@ -751,16 +1742,84 @@
                 <w:szCs w:val="20"/>
               </w:rPr>
             </w:pPr>
-            <w:r>
-              <w:rPr>
-                <w:rFonts w:ascii="Times New Roman" w:eastAsia="Times New Roman" w:hAnsi="Times New Roman" w:cs="Times New Roman"/>
-                <w:b/>
-                <w:bCs/>
-                <w:sz w:val="20"/>
-                <w:szCs w:val="20"/>
-              </w:rPr>
-              <w:t>Đơn vị lưu kho</w:t>
-            </w:r>
+            <w:proofErr w:type="spellStart"/>
+            <w:r>
+              <w:rPr>
+                <w:rFonts w:ascii="Times New Roman" w:eastAsia="Times New Roman" w:hAnsi="Times New Roman" w:cs="Times New Roman"/>
+                <w:b/>
+                <w:bCs/>
+                <w:sz w:val="20"/>
+                <w:szCs w:val="20"/>
+              </w:rPr>
+              <w:t>Đơn</w:t>
+            </w:r>
+            <w:proofErr w:type="spellEnd"/>
+            <w:r>
+              <w:rPr>
+                <w:rFonts w:ascii="Times New Roman" w:eastAsia="Times New Roman" w:hAnsi="Times New Roman" w:cs="Times New Roman"/>
+                <w:b/>
+                <w:bCs/>
+                <w:sz w:val="20"/>
+                <w:szCs w:val="20"/>
+              </w:rPr>
+              <w:t xml:space="preserve"> </w:t>
+            </w:r>
+            <w:proofErr w:type="spellStart"/>
+            <w:r>
+              <w:rPr>
+                <w:rFonts w:ascii="Times New Roman" w:eastAsia="Times New Roman" w:hAnsi="Times New Roman" w:cs="Times New Roman"/>
+                <w:b/>
+                <w:bCs/>
+                <w:sz w:val="20"/>
+                <w:szCs w:val="20"/>
+              </w:rPr>
+              <w:t>vị</w:t>
+            </w:r>
+            <w:proofErr w:type="spellEnd"/>
+            <w:r>
+              <w:rPr>
+                <w:rFonts w:ascii="Times New Roman" w:eastAsia="Times New Roman" w:hAnsi="Times New Roman" w:cs="Times New Roman"/>
+                <w:b/>
+                <w:bCs/>
+                <w:sz w:val="20"/>
+                <w:szCs w:val="20"/>
+              </w:rPr>
+              <w:t xml:space="preserve"> </w:t>
+            </w:r>
+            <w:proofErr w:type="spellStart"/>
+            <w:r>
+              <w:rPr>
+                <w:rFonts w:ascii="Times New Roman" w:eastAsia="Times New Roman" w:hAnsi="Times New Roman" w:cs="Times New Roman"/>
+                <w:b/>
+                <w:bCs/>
+                <w:sz w:val="20"/>
+                <w:szCs w:val="20"/>
+              </w:rPr>
+              <w:t>lưu</w:t>
+            </w:r>
+            <w:proofErr w:type="spellEnd"/>
+            <w:r>
+              <w:rPr>
+                <w:rFonts w:ascii="Times New Roman" w:eastAsia="Times New Roman" w:hAnsi="Times New Roman" w:cs="Times New Roman"/>
+                <w:b/>
+                <w:bCs/>
+                <w:sz w:val="20"/>
+                <w:szCs w:val="20"/>
+              </w:rPr>
+              <w:t xml:space="preserve"> </w:t>
+            </w:r>
+            <w:proofErr w:type="spellStart"/>
+            <w:r>
+              <w:rPr>
+                <w:rFonts w:ascii="Times New Roman" w:eastAsia="Times New Roman" w:hAnsi="Times New Roman" w:cs="Times New Roman"/>
+                <w:b/>
+                <w:bCs/>
+                <w:sz w:val="20"/>
+                <w:szCs w:val="20"/>
+              </w:rPr>
+              <w:t>kho</w:t>
+            </w:r>
+            <w:proofErr w:type="spellEnd"/>
           </w:p>
         </w:tc>
         <w:tc>
@@ -787,16 +1846,150 @@
                 <w:szCs w:val="20"/>
               </w:rPr>
             </w:pPr>
-            <w:r>
-              <w:rPr>
-                <w:rFonts w:ascii="Times New Roman" w:eastAsia="Times New Roman" w:hAnsi="Times New Roman" w:cs="Times New Roman"/>
-                <w:b/>
-                <w:bCs/>
-                <w:sz w:val="20"/>
-                <w:szCs w:val="20"/>
-              </w:rPr>
-              <w:t>Đơn giá theo đơn vị lưu kho</w:t>
-            </w:r>
+            <w:proofErr w:type="spellStart"/>
+            <w:r>
+              <w:rPr>
+                <w:rFonts w:ascii="Times New Roman" w:eastAsia="Times New Roman" w:hAnsi="Times New Roman" w:cs="Times New Roman"/>
+                <w:b/>
+                <w:bCs/>
+                <w:sz w:val="20"/>
+                <w:szCs w:val="20"/>
+              </w:rPr>
+              <w:t>Đơn</w:t>
+            </w:r>
+            <w:proofErr w:type="spellEnd"/>
+            <w:r>
+              <w:rPr>
+                <w:rFonts w:ascii="Times New Roman" w:eastAsia="Times New Roman" w:hAnsi="Times New Roman" w:cs="Times New Roman"/>
+                <w:b/>
+                <w:bCs/>
+                <w:sz w:val="20"/>
+                <w:szCs w:val="20"/>
+              </w:rPr>
+              <w:t xml:space="preserve"> </w:t>
+            </w:r>
+            <w:proofErr w:type="spellStart"/>
+            <w:r>
+              <w:rPr>
+                <w:rFonts w:ascii="Times New Roman" w:eastAsia="Times New Roman" w:hAnsi="Times New Roman" w:cs="Times New Roman"/>
+                <w:b/>
+                <w:bCs/>
+                <w:sz w:val="20"/>
+                <w:szCs w:val="20"/>
+              </w:rPr>
+              <w:t>giá</w:t>
+            </w:r>
+            <w:proofErr w:type="spellEnd"/>
+            <w:r>
+              <w:rPr>
+                <w:rFonts w:ascii="Times New Roman" w:eastAsia="Times New Roman" w:hAnsi="Times New Roman" w:cs="Times New Roman"/>
+                <w:b/>
+                <w:bCs/>
+                <w:sz w:val="20"/>
+                <w:szCs w:val="20"/>
+              </w:rPr>
+              <w:t xml:space="preserve"> </w:t>
+            </w:r>
+            <w:proofErr w:type="spellStart"/>
+            <w:r>
+              <w:rPr>
+                <w:rFonts w:ascii="Times New Roman" w:eastAsia="Times New Roman" w:hAnsi="Times New Roman" w:cs="Times New Roman"/>
+                <w:b/>
+                <w:bCs/>
+                <w:sz w:val="20"/>
+                <w:szCs w:val="20"/>
+              </w:rPr>
+              <w:t>theo</w:t>
+            </w:r>
+            <w:proofErr w:type="spellEnd"/>
+            <w:r>
+              <w:rPr>
+                <w:rFonts w:ascii="Times New Roman" w:eastAsia="Times New Roman" w:hAnsi="Times New Roman" w:cs="Times New Roman"/>
+                <w:b/>
+                <w:bCs/>
+                <w:sz w:val="20"/>
+                <w:szCs w:val="20"/>
+              </w:rPr>
+              <w:t xml:space="preserve"> </w:t>
+            </w:r>
+            <w:proofErr w:type="spellStart"/>
+            <w:r>
+              <w:rPr>
+                <w:rFonts w:ascii="Times New Roman" w:eastAsia="Times New Roman" w:hAnsi="Times New Roman" w:cs="Times New Roman"/>
+                <w:b/>
+                <w:bCs/>
+                <w:sz w:val="20"/>
+                <w:szCs w:val="20"/>
+              </w:rPr>
+              <w:t>đơn</w:t>
+            </w:r>
+            <w:proofErr w:type="spellEnd"/>
+            <w:r>
+              <w:rPr>
+                <w:rFonts w:ascii="Times New Roman" w:eastAsia="Times New Roman" w:hAnsi="Times New Roman" w:cs="Times New Roman"/>
+                <w:b/>
+                <w:bCs/>
+                <w:sz w:val="20"/>
+                <w:szCs w:val="20"/>
+              </w:rPr>
+              <w:t xml:space="preserve"> </w:t>
+            </w:r>
+            <w:proofErr w:type="spellStart"/>
+            <w:r>
+              <w:rPr>
+                <w:rFonts w:ascii="Times New Roman" w:eastAsia="Times New Roman" w:hAnsi="Times New Roman" w:cs="Times New Roman"/>
+                <w:b/>
+                <w:bCs/>
+                <w:sz w:val="20"/>
+                <w:szCs w:val="20"/>
+              </w:rPr>
+              <w:t>vị</w:t>
+            </w:r>
+            <w:proofErr w:type="spellEnd"/>
+            <w:r>
+              <w:rPr>
+                <w:rFonts w:ascii="Times New Roman" w:eastAsia="Times New Roman" w:hAnsi="Times New Roman" w:cs="Times New Roman"/>
+                <w:b/>
+                <w:bCs/>
+                <w:sz w:val="20"/>
+                <w:szCs w:val="20"/>
+              </w:rPr>
+              <w:t xml:space="preserve"> </w:t>
+            </w:r>
+            <w:proofErr w:type="spellStart"/>
+            <w:r>
+              <w:rPr>
+                <w:rFonts w:ascii="Times New Roman" w:eastAsia="Times New Roman" w:hAnsi="Times New Roman" w:cs="Times New Roman"/>
+                <w:b/>
+                <w:bCs/>
+                <w:sz w:val="20"/>
+                <w:szCs w:val="20"/>
+              </w:rPr>
+              <w:t>lưu</w:t>
+            </w:r>
+            <w:proofErr w:type="spellEnd"/>
+            <w:r>
+              <w:rPr>
+                <w:rFonts w:ascii="Times New Roman" w:eastAsia="Times New Roman" w:hAnsi="Times New Roman" w:cs="Times New Roman"/>
+                <w:b/>
+                <w:bCs/>
+                <w:sz w:val="20"/>
+                <w:szCs w:val="20"/>
+              </w:rPr>
+              <w:t xml:space="preserve"> </w:t>
+            </w:r>
+            <w:proofErr w:type="spellStart"/>
+            <w:r>
+              <w:rPr>
+                <w:rFonts w:ascii="Times New Roman" w:eastAsia="Times New Roman" w:hAnsi="Times New Roman" w:cs="Times New Roman"/>
+                <w:b/>
+                <w:bCs/>
+                <w:sz w:val="20"/>
+                <w:szCs w:val="20"/>
+              </w:rPr>
+              <w:t>kho</w:t>
+            </w:r>
+            <w:proofErr w:type="spellEnd"/>
           </w:p>
         </w:tc>
         <w:tc>
@@ -823,16 +2016,128 @@
                 <w:szCs w:val="20"/>
               </w:rPr>
             </w:pPr>
-            <w:r>
-              <w:rPr>
-                <w:rFonts w:ascii="Times New Roman" w:eastAsia="Times New Roman" w:hAnsi="Times New Roman" w:cs="Times New Roman"/>
-                <w:b/>
-                <w:bCs/>
-                <w:sz w:val="20"/>
-                <w:szCs w:val="20"/>
-              </w:rPr>
-              <w:t>Đơn giá theo đơn vị bán</w:t>
-            </w:r>
+            <w:proofErr w:type="spellStart"/>
+            <w:r>
+              <w:rPr>
+                <w:rFonts w:ascii="Times New Roman" w:eastAsia="Times New Roman" w:hAnsi="Times New Roman" w:cs="Times New Roman"/>
+                <w:b/>
+                <w:bCs/>
+                <w:sz w:val="20"/>
+                <w:szCs w:val="20"/>
+              </w:rPr>
+              <w:t>Đơn</w:t>
+            </w:r>
+            <w:proofErr w:type="spellEnd"/>
+            <w:r>
+              <w:rPr>
+                <w:rFonts w:ascii="Times New Roman" w:eastAsia="Times New Roman" w:hAnsi="Times New Roman" w:cs="Times New Roman"/>
+                <w:b/>
+                <w:bCs/>
+                <w:sz w:val="20"/>
+                <w:szCs w:val="20"/>
+              </w:rPr>
+              <w:t xml:space="preserve"> </w:t>
+            </w:r>
+            <w:proofErr w:type="spellStart"/>
+            <w:r>
+              <w:rPr>
+                <w:rFonts w:ascii="Times New Roman" w:eastAsia="Times New Roman" w:hAnsi="Times New Roman" w:cs="Times New Roman"/>
+                <w:b/>
+                <w:bCs/>
+                <w:sz w:val="20"/>
+                <w:szCs w:val="20"/>
+              </w:rPr>
+              <w:t>giá</w:t>
+            </w:r>
+            <w:proofErr w:type="spellEnd"/>
+            <w:r>
+              <w:rPr>
+                <w:rFonts w:ascii="Times New Roman" w:eastAsia="Times New Roman" w:hAnsi="Times New Roman" w:cs="Times New Roman"/>
+                <w:b/>
+                <w:bCs/>
+                <w:sz w:val="20"/>
+                <w:szCs w:val="20"/>
+              </w:rPr>
+              <w:t xml:space="preserve"> </w:t>
+            </w:r>
+            <w:proofErr w:type="spellStart"/>
+            <w:r>
+              <w:rPr>
+                <w:rFonts w:ascii="Times New Roman" w:eastAsia="Times New Roman" w:hAnsi="Times New Roman" w:cs="Times New Roman"/>
+                <w:b/>
+                <w:bCs/>
+                <w:sz w:val="20"/>
+                <w:szCs w:val="20"/>
+              </w:rPr>
+              <w:t>theo</w:t>
+            </w:r>
+            <w:proofErr w:type="spellEnd"/>
+            <w:r>
+              <w:rPr>
+                <w:rFonts w:ascii="Times New Roman" w:eastAsia="Times New Roman" w:hAnsi="Times New Roman" w:cs="Times New Roman"/>
+                <w:b/>
+                <w:bCs/>
+                <w:sz w:val="20"/>
+                <w:szCs w:val="20"/>
+              </w:rPr>
+              <w:t xml:space="preserve"> </w:t>
+            </w:r>
+            <w:proofErr w:type="spellStart"/>
+            <w:r>
+              <w:rPr>
+                <w:rFonts w:ascii="Times New Roman" w:eastAsia="Times New Roman" w:hAnsi="Times New Roman" w:cs="Times New Roman"/>
+                <w:b/>
+                <w:bCs/>
+                <w:sz w:val="20"/>
+                <w:szCs w:val="20"/>
+              </w:rPr>
+              <w:t>đơn</w:t>
+            </w:r>
+            <w:proofErr w:type="spellEnd"/>
+            <w:r>
+              <w:rPr>
+                <w:rFonts w:ascii="Times New Roman" w:eastAsia="Times New Roman" w:hAnsi="Times New Roman" w:cs="Times New Roman"/>
+                <w:b/>
+                <w:bCs/>
+                <w:sz w:val="20"/>
+                <w:szCs w:val="20"/>
+              </w:rPr>
+              <w:t xml:space="preserve"> </w:t>
+            </w:r>
+            <w:proofErr w:type="spellStart"/>
+            <w:r>
+              <w:rPr>
+                <w:rFonts w:ascii="Times New Roman" w:eastAsia="Times New Roman" w:hAnsi="Times New Roman" w:cs="Times New Roman"/>
+                <w:b/>
+                <w:bCs/>
+                <w:sz w:val="20"/>
+                <w:szCs w:val="20"/>
+              </w:rPr>
+              <w:t>vị</w:t>
+            </w:r>
+            <w:proofErr w:type="spellEnd"/>
+            <w:r>
+              <w:rPr>
+                <w:rFonts w:ascii="Times New Roman" w:eastAsia="Times New Roman" w:hAnsi="Times New Roman" w:cs="Times New Roman"/>
+                <w:b/>
+                <w:bCs/>
+                <w:sz w:val="20"/>
+                <w:szCs w:val="20"/>
+              </w:rPr>
+              <w:t xml:space="preserve"> </w:t>
+            </w:r>
+            <w:proofErr w:type="spellStart"/>
+            <w:r>
+              <w:rPr>
+                <w:rFonts w:ascii="Times New Roman" w:eastAsia="Times New Roman" w:hAnsi="Times New Roman" w:cs="Times New Roman"/>
+                <w:b/>
+                <w:bCs/>
+                <w:sz w:val="20"/>
+                <w:szCs w:val="20"/>
+              </w:rPr>
+              <w:t>bán</w:t>
+            </w:r>
+            <w:proofErr w:type="spellEnd"/>
           </w:p>
           <w:p>
             <w:pPr>
@@ -895,16 +2200,40 @@
                 <w:szCs w:val="20"/>
               </w:rPr>
             </w:pPr>
-            <w:r>
-              <w:rPr>
-                <w:rFonts w:ascii="Times New Roman" w:eastAsia="Times New Roman" w:hAnsi="Times New Roman" w:cs="Times New Roman"/>
-                <w:b/>
-                <w:bCs/>
-                <w:sz w:val="20"/>
-                <w:szCs w:val="20"/>
-              </w:rPr>
-              <w:t>Chiết khấu</w:t>
-            </w:r>
+            <w:proofErr w:type="spellStart"/>
+            <w:r>
+              <w:rPr>
+                <w:rFonts w:ascii="Times New Roman" w:eastAsia="Times New Roman" w:hAnsi="Times New Roman" w:cs="Times New Roman"/>
+                <w:b/>
+                <w:bCs/>
+                <w:sz w:val="20"/>
+                <w:szCs w:val="20"/>
+              </w:rPr>
+              <w:t>Chiết</w:t>
+            </w:r>
+            <w:proofErr w:type="spellEnd"/>
+            <w:r>
+              <w:rPr>
+                <w:rFonts w:ascii="Times New Roman" w:eastAsia="Times New Roman" w:hAnsi="Times New Roman" w:cs="Times New Roman"/>
+                <w:b/>
+                <w:bCs/>
+                <w:sz w:val="20"/>
+                <w:szCs w:val="20"/>
+              </w:rPr>
+              <w:t xml:space="preserve"> </w:t>
+            </w:r>
+            <w:proofErr w:type="spellStart"/>
+            <w:r>
+              <w:rPr>
+                <w:rFonts w:ascii="Times New Roman" w:eastAsia="Times New Roman" w:hAnsi="Times New Roman" w:cs="Times New Roman"/>
+                <w:b/>
+                <w:bCs/>
+                <w:sz w:val="20"/>
+                <w:szCs w:val="20"/>
+              </w:rPr>
+              <w:t>khấu</w:t>
+            </w:r>
+            <w:proofErr w:type="spellEnd"/>
           </w:p>
           <w:p>
             <w:pPr>
@@ -1079,6 +2408,7 @@
                 <w:szCs w:val="20"/>
               </w:rPr>
             </w:pPr>
+            <w:proofErr w:type="spellStart"/>
             <w:r>
               <w:rPr>
                 <w:rFonts w:ascii="Times New Roman" w:eastAsia="Times New Roman" w:hAnsi="Times New Roman" w:cs="Times New Roman"/>
@@ -1088,8 +2418,33 @@
                 <w:sz w:val="20"/>
                 <w:szCs w:val="20"/>
               </w:rPr>
-              <w:t>Thành tiền</w:t>
-            </w:r>
+              <w:t>Thành</w:t>
+            </w:r>
+            <w:proofErr w:type="spellEnd"/>
+            <w:r>
+              <w:rPr>
+                <w:rFonts w:ascii="Times New Roman" w:eastAsia="Times New Roman" w:hAnsi="Times New Roman" w:cs="Times New Roman"/>
+                <w:b/>
+                <w:bCs/>
+                <w:color w:val="000000"/>
+                <w:sz w:val="20"/>
+                <w:szCs w:val="20"/>
+              </w:rPr>
+              <w:t xml:space="preserve"> </w:t>
+            </w:r>
+            <w:proofErr w:type="spellStart"/>
+            <w:r>
+              <w:rPr>
+                <w:rFonts w:ascii="Times New Roman" w:eastAsia="Times New Roman" w:hAnsi="Times New Roman" w:cs="Times New Roman"/>
+                <w:b/>
+                <w:bCs/>
+                <w:color w:val="000000"/>
+                <w:sz w:val="20"/>
+                <w:szCs w:val="20"/>
+              </w:rPr>
+              <w:t>tiền</w:t>
+            </w:r>
+            <w:proofErr w:type="spellEnd"/>
           </w:p>
           <w:p>
             <w:pPr>
@@ -1212,7 +2567,25 @@
                 <w:sz w:val="20"/>
                 <w:szCs w:val="20"/>
               </w:rPr>
-              <w:t>{{Order.Contents.STT}}</w:t>
+              <w:t>{{</w:t>
+            </w:r>
+            <w:proofErr w:type="spellStart"/>
+            <w:r>
+              <w:rPr>
+                <w:rFonts w:ascii="Times New Roman" w:hAnsi="Times New Roman" w:cs="Times New Roman"/>
+                <w:sz w:val="20"/>
+                <w:szCs w:val="20"/>
+              </w:rPr>
+              <w:t>Order.Contents.STT</w:t>
+            </w:r>
+            <w:proofErr w:type="spellEnd"/>
+            <w:r>
+              <w:rPr>
+                <w:rFonts w:ascii="Times New Roman" w:hAnsi="Times New Roman" w:cs="Times New Roman"/>
+                <w:sz w:val="20"/>
+                <w:szCs w:val="20"/>
+              </w:rPr>
+              <w:t>}}</w:t>
             </w:r>
           </w:p>
         </w:tc>
@@ -1245,6 +2618,7 @@
               </w:rPr>
               <w:t>{{</w:t>
             </w:r>
+            <w:proofErr w:type="spellStart"/>
             <w:proofErr w:type="gramStart"/>
             <w:r>
               <w:rPr>
@@ -1254,6 +2628,7 @@
               </w:rPr>
               <w:t>Order.Contents.Item.Code</w:t>
             </w:r>
+            <w:proofErr w:type="spellEnd"/>
             <w:proofErr w:type="gramEnd"/>
             <w:r>
               <w:rPr>
@@ -1294,6 +2669,7 @@
               </w:rPr>
               <w:t>{{</w:t>
             </w:r>
+            <w:proofErr w:type="spellStart"/>
             <w:proofErr w:type="gramStart"/>
             <w:r>
               <w:rPr>
@@ -1303,6 +2679,7 @@
               </w:rPr>
               <w:t>Order.Contents.Item.Name</w:t>
             </w:r>
+            <w:proofErr w:type="spellEnd"/>
             <w:proofErr w:type="gramEnd"/>
             <w:r>
               <w:rPr>
@@ -1344,6 +2721,7 @@
               </w:rPr>
               <w:t>{{</w:t>
             </w:r>
+            <w:proofErr w:type="spellStart"/>
             <w:proofErr w:type="gramStart"/>
             <w:r>
               <w:rPr>
@@ -1353,6 +2731,7 @@
               </w:rPr>
               <w:t>Order.Contents.UnitOfMeasure.Name</w:t>
             </w:r>
+            <w:proofErr w:type="spellEnd"/>
             <w:proofErr w:type="gramEnd"/>
             <w:r>
               <w:rPr>
@@ -1394,6 +2773,7 @@
               </w:rPr>
               <w:t>{{</w:t>
             </w:r>
+            <w:proofErr w:type="spellStart"/>
             <w:proofErr w:type="gramStart"/>
             <w:r>
               <w:rPr>
@@ -1403,6 +2783,7 @@
               </w:rPr>
               <w:t>Order.Contents.QuantityString</w:t>
             </w:r>
+            <w:proofErr w:type="spellEnd"/>
             <w:proofErr w:type="gramEnd"/>
             <w:r>
               <w:rPr>
@@ -1444,6 +2825,7 @@
               </w:rPr>
               <w:t>{{</w:t>
             </w:r>
+            <w:proofErr w:type="spellStart"/>
             <w:proofErr w:type="gramStart"/>
             <w:r>
               <w:rPr>
@@ -1453,6 +2835,7 @@
               </w:rPr>
               <w:t>Order.Contents.RequestedQuantityString</w:t>
             </w:r>
+            <w:proofErr w:type="spellEnd"/>
             <w:proofErr w:type="gramEnd"/>
             <w:r>
               <w:rPr>
@@ -1494,6 +2877,7 @@
               </w:rPr>
               <w:t>{{</w:t>
             </w:r>
+            <w:proofErr w:type="spellStart"/>
             <w:proofErr w:type="gramStart"/>
             <w:r>
               <w:rPr>
@@ -1503,6 +2887,7 @@
               </w:rPr>
               <w:t>Order.Contents.PrimaryUnitOfMeasure.Name</w:t>
             </w:r>
+            <w:proofErr w:type="spellEnd"/>
             <w:proofErr w:type="gramEnd"/>
             <w:r>
               <w:rPr>
@@ -1544,6 +2929,7 @@
               </w:rPr>
               <w:t>{{</w:t>
             </w:r>
+            <w:proofErr w:type="spellStart"/>
             <w:proofErr w:type="gramStart"/>
             <w:r>
               <w:rPr>
@@ -1553,6 +2939,7 @@
               </w:rPr>
               <w:t>Order.Contents.PrimaryPriceString</w:t>
             </w:r>
+            <w:proofErr w:type="spellEnd"/>
             <w:proofErr w:type="gramEnd"/>
             <w:r>
               <w:rPr>
@@ -1594,6 +2981,7 @@
               </w:rPr>
               <w:t>{{</w:t>
             </w:r>
+            <w:proofErr w:type="spellStart"/>
             <w:proofErr w:type="gramStart"/>
             <w:r>
               <w:rPr>
@@ -1603,6 +2991,7 @@
               </w:rPr>
               <w:t>Order.Contents.SalePriceString</w:t>
             </w:r>
+            <w:proofErr w:type="spellEnd"/>
             <w:proofErr w:type="gramEnd"/>
             <w:r>
               <w:rPr>
@@ -1646,6 +3035,7 @@
               </w:rPr>
               <w:t>{{</w:t>
             </w:r>
+            <w:proofErr w:type="spellStart"/>
             <w:proofErr w:type="gramStart"/>
             <w:r>
               <w:rPr>
@@ -1655,6 +3045,7 @@
               </w:rPr>
               <w:t>Order.Contents.DiscountString</w:t>
             </w:r>
+            <w:proofErr w:type="spellEnd"/>
             <w:proofErr w:type="gramEnd"/>
             <w:r>
               <w:rPr>
@@ -1696,6 +3087,7 @@
               </w:rPr>
               <w:t>{{</w:t>
             </w:r>
+            <w:proofErr w:type="spellStart"/>
             <w:proofErr w:type="gramStart"/>
             <w:r>
               <w:rPr>
@@ -1705,6 +3097,7 @@
               </w:rPr>
               <w:t>Order.Contents.TaxPercentageString</w:t>
             </w:r>
+            <w:proofErr w:type="spellEnd"/>
             <w:proofErr w:type="gramEnd"/>
             <w:r>
               <w:rPr>
@@ -1747,6 +3140,7 @@
               </w:rPr>
               <w:t>{{</w:t>
             </w:r>
+            <w:proofErr w:type="spellStart"/>
             <w:proofErr w:type="gramStart"/>
             <w:r>
               <w:rPr>
@@ -1756,6 +3150,7 @@
               </w:rPr>
               <w:t>Order.Contents.AmountString</w:t>
             </w:r>
+            <w:proofErr w:type="spellEnd"/>
             <w:proofErr w:type="gramEnd"/>
             <w:r>
               <w:rPr>
@@ -1800,7 +3195,25 @@
                 <w:sz w:val="20"/>
                 <w:szCs w:val="20"/>
               </w:rPr>
-              <w:t>{{Order.Promotions.STT}}</w:t>
+              <w:t>{{</w:t>
+            </w:r>
+            <w:proofErr w:type="spellStart"/>
+            <w:r>
+              <w:rPr>
+                <w:rFonts w:ascii="Times New Roman" w:hAnsi="Times New Roman" w:cs="Times New Roman"/>
+                <w:sz w:val="20"/>
+                <w:szCs w:val="20"/>
+              </w:rPr>
+              <w:t>Order.Promotions.STT</w:t>
+            </w:r>
+            <w:proofErr w:type="spellEnd"/>
+            <w:r>
+              <w:rPr>
+                <w:rFonts w:ascii="Times New Roman" w:hAnsi="Times New Roman" w:cs="Times New Roman"/>
+                <w:sz w:val="20"/>
+                <w:szCs w:val="20"/>
+              </w:rPr>
+              <w:t>}}</w:t>
             </w:r>
           </w:p>
         </w:tc>
@@ -1833,6 +3246,7 @@
               </w:rPr>
               <w:t>{{</w:t>
             </w:r>
+            <w:proofErr w:type="spellStart"/>
             <w:proofErr w:type="gramStart"/>
             <w:r>
               <w:rPr>
@@ -1842,6 +3256,7 @@
               </w:rPr>
               <w:t>Order.Promotions.Item.Code</w:t>
             </w:r>
+            <w:proofErr w:type="spellEnd"/>
             <w:proofErr w:type="gramEnd"/>
             <w:r>
               <w:rPr>
@@ -1882,6 +3297,7 @@
               </w:rPr>
               <w:t>{{</w:t>
             </w:r>
+            <w:proofErr w:type="spellStart"/>
             <w:proofErr w:type="gramStart"/>
             <w:r>
               <w:rPr>
@@ -1891,6 +3307,7 @@
               </w:rPr>
               <w:t>Order.Promotions.Item.Name</w:t>
             </w:r>
+            <w:proofErr w:type="spellEnd"/>
             <w:proofErr w:type="gramEnd"/>
             <w:r>
               <w:rPr>
@@ -1932,6 +3349,7 @@
               </w:rPr>
               <w:t>{{</w:t>
             </w:r>
+            <w:proofErr w:type="spellStart"/>
             <w:proofErr w:type="gramStart"/>
             <w:r>
               <w:rPr>
@@ -1941,6 +3359,7 @@
               </w:rPr>
               <w:t>Order.Promotions.UnitOfMeasure.Name</w:t>
             </w:r>
+            <w:proofErr w:type="spellEnd"/>
             <w:proofErr w:type="gramEnd"/>
             <w:r>
               <w:rPr>
@@ -1982,6 +3401,7 @@
               </w:rPr>
               <w:t>{{</w:t>
             </w:r>
+            <w:proofErr w:type="spellStart"/>
             <w:proofErr w:type="gramStart"/>
             <w:r>
               <w:rPr>
@@ -1991,6 +3411,7 @@
               </w:rPr>
               <w:t>Order.Promotions.QuantityString</w:t>
             </w:r>
+            <w:proofErr w:type="spellEnd"/>
             <w:proofErr w:type="gramEnd"/>
             <w:r>
               <w:rPr>
@@ -2032,6 +3453,7 @@
               </w:rPr>
               <w:t>{{</w:t>
             </w:r>
+            <w:proofErr w:type="spellStart"/>
             <w:proofErr w:type="gramStart"/>
             <w:r>
               <w:rPr>
@@ -2041,6 +3463,7 @@
               </w:rPr>
               <w:t>Order.Promotions.RequestedQuantityString</w:t>
             </w:r>
+            <w:proofErr w:type="spellEnd"/>
             <w:proofErr w:type="gramEnd"/>
             <w:r>
               <w:rPr>
@@ -2082,6 +3505,7 @@
               </w:rPr>
               <w:t>{{</w:t>
             </w:r>
+            <w:proofErr w:type="spellStart"/>
             <w:proofErr w:type="gramStart"/>
             <w:r>
               <w:rPr>
@@ -2091,6 +3515,7 @@
               </w:rPr>
               <w:t>Order.Promotions.PrimaryUnitOfMeasure.Name</w:t>
             </w:r>
+            <w:proofErr w:type="spellEnd"/>
             <w:proofErr w:type="gramEnd"/>
             <w:r>
               <w:rPr>
@@ -2255,16 +3680,84 @@
                 <w:szCs w:val="20"/>
               </w:rPr>
             </w:pPr>
-            <w:r>
-              <w:rPr>
-                <w:rFonts w:ascii="Times New Roman" w:eastAsia="Times New Roman" w:hAnsi="Times New Roman" w:cs="Times New Roman"/>
-                <w:b/>
-                <w:bCs/>
-                <w:sz w:val="20"/>
-                <w:szCs w:val="20"/>
-              </w:rPr>
-              <w:t>Tổng trước chiết khấu</w:t>
-            </w:r>
+            <w:proofErr w:type="spellStart"/>
+            <w:r>
+              <w:rPr>
+                <w:rFonts w:ascii="Times New Roman" w:eastAsia="Times New Roman" w:hAnsi="Times New Roman" w:cs="Times New Roman"/>
+                <w:b/>
+                <w:bCs/>
+                <w:sz w:val="20"/>
+                <w:szCs w:val="20"/>
+              </w:rPr>
+              <w:t>Tổng</w:t>
+            </w:r>
+            <w:proofErr w:type="spellEnd"/>
+            <w:r>
+              <w:rPr>
+                <w:rFonts w:ascii="Times New Roman" w:eastAsia="Times New Roman" w:hAnsi="Times New Roman" w:cs="Times New Roman"/>
+                <w:b/>
+                <w:bCs/>
+                <w:sz w:val="20"/>
+                <w:szCs w:val="20"/>
+              </w:rPr>
+              <w:t xml:space="preserve"> </w:t>
+            </w:r>
+            <w:proofErr w:type="spellStart"/>
+            <w:r>
+              <w:rPr>
+                <w:rFonts w:ascii="Times New Roman" w:eastAsia="Times New Roman" w:hAnsi="Times New Roman" w:cs="Times New Roman"/>
+                <w:b/>
+                <w:bCs/>
+                <w:sz w:val="20"/>
+                <w:szCs w:val="20"/>
+              </w:rPr>
+              <w:t>trước</w:t>
+            </w:r>
+            <w:proofErr w:type="spellEnd"/>
+            <w:r>
+              <w:rPr>
+                <w:rFonts w:ascii="Times New Roman" w:eastAsia="Times New Roman" w:hAnsi="Times New Roman" w:cs="Times New Roman"/>
+                <w:b/>
+                <w:bCs/>
+                <w:sz w:val="20"/>
+                <w:szCs w:val="20"/>
+              </w:rPr>
+              <w:t xml:space="preserve"> </w:t>
+            </w:r>
+            <w:proofErr w:type="spellStart"/>
+            <w:r>
+              <w:rPr>
+                <w:rFonts w:ascii="Times New Roman" w:eastAsia="Times New Roman" w:hAnsi="Times New Roman" w:cs="Times New Roman"/>
+                <w:b/>
+                <w:bCs/>
+                <w:sz w:val="20"/>
+                <w:szCs w:val="20"/>
+              </w:rPr>
+              <w:t>chiết</w:t>
+            </w:r>
+            <w:proofErr w:type="spellEnd"/>
+            <w:r>
+              <w:rPr>
+                <w:rFonts w:ascii="Times New Roman" w:eastAsia="Times New Roman" w:hAnsi="Times New Roman" w:cs="Times New Roman"/>
+                <w:b/>
+                <w:bCs/>
+                <w:sz w:val="20"/>
+                <w:szCs w:val="20"/>
+              </w:rPr>
+              <w:t xml:space="preserve"> </w:t>
+            </w:r>
+            <w:proofErr w:type="spellStart"/>
+            <w:r>
+              <w:rPr>
+                <w:rFonts w:ascii="Times New Roman" w:eastAsia="Times New Roman" w:hAnsi="Times New Roman" w:cs="Times New Roman"/>
+                <w:b/>
+                <w:bCs/>
+                <w:sz w:val="20"/>
+                <w:szCs w:val="20"/>
+              </w:rPr>
+              <w:t>khấu</w:t>
+            </w:r>
+            <w:proofErr w:type="spellEnd"/>
           </w:p>
         </w:tc>
         <w:tc>
@@ -2305,7 +3798,25 @@
                 <w:sz w:val="20"/>
                 <w:szCs w:val="20"/>
               </w:rPr>
-              <w:t>{{Order.SubTotalString}}</w:t>
+              <w:t>{{</w:t>
+            </w:r>
+            <w:proofErr w:type="spellStart"/>
+            <w:r>
+              <w:rPr>
+                <w:rFonts w:ascii="Times New Roman" w:hAnsi="Times New Roman" w:cs="Times New Roman"/>
+                <w:sz w:val="20"/>
+                <w:szCs w:val="20"/>
+              </w:rPr>
+              <w:t>Order.SubTotalString</w:t>
+            </w:r>
+            <w:proofErr w:type="spellEnd"/>
+            <w:r>
+              <w:rPr>
+                <w:rFonts w:ascii="Times New Roman" w:hAnsi="Times New Roman" w:cs="Times New Roman"/>
+                <w:sz w:val="20"/>
+                <w:szCs w:val="20"/>
+              </w:rPr>
+              <w:t>}}</w:t>
             </w:r>
           </w:p>
         </w:tc>
@@ -2337,16 +3848,85 @@
                 <w:szCs w:val="20"/>
               </w:rPr>
             </w:pPr>
-            <w:r>
-              <w:rPr>
-                <w:rFonts w:ascii="Times New Roman" w:eastAsia="Times New Roman" w:hAnsi="Times New Roman" w:cs="Times New Roman"/>
-                <w:b/>
-                <w:bCs/>
-                <w:sz w:val="20"/>
-                <w:szCs w:val="20"/>
-              </w:rPr>
-              <w:t>Chiết khấu đơn hàng</w:t>
-            </w:r>
+            <w:proofErr w:type="spellStart"/>
+            <w:r>
+              <w:rPr>
+                <w:rFonts w:ascii="Times New Roman" w:eastAsia="Times New Roman" w:hAnsi="Times New Roman" w:cs="Times New Roman"/>
+                <w:b/>
+                <w:bCs/>
+                <w:sz w:val="20"/>
+                <w:szCs w:val="20"/>
+              </w:rPr>
+              <w:lastRenderedPageBreak/>
+              <w:t>Chiết</w:t>
+            </w:r>
+            <w:proofErr w:type="spellEnd"/>
+            <w:r>
+              <w:rPr>
+                <w:rFonts w:ascii="Times New Roman" w:eastAsia="Times New Roman" w:hAnsi="Times New Roman" w:cs="Times New Roman"/>
+                <w:b/>
+                <w:bCs/>
+                <w:sz w:val="20"/>
+                <w:szCs w:val="20"/>
+              </w:rPr>
+              <w:t xml:space="preserve"> </w:t>
+            </w:r>
+            <w:proofErr w:type="spellStart"/>
+            <w:r>
+              <w:rPr>
+                <w:rFonts w:ascii="Times New Roman" w:eastAsia="Times New Roman" w:hAnsi="Times New Roman" w:cs="Times New Roman"/>
+                <w:b/>
+                <w:bCs/>
+                <w:sz w:val="20"/>
+                <w:szCs w:val="20"/>
+              </w:rPr>
+              <w:t>khấu</w:t>
+            </w:r>
+            <w:proofErr w:type="spellEnd"/>
+            <w:r>
+              <w:rPr>
+                <w:rFonts w:ascii="Times New Roman" w:eastAsia="Times New Roman" w:hAnsi="Times New Roman" w:cs="Times New Roman"/>
+                <w:b/>
+                <w:bCs/>
+                <w:sz w:val="20"/>
+                <w:szCs w:val="20"/>
+              </w:rPr>
+              <w:t xml:space="preserve"> </w:t>
+            </w:r>
+            <w:proofErr w:type="spellStart"/>
+            <w:r>
+              <w:rPr>
+                <w:rFonts w:ascii="Times New Roman" w:eastAsia="Times New Roman" w:hAnsi="Times New Roman" w:cs="Times New Roman"/>
+                <w:b/>
+                <w:bCs/>
+                <w:sz w:val="20"/>
+                <w:szCs w:val="20"/>
+              </w:rPr>
+              <w:t>đơn</w:t>
+            </w:r>
+            <w:proofErr w:type="spellEnd"/>
+            <w:r>
+              <w:rPr>
+                <w:rFonts w:ascii="Times New Roman" w:eastAsia="Times New Roman" w:hAnsi="Times New Roman" w:cs="Times New Roman"/>
+                <w:b/>
+                <w:bCs/>
+                <w:sz w:val="20"/>
+                <w:szCs w:val="20"/>
+              </w:rPr>
+              <w:t xml:space="preserve"> </w:t>
+            </w:r>
+            <w:proofErr w:type="spellStart"/>
+            <w:r>
+              <w:rPr>
+                <w:rFonts w:ascii="Times New Roman" w:eastAsia="Times New Roman" w:hAnsi="Times New Roman" w:cs="Times New Roman"/>
+                <w:b/>
+                <w:bCs/>
+                <w:sz w:val="20"/>
+                <w:szCs w:val="20"/>
+              </w:rPr>
+              <w:t>hàng</w:t>
+            </w:r>
+            <w:proofErr w:type="spellEnd"/>
           </w:p>
         </w:tc>
         <w:tc>
@@ -2378,7 +3958,25 @@
                 <w:sz w:val="20"/>
                 <w:szCs w:val="20"/>
               </w:rPr>
-              <w:t>{{Order.Discount}}</w:t>
+              <w:t>{{</w:t>
+            </w:r>
+            <w:proofErr w:type="spellStart"/>
+            <w:r>
+              <w:rPr>
+                <w:rFonts w:ascii="Times New Roman" w:hAnsi="Times New Roman" w:cs="Times New Roman"/>
+                <w:sz w:val="20"/>
+                <w:szCs w:val="20"/>
+              </w:rPr>
+              <w:t>Order.Discount</w:t>
+            </w:r>
+            <w:proofErr w:type="spellEnd"/>
+            <w:r>
+              <w:rPr>
+                <w:rFonts w:ascii="Times New Roman" w:hAnsi="Times New Roman" w:cs="Times New Roman"/>
+                <w:sz w:val="20"/>
+                <w:szCs w:val="20"/>
+              </w:rPr>
+              <w:t>}}</w:t>
             </w:r>
             <w:r>
               <w:rPr>
@@ -2419,15 +4017,27 @@
                 <w:szCs w:val="20"/>
               </w:rPr>
             </w:pPr>
-            <w:r>
-              <w:rPr>
-                <w:rFonts w:ascii="Times New Roman" w:eastAsia="Times New Roman" w:hAnsi="Times New Roman" w:cs="Times New Roman"/>
-                <w:b/>
-                <w:bCs/>
-                <w:sz w:val="20"/>
-                <w:szCs w:val="20"/>
-              </w:rPr>
-              <w:t>Thuế VAT</w:t>
+            <w:proofErr w:type="spellStart"/>
+            <w:r>
+              <w:rPr>
+                <w:rFonts w:ascii="Times New Roman" w:eastAsia="Times New Roman" w:hAnsi="Times New Roman" w:cs="Times New Roman"/>
+                <w:b/>
+                <w:bCs/>
+                <w:sz w:val="20"/>
+                <w:szCs w:val="20"/>
+              </w:rPr>
+              <w:t>Thuế</w:t>
+            </w:r>
+            <w:proofErr w:type="spellEnd"/>
+            <w:r>
+              <w:rPr>
+                <w:rFonts w:ascii="Times New Roman" w:eastAsia="Times New Roman" w:hAnsi="Times New Roman" w:cs="Times New Roman"/>
+                <w:b/>
+                <w:bCs/>
+                <w:sz w:val="20"/>
+                <w:szCs w:val="20"/>
+              </w:rPr>
+              <w:t xml:space="preserve"> VAT</w:t>
             </w:r>
           </w:p>
         </w:tc>
@@ -2460,7 +4070,25 @@
                 <w:sz w:val="20"/>
                 <w:szCs w:val="20"/>
               </w:rPr>
-              <w:t>{{Order.Tax}}</w:t>
+              <w:t>{{</w:t>
+            </w:r>
+            <w:proofErr w:type="spellStart"/>
+            <w:r>
+              <w:rPr>
+                <w:rFonts w:ascii="Times New Roman" w:hAnsi="Times New Roman" w:cs="Times New Roman"/>
+                <w:sz w:val="20"/>
+                <w:szCs w:val="20"/>
+              </w:rPr>
+              <w:t>Order.Tax</w:t>
+            </w:r>
+            <w:proofErr w:type="spellEnd"/>
+            <w:r>
+              <w:rPr>
+                <w:rFonts w:ascii="Times New Roman" w:hAnsi="Times New Roman" w:cs="Times New Roman"/>
+                <w:sz w:val="20"/>
+                <w:szCs w:val="20"/>
+              </w:rPr>
+              <w:t>}}</w:t>
             </w:r>
             <w:r>
               <w:rPr>
@@ -2501,16 +4129,40 @@
                 <w:szCs w:val="20"/>
               </w:rPr>
             </w:pPr>
-            <w:r>
-              <w:rPr>
-                <w:rFonts w:ascii="Times New Roman" w:eastAsia="Times New Roman" w:hAnsi="Times New Roman" w:cs="Times New Roman"/>
-                <w:b/>
-                <w:bCs/>
-                <w:sz w:val="20"/>
-                <w:szCs w:val="20"/>
-              </w:rPr>
-              <w:t>Tổng tiền</w:t>
-            </w:r>
+            <w:proofErr w:type="spellStart"/>
+            <w:r>
+              <w:rPr>
+                <w:rFonts w:ascii="Times New Roman" w:eastAsia="Times New Roman" w:hAnsi="Times New Roman" w:cs="Times New Roman"/>
+                <w:b/>
+                <w:bCs/>
+                <w:sz w:val="20"/>
+                <w:szCs w:val="20"/>
+              </w:rPr>
+              <w:t>Tổng</w:t>
+            </w:r>
+            <w:proofErr w:type="spellEnd"/>
+            <w:r>
+              <w:rPr>
+                <w:rFonts w:ascii="Times New Roman" w:eastAsia="Times New Roman" w:hAnsi="Times New Roman" w:cs="Times New Roman"/>
+                <w:b/>
+                <w:bCs/>
+                <w:sz w:val="20"/>
+                <w:szCs w:val="20"/>
+              </w:rPr>
+              <w:t xml:space="preserve"> </w:t>
+            </w:r>
+            <w:proofErr w:type="spellStart"/>
+            <w:r>
+              <w:rPr>
+                <w:rFonts w:ascii="Times New Roman" w:eastAsia="Times New Roman" w:hAnsi="Times New Roman" w:cs="Times New Roman"/>
+                <w:b/>
+                <w:bCs/>
+                <w:sz w:val="20"/>
+                <w:szCs w:val="20"/>
+              </w:rPr>
+              <w:t>tiền</w:t>
+            </w:r>
+            <w:proofErr w:type="spellEnd"/>
           </w:p>
         </w:tc>
         <w:tc>
@@ -2551,7 +4203,25 @@
                 <w:sz w:val="20"/>
                 <w:szCs w:val="20"/>
               </w:rPr>
-              <w:t>{{Order.TotalString}}</w:t>
+              <w:t>{{</w:t>
+            </w:r>
+            <w:proofErr w:type="spellStart"/>
+            <w:r>
+              <w:rPr>
+                <w:rFonts w:ascii="Times New Roman" w:hAnsi="Times New Roman" w:cs="Times New Roman"/>
+                <w:sz w:val="20"/>
+                <w:szCs w:val="20"/>
+              </w:rPr>
+              <w:t>Order.TotalString</w:t>
+            </w:r>
+            <w:proofErr w:type="spellEnd"/>
+            <w:r>
+              <w:rPr>
+                <w:rFonts w:ascii="Times New Roman" w:hAnsi="Times New Roman" w:cs="Times New Roman"/>
+                <w:sz w:val="20"/>
+                <w:szCs w:val="20"/>
+              </w:rPr>
+              <w:t>}}</w:t>
             </w:r>
           </w:p>
         </w:tc>
@@ -2565,6 +4235,7 @@
           <w:szCs w:val="20"/>
         </w:rPr>
       </w:pPr>
+      <w:proofErr w:type="spellStart"/>
       <w:r>
         <w:rPr>
           <w:rFonts w:ascii="Times New Roman" w:hAnsi="Times New Roman" w:cs="Times New Roman"/>
@@ -2573,8 +4244,84 @@
           <w:sz w:val="20"/>
           <w:szCs w:val="20"/>
         </w:rPr>
-        <w:lastRenderedPageBreak/>
-        <w:t>Số tiền bằng chữ:</w:t>
+        <w:t>Số</w:t>
+      </w:r>
+      <w:proofErr w:type="spellEnd"/>
+      <w:r>
+        <w:rPr>
+          <w:rFonts w:ascii="Times New Roman" w:hAnsi="Times New Roman" w:cs="Times New Roman"/>
+          <w:b/>
+          <w:i/>
+          <w:sz w:val="20"/>
+          <w:szCs w:val="20"/>
+        </w:rPr>
+        <w:t xml:space="preserve"> </w:t>
+      </w:r>
+      <w:proofErr w:type="spellStart"/>
+      <w:r>
+        <w:rPr>
+          <w:rFonts w:ascii="Times New Roman" w:hAnsi="Times New Roman" w:cs="Times New Roman"/>
+          <w:b/>
+          <w:i/>
+          <w:sz w:val="20"/>
+          <w:szCs w:val="20"/>
+        </w:rPr>
+        <w:t>tiền</w:t>
+      </w:r>
+      <w:proofErr w:type="spellEnd"/>
+      <w:r>
+        <w:rPr>
+          <w:rFonts w:ascii="Times New Roman" w:hAnsi="Times New Roman" w:cs="Times New Roman"/>
+          <w:b/>
+          <w:i/>
+          <w:sz w:val="20"/>
+          <w:szCs w:val="20"/>
+        </w:rPr>
+        <w:t xml:space="preserve"> </w:t>
+      </w:r>
+      <w:proofErr w:type="spellStart"/>
+      <w:r>
+        <w:rPr>
+          <w:rFonts w:ascii="Times New Roman" w:hAnsi="Times New Roman" w:cs="Times New Roman"/>
+          <w:b/>
+          <w:i/>
+          <w:sz w:val="20"/>
+          <w:szCs w:val="20"/>
+        </w:rPr>
+        <w:t>bằng</w:t>
+      </w:r>
+      <w:proofErr w:type="spellEnd"/>
+      <w:r>
+        <w:rPr>
+          <w:rFonts w:ascii="Times New Roman" w:hAnsi="Times New Roman" w:cs="Times New Roman"/>
+          <w:b/>
+          <w:i/>
+          <w:sz w:val="20"/>
+          <w:szCs w:val="20"/>
+        </w:rPr>
+        <w:t xml:space="preserve"> </w:t>
+      </w:r>
+      <w:proofErr w:type="spellStart"/>
+      <w:r>
+        <w:rPr>
+          <w:rFonts w:ascii="Times New Roman" w:hAnsi="Times New Roman" w:cs="Times New Roman"/>
+          <w:b/>
+          <w:i/>
+          <w:sz w:val="20"/>
+          <w:szCs w:val="20"/>
+        </w:rPr>
+        <w:t>chữ</w:t>
+      </w:r>
+      <w:proofErr w:type="spellEnd"/>
+      <w:r>
+        <w:rPr>
+          <w:rFonts w:ascii="Times New Roman" w:hAnsi="Times New Roman" w:cs="Times New Roman"/>
+          <w:b/>
+          <w:i/>
+          <w:sz w:val="20"/>
+          <w:szCs w:val="20"/>
+        </w:rPr>
+        <w:t>:</w:t>
       </w:r>
       <w:r>
         <w:rPr>
@@ -2590,7 +4337,25 @@
           <w:sz w:val="20"/>
           <w:szCs w:val="20"/>
         </w:rPr>
-        <w:t>{{Order.TotalText}}</w:t>
+        <w:t>{{</w:t>
+      </w:r>
+      <w:proofErr w:type="spellStart"/>
+      <w:r>
+        <w:rPr>
+          <w:rFonts w:ascii="Times New Roman" w:hAnsi="Times New Roman" w:cs="Times New Roman"/>
+          <w:sz w:val="20"/>
+          <w:szCs w:val="20"/>
+        </w:rPr>
+        <w:t>Order.TotalText</w:t>
+      </w:r>
+      <w:proofErr w:type="spellEnd"/>
+      <w:r>
+        <w:rPr>
+          <w:rFonts w:ascii="Times New Roman" w:hAnsi="Times New Roman" w:cs="Times New Roman"/>
+          <w:sz w:val="20"/>
+          <w:szCs w:val="20"/>
+        </w:rPr>
+        <w:t>}}</w:t>
       </w:r>
     </w:p>
     <w:p>
@@ -2635,15 +4400,77 @@
                 <w:szCs w:val="20"/>
               </w:rPr>
             </w:pPr>
-            <w:r>
-              <w:rPr>
-                <w:rFonts w:ascii="Times New Roman" w:hAnsi="Times New Roman" w:cs="Times New Roman"/>
-                <w:b/>
-                <w:sz w:val="20"/>
-                <w:szCs w:val="20"/>
-              </w:rPr>
-              <w:t>Nhân viên bán hàng</w:t>
-            </w:r>
+            <w:proofErr w:type="spellStart"/>
+            <w:r>
+              <w:rPr>
+                <w:rFonts w:ascii="Times New Roman" w:hAnsi="Times New Roman" w:cs="Times New Roman"/>
+                <w:b/>
+                <w:sz w:val="20"/>
+                <w:szCs w:val="20"/>
+              </w:rPr>
+              <w:t>Nhân</w:t>
+            </w:r>
+            <w:proofErr w:type="spellEnd"/>
+            <w:r>
+              <w:rPr>
+                <w:rFonts w:ascii="Times New Roman" w:hAnsi="Times New Roman" w:cs="Times New Roman"/>
+                <w:b/>
+                <w:sz w:val="20"/>
+                <w:szCs w:val="20"/>
+              </w:rPr>
+              <w:t xml:space="preserve"> </w:t>
+            </w:r>
+            <w:proofErr w:type="spellStart"/>
+            <w:r>
+              <w:rPr>
+                <w:rFonts w:ascii="Times New Roman" w:hAnsi="Times New Roman" w:cs="Times New Roman"/>
+                <w:b/>
+                <w:sz w:val="20"/>
+                <w:szCs w:val="20"/>
+              </w:rPr>
+              <w:t>viên</w:t>
+            </w:r>
+            <w:proofErr w:type="spellEnd"/>
+            <w:r>
+              <w:rPr>
+                <w:rFonts w:ascii="Times New Roman" w:hAnsi="Times New Roman" w:cs="Times New Roman"/>
+                <w:b/>
+                <w:sz w:val="20"/>
+                <w:szCs w:val="20"/>
+              </w:rPr>
+              <w:t xml:space="preserve"> </w:t>
+            </w:r>
+            <w:proofErr w:type="spellStart"/>
+            <w:r>
+              <w:rPr>
+                <w:rFonts w:ascii="Times New Roman" w:hAnsi="Times New Roman" w:cs="Times New Roman"/>
+                <w:b/>
+                <w:sz w:val="20"/>
+                <w:szCs w:val="20"/>
+              </w:rPr>
+              <w:t>bán</w:t>
+            </w:r>
+            <w:proofErr w:type="spellEnd"/>
+            <w:r>
+              <w:rPr>
+                <w:rFonts w:ascii="Times New Roman" w:hAnsi="Times New Roman" w:cs="Times New Roman"/>
+                <w:b/>
+                <w:sz w:val="20"/>
+                <w:szCs w:val="20"/>
+              </w:rPr>
+              <w:t xml:space="preserve"> </w:t>
+            </w:r>
+            <w:proofErr w:type="spellStart"/>
+            <w:r>
+              <w:rPr>
+                <w:rFonts w:ascii="Times New Roman" w:hAnsi="Times New Roman" w:cs="Times New Roman"/>
+                <w:b/>
+                <w:sz w:val="20"/>
+                <w:szCs w:val="20"/>
+              </w:rPr>
+              <w:t>hàng</w:t>
+            </w:r>
+            <w:proofErr w:type="spellEnd"/>
           </w:p>
           <w:p>
             <w:pPr>
@@ -2671,15 +4498,57 @@
                 <w:szCs w:val="20"/>
               </w:rPr>
             </w:pPr>
-            <w:r>
-              <w:rPr>
-                <w:rFonts w:ascii="Times New Roman" w:hAnsi="Times New Roman" w:cs="Times New Roman"/>
-                <w:b/>
-                <w:sz w:val="20"/>
-                <w:szCs w:val="20"/>
-              </w:rPr>
-              <w:t>Đại lý mua</w:t>
-            </w:r>
+            <w:proofErr w:type="spellStart"/>
+            <w:r>
+              <w:rPr>
+                <w:rFonts w:ascii="Times New Roman" w:hAnsi="Times New Roman" w:cs="Times New Roman"/>
+                <w:b/>
+                <w:sz w:val="20"/>
+                <w:szCs w:val="20"/>
+              </w:rPr>
+              <w:t>Đại</w:t>
+            </w:r>
+            <w:proofErr w:type="spellEnd"/>
+            <w:r>
+              <w:rPr>
+                <w:rFonts w:ascii="Times New Roman" w:hAnsi="Times New Roman" w:cs="Times New Roman"/>
+                <w:b/>
+                <w:sz w:val="20"/>
+                <w:szCs w:val="20"/>
+              </w:rPr>
+              <w:t xml:space="preserve"> </w:t>
+            </w:r>
+            <w:proofErr w:type="spellStart"/>
+            <w:r>
+              <w:rPr>
+                <w:rFonts w:ascii="Times New Roman" w:hAnsi="Times New Roman" w:cs="Times New Roman"/>
+                <w:b/>
+                <w:sz w:val="20"/>
+                <w:szCs w:val="20"/>
+              </w:rPr>
+              <w:t>lý</w:t>
+            </w:r>
+            <w:proofErr w:type="spellEnd"/>
+            <w:r>
+              <w:rPr>
+                <w:rFonts w:ascii="Times New Roman" w:hAnsi="Times New Roman" w:cs="Times New Roman"/>
+                <w:b/>
+                <w:sz w:val="20"/>
+                <w:szCs w:val="20"/>
+              </w:rPr>
+              <w:t xml:space="preserve"> </w:t>
+            </w:r>
+            <w:proofErr w:type="spellStart"/>
+            <w:r>
+              <w:rPr>
+                <w:rFonts w:ascii="Times New Roman" w:hAnsi="Times New Roman" w:cs="Times New Roman"/>
+                <w:b/>
+                <w:sz w:val="20"/>
+                <w:szCs w:val="20"/>
+              </w:rPr>
+              <w:t>mua</w:t>
+            </w:r>
+            <w:proofErr w:type="spellEnd"/>
           </w:p>
         </w:tc>
       </w:tr>
@@ -2791,7 +4660,7 @@
 </file>
 
 <file path=word/endnotes.xml><?xml version="1.0" encoding="utf-8"?>
-<w:endnotes xmlns:wpc="http://schemas.microsoft.com/office/word/2010/wordprocessingCanvas" xmlns:cx="http://schemas.microsoft.com/office/drawing/2014/chartex" xmlns:cx1="http://schemas.microsoft.com/office/drawing/2015/9/8/chartex" xmlns:cx2="http://schemas.microsoft.com/office/drawing/2015/10/21/chartex" xmlns:cx3="http://schemas.microsoft.com/office/drawing/2016/5/9/chartex" xmlns:cx4="http://schemas.microsoft.com/office/drawing/2016/5/10/chartex" xmlns:cx5="http://schemas.microsoft.com/office/drawing/2016/5/11/chartex" xmlns:cx6="http://schemas.microsoft.com/office/drawing/2016/5/12/chartex" xmlns:cx7="http://schemas.microsoft.com/office/drawing/2016/5/13/chartex" xmlns:cx8="http://schemas.microsoft.com/office/drawing/2016/5/14/chartex" xmlns:mc="http://schemas.openxmlformats.org/markup-compatibility/2006" xmlns:aink="http://schemas.microsoft.com/office/drawing/2016/ink" xmlns:am3d="http://schemas.microsoft.com/office/drawing/2017/model3d" xmlns:o="urn:schemas-microsoft-com:office:office" xmlns:r="http://schemas.openxmlformats.org/officeDocument/2006/relationships" xmlns:m="http://schemas.openxmlformats.org/officeDocument/2006/math" xmlns:v="urn:schemas-microsoft-com:vml" xmlns:wp14="http://schemas.microsoft.com/office/word/2010/wordprocessingDrawing" xmlns:wp="http://schemas.openxmlformats.org/drawingml/2006/wordprocessingDrawing" xmlns:w10="urn:schemas-microsoft-com:office:word" xmlns:w="http://schemas.openxmlformats.org/wordprocessingml/2006/main" xmlns:w14="http://schemas.microsoft.com/office/word/2010/wordml" xmlns:w15="http://schemas.microsoft.com/office/word/2012/wordml" xmlns:w16cex="http://schemas.microsoft.com/office/word/2018/wordml/cex" xmlns:w16cid="http://schemas.microsoft.com/office/word/2016/wordml/cid" xmlns:w16="http://schemas.microsoft.com/office/word/2018/wordml" xmlns:w16se="http://schemas.microsoft.com/office/word/2015/wordml/symex" xmlns:wpg="http://schemas.microsoft.com/office/word/2010/wordprocessingGroup" xmlns:wpi="http://schemas.microsoft.com/office/word/2010/wordprocessingInk" xmlns:wne="http://schemas.microsoft.com/office/word/2006/wordml" xmlns:wps="http://schemas.microsoft.com/office/word/2010/wordprocessingShape" mc:Ignorable="w14 w15 w16se w16cid w16 w16cex wp14">
+<w:endnotes xmlns:wpc="http://schemas.microsoft.com/office/word/2010/wordprocessingCanvas" xmlns:cx="http://schemas.microsoft.com/office/drawing/2014/chartex" xmlns:cx1="http://schemas.microsoft.com/office/drawing/2015/9/8/chartex" xmlns:cx2="http://schemas.microsoft.com/office/drawing/2015/10/21/chartex" xmlns:cx3="http://schemas.microsoft.com/office/drawing/2016/5/9/chartex" xmlns:cx4="http://schemas.microsoft.com/office/drawing/2016/5/10/chartex" xmlns:cx5="http://schemas.microsoft.com/office/drawing/2016/5/11/chartex" xmlns:cx6="http://schemas.microsoft.com/office/drawing/2016/5/12/chartex" xmlns:cx7="http://schemas.microsoft.com/office/drawing/2016/5/13/chartex" xmlns:cx8="http://schemas.microsoft.com/office/drawing/2016/5/14/chartex" xmlns:mc="http://schemas.openxmlformats.org/markup-compatibility/2006" xmlns:aink="http://schemas.microsoft.com/office/drawing/2016/ink" xmlns:am3d="http://schemas.microsoft.com/office/drawing/2017/model3d" xmlns:o="urn:schemas-microsoft-com:office:office" xmlns:r="http://schemas.openxmlformats.org/officeDocument/2006/relationships" xmlns:m="http://schemas.openxmlformats.org/officeDocument/2006/math" xmlns:v="urn:schemas-microsoft-com:vml" xmlns:wp14="http://schemas.microsoft.com/office/word/2010/wordprocessingDrawing" xmlns:wp="http://schemas.openxmlformats.org/drawingml/2006/wordprocessingDrawing" xmlns:w10="urn:schemas-microsoft-com:office:word" xmlns:w="http://schemas.openxmlformats.org/wordprocessingml/2006/main" xmlns:w14="http://schemas.microsoft.com/office/word/2010/wordml" xmlns:w15="http://schemas.microsoft.com/office/word/2012/wordml" xmlns:w16cid="http://schemas.microsoft.com/office/word/2016/wordml/cid" xmlns:w16se="http://schemas.microsoft.com/office/word/2015/wordml/symex" xmlns:wpg="http://schemas.microsoft.com/office/word/2010/wordprocessingGroup" xmlns:wpi="http://schemas.microsoft.com/office/word/2010/wordprocessingInk" xmlns:wne="http://schemas.microsoft.com/office/word/2006/wordml" xmlns:wps="http://schemas.microsoft.com/office/word/2010/wordprocessingShape" mc:Ignorable="w14 w15 w16se w16cid wp14">
   <w:endnote w:type="separator" w:id="-1">
     <w:p>
       <w:pPr>
@@ -2816,7 +4685,7 @@
 </file>
 
 <file path=word/footnotes.xml><?xml version="1.0" encoding="utf-8"?>
-<w:footnotes xmlns:wpc="http://schemas.microsoft.com/office/word/2010/wordprocessingCanvas" xmlns:cx="http://schemas.microsoft.com/office/drawing/2014/chartex" xmlns:cx1="http://schemas.microsoft.com/office/drawing/2015/9/8/chartex" xmlns:cx2="http://schemas.microsoft.com/office/drawing/2015/10/21/chartex" xmlns:cx3="http://schemas.microsoft.com/office/drawing/2016/5/9/chartex" xmlns:cx4="http://schemas.microsoft.com/office/drawing/2016/5/10/chartex" xmlns:cx5="http://schemas.microsoft.com/office/drawing/2016/5/11/chartex" xmlns:cx6="http://schemas.microsoft.com/office/drawing/2016/5/12/chartex" xmlns:cx7="http://schemas.microsoft.com/office/drawing/2016/5/13/chartex" xmlns:cx8="http://schemas.microsoft.com/office/drawing/2016/5/14/chartex" xmlns:mc="http://schemas.openxmlformats.org/markup-compatibility/2006" xmlns:aink="http://schemas.microsoft.com/office/drawing/2016/ink" xmlns:am3d="http://schemas.microsoft.com/office/drawing/2017/model3d" xmlns:o="urn:schemas-microsoft-com:office:office" xmlns:r="http://schemas.openxmlformats.org/officeDocument/2006/relationships" xmlns:m="http://schemas.openxmlformats.org/officeDocument/2006/math" xmlns:v="urn:schemas-microsoft-com:vml" xmlns:wp14="http://schemas.microsoft.com/office/word/2010/wordprocessingDrawing" xmlns:wp="http://schemas.openxmlformats.org/drawingml/2006/wordprocessingDrawing" xmlns:w10="urn:schemas-microsoft-com:office:word" xmlns:w="http://schemas.openxmlformats.org/wordprocessingml/2006/main" xmlns:w14="http://schemas.microsoft.com/office/word/2010/wordml" xmlns:w15="http://schemas.microsoft.com/office/word/2012/wordml" xmlns:w16cex="http://schemas.microsoft.com/office/word/2018/wordml/cex" xmlns:w16cid="http://schemas.microsoft.com/office/word/2016/wordml/cid" xmlns:w16="http://schemas.microsoft.com/office/word/2018/wordml" xmlns:w16se="http://schemas.microsoft.com/office/word/2015/wordml/symex" xmlns:wpg="http://schemas.microsoft.com/office/word/2010/wordprocessingGroup" xmlns:wpi="http://schemas.microsoft.com/office/word/2010/wordprocessingInk" xmlns:wne="http://schemas.microsoft.com/office/word/2006/wordml" xmlns:wps="http://schemas.microsoft.com/office/word/2010/wordprocessingShape" mc:Ignorable="w14 w15 w16se w16cid w16 w16cex wp14">
+<w:footnotes xmlns:wpc="http://schemas.microsoft.com/office/word/2010/wordprocessingCanvas" xmlns:cx="http://schemas.microsoft.com/office/drawing/2014/chartex" xmlns:cx1="http://schemas.microsoft.com/office/drawing/2015/9/8/chartex" xmlns:cx2="http://schemas.microsoft.com/office/drawing/2015/10/21/chartex" xmlns:cx3="http://schemas.microsoft.com/office/drawing/2016/5/9/chartex" xmlns:cx4="http://schemas.microsoft.com/office/drawing/2016/5/10/chartex" xmlns:cx5="http://schemas.microsoft.com/office/drawing/2016/5/11/chartex" xmlns:cx6="http://schemas.microsoft.com/office/drawing/2016/5/12/chartex" xmlns:cx7="http://schemas.microsoft.com/office/drawing/2016/5/13/chartex" xmlns:cx8="http://schemas.microsoft.com/office/drawing/2016/5/14/chartex" xmlns:mc="http://schemas.openxmlformats.org/markup-compatibility/2006" xmlns:aink="http://schemas.microsoft.com/office/drawing/2016/ink" xmlns:am3d="http://schemas.microsoft.com/office/drawing/2017/model3d" xmlns:o="urn:schemas-microsoft-com:office:office" xmlns:r="http://schemas.openxmlformats.org/officeDocument/2006/relationships" xmlns:m="http://schemas.openxmlformats.org/officeDocument/2006/math" xmlns:v="urn:schemas-microsoft-com:vml" xmlns:wp14="http://schemas.microsoft.com/office/word/2010/wordprocessingDrawing" xmlns:wp="http://schemas.openxmlformats.org/drawingml/2006/wordprocessingDrawing" xmlns:w10="urn:schemas-microsoft-com:office:word" xmlns:w="http://schemas.openxmlformats.org/wordprocessingml/2006/main" xmlns:w14="http://schemas.microsoft.com/office/word/2010/wordml" xmlns:w15="http://schemas.microsoft.com/office/word/2012/wordml" xmlns:w16cid="http://schemas.microsoft.com/office/word/2016/wordml/cid" xmlns:w16se="http://schemas.microsoft.com/office/word/2015/wordml/symex" xmlns:wpg="http://schemas.microsoft.com/office/word/2010/wordprocessingGroup" xmlns:wpi="http://schemas.microsoft.com/office/word/2010/wordprocessingInk" xmlns:wne="http://schemas.microsoft.com/office/word/2006/wordml" xmlns:wps="http://schemas.microsoft.com/office/word/2010/wordprocessingShape" mc:Ignorable="w14 w15 w16se w16cid wp14">
   <w:footnote w:type="separator" w:id="-1">
     <w:p>
       <w:pPr>
@@ -2841,7 +4710,7 @@
 </file>
 
 <file path=word/styles.xml><?xml version="1.0" encoding="utf-8"?>
-<w:styles xmlns:mc="http://schemas.openxmlformats.org/markup-compatibility/2006" xmlns:r="http://schemas.openxmlformats.org/officeDocument/2006/relationships" xmlns:w="http://schemas.openxmlformats.org/wordprocessingml/2006/main" xmlns:w14="http://schemas.microsoft.com/office/word/2010/wordml" xmlns:w15="http://schemas.microsoft.com/office/word/2012/wordml" xmlns:w16cex="http://schemas.microsoft.com/office/word/2018/wordml/cex" xmlns:w16cid="http://schemas.microsoft.com/office/word/2016/wordml/cid" xmlns:w16="http://schemas.microsoft.com/office/word/2018/wordml" xmlns:w16se="http://schemas.microsoft.com/office/word/2015/wordml/symex" mc:Ignorable="w14 w15 w16se w16cid w16 w16cex">
+<w:styles xmlns:mc="http://schemas.openxmlformats.org/markup-compatibility/2006" xmlns:r="http://schemas.openxmlformats.org/officeDocument/2006/relationships" xmlns:w="http://schemas.openxmlformats.org/wordprocessingml/2006/main" xmlns:w14="http://schemas.microsoft.com/office/word/2010/wordml" xmlns:w15="http://schemas.microsoft.com/office/word/2012/wordml" xmlns:w16cid="http://schemas.microsoft.com/office/word/2016/wordml/cid" xmlns:w16se="http://schemas.microsoft.com/office/word/2015/wordml/symex" mc:Ignorable="w14 w15 w16se w16cid">
   <w:docDefaults>
     <w:rPrDefault>
       <w:rPr>
@@ -2857,7 +4726,7 @@
       </w:pPr>
     </w:pPrDefault>
   </w:docDefaults>
-  <w:latentStyles w:defLockedState="0" w:defUIPriority="99" w:defSemiHidden="0" w:defUnhideWhenUsed="0" w:defQFormat="0" w:count="376">
+  <w:latentStyles w:defLockedState="0" w:defUIPriority="99" w:defSemiHidden="0" w:defUnhideWhenUsed="0" w:defQFormat="0" w:count="375">
     <w:lsdException w:name="Normal" w:uiPriority="0" w:qFormat="1"/>
     <w:lsdException w:name="heading 1" w:uiPriority="9" w:qFormat="1"/>
     <w:lsdException w:name="heading 2" w:semiHidden="1" w:uiPriority="9" w:unhideWhenUsed="1" w:qFormat="1"/>
@@ -2963,6 +4832,7 @@
     <w:lsdException w:name="HTML Sample" w:semiHidden="1" w:unhideWhenUsed="1"/>
     <w:lsdException w:name="HTML Typewriter" w:semiHidden="1" w:unhideWhenUsed="1"/>
     <w:lsdException w:name="HTML Variable" w:semiHidden="1" w:unhideWhenUsed="1"/>
+    <w:lsdException w:name="Normal Table" w:semiHidden="1" w:unhideWhenUsed="1"/>
     <w:lsdException w:name="annotation subject" w:semiHidden="1" w:unhideWhenUsed="1"/>
     <w:lsdException w:name="No List" w:semiHidden="1" w:unhideWhenUsed="1"/>
     <w:lsdException w:name="Outline List 1" w:semiHidden="1" w:unhideWhenUsed="1"/>
@@ -3005,8 +4875,11 @@
     <w:lsdException w:name="Table Contemporary" w:semiHidden="1" w:unhideWhenUsed="1"/>
     <w:lsdException w:name="Table Elegant" w:semiHidden="1" w:unhideWhenUsed="1"/>
     <w:lsdException w:name="Table Professional" w:semiHidden="1" w:unhideWhenUsed="1"/>
+    <w:lsdException w:name="Table Subtle 1" w:semiHidden="1" w:unhideWhenUsed="1"/>
     <w:lsdException w:name="Table Subtle 2" w:semiHidden="1" w:unhideWhenUsed="1"/>
     <w:lsdException w:name="Table Web 1" w:semiHidden="1" w:unhideWhenUsed="1"/>
+    <w:lsdException w:name="Table Web 2" w:semiHidden="1" w:unhideWhenUsed="1"/>
+    <w:lsdException w:name="Table Web 3" w:semiHidden="1" w:unhideWhenUsed="1"/>
     <w:lsdException w:name="Balloon Text" w:semiHidden="1" w:unhideWhenUsed="1"/>
     <w:lsdException w:name="Table Grid" w:uiPriority="39"/>
     <w:lsdException w:name="Table Theme" w:semiHidden="1" w:unhideWhenUsed="1"/>
@@ -3229,7 +5102,6 @@
     <w:lsdException w:name="Smart Hyperlink" w:semiHidden="1" w:unhideWhenUsed="1"/>
     <w:lsdException w:name="Hashtag" w:semiHidden="1" w:unhideWhenUsed="1"/>
     <w:lsdException w:name="Unresolved Mention" w:semiHidden="1" w:unhideWhenUsed="1"/>
-    <w:lsdException w:name="Smart Link" w:semiHidden="1" w:unhideWhenUsed="1"/>
   </w:latentStyles>
   <w:style w:type="paragraph" w:default="1" w:styleId="Normal">
     <w:name w:val="Normal"/>

</xml_diff>

<commit_message>
khôi phục template RĐ
</commit_message>
<xml_diff>
--- a/DMS/Templates/Print_Direct.docx
+++ b/DMS/Templates/Print_Direct.docx
@@ -1,6 +1,6 @@
 
 <file path=word/document.xml><?xml version="1.0" encoding="utf-8"?>
-<w:document xmlns:wpc="http://schemas.microsoft.com/office/word/2010/wordprocessingCanvas" xmlns:cx="http://schemas.microsoft.com/office/drawing/2014/chartex" xmlns:cx1="http://schemas.microsoft.com/office/drawing/2015/9/8/chartex" xmlns:cx2="http://schemas.microsoft.com/office/drawing/2015/10/21/chartex" xmlns:cx3="http://schemas.microsoft.com/office/drawing/2016/5/9/chartex" xmlns:cx4="http://schemas.microsoft.com/office/drawing/2016/5/10/chartex" xmlns:cx5="http://schemas.microsoft.com/office/drawing/2016/5/11/chartex" xmlns:cx6="http://schemas.microsoft.com/office/drawing/2016/5/12/chartex" xmlns:cx7="http://schemas.microsoft.com/office/drawing/2016/5/13/chartex" xmlns:cx8="http://schemas.microsoft.com/office/drawing/2016/5/14/chartex" xmlns:mc="http://schemas.openxmlformats.org/markup-compatibility/2006" xmlns:aink="http://schemas.microsoft.com/office/drawing/2016/ink" xmlns:am3d="http://schemas.microsoft.com/office/drawing/2017/model3d" xmlns:o="urn:schemas-microsoft-com:office:office" xmlns:r="http://schemas.openxmlformats.org/officeDocument/2006/relationships" xmlns:m="http://schemas.openxmlformats.org/officeDocument/2006/math" xmlns:v="urn:schemas-microsoft-com:vml" xmlns:wp14="http://schemas.microsoft.com/office/word/2010/wordprocessingDrawing" xmlns:wp="http://schemas.openxmlformats.org/drawingml/2006/wordprocessingDrawing" xmlns:w10="urn:schemas-microsoft-com:office:word" xmlns:w="http://schemas.openxmlformats.org/wordprocessingml/2006/main" xmlns:w14="http://schemas.microsoft.com/office/word/2010/wordml" xmlns:w15="http://schemas.microsoft.com/office/word/2012/wordml" xmlns:w16cex="http://schemas.microsoft.com/office/word/2018/wordml/cex" xmlns:w16cid="http://schemas.microsoft.com/office/word/2016/wordml/cid" xmlns:w16="http://schemas.microsoft.com/office/word/2018/wordml" xmlns:w16se="http://schemas.microsoft.com/office/word/2015/wordml/symex" xmlns:wpg="http://schemas.microsoft.com/office/word/2010/wordprocessingGroup" xmlns:wpi="http://schemas.microsoft.com/office/word/2010/wordprocessingInk" xmlns:wne="http://schemas.microsoft.com/office/word/2006/wordml" xmlns:wps="http://schemas.microsoft.com/office/word/2010/wordprocessingShape" mc:Ignorable="w14 w15 w16se w16cid w16 w16cex wp14">
+<w:document xmlns:wpc="http://schemas.microsoft.com/office/word/2010/wordprocessingCanvas" xmlns:cx="http://schemas.microsoft.com/office/drawing/2014/chartex" xmlns:cx1="http://schemas.microsoft.com/office/drawing/2015/9/8/chartex" xmlns:cx2="http://schemas.microsoft.com/office/drawing/2015/10/21/chartex" xmlns:cx3="http://schemas.microsoft.com/office/drawing/2016/5/9/chartex" xmlns:cx4="http://schemas.microsoft.com/office/drawing/2016/5/10/chartex" xmlns:cx5="http://schemas.microsoft.com/office/drawing/2016/5/11/chartex" xmlns:cx6="http://schemas.microsoft.com/office/drawing/2016/5/12/chartex" xmlns:cx7="http://schemas.microsoft.com/office/drawing/2016/5/13/chartex" xmlns:cx8="http://schemas.microsoft.com/office/drawing/2016/5/14/chartex" xmlns:mc="http://schemas.openxmlformats.org/markup-compatibility/2006" xmlns:aink="http://schemas.microsoft.com/office/drawing/2016/ink" xmlns:am3d="http://schemas.microsoft.com/office/drawing/2017/model3d" xmlns:o="urn:schemas-microsoft-com:office:office" xmlns:r="http://schemas.openxmlformats.org/officeDocument/2006/relationships" xmlns:m="http://schemas.openxmlformats.org/officeDocument/2006/math" xmlns:v="urn:schemas-microsoft-com:vml" xmlns:wp14="http://schemas.microsoft.com/office/word/2010/wordprocessingDrawing" xmlns:wp="http://schemas.openxmlformats.org/drawingml/2006/wordprocessingDrawing" xmlns:w10="urn:schemas-microsoft-com:office:word" xmlns:w="http://schemas.openxmlformats.org/wordprocessingml/2006/main" xmlns:w14="http://schemas.microsoft.com/office/word/2010/wordml" xmlns:w15="http://schemas.microsoft.com/office/word/2012/wordml" xmlns:w16cid="http://schemas.microsoft.com/office/word/2016/wordml/cid" xmlns:w16se="http://schemas.microsoft.com/office/word/2015/wordml/symex" xmlns:wpg="http://schemas.microsoft.com/office/word/2010/wordprocessingGroup" xmlns:wpi="http://schemas.microsoft.com/office/word/2010/wordprocessingInk" xmlns:wne="http://schemas.microsoft.com/office/word/2006/wordml" xmlns:wps="http://schemas.microsoft.com/office/word/2010/wordprocessingShape" mc:Ignorable="w14 w15 w16se w16cid wp14">
   <w:body>
     <w:p>
       <w:pPr>
@@ -21,18 +21,26 @@
           <w:szCs w:val="20"/>
         </w:rPr>
         <w:drawing>
-          <wp:anchor distT="0" distB="0" distL="114300" distR="114300" simplePos="0" relativeHeight="251658240" behindDoc="0" locked="0" layoutInCell="1" allowOverlap="1" wp14:anchorId="0CB9D755" wp14:editId="46461CBA">
+          <wp:anchor distT="0" distB="0" distL="114300" distR="114300" simplePos="0" relativeHeight="251658240" behindDoc="1" locked="0" layoutInCell="1" allowOverlap="1" wp14:anchorId="1342E3E2" wp14:editId="082D23C8">
             <wp:simplePos x="0" y="0"/>
             <wp:positionH relativeFrom="column">
-              <wp:posOffset>680085</wp:posOffset>
+              <wp:posOffset>-85061</wp:posOffset>
             </wp:positionH>
             <wp:positionV relativeFrom="paragraph">
-              <wp:posOffset>0</wp:posOffset>
+              <wp:posOffset>-620</wp:posOffset>
             </wp:positionV>
-            <wp:extent cx="971550" cy="971550"/>
-            <wp:effectExtent l="0" t="0" r="0" b="0"/>
-            <wp:wrapSquare wrapText="bothSides"/>
-            <wp:docPr id="2" name="Picture 2"/>
+            <wp:extent cx="2417445" cy="819150"/>
+            <wp:effectExtent l="0" t="0" r="1905" b="0"/>
+            <wp:wrapTight wrapText="bothSides">
+              <wp:wrapPolygon edited="0">
+                <wp:start x="0" y="0"/>
+                <wp:lineTo x="0" y="21098"/>
+                <wp:lineTo x="21447" y="21098"/>
+                <wp:lineTo x="21447" y="0"/>
+                <wp:lineTo x="0" y="0"/>
+              </wp:wrapPolygon>
+            </wp:wrapTight>
+            <wp:docPr id="3" name="Picture 3"/>
             <wp:cNvGraphicFramePr>
               <a:graphicFrameLocks xmlns:a="http://schemas.openxmlformats.org/drawingml/2006/main" noChangeAspect="1"/>
             </wp:cNvGraphicFramePr>
@@ -40,46 +48,33 @@
               <a:graphicData uri="http://schemas.openxmlformats.org/drawingml/2006/picture">
                 <pic:pic xmlns:pic="http://schemas.openxmlformats.org/drawingml/2006/picture">
                   <pic:nvPicPr>
-                    <pic:cNvPr id="0" name="Picture 2"/>
-                    <pic:cNvPicPr>
-                      <a:picLocks noChangeAspect="1" noChangeArrowheads="1"/>
-                    </pic:cNvPicPr>
+                    <pic:cNvPr id="3" name="Logo-Rang-Dong-down.jpg"/>
+                    <pic:cNvPicPr/>
                   </pic:nvPicPr>
                   <pic:blipFill>
-                    <a:blip r:embed="rId6" cstate="print">
+                    <a:blip r:embed="rId6">
                       <a:extLst>
                         <a:ext uri="{28A0092B-C50C-407E-A947-70E740481C1C}">
                           <a14:useLocalDpi xmlns:a14="http://schemas.microsoft.com/office/drawing/2010/main" val="0"/>
                         </a:ext>
                       </a:extLst>
                     </a:blip>
-                    <a:srcRect/>
                     <a:stretch>
                       <a:fillRect/>
                     </a:stretch>
                   </pic:blipFill>
-                  <pic:spPr bwMode="auto">
+                  <pic:spPr>
                     <a:xfrm>
                       <a:off x="0" y="0"/>
-                      <a:ext cx="971550" cy="971550"/>
+                      <a:ext cx="2417445" cy="819150"/>
                     </a:xfrm>
                     <a:prstGeom prst="rect">
                       <a:avLst/>
                     </a:prstGeom>
-                    <a:noFill/>
-                    <a:ln>
-                      <a:noFill/>
-                    </a:ln>
                   </pic:spPr>
                 </pic:pic>
               </a:graphicData>
             </a:graphic>
-            <wp14:sizeRelH relativeFrom="margin">
-              <wp14:pctWidth>0</wp14:pctWidth>
-            </wp14:sizeRelH>
-            <wp14:sizeRelV relativeFrom="margin">
-              <wp14:pctHeight>0</wp14:pctHeight>
-            </wp14:sizeRelV>
           </wp:anchor>
         </w:drawing>
       </w:r>
@@ -90,16 +85,7 @@
           <w:sz w:val="20"/>
           <w:szCs w:val="20"/>
         </w:rPr>
-        <w:t xml:space="preserve">CÔNG TY CỔ PHẦN </w:t>
-      </w:r>
-      <w:r>
-        <w:rPr>
-          <w:rFonts w:ascii="Times New Roman" w:hAnsi="Times New Roman" w:cs="Times New Roman"/>
-          <w:b/>
-          <w:sz w:val="20"/>
-          <w:szCs w:val="20"/>
-        </w:rPr>
-        <w:t>ĐỘNG LỰC</w:t>
+        <w:t>CÔNG TY CỔ PHẦN BÓNG ĐÈN PHÍCH NƯỚC RẠNG ĐÔNG</w:t>
       </w:r>
     </w:p>
     <w:p>
@@ -162,33 +148,7 @@
           <w:sz w:val="18"/>
           <w:szCs w:val="18"/>
         </w:rPr>
-        <w:t>120</w:t>
-      </w:r>
-      <w:r>
-        <w:rPr>
-          <w:rFonts w:ascii="Times New Roman" w:hAnsi="Times New Roman" w:cs="Times New Roman"/>
-          <w:sz w:val="18"/>
-          <w:szCs w:val="18"/>
-        </w:rPr>
-        <w:t xml:space="preserve"> </w:t>
-      </w:r>
-      <w:proofErr w:type="spellStart"/>
-      <w:r>
-        <w:rPr>
-          <w:rFonts w:ascii="Times New Roman" w:hAnsi="Times New Roman" w:cs="Times New Roman"/>
-          <w:sz w:val="18"/>
-          <w:szCs w:val="18"/>
-        </w:rPr>
-        <w:t>Phố</w:t>
-      </w:r>
-      <w:proofErr w:type="spellEnd"/>
-      <w:r>
-        <w:rPr>
-          <w:rFonts w:ascii="Times New Roman" w:hAnsi="Times New Roman" w:cs="Times New Roman"/>
-          <w:sz w:val="18"/>
-          <w:szCs w:val="18"/>
-        </w:rPr>
-        <w:t xml:space="preserve"> </w:t>
+        <w:t xml:space="preserve">87 - 89 </w:t>
       </w:r>
       <w:proofErr w:type="spellStart"/>
       <w:r>
@@ -242,7 +202,7 @@
           <w:sz w:val="18"/>
           <w:szCs w:val="18"/>
         </w:rPr>
-        <w:t xml:space="preserve"> </w:t>
+        <w:t xml:space="preserve"> Thanh </w:t>
       </w:r>
       <w:proofErr w:type="spellStart"/>
       <w:r>
@@ -251,7 +211,7 @@
           <w:sz w:val="18"/>
           <w:szCs w:val="18"/>
         </w:rPr>
-        <w:t>Hà</w:t>
+        <w:t>Xuân</w:t>
       </w:r>
       <w:proofErr w:type="spellEnd"/>
       <w:r>
@@ -269,7 +229,7 @@
           <w:sz w:val="18"/>
           <w:szCs w:val="18"/>
         </w:rPr>
-        <w:t>Đình</w:t>
+        <w:t>Trung</w:t>
       </w:r>
       <w:proofErr w:type="spellEnd"/>
       <w:r>
@@ -386,19 +346,12 @@
           <w:sz w:val="18"/>
           <w:szCs w:val="18"/>
         </w:rPr>
-        <w:t xml:space="preserve">: </w:t>
-      </w:r>
-      <w:r>
-        <w:rPr>
-          <w:rFonts w:ascii="Times New Roman" w:hAnsi="Times New Roman" w:cs="Times New Roman"/>
-          <w:sz w:val="18"/>
-          <w:szCs w:val="18"/>
-        </w:rPr>
-        <w:t>024 3758 4127</w:t>
+        <w:t>: 02342598529225</w:t>
       </w:r>
     </w:p>
     <w:p>
       <w:pPr>
+        <w:ind w:left="4320"/>
         <w:rPr>
           <w:rFonts w:ascii="Times New Roman" w:hAnsi="Times New Roman" w:cs="Times New Roman"/>
           <w:sz w:val="24"/>
@@ -798,7 +751,25 @@
                 <w:sz w:val="20"/>
                 <w:szCs w:val="20"/>
               </w:rPr>
-              <w:t xml:space="preserve"> giao </w:t>
+              <w:t xml:space="preserve"> </w:t>
+            </w:r>
+            <w:proofErr w:type="spellStart"/>
+            <w:r>
+              <w:rPr>
+                <w:rFonts w:ascii="Times New Roman" w:hAnsi="Times New Roman" w:cs="Times New Roman"/>
+                <w:sz w:val="20"/>
+                <w:szCs w:val="20"/>
+              </w:rPr>
+              <w:t>giao</w:t>
+            </w:r>
+            <w:proofErr w:type="spellEnd"/>
+            <w:r>
+              <w:rPr>
+                <w:rFonts w:ascii="Times New Roman" w:hAnsi="Times New Roman" w:cs="Times New Roman"/>
+                <w:sz w:val="20"/>
+                <w:szCs w:val="20"/>
+              </w:rPr>
+              <w:t xml:space="preserve"> </w:t>
             </w:r>
             <w:proofErr w:type="spellStart"/>
             <w:r>
@@ -872,7 +843,25 @@
                 <w:sz w:val="20"/>
                 <w:szCs w:val="20"/>
               </w:rPr>
-              <w:t xml:space="preserve"> đặt </w:t>
+              <w:t xml:space="preserve"> </w:t>
+            </w:r>
+            <w:proofErr w:type="spellStart"/>
+            <w:r>
+              <w:rPr>
+                <w:rFonts w:ascii="Times New Roman" w:hAnsi="Times New Roman" w:cs="Times New Roman"/>
+                <w:sz w:val="20"/>
+                <w:szCs w:val="20"/>
+              </w:rPr>
+              <w:t>đặt</w:t>
+            </w:r>
+            <w:proofErr w:type="spellEnd"/>
+            <w:r>
+              <w:rPr>
+                <w:rFonts w:ascii="Times New Roman" w:hAnsi="Times New Roman" w:cs="Times New Roman"/>
+                <w:sz w:val="20"/>
+                <w:szCs w:val="20"/>
+              </w:rPr>
+              <w:t xml:space="preserve"> </w:t>
             </w:r>
             <w:proofErr w:type="spellStart"/>
             <w:r>
@@ -957,7 +946,25 @@
                 <w:sz w:val="20"/>
                 <w:szCs w:val="20"/>
               </w:rPr>
-              <w:t xml:space="preserve"> giao </w:t>
+              <w:t xml:space="preserve"> </w:t>
+            </w:r>
+            <w:proofErr w:type="spellStart"/>
+            <w:r>
+              <w:rPr>
+                <w:rFonts w:ascii="Times New Roman" w:hAnsi="Times New Roman" w:cs="Times New Roman"/>
+                <w:sz w:val="20"/>
+                <w:szCs w:val="20"/>
+              </w:rPr>
+              <w:t>giao</w:t>
+            </w:r>
+            <w:proofErr w:type="spellEnd"/>
+            <w:r>
+              <w:rPr>
+                <w:rFonts w:ascii="Times New Roman" w:hAnsi="Times New Roman" w:cs="Times New Roman"/>
+                <w:sz w:val="20"/>
+                <w:szCs w:val="20"/>
+              </w:rPr>
+              <w:t xml:space="preserve"> </w:t>
             </w:r>
             <w:proofErr w:type="spellStart"/>
             <w:r>
@@ -1130,6 +1137,8 @@
           <w:szCs w:val="24"/>
         </w:rPr>
       </w:pPr>
+      <w:bookmarkStart w:id="0" w:name="_GoBack"/>
+      <w:bookmarkEnd w:id="0"/>
     </w:p>
     <w:tbl>
       <w:tblPr>
@@ -1857,7 +1866,29 @@
                 <w:sz w:val="20"/>
                 <w:szCs w:val="20"/>
               </w:rPr>
-              <w:t xml:space="preserve"> giá </w:t>
+              <w:t xml:space="preserve"> </w:t>
+            </w:r>
+            <w:proofErr w:type="spellStart"/>
+            <w:r>
+              <w:rPr>
+                <w:rFonts w:ascii="Times New Roman" w:eastAsia="Times New Roman" w:hAnsi="Times New Roman" w:cs="Times New Roman"/>
+                <w:b/>
+                <w:bCs/>
+                <w:sz w:val="20"/>
+                <w:szCs w:val="20"/>
+              </w:rPr>
+              <w:t>giá</w:t>
+            </w:r>
+            <w:proofErr w:type="spellEnd"/>
+            <w:r>
+              <w:rPr>
+                <w:rFonts w:ascii="Times New Roman" w:eastAsia="Times New Roman" w:hAnsi="Times New Roman" w:cs="Times New Roman"/>
+                <w:b/>
+                <w:bCs/>
+                <w:sz w:val="20"/>
+                <w:szCs w:val="20"/>
+              </w:rPr>
+              <w:t xml:space="preserve"> </w:t>
             </w:r>
             <w:proofErr w:type="spellStart"/>
             <w:r>
@@ -2005,7 +2036,29 @@
                 <w:sz w:val="20"/>
                 <w:szCs w:val="20"/>
               </w:rPr>
-              <w:t xml:space="preserve"> giá </w:t>
+              <w:t xml:space="preserve"> </w:t>
+            </w:r>
+            <w:proofErr w:type="spellStart"/>
+            <w:r>
+              <w:rPr>
+                <w:rFonts w:ascii="Times New Roman" w:eastAsia="Times New Roman" w:hAnsi="Times New Roman" w:cs="Times New Roman"/>
+                <w:b/>
+                <w:bCs/>
+                <w:sz w:val="20"/>
+                <w:szCs w:val="20"/>
+              </w:rPr>
+              <w:t>giá</w:t>
+            </w:r>
+            <w:proofErr w:type="spellEnd"/>
+            <w:r>
+              <w:rPr>
+                <w:rFonts w:ascii="Times New Roman" w:eastAsia="Times New Roman" w:hAnsi="Times New Roman" w:cs="Times New Roman"/>
+                <w:b/>
+                <w:bCs/>
+                <w:sz w:val="20"/>
+                <w:szCs w:val="20"/>
+              </w:rPr>
+              <w:t xml:space="preserve"> </w:t>
             </w:r>
             <w:proofErr w:type="spellStart"/>
             <w:r>
@@ -2355,6 +2408,7 @@
                 <w:szCs w:val="20"/>
               </w:rPr>
             </w:pPr>
+            <w:proofErr w:type="spellStart"/>
             <w:r>
               <w:rPr>
                 <w:rFonts w:ascii="Times New Roman" w:eastAsia="Times New Roman" w:hAnsi="Times New Roman" w:cs="Times New Roman"/>
@@ -2364,8 +2418,33 @@
                 <w:sz w:val="20"/>
                 <w:szCs w:val="20"/>
               </w:rPr>
-              <w:t>Thành tiền</w:t>
-            </w:r>
+              <w:t>Thành</w:t>
+            </w:r>
+            <w:proofErr w:type="spellEnd"/>
+            <w:r>
+              <w:rPr>
+                <w:rFonts w:ascii="Times New Roman" w:eastAsia="Times New Roman" w:hAnsi="Times New Roman" w:cs="Times New Roman"/>
+                <w:b/>
+                <w:bCs/>
+                <w:color w:val="000000"/>
+                <w:sz w:val="20"/>
+                <w:szCs w:val="20"/>
+              </w:rPr>
+              <w:t xml:space="preserve"> </w:t>
+            </w:r>
+            <w:proofErr w:type="spellStart"/>
+            <w:r>
+              <w:rPr>
+                <w:rFonts w:ascii="Times New Roman" w:eastAsia="Times New Roman" w:hAnsi="Times New Roman" w:cs="Times New Roman"/>
+                <w:b/>
+                <w:bCs/>
+                <w:color w:val="000000"/>
+                <w:sz w:val="20"/>
+                <w:szCs w:val="20"/>
+              </w:rPr>
+              <w:t>tiền</w:t>
+            </w:r>
+            <w:proofErr w:type="spellEnd"/>
           </w:p>
           <w:p>
             <w:pPr>
@@ -4070,8 +4149,20 @@
                 <w:sz w:val="20"/>
                 <w:szCs w:val="20"/>
               </w:rPr>
-              <w:t xml:space="preserve"> tiền</w:t>
-            </w:r>
+              <w:t xml:space="preserve"> </w:t>
+            </w:r>
+            <w:proofErr w:type="spellStart"/>
+            <w:r>
+              <w:rPr>
+                <w:rFonts w:ascii="Times New Roman" w:eastAsia="Times New Roman" w:hAnsi="Times New Roman" w:cs="Times New Roman"/>
+                <w:b/>
+                <w:bCs/>
+                <w:sz w:val="20"/>
+                <w:szCs w:val="20"/>
+              </w:rPr>
+              <w:t>tiền</w:t>
+            </w:r>
+            <w:proofErr w:type="spellEnd"/>
           </w:p>
         </w:tc>
         <w:tc>
@@ -4164,7 +4255,29 @@
           <w:sz w:val="20"/>
           <w:szCs w:val="20"/>
         </w:rPr>
-        <w:t xml:space="preserve"> tiền </w:t>
+        <w:t xml:space="preserve"> </w:t>
+      </w:r>
+      <w:proofErr w:type="spellStart"/>
+      <w:r>
+        <w:rPr>
+          <w:rFonts w:ascii="Times New Roman" w:hAnsi="Times New Roman" w:cs="Times New Roman"/>
+          <w:b/>
+          <w:i/>
+          <w:sz w:val="20"/>
+          <w:szCs w:val="20"/>
+        </w:rPr>
+        <w:t>tiền</w:t>
+      </w:r>
+      <w:proofErr w:type="spellEnd"/>
+      <w:r>
+        <w:rPr>
+          <w:rFonts w:ascii="Times New Roman" w:hAnsi="Times New Roman" w:cs="Times New Roman"/>
+          <w:b/>
+          <w:i/>
+          <w:sz w:val="20"/>
+          <w:szCs w:val="20"/>
+        </w:rPr>
+        <w:t xml:space="preserve"> </w:t>
       </w:r>
       <w:proofErr w:type="spellStart"/>
       <w:r>
@@ -4547,7 +4660,7 @@
 </file>
 
 <file path=word/endnotes.xml><?xml version="1.0" encoding="utf-8"?>
-<w:endnotes xmlns:wpc="http://schemas.microsoft.com/office/word/2010/wordprocessingCanvas" xmlns:cx="http://schemas.microsoft.com/office/drawing/2014/chartex" xmlns:cx1="http://schemas.microsoft.com/office/drawing/2015/9/8/chartex" xmlns:cx2="http://schemas.microsoft.com/office/drawing/2015/10/21/chartex" xmlns:cx3="http://schemas.microsoft.com/office/drawing/2016/5/9/chartex" xmlns:cx4="http://schemas.microsoft.com/office/drawing/2016/5/10/chartex" xmlns:cx5="http://schemas.microsoft.com/office/drawing/2016/5/11/chartex" xmlns:cx6="http://schemas.microsoft.com/office/drawing/2016/5/12/chartex" xmlns:cx7="http://schemas.microsoft.com/office/drawing/2016/5/13/chartex" xmlns:cx8="http://schemas.microsoft.com/office/drawing/2016/5/14/chartex" xmlns:mc="http://schemas.openxmlformats.org/markup-compatibility/2006" xmlns:aink="http://schemas.microsoft.com/office/drawing/2016/ink" xmlns:am3d="http://schemas.microsoft.com/office/drawing/2017/model3d" xmlns:o="urn:schemas-microsoft-com:office:office" xmlns:r="http://schemas.openxmlformats.org/officeDocument/2006/relationships" xmlns:m="http://schemas.openxmlformats.org/officeDocument/2006/math" xmlns:v="urn:schemas-microsoft-com:vml" xmlns:wp14="http://schemas.microsoft.com/office/word/2010/wordprocessingDrawing" xmlns:wp="http://schemas.openxmlformats.org/drawingml/2006/wordprocessingDrawing" xmlns:w10="urn:schemas-microsoft-com:office:word" xmlns:w="http://schemas.openxmlformats.org/wordprocessingml/2006/main" xmlns:w14="http://schemas.microsoft.com/office/word/2010/wordml" xmlns:w15="http://schemas.microsoft.com/office/word/2012/wordml" xmlns:w16cex="http://schemas.microsoft.com/office/word/2018/wordml/cex" xmlns:w16cid="http://schemas.microsoft.com/office/word/2016/wordml/cid" xmlns:w16="http://schemas.microsoft.com/office/word/2018/wordml" xmlns:w16se="http://schemas.microsoft.com/office/word/2015/wordml/symex" xmlns:wpg="http://schemas.microsoft.com/office/word/2010/wordprocessingGroup" xmlns:wpi="http://schemas.microsoft.com/office/word/2010/wordprocessingInk" xmlns:wne="http://schemas.microsoft.com/office/word/2006/wordml" xmlns:wps="http://schemas.microsoft.com/office/word/2010/wordprocessingShape" mc:Ignorable="w14 w15 w16se w16cid w16 w16cex wp14">
+<w:endnotes xmlns:wpc="http://schemas.microsoft.com/office/word/2010/wordprocessingCanvas" xmlns:cx="http://schemas.microsoft.com/office/drawing/2014/chartex" xmlns:cx1="http://schemas.microsoft.com/office/drawing/2015/9/8/chartex" xmlns:cx2="http://schemas.microsoft.com/office/drawing/2015/10/21/chartex" xmlns:cx3="http://schemas.microsoft.com/office/drawing/2016/5/9/chartex" xmlns:cx4="http://schemas.microsoft.com/office/drawing/2016/5/10/chartex" xmlns:cx5="http://schemas.microsoft.com/office/drawing/2016/5/11/chartex" xmlns:cx6="http://schemas.microsoft.com/office/drawing/2016/5/12/chartex" xmlns:cx7="http://schemas.microsoft.com/office/drawing/2016/5/13/chartex" xmlns:cx8="http://schemas.microsoft.com/office/drawing/2016/5/14/chartex" xmlns:mc="http://schemas.openxmlformats.org/markup-compatibility/2006" xmlns:aink="http://schemas.microsoft.com/office/drawing/2016/ink" xmlns:am3d="http://schemas.microsoft.com/office/drawing/2017/model3d" xmlns:o="urn:schemas-microsoft-com:office:office" xmlns:r="http://schemas.openxmlformats.org/officeDocument/2006/relationships" xmlns:m="http://schemas.openxmlformats.org/officeDocument/2006/math" xmlns:v="urn:schemas-microsoft-com:vml" xmlns:wp14="http://schemas.microsoft.com/office/word/2010/wordprocessingDrawing" xmlns:wp="http://schemas.openxmlformats.org/drawingml/2006/wordprocessingDrawing" xmlns:w10="urn:schemas-microsoft-com:office:word" xmlns:w="http://schemas.openxmlformats.org/wordprocessingml/2006/main" xmlns:w14="http://schemas.microsoft.com/office/word/2010/wordml" xmlns:w15="http://schemas.microsoft.com/office/word/2012/wordml" xmlns:w16cid="http://schemas.microsoft.com/office/word/2016/wordml/cid" xmlns:w16se="http://schemas.microsoft.com/office/word/2015/wordml/symex" xmlns:wpg="http://schemas.microsoft.com/office/word/2010/wordprocessingGroup" xmlns:wpi="http://schemas.microsoft.com/office/word/2010/wordprocessingInk" xmlns:wne="http://schemas.microsoft.com/office/word/2006/wordml" xmlns:wps="http://schemas.microsoft.com/office/word/2010/wordprocessingShape" mc:Ignorable="w14 w15 w16se w16cid wp14">
   <w:endnote w:type="separator" w:id="-1">
     <w:p>
       <w:pPr>
@@ -4572,7 +4685,7 @@
 </file>
 
 <file path=word/footnotes.xml><?xml version="1.0" encoding="utf-8"?>
-<w:footnotes xmlns:wpc="http://schemas.microsoft.com/office/word/2010/wordprocessingCanvas" xmlns:cx="http://schemas.microsoft.com/office/drawing/2014/chartex" xmlns:cx1="http://schemas.microsoft.com/office/drawing/2015/9/8/chartex" xmlns:cx2="http://schemas.microsoft.com/office/drawing/2015/10/21/chartex" xmlns:cx3="http://schemas.microsoft.com/office/drawing/2016/5/9/chartex" xmlns:cx4="http://schemas.microsoft.com/office/drawing/2016/5/10/chartex" xmlns:cx5="http://schemas.microsoft.com/office/drawing/2016/5/11/chartex" xmlns:cx6="http://schemas.microsoft.com/office/drawing/2016/5/12/chartex" xmlns:cx7="http://schemas.microsoft.com/office/drawing/2016/5/13/chartex" xmlns:cx8="http://schemas.microsoft.com/office/drawing/2016/5/14/chartex" xmlns:mc="http://schemas.openxmlformats.org/markup-compatibility/2006" xmlns:aink="http://schemas.microsoft.com/office/drawing/2016/ink" xmlns:am3d="http://schemas.microsoft.com/office/drawing/2017/model3d" xmlns:o="urn:schemas-microsoft-com:office:office" xmlns:r="http://schemas.openxmlformats.org/officeDocument/2006/relationships" xmlns:m="http://schemas.openxmlformats.org/officeDocument/2006/math" xmlns:v="urn:schemas-microsoft-com:vml" xmlns:wp14="http://schemas.microsoft.com/office/word/2010/wordprocessingDrawing" xmlns:wp="http://schemas.openxmlformats.org/drawingml/2006/wordprocessingDrawing" xmlns:w10="urn:schemas-microsoft-com:office:word" xmlns:w="http://schemas.openxmlformats.org/wordprocessingml/2006/main" xmlns:w14="http://schemas.microsoft.com/office/word/2010/wordml" xmlns:w15="http://schemas.microsoft.com/office/word/2012/wordml" xmlns:w16cex="http://schemas.microsoft.com/office/word/2018/wordml/cex" xmlns:w16cid="http://schemas.microsoft.com/office/word/2016/wordml/cid" xmlns:w16="http://schemas.microsoft.com/office/word/2018/wordml" xmlns:w16se="http://schemas.microsoft.com/office/word/2015/wordml/symex" xmlns:wpg="http://schemas.microsoft.com/office/word/2010/wordprocessingGroup" xmlns:wpi="http://schemas.microsoft.com/office/word/2010/wordprocessingInk" xmlns:wne="http://schemas.microsoft.com/office/word/2006/wordml" xmlns:wps="http://schemas.microsoft.com/office/word/2010/wordprocessingShape" mc:Ignorable="w14 w15 w16se w16cid w16 w16cex wp14">
+<w:footnotes xmlns:wpc="http://schemas.microsoft.com/office/word/2010/wordprocessingCanvas" xmlns:cx="http://schemas.microsoft.com/office/drawing/2014/chartex" xmlns:cx1="http://schemas.microsoft.com/office/drawing/2015/9/8/chartex" xmlns:cx2="http://schemas.microsoft.com/office/drawing/2015/10/21/chartex" xmlns:cx3="http://schemas.microsoft.com/office/drawing/2016/5/9/chartex" xmlns:cx4="http://schemas.microsoft.com/office/drawing/2016/5/10/chartex" xmlns:cx5="http://schemas.microsoft.com/office/drawing/2016/5/11/chartex" xmlns:cx6="http://schemas.microsoft.com/office/drawing/2016/5/12/chartex" xmlns:cx7="http://schemas.microsoft.com/office/drawing/2016/5/13/chartex" xmlns:cx8="http://schemas.microsoft.com/office/drawing/2016/5/14/chartex" xmlns:mc="http://schemas.openxmlformats.org/markup-compatibility/2006" xmlns:aink="http://schemas.microsoft.com/office/drawing/2016/ink" xmlns:am3d="http://schemas.microsoft.com/office/drawing/2017/model3d" xmlns:o="urn:schemas-microsoft-com:office:office" xmlns:r="http://schemas.openxmlformats.org/officeDocument/2006/relationships" xmlns:m="http://schemas.openxmlformats.org/officeDocument/2006/math" xmlns:v="urn:schemas-microsoft-com:vml" xmlns:wp14="http://schemas.microsoft.com/office/word/2010/wordprocessingDrawing" xmlns:wp="http://schemas.openxmlformats.org/drawingml/2006/wordprocessingDrawing" xmlns:w10="urn:schemas-microsoft-com:office:word" xmlns:w="http://schemas.openxmlformats.org/wordprocessingml/2006/main" xmlns:w14="http://schemas.microsoft.com/office/word/2010/wordml" xmlns:w15="http://schemas.microsoft.com/office/word/2012/wordml" xmlns:w16cid="http://schemas.microsoft.com/office/word/2016/wordml/cid" xmlns:w16se="http://schemas.microsoft.com/office/word/2015/wordml/symex" xmlns:wpg="http://schemas.microsoft.com/office/word/2010/wordprocessingGroup" xmlns:wpi="http://schemas.microsoft.com/office/word/2010/wordprocessingInk" xmlns:wne="http://schemas.microsoft.com/office/word/2006/wordml" xmlns:wps="http://schemas.microsoft.com/office/word/2010/wordprocessingShape" mc:Ignorable="w14 w15 w16se w16cid wp14">
   <w:footnote w:type="separator" w:id="-1">
     <w:p>
       <w:pPr>
@@ -4597,7 +4710,7 @@
 </file>
 
 <file path=word/styles.xml><?xml version="1.0" encoding="utf-8"?>
-<w:styles xmlns:mc="http://schemas.openxmlformats.org/markup-compatibility/2006" xmlns:r="http://schemas.openxmlformats.org/officeDocument/2006/relationships" xmlns:w="http://schemas.openxmlformats.org/wordprocessingml/2006/main" xmlns:w14="http://schemas.microsoft.com/office/word/2010/wordml" xmlns:w15="http://schemas.microsoft.com/office/word/2012/wordml" xmlns:w16cex="http://schemas.microsoft.com/office/word/2018/wordml/cex" xmlns:w16cid="http://schemas.microsoft.com/office/word/2016/wordml/cid" xmlns:w16="http://schemas.microsoft.com/office/word/2018/wordml" xmlns:w16se="http://schemas.microsoft.com/office/word/2015/wordml/symex" mc:Ignorable="w14 w15 w16se w16cid w16 w16cex">
+<w:styles xmlns:mc="http://schemas.openxmlformats.org/markup-compatibility/2006" xmlns:r="http://schemas.openxmlformats.org/officeDocument/2006/relationships" xmlns:w="http://schemas.openxmlformats.org/wordprocessingml/2006/main" xmlns:w14="http://schemas.microsoft.com/office/word/2010/wordml" xmlns:w15="http://schemas.microsoft.com/office/word/2012/wordml" xmlns:w16cid="http://schemas.microsoft.com/office/word/2016/wordml/cid" xmlns:w16se="http://schemas.microsoft.com/office/word/2015/wordml/symex" mc:Ignorable="w14 w15 w16se w16cid">
   <w:docDefaults>
     <w:rPrDefault>
       <w:rPr>
@@ -4613,7 +4726,7 @@
       </w:pPr>
     </w:pPrDefault>
   </w:docDefaults>
-  <w:latentStyles w:defLockedState="0" w:defUIPriority="99" w:defSemiHidden="0" w:defUnhideWhenUsed="0" w:defQFormat="0" w:count="376">
+  <w:latentStyles w:defLockedState="0" w:defUIPriority="99" w:defSemiHidden="0" w:defUnhideWhenUsed="0" w:defQFormat="0" w:count="375">
     <w:lsdException w:name="Normal" w:uiPriority="0" w:qFormat="1"/>
     <w:lsdException w:name="heading 1" w:uiPriority="9" w:qFormat="1"/>
     <w:lsdException w:name="heading 2" w:semiHidden="1" w:uiPriority="9" w:unhideWhenUsed="1" w:qFormat="1"/>
@@ -4719,6 +4832,7 @@
     <w:lsdException w:name="HTML Sample" w:semiHidden="1" w:unhideWhenUsed="1"/>
     <w:lsdException w:name="HTML Typewriter" w:semiHidden="1" w:unhideWhenUsed="1"/>
     <w:lsdException w:name="HTML Variable" w:semiHidden="1" w:unhideWhenUsed="1"/>
+    <w:lsdException w:name="Normal Table" w:semiHidden="1" w:unhideWhenUsed="1"/>
     <w:lsdException w:name="annotation subject" w:semiHidden="1" w:unhideWhenUsed="1"/>
     <w:lsdException w:name="No List" w:semiHidden="1" w:unhideWhenUsed="1"/>
     <w:lsdException w:name="Outline List 1" w:semiHidden="1" w:unhideWhenUsed="1"/>
@@ -4765,8 +4879,10 @@
     <w:lsdException w:name="Table Subtle 2" w:semiHidden="1" w:unhideWhenUsed="1"/>
     <w:lsdException w:name="Table Web 1" w:semiHidden="1" w:unhideWhenUsed="1"/>
     <w:lsdException w:name="Table Web 2" w:semiHidden="1" w:unhideWhenUsed="1"/>
+    <w:lsdException w:name="Table Web 3" w:semiHidden="1" w:unhideWhenUsed="1"/>
     <w:lsdException w:name="Balloon Text" w:semiHidden="1" w:unhideWhenUsed="1"/>
     <w:lsdException w:name="Table Grid" w:uiPriority="39"/>
+    <w:lsdException w:name="Table Theme" w:semiHidden="1" w:unhideWhenUsed="1"/>
     <w:lsdException w:name="Placeholder Text" w:semiHidden="1"/>
     <w:lsdException w:name="No Spacing" w:uiPriority="1" w:qFormat="1"/>
     <w:lsdException w:name="Light Shading" w:uiPriority="60"/>
@@ -4986,7 +5102,6 @@
     <w:lsdException w:name="Smart Hyperlink" w:semiHidden="1" w:unhideWhenUsed="1"/>
     <w:lsdException w:name="Hashtag" w:semiHidden="1" w:unhideWhenUsed="1"/>
     <w:lsdException w:name="Unresolved Mention" w:semiHidden="1" w:unhideWhenUsed="1"/>
-    <w:lsdException w:name="Smart Link" w:semiHidden="1" w:unhideWhenUsed="1"/>
   </w:latentStyles>
   <w:style w:type="paragraph" w:default="1" w:styleId="Normal">
     <w:name w:val="Normal"/>

</xml_diff>

<commit_message>
commit template in đơn hàng động lực
</commit_message>
<xml_diff>
--- a/DMS/Templates/Print_Direct.docx
+++ b/DMS/Templates/Print_Direct.docx
@@ -1,6 +1,6 @@
 
 <file path=word/document.xml><?xml version="1.0" encoding="utf-8"?>
-<w:document xmlns:wpc="http://schemas.microsoft.com/office/word/2010/wordprocessingCanvas" xmlns:cx="http://schemas.microsoft.com/office/drawing/2014/chartex" xmlns:cx1="http://schemas.microsoft.com/office/drawing/2015/9/8/chartex" xmlns:cx2="http://schemas.microsoft.com/office/drawing/2015/10/21/chartex" xmlns:cx3="http://schemas.microsoft.com/office/drawing/2016/5/9/chartex" xmlns:cx4="http://schemas.microsoft.com/office/drawing/2016/5/10/chartex" xmlns:cx5="http://schemas.microsoft.com/office/drawing/2016/5/11/chartex" xmlns:cx6="http://schemas.microsoft.com/office/drawing/2016/5/12/chartex" xmlns:cx7="http://schemas.microsoft.com/office/drawing/2016/5/13/chartex" xmlns:cx8="http://schemas.microsoft.com/office/drawing/2016/5/14/chartex" xmlns:mc="http://schemas.openxmlformats.org/markup-compatibility/2006" xmlns:aink="http://schemas.microsoft.com/office/drawing/2016/ink" xmlns:am3d="http://schemas.microsoft.com/office/drawing/2017/model3d" xmlns:o="urn:schemas-microsoft-com:office:office" xmlns:r="http://schemas.openxmlformats.org/officeDocument/2006/relationships" xmlns:m="http://schemas.openxmlformats.org/officeDocument/2006/math" xmlns:v="urn:schemas-microsoft-com:vml" xmlns:wp14="http://schemas.microsoft.com/office/word/2010/wordprocessingDrawing" xmlns:wp="http://schemas.openxmlformats.org/drawingml/2006/wordprocessingDrawing" xmlns:w10="urn:schemas-microsoft-com:office:word" xmlns:w="http://schemas.openxmlformats.org/wordprocessingml/2006/main" xmlns:w14="http://schemas.microsoft.com/office/word/2010/wordml" xmlns:w15="http://schemas.microsoft.com/office/word/2012/wordml" xmlns:w16cid="http://schemas.microsoft.com/office/word/2016/wordml/cid" xmlns:w16se="http://schemas.microsoft.com/office/word/2015/wordml/symex" xmlns:wpg="http://schemas.microsoft.com/office/word/2010/wordprocessingGroup" xmlns:wpi="http://schemas.microsoft.com/office/word/2010/wordprocessingInk" xmlns:wne="http://schemas.microsoft.com/office/word/2006/wordml" xmlns:wps="http://schemas.microsoft.com/office/word/2010/wordprocessingShape" mc:Ignorable="w14 w15 w16se w16cid wp14">
+<w:document xmlns:wpc="http://schemas.microsoft.com/office/word/2010/wordprocessingCanvas" xmlns:cx="http://schemas.microsoft.com/office/drawing/2014/chartex" xmlns:cx1="http://schemas.microsoft.com/office/drawing/2015/9/8/chartex" xmlns:cx2="http://schemas.microsoft.com/office/drawing/2015/10/21/chartex" xmlns:cx3="http://schemas.microsoft.com/office/drawing/2016/5/9/chartex" xmlns:cx4="http://schemas.microsoft.com/office/drawing/2016/5/10/chartex" xmlns:cx5="http://schemas.microsoft.com/office/drawing/2016/5/11/chartex" xmlns:cx6="http://schemas.microsoft.com/office/drawing/2016/5/12/chartex" xmlns:cx7="http://schemas.microsoft.com/office/drawing/2016/5/13/chartex" xmlns:cx8="http://schemas.microsoft.com/office/drawing/2016/5/14/chartex" xmlns:mc="http://schemas.openxmlformats.org/markup-compatibility/2006" xmlns:aink="http://schemas.microsoft.com/office/drawing/2016/ink" xmlns:am3d="http://schemas.microsoft.com/office/drawing/2017/model3d" xmlns:o="urn:schemas-microsoft-com:office:office" xmlns:r="http://schemas.openxmlformats.org/officeDocument/2006/relationships" xmlns:m="http://schemas.openxmlformats.org/officeDocument/2006/math" xmlns:v="urn:schemas-microsoft-com:vml" xmlns:wp14="http://schemas.microsoft.com/office/word/2010/wordprocessingDrawing" xmlns:wp="http://schemas.openxmlformats.org/drawingml/2006/wordprocessingDrawing" xmlns:w10="urn:schemas-microsoft-com:office:word" xmlns:w="http://schemas.openxmlformats.org/wordprocessingml/2006/main" xmlns:w14="http://schemas.microsoft.com/office/word/2010/wordml" xmlns:w15="http://schemas.microsoft.com/office/word/2012/wordml" xmlns:w16cex="http://schemas.microsoft.com/office/word/2018/wordml/cex" xmlns:w16cid="http://schemas.microsoft.com/office/word/2016/wordml/cid" xmlns:w16="http://schemas.microsoft.com/office/word/2018/wordml" xmlns:w16se="http://schemas.microsoft.com/office/word/2015/wordml/symex" xmlns:wpg="http://schemas.microsoft.com/office/word/2010/wordprocessingGroup" xmlns:wpi="http://schemas.microsoft.com/office/word/2010/wordprocessingInk" xmlns:wne="http://schemas.microsoft.com/office/word/2006/wordml" xmlns:wps="http://schemas.microsoft.com/office/word/2010/wordprocessingShape" mc:Ignorable="w14 w15 w16se w16cid w16 w16cex wp14">
   <w:body>
     <w:p>
       <w:pPr>
@@ -21,26 +21,18 @@
           <w:szCs w:val="20"/>
         </w:rPr>
         <w:drawing>
-          <wp:anchor distT="0" distB="0" distL="114300" distR="114300" simplePos="0" relativeHeight="251658240" behindDoc="1" locked="0" layoutInCell="1" allowOverlap="1" wp14:anchorId="1342E3E2" wp14:editId="082D23C8">
+          <wp:anchor distT="0" distB="0" distL="114300" distR="114300" simplePos="0" relativeHeight="251658240" behindDoc="0" locked="0" layoutInCell="1" allowOverlap="1" wp14:anchorId="0CB9D755" wp14:editId="46461CBA">
             <wp:simplePos x="0" y="0"/>
             <wp:positionH relativeFrom="column">
-              <wp:posOffset>-85061</wp:posOffset>
+              <wp:posOffset>680085</wp:posOffset>
             </wp:positionH>
             <wp:positionV relativeFrom="paragraph">
-              <wp:posOffset>-620</wp:posOffset>
+              <wp:posOffset>0</wp:posOffset>
             </wp:positionV>
-            <wp:extent cx="2417445" cy="819150"/>
-            <wp:effectExtent l="0" t="0" r="1905" b="0"/>
-            <wp:wrapTight wrapText="bothSides">
-              <wp:wrapPolygon edited="0">
-                <wp:start x="0" y="0"/>
-                <wp:lineTo x="0" y="21098"/>
-                <wp:lineTo x="21447" y="21098"/>
-                <wp:lineTo x="21447" y="0"/>
-                <wp:lineTo x="0" y="0"/>
-              </wp:wrapPolygon>
-            </wp:wrapTight>
-            <wp:docPr id="3" name="Picture 3"/>
+            <wp:extent cx="971550" cy="971550"/>
+            <wp:effectExtent l="0" t="0" r="0" b="0"/>
+            <wp:wrapSquare wrapText="bothSides"/>
+            <wp:docPr id="2" name="Picture 2"/>
             <wp:cNvGraphicFramePr>
               <a:graphicFrameLocks xmlns:a="http://schemas.openxmlformats.org/drawingml/2006/main" noChangeAspect="1"/>
             </wp:cNvGraphicFramePr>
@@ -48,33 +40,46 @@
               <a:graphicData uri="http://schemas.openxmlformats.org/drawingml/2006/picture">
                 <pic:pic xmlns:pic="http://schemas.openxmlformats.org/drawingml/2006/picture">
                   <pic:nvPicPr>
-                    <pic:cNvPr id="3" name="Logo-Rang-Dong-down.jpg"/>
-                    <pic:cNvPicPr/>
+                    <pic:cNvPr id="0" name="Picture 2"/>
+                    <pic:cNvPicPr>
+                      <a:picLocks noChangeAspect="1" noChangeArrowheads="1"/>
+                    </pic:cNvPicPr>
                   </pic:nvPicPr>
                   <pic:blipFill>
-                    <a:blip r:embed="rId6">
+                    <a:blip r:embed="rId6" cstate="print">
                       <a:extLst>
                         <a:ext uri="{28A0092B-C50C-407E-A947-70E740481C1C}">
                           <a14:useLocalDpi xmlns:a14="http://schemas.microsoft.com/office/drawing/2010/main" val="0"/>
                         </a:ext>
                       </a:extLst>
                     </a:blip>
+                    <a:srcRect/>
                     <a:stretch>
                       <a:fillRect/>
                     </a:stretch>
                   </pic:blipFill>
-                  <pic:spPr>
+                  <pic:spPr bwMode="auto">
                     <a:xfrm>
                       <a:off x="0" y="0"/>
-                      <a:ext cx="2417445" cy="819150"/>
+                      <a:ext cx="971550" cy="971550"/>
                     </a:xfrm>
                     <a:prstGeom prst="rect">
                       <a:avLst/>
                     </a:prstGeom>
+                    <a:noFill/>
+                    <a:ln>
+                      <a:noFill/>
+                    </a:ln>
                   </pic:spPr>
                 </pic:pic>
               </a:graphicData>
             </a:graphic>
+            <wp14:sizeRelH relativeFrom="margin">
+              <wp14:pctWidth>0</wp14:pctWidth>
+            </wp14:sizeRelH>
+            <wp14:sizeRelV relativeFrom="margin">
+              <wp14:pctHeight>0</wp14:pctHeight>
+            </wp14:sizeRelV>
           </wp:anchor>
         </w:drawing>
       </w:r>
@@ -85,7 +90,16 @@
           <w:sz w:val="20"/>
           <w:szCs w:val="20"/>
         </w:rPr>
-        <w:t>CÔNG TY CỔ PHẦN BÓNG ĐÈN PHÍCH NƯỚC RẠNG ĐÔNG</w:t>
+        <w:t xml:space="preserve">CÔNG TY CỔ PHẦN </w:t>
+      </w:r>
+      <w:r>
+        <w:rPr>
+          <w:rFonts w:ascii="Times New Roman" w:hAnsi="Times New Roman" w:cs="Times New Roman"/>
+          <w:b/>
+          <w:sz w:val="20"/>
+          <w:szCs w:val="20"/>
+        </w:rPr>
+        <w:t>ĐỘNG LỰC</w:t>
       </w:r>
     </w:p>
     <w:p>
@@ -148,7 +162,33 @@
           <w:sz w:val="18"/>
           <w:szCs w:val="18"/>
         </w:rPr>
-        <w:t xml:space="preserve">87 - 89 </w:t>
+        <w:t>120</w:t>
+      </w:r>
+      <w:r>
+        <w:rPr>
+          <w:rFonts w:ascii="Times New Roman" w:hAnsi="Times New Roman" w:cs="Times New Roman"/>
+          <w:sz w:val="18"/>
+          <w:szCs w:val="18"/>
+        </w:rPr>
+        <w:t xml:space="preserve"> </w:t>
+      </w:r>
+      <w:proofErr w:type="spellStart"/>
+      <w:r>
+        <w:rPr>
+          <w:rFonts w:ascii="Times New Roman" w:hAnsi="Times New Roman" w:cs="Times New Roman"/>
+          <w:sz w:val="18"/>
+          <w:szCs w:val="18"/>
+        </w:rPr>
+        <w:t>Phố</w:t>
+      </w:r>
+      <w:proofErr w:type="spellEnd"/>
+      <w:r>
+        <w:rPr>
+          <w:rFonts w:ascii="Times New Roman" w:hAnsi="Times New Roman" w:cs="Times New Roman"/>
+          <w:sz w:val="18"/>
+          <w:szCs w:val="18"/>
+        </w:rPr>
+        <w:t xml:space="preserve"> </w:t>
       </w:r>
       <w:proofErr w:type="spellStart"/>
       <w:r>
@@ -202,7 +242,7 @@
           <w:sz w:val="18"/>
           <w:szCs w:val="18"/>
         </w:rPr>
-        <w:t xml:space="preserve"> Thanh </w:t>
+        <w:t xml:space="preserve"> </w:t>
       </w:r>
       <w:proofErr w:type="spellStart"/>
       <w:r>
@@ -211,7 +251,7 @@
           <w:sz w:val="18"/>
           <w:szCs w:val="18"/>
         </w:rPr>
-        <w:t>Xuân</w:t>
+        <w:t>Hà</w:t>
       </w:r>
       <w:proofErr w:type="spellEnd"/>
       <w:r>
@@ -229,7 +269,7 @@
           <w:sz w:val="18"/>
           <w:szCs w:val="18"/>
         </w:rPr>
-        <w:t>Trung</w:t>
+        <w:t>Đình</w:t>
       </w:r>
       <w:proofErr w:type="spellEnd"/>
       <w:r>
@@ -346,12 +386,19 @@
           <w:sz w:val="18"/>
           <w:szCs w:val="18"/>
         </w:rPr>
-        <w:t>: 02342598529225</w:t>
+        <w:t xml:space="preserve">: </w:t>
+      </w:r>
+      <w:r>
+        <w:rPr>
+          <w:rFonts w:ascii="Times New Roman" w:hAnsi="Times New Roman" w:cs="Times New Roman"/>
+          <w:sz w:val="18"/>
+          <w:szCs w:val="18"/>
+        </w:rPr>
+        <w:t>024 3758 4127</w:t>
       </w:r>
     </w:p>
     <w:p>
       <w:pPr>
-        <w:ind w:left="4320"/>
         <w:rPr>
           <w:rFonts w:ascii="Times New Roman" w:hAnsi="Times New Roman" w:cs="Times New Roman"/>
           <w:sz w:val="24"/>
@@ -751,25 +798,7 @@
                 <w:sz w:val="20"/>
                 <w:szCs w:val="20"/>
               </w:rPr>
-              <w:t xml:space="preserve"> </w:t>
-            </w:r>
-            <w:proofErr w:type="spellStart"/>
-            <w:r>
-              <w:rPr>
-                <w:rFonts w:ascii="Times New Roman" w:hAnsi="Times New Roman" w:cs="Times New Roman"/>
-                <w:sz w:val="20"/>
-                <w:szCs w:val="20"/>
-              </w:rPr>
-              <w:t>giao</w:t>
-            </w:r>
-            <w:proofErr w:type="spellEnd"/>
-            <w:r>
-              <w:rPr>
-                <w:rFonts w:ascii="Times New Roman" w:hAnsi="Times New Roman" w:cs="Times New Roman"/>
-                <w:sz w:val="20"/>
-                <w:szCs w:val="20"/>
-              </w:rPr>
-              <w:t xml:space="preserve"> </w:t>
+              <w:t xml:space="preserve"> giao </w:t>
             </w:r>
             <w:proofErr w:type="spellStart"/>
             <w:r>
@@ -843,25 +872,7 @@
                 <w:sz w:val="20"/>
                 <w:szCs w:val="20"/>
               </w:rPr>
-              <w:t xml:space="preserve"> </w:t>
-            </w:r>
-            <w:proofErr w:type="spellStart"/>
-            <w:r>
-              <w:rPr>
-                <w:rFonts w:ascii="Times New Roman" w:hAnsi="Times New Roman" w:cs="Times New Roman"/>
-                <w:sz w:val="20"/>
-                <w:szCs w:val="20"/>
-              </w:rPr>
-              <w:t>đặt</w:t>
-            </w:r>
-            <w:proofErr w:type="spellEnd"/>
-            <w:r>
-              <w:rPr>
-                <w:rFonts w:ascii="Times New Roman" w:hAnsi="Times New Roman" w:cs="Times New Roman"/>
-                <w:sz w:val="20"/>
-                <w:szCs w:val="20"/>
-              </w:rPr>
-              <w:t xml:space="preserve"> </w:t>
+              <w:t xml:space="preserve"> đặt </w:t>
             </w:r>
             <w:proofErr w:type="spellStart"/>
             <w:r>
@@ -946,25 +957,7 @@
                 <w:sz w:val="20"/>
                 <w:szCs w:val="20"/>
               </w:rPr>
-              <w:t xml:space="preserve"> </w:t>
-            </w:r>
-            <w:proofErr w:type="spellStart"/>
-            <w:r>
-              <w:rPr>
-                <w:rFonts w:ascii="Times New Roman" w:hAnsi="Times New Roman" w:cs="Times New Roman"/>
-                <w:sz w:val="20"/>
-                <w:szCs w:val="20"/>
-              </w:rPr>
-              <w:t>giao</w:t>
-            </w:r>
-            <w:proofErr w:type="spellEnd"/>
-            <w:r>
-              <w:rPr>
-                <w:rFonts w:ascii="Times New Roman" w:hAnsi="Times New Roman" w:cs="Times New Roman"/>
-                <w:sz w:val="20"/>
-                <w:szCs w:val="20"/>
-              </w:rPr>
-              <w:t xml:space="preserve"> </w:t>
+              <w:t xml:space="preserve"> giao </w:t>
             </w:r>
             <w:proofErr w:type="spellStart"/>
             <w:r>
@@ -1137,8 +1130,6 @@
           <w:szCs w:val="24"/>
         </w:rPr>
       </w:pPr>
-      <w:bookmarkStart w:id="0" w:name="_GoBack"/>
-      <w:bookmarkEnd w:id="0"/>
     </w:p>
     <w:tbl>
       <w:tblPr>
@@ -1866,29 +1857,7 @@
                 <w:sz w:val="20"/>
                 <w:szCs w:val="20"/>
               </w:rPr>
-              <w:t xml:space="preserve"> </w:t>
-            </w:r>
-            <w:proofErr w:type="spellStart"/>
-            <w:r>
-              <w:rPr>
-                <w:rFonts w:ascii="Times New Roman" w:eastAsia="Times New Roman" w:hAnsi="Times New Roman" w:cs="Times New Roman"/>
-                <w:b/>
-                <w:bCs/>
-                <w:sz w:val="20"/>
-                <w:szCs w:val="20"/>
-              </w:rPr>
-              <w:t>giá</w:t>
-            </w:r>
-            <w:proofErr w:type="spellEnd"/>
-            <w:r>
-              <w:rPr>
-                <w:rFonts w:ascii="Times New Roman" w:eastAsia="Times New Roman" w:hAnsi="Times New Roman" w:cs="Times New Roman"/>
-                <w:b/>
-                <w:bCs/>
-                <w:sz w:val="20"/>
-                <w:szCs w:val="20"/>
-              </w:rPr>
-              <w:t xml:space="preserve"> </w:t>
+              <w:t xml:space="preserve"> giá </w:t>
             </w:r>
             <w:proofErr w:type="spellStart"/>
             <w:r>
@@ -2036,29 +2005,7 @@
                 <w:sz w:val="20"/>
                 <w:szCs w:val="20"/>
               </w:rPr>
-              <w:t xml:space="preserve"> </w:t>
-            </w:r>
-            <w:proofErr w:type="spellStart"/>
-            <w:r>
-              <w:rPr>
-                <w:rFonts w:ascii="Times New Roman" w:eastAsia="Times New Roman" w:hAnsi="Times New Roman" w:cs="Times New Roman"/>
-                <w:b/>
-                <w:bCs/>
-                <w:sz w:val="20"/>
-                <w:szCs w:val="20"/>
-              </w:rPr>
-              <w:t>giá</w:t>
-            </w:r>
-            <w:proofErr w:type="spellEnd"/>
-            <w:r>
-              <w:rPr>
-                <w:rFonts w:ascii="Times New Roman" w:eastAsia="Times New Roman" w:hAnsi="Times New Roman" w:cs="Times New Roman"/>
-                <w:b/>
-                <w:bCs/>
-                <w:sz w:val="20"/>
-                <w:szCs w:val="20"/>
-              </w:rPr>
-              <w:t xml:space="preserve"> </w:t>
+              <w:t xml:space="preserve"> giá </w:t>
             </w:r>
             <w:proofErr w:type="spellStart"/>
             <w:r>
@@ -2408,7 +2355,6 @@
                 <w:szCs w:val="20"/>
               </w:rPr>
             </w:pPr>
-            <w:proofErr w:type="spellStart"/>
             <w:r>
               <w:rPr>
                 <w:rFonts w:ascii="Times New Roman" w:eastAsia="Times New Roman" w:hAnsi="Times New Roman" w:cs="Times New Roman"/>
@@ -2418,33 +2364,8 @@
                 <w:sz w:val="20"/>
                 <w:szCs w:val="20"/>
               </w:rPr>
-              <w:t>Thành</w:t>
-            </w:r>
-            <w:proofErr w:type="spellEnd"/>
-            <w:r>
-              <w:rPr>
-                <w:rFonts w:ascii="Times New Roman" w:eastAsia="Times New Roman" w:hAnsi="Times New Roman" w:cs="Times New Roman"/>
-                <w:b/>
-                <w:bCs/>
-                <w:color w:val="000000"/>
-                <w:sz w:val="20"/>
-                <w:szCs w:val="20"/>
-              </w:rPr>
-              <w:t xml:space="preserve"> </w:t>
-            </w:r>
-            <w:proofErr w:type="spellStart"/>
-            <w:r>
-              <w:rPr>
-                <w:rFonts w:ascii="Times New Roman" w:eastAsia="Times New Roman" w:hAnsi="Times New Roman" w:cs="Times New Roman"/>
-                <w:b/>
-                <w:bCs/>
-                <w:color w:val="000000"/>
-                <w:sz w:val="20"/>
-                <w:szCs w:val="20"/>
-              </w:rPr>
-              <w:t>tiền</w:t>
-            </w:r>
-            <w:proofErr w:type="spellEnd"/>
+              <w:t>Thành tiền</w:t>
+            </w:r>
           </w:p>
           <w:p>
             <w:pPr>
@@ -4149,20 +4070,8 @@
                 <w:sz w:val="20"/>
                 <w:szCs w:val="20"/>
               </w:rPr>
-              <w:t xml:space="preserve"> </w:t>
-            </w:r>
-            <w:proofErr w:type="spellStart"/>
-            <w:r>
-              <w:rPr>
-                <w:rFonts w:ascii="Times New Roman" w:eastAsia="Times New Roman" w:hAnsi="Times New Roman" w:cs="Times New Roman"/>
-                <w:b/>
-                <w:bCs/>
-                <w:sz w:val="20"/>
-                <w:szCs w:val="20"/>
-              </w:rPr>
-              <w:t>tiền</w:t>
-            </w:r>
-            <w:proofErr w:type="spellEnd"/>
+              <w:t xml:space="preserve"> tiền</w:t>
+            </w:r>
           </w:p>
         </w:tc>
         <w:tc>
@@ -4255,29 +4164,7 @@
           <w:sz w:val="20"/>
           <w:szCs w:val="20"/>
         </w:rPr>
-        <w:t xml:space="preserve"> </w:t>
-      </w:r>
-      <w:proofErr w:type="spellStart"/>
-      <w:r>
-        <w:rPr>
-          <w:rFonts w:ascii="Times New Roman" w:hAnsi="Times New Roman" w:cs="Times New Roman"/>
-          <w:b/>
-          <w:i/>
-          <w:sz w:val="20"/>
-          <w:szCs w:val="20"/>
-        </w:rPr>
-        <w:t>tiền</w:t>
-      </w:r>
-      <w:proofErr w:type="spellEnd"/>
-      <w:r>
-        <w:rPr>
-          <w:rFonts w:ascii="Times New Roman" w:hAnsi="Times New Roman" w:cs="Times New Roman"/>
-          <w:b/>
-          <w:i/>
-          <w:sz w:val="20"/>
-          <w:szCs w:val="20"/>
-        </w:rPr>
-        <w:t xml:space="preserve"> </w:t>
+        <w:t xml:space="preserve"> tiền </w:t>
       </w:r>
       <w:proofErr w:type="spellStart"/>
       <w:r>
@@ -4660,7 +4547,7 @@
 </file>
 
 <file path=word/endnotes.xml><?xml version="1.0" encoding="utf-8"?>
-<w:endnotes xmlns:wpc="http://schemas.microsoft.com/office/word/2010/wordprocessingCanvas" xmlns:cx="http://schemas.microsoft.com/office/drawing/2014/chartex" xmlns:cx1="http://schemas.microsoft.com/office/drawing/2015/9/8/chartex" xmlns:cx2="http://schemas.microsoft.com/office/drawing/2015/10/21/chartex" xmlns:cx3="http://schemas.microsoft.com/office/drawing/2016/5/9/chartex" xmlns:cx4="http://schemas.microsoft.com/office/drawing/2016/5/10/chartex" xmlns:cx5="http://schemas.microsoft.com/office/drawing/2016/5/11/chartex" xmlns:cx6="http://schemas.microsoft.com/office/drawing/2016/5/12/chartex" xmlns:cx7="http://schemas.microsoft.com/office/drawing/2016/5/13/chartex" xmlns:cx8="http://schemas.microsoft.com/office/drawing/2016/5/14/chartex" xmlns:mc="http://schemas.openxmlformats.org/markup-compatibility/2006" xmlns:aink="http://schemas.microsoft.com/office/drawing/2016/ink" xmlns:am3d="http://schemas.microsoft.com/office/drawing/2017/model3d" xmlns:o="urn:schemas-microsoft-com:office:office" xmlns:r="http://schemas.openxmlformats.org/officeDocument/2006/relationships" xmlns:m="http://schemas.openxmlformats.org/officeDocument/2006/math" xmlns:v="urn:schemas-microsoft-com:vml" xmlns:wp14="http://schemas.microsoft.com/office/word/2010/wordprocessingDrawing" xmlns:wp="http://schemas.openxmlformats.org/drawingml/2006/wordprocessingDrawing" xmlns:w10="urn:schemas-microsoft-com:office:word" xmlns:w="http://schemas.openxmlformats.org/wordprocessingml/2006/main" xmlns:w14="http://schemas.microsoft.com/office/word/2010/wordml" xmlns:w15="http://schemas.microsoft.com/office/word/2012/wordml" xmlns:w16cid="http://schemas.microsoft.com/office/word/2016/wordml/cid" xmlns:w16se="http://schemas.microsoft.com/office/word/2015/wordml/symex" xmlns:wpg="http://schemas.microsoft.com/office/word/2010/wordprocessingGroup" xmlns:wpi="http://schemas.microsoft.com/office/word/2010/wordprocessingInk" xmlns:wne="http://schemas.microsoft.com/office/word/2006/wordml" xmlns:wps="http://schemas.microsoft.com/office/word/2010/wordprocessingShape" mc:Ignorable="w14 w15 w16se w16cid wp14">
+<w:endnotes xmlns:wpc="http://schemas.microsoft.com/office/word/2010/wordprocessingCanvas" xmlns:cx="http://schemas.microsoft.com/office/drawing/2014/chartex" xmlns:cx1="http://schemas.microsoft.com/office/drawing/2015/9/8/chartex" xmlns:cx2="http://schemas.microsoft.com/office/drawing/2015/10/21/chartex" xmlns:cx3="http://schemas.microsoft.com/office/drawing/2016/5/9/chartex" xmlns:cx4="http://schemas.microsoft.com/office/drawing/2016/5/10/chartex" xmlns:cx5="http://schemas.microsoft.com/office/drawing/2016/5/11/chartex" xmlns:cx6="http://schemas.microsoft.com/office/drawing/2016/5/12/chartex" xmlns:cx7="http://schemas.microsoft.com/office/drawing/2016/5/13/chartex" xmlns:cx8="http://schemas.microsoft.com/office/drawing/2016/5/14/chartex" xmlns:mc="http://schemas.openxmlformats.org/markup-compatibility/2006" xmlns:aink="http://schemas.microsoft.com/office/drawing/2016/ink" xmlns:am3d="http://schemas.microsoft.com/office/drawing/2017/model3d" xmlns:o="urn:schemas-microsoft-com:office:office" xmlns:r="http://schemas.openxmlformats.org/officeDocument/2006/relationships" xmlns:m="http://schemas.openxmlformats.org/officeDocument/2006/math" xmlns:v="urn:schemas-microsoft-com:vml" xmlns:wp14="http://schemas.microsoft.com/office/word/2010/wordprocessingDrawing" xmlns:wp="http://schemas.openxmlformats.org/drawingml/2006/wordprocessingDrawing" xmlns:w10="urn:schemas-microsoft-com:office:word" xmlns:w="http://schemas.openxmlformats.org/wordprocessingml/2006/main" xmlns:w14="http://schemas.microsoft.com/office/word/2010/wordml" xmlns:w15="http://schemas.microsoft.com/office/word/2012/wordml" xmlns:w16cex="http://schemas.microsoft.com/office/word/2018/wordml/cex" xmlns:w16cid="http://schemas.microsoft.com/office/word/2016/wordml/cid" xmlns:w16="http://schemas.microsoft.com/office/word/2018/wordml" xmlns:w16se="http://schemas.microsoft.com/office/word/2015/wordml/symex" xmlns:wpg="http://schemas.microsoft.com/office/word/2010/wordprocessingGroup" xmlns:wpi="http://schemas.microsoft.com/office/word/2010/wordprocessingInk" xmlns:wne="http://schemas.microsoft.com/office/word/2006/wordml" xmlns:wps="http://schemas.microsoft.com/office/word/2010/wordprocessingShape" mc:Ignorable="w14 w15 w16se w16cid w16 w16cex wp14">
   <w:endnote w:type="separator" w:id="-1">
     <w:p>
       <w:pPr>
@@ -4685,7 +4572,7 @@
 </file>
 
 <file path=word/footnotes.xml><?xml version="1.0" encoding="utf-8"?>
-<w:footnotes xmlns:wpc="http://schemas.microsoft.com/office/word/2010/wordprocessingCanvas" xmlns:cx="http://schemas.microsoft.com/office/drawing/2014/chartex" xmlns:cx1="http://schemas.microsoft.com/office/drawing/2015/9/8/chartex" xmlns:cx2="http://schemas.microsoft.com/office/drawing/2015/10/21/chartex" xmlns:cx3="http://schemas.microsoft.com/office/drawing/2016/5/9/chartex" xmlns:cx4="http://schemas.microsoft.com/office/drawing/2016/5/10/chartex" xmlns:cx5="http://schemas.microsoft.com/office/drawing/2016/5/11/chartex" xmlns:cx6="http://schemas.microsoft.com/office/drawing/2016/5/12/chartex" xmlns:cx7="http://schemas.microsoft.com/office/drawing/2016/5/13/chartex" xmlns:cx8="http://schemas.microsoft.com/office/drawing/2016/5/14/chartex" xmlns:mc="http://schemas.openxmlformats.org/markup-compatibility/2006" xmlns:aink="http://schemas.microsoft.com/office/drawing/2016/ink" xmlns:am3d="http://schemas.microsoft.com/office/drawing/2017/model3d" xmlns:o="urn:schemas-microsoft-com:office:office" xmlns:r="http://schemas.openxmlformats.org/officeDocument/2006/relationships" xmlns:m="http://schemas.openxmlformats.org/officeDocument/2006/math" xmlns:v="urn:schemas-microsoft-com:vml" xmlns:wp14="http://schemas.microsoft.com/office/word/2010/wordprocessingDrawing" xmlns:wp="http://schemas.openxmlformats.org/drawingml/2006/wordprocessingDrawing" xmlns:w10="urn:schemas-microsoft-com:office:word" xmlns:w="http://schemas.openxmlformats.org/wordprocessingml/2006/main" xmlns:w14="http://schemas.microsoft.com/office/word/2010/wordml" xmlns:w15="http://schemas.microsoft.com/office/word/2012/wordml" xmlns:w16cid="http://schemas.microsoft.com/office/word/2016/wordml/cid" xmlns:w16se="http://schemas.microsoft.com/office/word/2015/wordml/symex" xmlns:wpg="http://schemas.microsoft.com/office/word/2010/wordprocessingGroup" xmlns:wpi="http://schemas.microsoft.com/office/word/2010/wordprocessingInk" xmlns:wne="http://schemas.microsoft.com/office/word/2006/wordml" xmlns:wps="http://schemas.microsoft.com/office/word/2010/wordprocessingShape" mc:Ignorable="w14 w15 w16se w16cid wp14">
+<w:footnotes xmlns:wpc="http://schemas.microsoft.com/office/word/2010/wordprocessingCanvas" xmlns:cx="http://schemas.microsoft.com/office/drawing/2014/chartex" xmlns:cx1="http://schemas.microsoft.com/office/drawing/2015/9/8/chartex" xmlns:cx2="http://schemas.microsoft.com/office/drawing/2015/10/21/chartex" xmlns:cx3="http://schemas.microsoft.com/office/drawing/2016/5/9/chartex" xmlns:cx4="http://schemas.microsoft.com/office/drawing/2016/5/10/chartex" xmlns:cx5="http://schemas.microsoft.com/office/drawing/2016/5/11/chartex" xmlns:cx6="http://schemas.microsoft.com/office/drawing/2016/5/12/chartex" xmlns:cx7="http://schemas.microsoft.com/office/drawing/2016/5/13/chartex" xmlns:cx8="http://schemas.microsoft.com/office/drawing/2016/5/14/chartex" xmlns:mc="http://schemas.openxmlformats.org/markup-compatibility/2006" xmlns:aink="http://schemas.microsoft.com/office/drawing/2016/ink" xmlns:am3d="http://schemas.microsoft.com/office/drawing/2017/model3d" xmlns:o="urn:schemas-microsoft-com:office:office" xmlns:r="http://schemas.openxmlformats.org/officeDocument/2006/relationships" xmlns:m="http://schemas.openxmlformats.org/officeDocument/2006/math" xmlns:v="urn:schemas-microsoft-com:vml" xmlns:wp14="http://schemas.microsoft.com/office/word/2010/wordprocessingDrawing" xmlns:wp="http://schemas.openxmlformats.org/drawingml/2006/wordprocessingDrawing" xmlns:w10="urn:schemas-microsoft-com:office:word" xmlns:w="http://schemas.openxmlformats.org/wordprocessingml/2006/main" xmlns:w14="http://schemas.microsoft.com/office/word/2010/wordml" xmlns:w15="http://schemas.microsoft.com/office/word/2012/wordml" xmlns:w16cex="http://schemas.microsoft.com/office/word/2018/wordml/cex" xmlns:w16cid="http://schemas.microsoft.com/office/word/2016/wordml/cid" xmlns:w16="http://schemas.microsoft.com/office/word/2018/wordml" xmlns:w16se="http://schemas.microsoft.com/office/word/2015/wordml/symex" xmlns:wpg="http://schemas.microsoft.com/office/word/2010/wordprocessingGroup" xmlns:wpi="http://schemas.microsoft.com/office/word/2010/wordprocessingInk" xmlns:wne="http://schemas.microsoft.com/office/word/2006/wordml" xmlns:wps="http://schemas.microsoft.com/office/word/2010/wordprocessingShape" mc:Ignorable="w14 w15 w16se w16cid w16 w16cex wp14">
   <w:footnote w:type="separator" w:id="-1">
     <w:p>
       <w:pPr>
@@ -4710,7 +4597,7 @@
 </file>
 
 <file path=word/styles.xml><?xml version="1.0" encoding="utf-8"?>
-<w:styles xmlns:mc="http://schemas.openxmlformats.org/markup-compatibility/2006" xmlns:r="http://schemas.openxmlformats.org/officeDocument/2006/relationships" xmlns:w="http://schemas.openxmlformats.org/wordprocessingml/2006/main" xmlns:w14="http://schemas.microsoft.com/office/word/2010/wordml" xmlns:w15="http://schemas.microsoft.com/office/word/2012/wordml" xmlns:w16cid="http://schemas.microsoft.com/office/word/2016/wordml/cid" xmlns:w16se="http://schemas.microsoft.com/office/word/2015/wordml/symex" mc:Ignorable="w14 w15 w16se w16cid">
+<w:styles xmlns:mc="http://schemas.openxmlformats.org/markup-compatibility/2006" xmlns:r="http://schemas.openxmlformats.org/officeDocument/2006/relationships" xmlns:w="http://schemas.openxmlformats.org/wordprocessingml/2006/main" xmlns:w14="http://schemas.microsoft.com/office/word/2010/wordml" xmlns:w15="http://schemas.microsoft.com/office/word/2012/wordml" xmlns:w16cex="http://schemas.microsoft.com/office/word/2018/wordml/cex" xmlns:w16cid="http://schemas.microsoft.com/office/word/2016/wordml/cid" xmlns:w16="http://schemas.microsoft.com/office/word/2018/wordml" xmlns:w16se="http://schemas.microsoft.com/office/word/2015/wordml/symex" mc:Ignorable="w14 w15 w16se w16cid w16 w16cex">
   <w:docDefaults>
     <w:rPrDefault>
       <w:rPr>
@@ -4726,7 +4613,7 @@
       </w:pPr>
     </w:pPrDefault>
   </w:docDefaults>
-  <w:latentStyles w:defLockedState="0" w:defUIPriority="99" w:defSemiHidden="0" w:defUnhideWhenUsed="0" w:defQFormat="0" w:count="375">
+  <w:latentStyles w:defLockedState="0" w:defUIPriority="99" w:defSemiHidden="0" w:defUnhideWhenUsed="0" w:defQFormat="0" w:count="376">
     <w:lsdException w:name="Normal" w:uiPriority="0" w:qFormat="1"/>
     <w:lsdException w:name="heading 1" w:uiPriority="9" w:qFormat="1"/>
     <w:lsdException w:name="heading 2" w:semiHidden="1" w:uiPriority="9" w:unhideWhenUsed="1" w:qFormat="1"/>
@@ -4832,7 +4719,6 @@
     <w:lsdException w:name="HTML Sample" w:semiHidden="1" w:unhideWhenUsed="1"/>
     <w:lsdException w:name="HTML Typewriter" w:semiHidden="1" w:unhideWhenUsed="1"/>
     <w:lsdException w:name="HTML Variable" w:semiHidden="1" w:unhideWhenUsed="1"/>
-    <w:lsdException w:name="Normal Table" w:semiHidden="1" w:unhideWhenUsed="1"/>
     <w:lsdException w:name="annotation subject" w:semiHidden="1" w:unhideWhenUsed="1"/>
     <w:lsdException w:name="No List" w:semiHidden="1" w:unhideWhenUsed="1"/>
     <w:lsdException w:name="Outline List 1" w:semiHidden="1" w:unhideWhenUsed="1"/>
@@ -4879,10 +4765,8 @@
     <w:lsdException w:name="Table Subtle 2" w:semiHidden="1" w:unhideWhenUsed="1"/>
     <w:lsdException w:name="Table Web 1" w:semiHidden="1" w:unhideWhenUsed="1"/>
     <w:lsdException w:name="Table Web 2" w:semiHidden="1" w:unhideWhenUsed="1"/>
-    <w:lsdException w:name="Table Web 3" w:semiHidden="1" w:unhideWhenUsed="1"/>
     <w:lsdException w:name="Balloon Text" w:semiHidden="1" w:unhideWhenUsed="1"/>
     <w:lsdException w:name="Table Grid" w:uiPriority="39"/>
-    <w:lsdException w:name="Table Theme" w:semiHidden="1" w:unhideWhenUsed="1"/>
     <w:lsdException w:name="Placeholder Text" w:semiHidden="1"/>
     <w:lsdException w:name="No Spacing" w:uiPriority="1" w:qFormat="1"/>
     <w:lsdException w:name="Light Shading" w:uiPriority="60"/>
@@ -5102,6 +4986,7 @@
     <w:lsdException w:name="Smart Hyperlink" w:semiHidden="1" w:unhideWhenUsed="1"/>
     <w:lsdException w:name="Hashtag" w:semiHidden="1" w:unhideWhenUsed="1"/>
     <w:lsdException w:name="Unresolved Mention" w:semiHidden="1" w:unhideWhenUsed="1"/>
+    <w:lsdException w:name="Smart Link" w:semiHidden="1" w:unhideWhenUsed="1"/>
   </w:latentStyles>
   <w:style w:type="paragraph" w:default="1" w:styleId="Normal">
     <w:name w:val="Normal"/>

</xml_diff>

<commit_message>
commit template Động lực
</commit_message>
<xml_diff>
--- a/DMS/Templates/Print_Direct.docx
+++ b/DMS/Templates/Print_Direct.docx
@@ -1,6 +1,6 @@
 
 <file path=word/document.xml><?xml version="1.0" encoding="utf-8"?>
-<w:document xmlns:wpc="http://schemas.microsoft.com/office/word/2010/wordprocessingCanvas" xmlns:cx="http://schemas.microsoft.com/office/drawing/2014/chartex" xmlns:cx1="http://schemas.microsoft.com/office/drawing/2015/9/8/chartex" xmlns:cx2="http://schemas.microsoft.com/office/drawing/2015/10/21/chartex" xmlns:cx3="http://schemas.microsoft.com/office/drawing/2016/5/9/chartex" xmlns:cx4="http://schemas.microsoft.com/office/drawing/2016/5/10/chartex" xmlns:cx5="http://schemas.microsoft.com/office/drawing/2016/5/11/chartex" xmlns:cx6="http://schemas.microsoft.com/office/drawing/2016/5/12/chartex" xmlns:cx7="http://schemas.microsoft.com/office/drawing/2016/5/13/chartex" xmlns:cx8="http://schemas.microsoft.com/office/drawing/2016/5/14/chartex" xmlns:mc="http://schemas.openxmlformats.org/markup-compatibility/2006" xmlns:aink="http://schemas.microsoft.com/office/drawing/2016/ink" xmlns:am3d="http://schemas.microsoft.com/office/drawing/2017/model3d" xmlns:o="urn:schemas-microsoft-com:office:office" xmlns:r="http://schemas.openxmlformats.org/officeDocument/2006/relationships" xmlns:m="http://schemas.openxmlformats.org/officeDocument/2006/math" xmlns:v="urn:schemas-microsoft-com:vml" xmlns:wp14="http://schemas.microsoft.com/office/word/2010/wordprocessingDrawing" xmlns:wp="http://schemas.openxmlformats.org/drawingml/2006/wordprocessingDrawing" xmlns:w10="urn:schemas-microsoft-com:office:word" xmlns:w="http://schemas.openxmlformats.org/wordprocessingml/2006/main" xmlns:w14="http://schemas.microsoft.com/office/word/2010/wordml" xmlns:w15="http://schemas.microsoft.com/office/word/2012/wordml" xmlns:w16cid="http://schemas.microsoft.com/office/word/2016/wordml/cid" xmlns:w16se="http://schemas.microsoft.com/office/word/2015/wordml/symex" xmlns:wpg="http://schemas.microsoft.com/office/word/2010/wordprocessingGroup" xmlns:wpi="http://schemas.microsoft.com/office/word/2010/wordprocessingInk" xmlns:wne="http://schemas.microsoft.com/office/word/2006/wordml" xmlns:wps="http://schemas.microsoft.com/office/word/2010/wordprocessingShape" mc:Ignorable="w14 w15 w16se w16cid wp14">
+<w:document xmlns:wpc="http://schemas.microsoft.com/office/word/2010/wordprocessingCanvas" xmlns:cx="http://schemas.microsoft.com/office/drawing/2014/chartex" xmlns:cx1="http://schemas.microsoft.com/office/drawing/2015/9/8/chartex" xmlns:cx2="http://schemas.microsoft.com/office/drawing/2015/10/21/chartex" xmlns:cx3="http://schemas.microsoft.com/office/drawing/2016/5/9/chartex" xmlns:cx4="http://schemas.microsoft.com/office/drawing/2016/5/10/chartex" xmlns:cx5="http://schemas.microsoft.com/office/drawing/2016/5/11/chartex" xmlns:cx6="http://schemas.microsoft.com/office/drawing/2016/5/12/chartex" xmlns:cx7="http://schemas.microsoft.com/office/drawing/2016/5/13/chartex" xmlns:cx8="http://schemas.microsoft.com/office/drawing/2016/5/14/chartex" xmlns:mc="http://schemas.openxmlformats.org/markup-compatibility/2006" xmlns:aink="http://schemas.microsoft.com/office/drawing/2016/ink" xmlns:am3d="http://schemas.microsoft.com/office/drawing/2017/model3d" xmlns:o="urn:schemas-microsoft-com:office:office" xmlns:r="http://schemas.openxmlformats.org/officeDocument/2006/relationships" xmlns:m="http://schemas.openxmlformats.org/officeDocument/2006/math" xmlns:v="urn:schemas-microsoft-com:vml" xmlns:wp14="http://schemas.microsoft.com/office/word/2010/wordprocessingDrawing" xmlns:wp="http://schemas.openxmlformats.org/drawingml/2006/wordprocessingDrawing" xmlns:w10="urn:schemas-microsoft-com:office:word" xmlns:w="http://schemas.openxmlformats.org/wordprocessingml/2006/main" xmlns:w14="http://schemas.microsoft.com/office/word/2010/wordml" xmlns:w15="http://schemas.microsoft.com/office/word/2012/wordml" xmlns:w16cex="http://schemas.microsoft.com/office/word/2018/wordml/cex" xmlns:w16cid="http://schemas.microsoft.com/office/word/2016/wordml/cid" xmlns:w16="http://schemas.microsoft.com/office/word/2018/wordml" xmlns:w16se="http://schemas.microsoft.com/office/word/2015/wordml/symex" xmlns:wpg="http://schemas.microsoft.com/office/word/2010/wordprocessingGroup" xmlns:wpi="http://schemas.microsoft.com/office/word/2010/wordprocessingInk" xmlns:wne="http://schemas.microsoft.com/office/word/2006/wordml" xmlns:wps="http://schemas.microsoft.com/office/word/2010/wordprocessingShape" mc:Ignorable="w14 w15 w16se w16cid w16 w16cex wp14">
   <w:body>
     <w:p>
       <w:pPr>
@@ -21,26 +21,18 @@
           <w:szCs w:val="20"/>
         </w:rPr>
         <w:drawing>
-          <wp:anchor distT="0" distB="0" distL="114300" distR="114300" simplePos="0" relativeHeight="251658240" behindDoc="1" locked="0" layoutInCell="1" allowOverlap="1" wp14:anchorId="1342E3E2" wp14:editId="082D23C8">
+          <wp:anchor distT="0" distB="0" distL="114300" distR="114300" simplePos="0" relativeHeight="251658240" behindDoc="0" locked="0" layoutInCell="1" allowOverlap="1" wp14:anchorId="0CB9D755" wp14:editId="5D9F0EA7">
             <wp:simplePos x="0" y="0"/>
-            <wp:positionH relativeFrom="column">
-              <wp:posOffset>-85061</wp:posOffset>
+            <wp:positionH relativeFrom="margin">
+              <wp:posOffset>1365885</wp:posOffset>
             </wp:positionH>
             <wp:positionV relativeFrom="paragraph">
-              <wp:posOffset>-620</wp:posOffset>
+              <wp:posOffset>0</wp:posOffset>
             </wp:positionV>
-            <wp:extent cx="2417445" cy="819150"/>
-            <wp:effectExtent l="0" t="0" r="1905" b="0"/>
-            <wp:wrapTight wrapText="bothSides">
-              <wp:wrapPolygon edited="0">
-                <wp:start x="0" y="0"/>
-                <wp:lineTo x="0" y="21098"/>
-                <wp:lineTo x="21447" y="21098"/>
-                <wp:lineTo x="21447" y="0"/>
-                <wp:lineTo x="0" y="0"/>
-              </wp:wrapPolygon>
-            </wp:wrapTight>
-            <wp:docPr id="3" name="Picture 3"/>
+            <wp:extent cx="733425" cy="733425"/>
+            <wp:effectExtent l="0" t="0" r="0" b="9525"/>
+            <wp:wrapSquare wrapText="bothSides"/>
+            <wp:docPr id="2" name="Picture 2"/>
             <wp:cNvGraphicFramePr>
               <a:graphicFrameLocks xmlns:a="http://schemas.openxmlformats.org/drawingml/2006/main" noChangeAspect="1"/>
             </wp:cNvGraphicFramePr>
@@ -48,33 +40,46 @@
               <a:graphicData uri="http://schemas.openxmlformats.org/drawingml/2006/picture">
                 <pic:pic xmlns:pic="http://schemas.openxmlformats.org/drawingml/2006/picture">
                   <pic:nvPicPr>
-                    <pic:cNvPr id="3" name="Logo-Rang-Dong-down.jpg"/>
-                    <pic:cNvPicPr/>
+                    <pic:cNvPr id="0" name="Picture 2"/>
+                    <pic:cNvPicPr>
+                      <a:picLocks noChangeAspect="1" noChangeArrowheads="1"/>
+                    </pic:cNvPicPr>
                   </pic:nvPicPr>
                   <pic:blipFill>
-                    <a:blip r:embed="rId6">
+                    <a:blip r:embed="rId6" cstate="print">
                       <a:extLst>
                         <a:ext uri="{28A0092B-C50C-407E-A947-70E740481C1C}">
                           <a14:useLocalDpi xmlns:a14="http://schemas.microsoft.com/office/drawing/2010/main" val="0"/>
                         </a:ext>
                       </a:extLst>
                     </a:blip>
+                    <a:srcRect/>
                     <a:stretch>
                       <a:fillRect/>
                     </a:stretch>
                   </pic:blipFill>
-                  <pic:spPr>
+                  <pic:spPr bwMode="auto">
                     <a:xfrm>
                       <a:off x="0" y="0"/>
-                      <a:ext cx="2417445" cy="819150"/>
+                      <a:ext cx="733425" cy="733425"/>
                     </a:xfrm>
                     <a:prstGeom prst="rect">
                       <a:avLst/>
                     </a:prstGeom>
+                    <a:noFill/>
+                    <a:ln>
+                      <a:noFill/>
+                    </a:ln>
                   </pic:spPr>
                 </pic:pic>
               </a:graphicData>
             </a:graphic>
+            <wp14:sizeRelH relativeFrom="margin">
+              <wp14:pctWidth>0</wp14:pctWidth>
+            </wp14:sizeRelH>
+            <wp14:sizeRelV relativeFrom="margin">
+              <wp14:pctHeight>0</wp14:pctHeight>
+            </wp14:sizeRelV>
           </wp:anchor>
         </w:drawing>
       </w:r>
@@ -85,7 +90,16 @@
           <w:sz w:val="20"/>
           <w:szCs w:val="20"/>
         </w:rPr>
-        <w:t>CÔNG TY CỔ PHẦN BÓNG ĐÈN PHÍCH NƯỚC RẠNG ĐÔNG</w:t>
+        <w:t xml:space="preserve">CÔNG TY CỔ PHẦN </w:t>
+      </w:r>
+      <w:r>
+        <w:rPr>
+          <w:rFonts w:ascii="Times New Roman" w:hAnsi="Times New Roman" w:cs="Times New Roman"/>
+          <w:b/>
+          <w:sz w:val="20"/>
+          <w:szCs w:val="20"/>
+        </w:rPr>
+        <w:t>ĐỘNG LỰC</w:t>
       </w:r>
     </w:p>
     <w:p>
@@ -148,7 +162,33 @@
           <w:sz w:val="18"/>
           <w:szCs w:val="18"/>
         </w:rPr>
-        <w:t xml:space="preserve">87 - 89 </w:t>
+        <w:t>120</w:t>
+      </w:r>
+      <w:r>
+        <w:rPr>
+          <w:rFonts w:ascii="Times New Roman" w:hAnsi="Times New Roman" w:cs="Times New Roman"/>
+          <w:sz w:val="18"/>
+          <w:szCs w:val="18"/>
+        </w:rPr>
+        <w:t xml:space="preserve"> </w:t>
+      </w:r>
+      <w:proofErr w:type="spellStart"/>
+      <w:r>
+        <w:rPr>
+          <w:rFonts w:ascii="Times New Roman" w:hAnsi="Times New Roman" w:cs="Times New Roman"/>
+          <w:sz w:val="18"/>
+          <w:szCs w:val="18"/>
+        </w:rPr>
+        <w:t>Phố</w:t>
+      </w:r>
+      <w:proofErr w:type="spellEnd"/>
+      <w:r>
+        <w:rPr>
+          <w:rFonts w:ascii="Times New Roman" w:hAnsi="Times New Roman" w:cs="Times New Roman"/>
+          <w:sz w:val="18"/>
+          <w:szCs w:val="18"/>
+        </w:rPr>
+        <w:t xml:space="preserve"> </w:t>
       </w:r>
       <w:proofErr w:type="spellStart"/>
       <w:r>
@@ -202,7 +242,7 @@
           <w:sz w:val="18"/>
           <w:szCs w:val="18"/>
         </w:rPr>
-        <w:t xml:space="preserve"> Thanh </w:t>
+        <w:t xml:space="preserve"> </w:t>
       </w:r>
       <w:proofErr w:type="spellStart"/>
       <w:r>
@@ -211,7 +251,7 @@
           <w:sz w:val="18"/>
           <w:szCs w:val="18"/>
         </w:rPr>
-        <w:t>Xuân</w:t>
+        <w:t>Hà</w:t>
       </w:r>
       <w:proofErr w:type="spellEnd"/>
       <w:r>
@@ -229,7 +269,7 @@
           <w:sz w:val="18"/>
           <w:szCs w:val="18"/>
         </w:rPr>
-        <w:t>Trung</w:t>
+        <w:t>Đình</w:t>
       </w:r>
       <w:proofErr w:type="spellEnd"/>
       <w:r>
@@ -346,12 +386,19 @@
           <w:sz w:val="18"/>
           <w:szCs w:val="18"/>
         </w:rPr>
-        <w:t>: 02342598529225</w:t>
+        <w:t xml:space="preserve">: </w:t>
+      </w:r>
+      <w:r>
+        <w:rPr>
+          <w:rFonts w:ascii="Times New Roman" w:hAnsi="Times New Roman" w:cs="Times New Roman"/>
+          <w:sz w:val="18"/>
+          <w:szCs w:val="18"/>
+        </w:rPr>
+        <w:t>024 3758 4127</w:t>
       </w:r>
     </w:p>
     <w:p>
       <w:pPr>
-        <w:ind w:left="4320"/>
         <w:rPr>
           <w:rFonts w:ascii="Times New Roman" w:hAnsi="Times New Roman" w:cs="Times New Roman"/>
           <w:sz w:val="24"/>
@@ -751,25 +798,7 @@
                 <w:sz w:val="20"/>
                 <w:szCs w:val="20"/>
               </w:rPr>
-              <w:t xml:space="preserve"> </w:t>
-            </w:r>
-            <w:proofErr w:type="spellStart"/>
-            <w:r>
-              <w:rPr>
-                <w:rFonts w:ascii="Times New Roman" w:hAnsi="Times New Roman" w:cs="Times New Roman"/>
-                <w:sz w:val="20"/>
-                <w:szCs w:val="20"/>
-              </w:rPr>
-              <w:t>giao</w:t>
-            </w:r>
-            <w:proofErr w:type="spellEnd"/>
-            <w:r>
-              <w:rPr>
-                <w:rFonts w:ascii="Times New Roman" w:hAnsi="Times New Roman" w:cs="Times New Roman"/>
-                <w:sz w:val="20"/>
-                <w:szCs w:val="20"/>
-              </w:rPr>
-              <w:t xml:space="preserve"> </w:t>
+              <w:t xml:space="preserve"> giao </w:t>
             </w:r>
             <w:proofErr w:type="spellStart"/>
             <w:r>
@@ -843,25 +872,7 @@
                 <w:sz w:val="20"/>
                 <w:szCs w:val="20"/>
               </w:rPr>
-              <w:t xml:space="preserve"> </w:t>
-            </w:r>
-            <w:proofErr w:type="spellStart"/>
-            <w:r>
-              <w:rPr>
-                <w:rFonts w:ascii="Times New Roman" w:hAnsi="Times New Roman" w:cs="Times New Roman"/>
-                <w:sz w:val="20"/>
-                <w:szCs w:val="20"/>
-              </w:rPr>
-              <w:t>đặt</w:t>
-            </w:r>
-            <w:proofErr w:type="spellEnd"/>
-            <w:r>
-              <w:rPr>
-                <w:rFonts w:ascii="Times New Roman" w:hAnsi="Times New Roman" w:cs="Times New Roman"/>
-                <w:sz w:val="20"/>
-                <w:szCs w:val="20"/>
-              </w:rPr>
-              <w:t xml:space="preserve"> </w:t>
+              <w:t xml:space="preserve"> đặt </w:t>
             </w:r>
             <w:proofErr w:type="spellStart"/>
             <w:r>
@@ -946,25 +957,7 @@
                 <w:sz w:val="20"/>
                 <w:szCs w:val="20"/>
               </w:rPr>
-              <w:t xml:space="preserve"> </w:t>
-            </w:r>
-            <w:proofErr w:type="spellStart"/>
-            <w:r>
-              <w:rPr>
-                <w:rFonts w:ascii="Times New Roman" w:hAnsi="Times New Roman" w:cs="Times New Roman"/>
-                <w:sz w:val="20"/>
-                <w:szCs w:val="20"/>
-              </w:rPr>
-              <w:t>giao</w:t>
-            </w:r>
-            <w:proofErr w:type="spellEnd"/>
-            <w:r>
-              <w:rPr>
-                <w:rFonts w:ascii="Times New Roman" w:hAnsi="Times New Roman" w:cs="Times New Roman"/>
-                <w:sz w:val="20"/>
-                <w:szCs w:val="20"/>
-              </w:rPr>
-              <w:t xml:space="preserve"> </w:t>
+              <w:t xml:space="preserve"> giao </w:t>
             </w:r>
             <w:proofErr w:type="spellStart"/>
             <w:r>
@@ -1137,8 +1130,6 @@
           <w:szCs w:val="24"/>
         </w:rPr>
       </w:pPr>
-      <w:bookmarkStart w:id="0" w:name="_GoBack"/>
-      <w:bookmarkEnd w:id="0"/>
     </w:p>
     <w:tbl>
       <w:tblPr>
@@ -1866,29 +1857,7 @@
                 <w:sz w:val="20"/>
                 <w:szCs w:val="20"/>
               </w:rPr>
-              <w:t xml:space="preserve"> </w:t>
-            </w:r>
-            <w:proofErr w:type="spellStart"/>
-            <w:r>
-              <w:rPr>
-                <w:rFonts w:ascii="Times New Roman" w:eastAsia="Times New Roman" w:hAnsi="Times New Roman" w:cs="Times New Roman"/>
-                <w:b/>
-                <w:bCs/>
-                <w:sz w:val="20"/>
-                <w:szCs w:val="20"/>
-              </w:rPr>
-              <w:t>giá</w:t>
-            </w:r>
-            <w:proofErr w:type="spellEnd"/>
-            <w:r>
-              <w:rPr>
-                <w:rFonts w:ascii="Times New Roman" w:eastAsia="Times New Roman" w:hAnsi="Times New Roman" w:cs="Times New Roman"/>
-                <w:b/>
-                <w:bCs/>
-                <w:sz w:val="20"/>
-                <w:szCs w:val="20"/>
-              </w:rPr>
-              <w:t xml:space="preserve"> </w:t>
+              <w:t xml:space="preserve"> giá </w:t>
             </w:r>
             <w:proofErr w:type="spellStart"/>
             <w:r>
@@ -2036,29 +2005,7 @@
                 <w:sz w:val="20"/>
                 <w:szCs w:val="20"/>
               </w:rPr>
-              <w:t xml:space="preserve"> </w:t>
-            </w:r>
-            <w:proofErr w:type="spellStart"/>
-            <w:r>
-              <w:rPr>
-                <w:rFonts w:ascii="Times New Roman" w:eastAsia="Times New Roman" w:hAnsi="Times New Roman" w:cs="Times New Roman"/>
-                <w:b/>
-                <w:bCs/>
-                <w:sz w:val="20"/>
-                <w:szCs w:val="20"/>
-              </w:rPr>
-              <w:t>giá</w:t>
-            </w:r>
-            <w:proofErr w:type="spellEnd"/>
-            <w:r>
-              <w:rPr>
-                <w:rFonts w:ascii="Times New Roman" w:eastAsia="Times New Roman" w:hAnsi="Times New Roman" w:cs="Times New Roman"/>
-                <w:b/>
-                <w:bCs/>
-                <w:sz w:val="20"/>
-                <w:szCs w:val="20"/>
-              </w:rPr>
-              <w:t xml:space="preserve"> </w:t>
+              <w:t xml:space="preserve"> giá </w:t>
             </w:r>
             <w:proofErr w:type="spellStart"/>
             <w:r>
@@ -2408,7 +2355,6 @@
                 <w:szCs w:val="20"/>
               </w:rPr>
             </w:pPr>
-            <w:proofErr w:type="spellStart"/>
             <w:r>
               <w:rPr>
                 <w:rFonts w:ascii="Times New Roman" w:eastAsia="Times New Roman" w:hAnsi="Times New Roman" w:cs="Times New Roman"/>
@@ -2418,33 +2364,8 @@
                 <w:sz w:val="20"/>
                 <w:szCs w:val="20"/>
               </w:rPr>
-              <w:t>Thành</w:t>
-            </w:r>
-            <w:proofErr w:type="spellEnd"/>
-            <w:r>
-              <w:rPr>
-                <w:rFonts w:ascii="Times New Roman" w:eastAsia="Times New Roman" w:hAnsi="Times New Roman" w:cs="Times New Roman"/>
-                <w:b/>
-                <w:bCs/>
-                <w:color w:val="000000"/>
-                <w:sz w:val="20"/>
-                <w:szCs w:val="20"/>
-              </w:rPr>
-              <w:t xml:space="preserve"> </w:t>
-            </w:r>
-            <w:proofErr w:type="spellStart"/>
-            <w:r>
-              <w:rPr>
-                <w:rFonts w:ascii="Times New Roman" w:eastAsia="Times New Roman" w:hAnsi="Times New Roman" w:cs="Times New Roman"/>
-                <w:b/>
-                <w:bCs/>
-                <w:color w:val="000000"/>
-                <w:sz w:val="20"/>
-                <w:szCs w:val="20"/>
-              </w:rPr>
-              <w:t>tiền</w:t>
-            </w:r>
-            <w:proofErr w:type="spellEnd"/>
+              <w:t>Thành tiền</w:t>
+            </w:r>
           </w:p>
           <w:p>
             <w:pPr>
@@ -4149,20 +4070,8 @@
                 <w:sz w:val="20"/>
                 <w:szCs w:val="20"/>
               </w:rPr>
-              <w:t xml:space="preserve"> </w:t>
-            </w:r>
-            <w:proofErr w:type="spellStart"/>
-            <w:r>
-              <w:rPr>
-                <w:rFonts w:ascii="Times New Roman" w:eastAsia="Times New Roman" w:hAnsi="Times New Roman" w:cs="Times New Roman"/>
-                <w:b/>
-                <w:bCs/>
-                <w:sz w:val="20"/>
-                <w:szCs w:val="20"/>
-              </w:rPr>
-              <w:t>tiền</w:t>
-            </w:r>
-            <w:proofErr w:type="spellEnd"/>
+              <w:t xml:space="preserve"> tiền</w:t>
+            </w:r>
           </w:p>
         </w:tc>
         <w:tc>
@@ -4255,29 +4164,7 @@
           <w:sz w:val="20"/>
           <w:szCs w:val="20"/>
         </w:rPr>
-        <w:t xml:space="preserve"> </w:t>
-      </w:r>
-      <w:proofErr w:type="spellStart"/>
-      <w:r>
-        <w:rPr>
-          <w:rFonts w:ascii="Times New Roman" w:hAnsi="Times New Roman" w:cs="Times New Roman"/>
-          <w:b/>
-          <w:i/>
-          <w:sz w:val="20"/>
-          <w:szCs w:val="20"/>
-        </w:rPr>
-        <w:t>tiền</w:t>
-      </w:r>
-      <w:proofErr w:type="spellEnd"/>
-      <w:r>
-        <w:rPr>
-          <w:rFonts w:ascii="Times New Roman" w:hAnsi="Times New Roman" w:cs="Times New Roman"/>
-          <w:b/>
-          <w:i/>
-          <w:sz w:val="20"/>
-          <w:szCs w:val="20"/>
-        </w:rPr>
-        <w:t xml:space="preserve"> </w:t>
+        <w:t xml:space="preserve"> tiền </w:t>
       </w:r>
       <w:proofErr w:type="spellStart"/>
       <w:r>
@@ -4660,7 +4547,7 @@
 </file>
 
 <file path=word/endnotes.xml><?xml version="1.0" encoding="utf-8"?>
-<w:endnotes xmlns:wpc="http://schemas.microsoft.com/office/word/2010/wordprocessingCanvas" xmlns:cx="http://schemas.microsoft.com/office/drawing/2014/chartex" xmlns:cx1="http://schemas.microsoft.com/office/drawing/2015/9/8/chartex" xmlns:cx2="http://schemas.microsoft.com/office/drawing/2015/10/21/chartex" xmlns:cx3="http://schemas.microsoft.com/office/drawing/2016/5/9/chartex" xmlns:cx4="http://schemas.microsoft.com/office/drawing/2016/5/10/chartex" xmlns:cx5="http://schemas.microsoft.com/office/drawing/2016/5/11/chartex" xmlns:cx6="http://schemas.microsoft.com/office/drawing/2016/5/12/chartex" xmlns:cx7="http://schemas.microsoft.com/office/drawing/2016/5/13/chartex" xmlns:cx8="http://schemas.microsoft.com/office/drawing/2016/5/14/chartex" xmlns:mc="http://schemas.openxmlformats.org/markup-compatibility/2006" xmlns:aink="http://schemas.microsoft.com/office/drawing/2016/ink" xmlns:am3d="http://schemas.microsoft.com/office/drawing/2017/model3d" xmlns:o="urn:schemas-microsoft-com:office:office" xmlns:r="http://schemas.openxmlformats.org/officeDocument/2006/relationships" xmlns:m="http://schemas.openxmlformats.org/officeDocument/2006/math" xmlns:v="urn:schemas-microsoft-com:vml" xmlns:wp14="http://schemas.microsoft.com/office/word/2010/wordprocessingDrawing" xmlns:wp="http://schemas.openxmlformats.org/drawingml/2006/wordprocessingDrawing" xmlns:w10="urn:schemas-microsoft-com:office:word" xmlns:w="http://schemas.openxmlformats.org/wordprocessingml/2006/main" xmlns:w14="http://schemas.microsoft.com/office/word/2010/wordml" xmlns:w15="http://schemas.microsoft.com/office/word/2012/wordml" xmlns:w16cid="http://schemas.microsoft.com/office/word/2016/wordml/cid" xmlns:w16se="http://schemas.microsoft.com/office/word/2015/wordml/symex" xmlns:wpg="http://schemas.microsoft.com/office/word/2010/wordprocessingGroup" xmlns:wpi="http://schemas.microsoft.com/office/word/2010/wordprocessingInk" xmlns:wne="http://schemas.microsoft.com/office/word/2006/wordml" xmlns:wps="http://schemas.microsoft.com/office/word/2010/wordprocessingShape" mc:Ignorable="w14 w15 w16se w16cid wp14">
+<w:endnotes xmlns:wpc="http://schemas.microsoft.com/office/word/2010/wordprocessingCanvas" xmlns:cx="http://schemas.microsoft.com/office/drawing/2014/chartex" xmlns:cx1="http://schemas.microsoft.com/office/drawing/2015/9/8/chartex" xmlns:cx2="http://schemas.microsoft.com/office/drawing/2015/10/21/chartex" xmlns:cx3="http://schemas.microsoft.com/office/drawing/2016/5/9/chartex" xmlns:cx4="http://schemas.microsoft.com/office/drawing/2016/5/10/chartex" xmlns:cx5="http://schemas.microsoft.com/office/drawing/2016/5/11/chartex" xmlns:cx6="http://schemas.microsoft.com/office/drawing/2016/5/12/chartex" xmlns:cx7="http://schemas.microsoft.com/office/drawing/2016/5/13/chartex" xmlns:cx8="http://schemas.microsoft.com/office/drawing/2016/5/14/chartex" xmlns:mc="http://schemas.openxmlformats.org/markup-compatibility/2006" xmlns:aink="http://schemas.microsoft.com/office/drawing/2016/ink" xmlns:am3d="http://schemas.microsoft.com/office/drawing/2017/model3d" xmlns:o="urn:schemas-microsoft-com:office:office" xmlns:r="http://schemas.openxmlformats.org/officeDocument/2006/relationships" xmlns:m="http://schemas.openxmlformats.org/officeDocument/2006/math" xmlns:v="urn:schemas-microsoft-com:vml" xmlns:wp14="http://schemas.microsoft.com/office/word/2010/wordprocessingDrawing" xmlns:wp="http://schemas.openxmlformats.org/drawingml/2006/wordprocessingDrawing" xmlns:w10="urn:schemas-microsoft-com:office:word" xmlns:w="http://schemas.openxmlformats.org/wordprocessingml/2006/main" xmlns:w14="http://schemas.microsoft.com/office/word/2010/wordml" xmlns:w15="http://schemas.microsoft.com/office/word/2012/wordml" xmlns:w16cex="http://schemas.microsoft.com/office/word/2018/wordml/cex" xmlns:w16cid="http://schemas.microsoft.com/office/word/2016/wordml/cid" xmlns:w16="http://schemas.microsoft.com/office/word/2018/wordml" xmlns:w16se="http://schemas.microsoft.com/office/word/2015/wordml/symex" xmlns:wpg="http://schemas.microsoft.com/office/word/2010/wordprocessingGroup" xmlns:wpi="http://schemas.microsoft.com/office/word/2010/wordprocessingInk" xmlns:wne="http://schemas.microsoft.com/office/word/2006/wordml" xmlns:wps="http://schemas.microsoft.com/office/word/2010/wordprocessingShape" mc:Ignorable="w14 w15 w16se w16cid w16 w16cex wp14">
   <w:endnote w:type="separator" w:id="-1">
     <w:p>
       <w:pPr>
@@ -4685,7 +4572,7 @@
 </file>
 
 <file path=word/footnotes.xml><?xml version="1.0" encoding="utf-8"?>
-<w:footnotes xmlns:wpc="http://schemas.microsoft.com/office/word/2010/wordprocessingCanvas" xmlns:cx="http://schemas.microsoft.com/office/drawing/2014/chartex" xmlns:cx1="http://schemas.microsoft.com/office/drawing/2015/9/8/chartex" xmlns:cx2="http://schemas.microsoft.com/office/drawing/2015/10/21/chartex" xmlns:cx3="http://schemas.microsoft.com/office/drawing/2016/5/9/chartex" xmlns:cx4="http://schemas.microsoft.com/office/drawing/2016/5/10/chartex" xmlns:cx5="http://schemas.microsoft.com/office/drawing/2016/5/11/chartex" xmlns:cx6="http://schemas.microsoft.com/office/drawing/2016/5/12/chartex" xmlns:cx7="http://schemas.microsoft.com/office/drawing/2016/5/13/chartex" xmlns:cx8="http://schemas.microsoft.com/office/drawing/2016/5/14/chartex" xmlns:mc="http://schemas.openxmlformats.org/markup-compatibility/2006" xmlns:aink="http://schemas.microsoft.com/office/drawing/2016/ink" xmlns:am3d="http://schemas.microsoft.com/office/drawing/2017/model3d" xmlns:o="urn:schemas-microsoft-com:office:office" xmlns:r="http://schemas.openxmlformats.org/officeDocument/2006/relationships" xmlns:m="http://schemas.openxmlformats.org/officeDocument/2006/math" xmlns:v="urn:schemas-microsoft-com:vml" xmlns:wp14="http://schemas.microsoft.com/office/word/2010/wordprocessingDrawing" xmlns:wp="http://schemas.openxmlformats.org/drawingml/2006/wordprocessingDrawing" xmlns:w10="urn:schemas-microsoft-com:office:word" xmlns:w="http://schemas.openxmlformats.org/wordprocessingml/2006/main" xmlns:w14="http://schemas.microsoft.com/office/word/2010/wordml" xmlns:w15="http://schemas.microsoft.com/office/word/2012/wordml" xmlns:w16cid="http://schemas.microsoft.com/office/word/2016/wordml/cid" xmlns:w16se="http://schemas.microsoft.com/office/word/2015/wordml/symex" xmlns:wpg="http://schemas.microsoft.com/office/word/2010/wordprocessingGroup" xmlns:wpi="http://schemas.microsoft.com/office/word/2010/wordprocessingInk" xmlns:wne="http://schemas.microsoft.com/office/word/2006/wordml" xmlns:wps="http://schemas.microsoft.com/office/word/2010/wordprocessingShape" mc:Ignorable="w14 w15 w16se w16cid wp14">
+<w:footnotes xmlns:wpc="http://schemas.microsoft.com/office/word/2010/wordprocessingCanvas" xmlns:cx="http://schemas.microsoft.com/office/drawing/2014/chartex" xmlns:cx1="http://schemas.microsoft.com/office/drawing/2015/9/8/chartex" xmlns:cx2="http://schemas.microsoft.com/office/drawing/2015/10/21/chartex" xmlns:cx3="http://schemas.microsoft.com/office/drawing/2016/5/9/chartex" xmlns:cx4="http://schemas.microsoft.com/office/drawing/2016/5/10/chartex" xmlns:cx5="http://schemas.microsoft.com/office/drawing/2016/5/11/chartex" xmlns:cx6="http://schemas.microsoft.com/office/drawing/2016/5/12/chartex" xmlns:cx7="http://schemas.microsoft.com/office/drawing/2016/5/13/chartex" xmlns:cx8="http://schemas.microsoft.com/office/drawing/2016/5/14/chartex" xmlns:mc="http://schemas.openxmlformats.org/markup-compatibility/2006" xmlns:aink="http://schemas.microsoft.com/office/drawing/2016/ink" xmlns:am3d="http://schemas.microsoft.com/office/drawing/2017/model3d" xmlns:o="urn:schemas-microsoft-com:office:office" xmlns:r="http://schemas.openxmlformats.org/officeDocument/2006/relationships" xmlns:m="http://schemas.openxmlformats.org/officeDocument/2006/math" xmlns:v="urn:schemas-microsoft-com:vml" xmlns:wp14="http://schemas.microsoft.com/office/word/2010/wordprocessingDrawing" xmlns:wp="http://schemas.openxmlformats.org/drawingml/2006/wordprocessingDrawing" xmlns:w10="urn:schemas-microsoft-com:office:word" xmlns:w="http://schemas.openxmlformats.org/wordprocessingml/2006/main" xmlns:w14="http://schemas.microsoft.com/office/word/2010/wordml" xmlns:w15="http://schemas.microsoft.com/office/word/2012/wordml" xmlns:w16cex="http://schemas.microsoft.com/office/word/2018/wordml/cex" xmlns:w16cid="http://schemas.microsoft.com/office/word/2016/wordml/cid" xmlns:w16="http://schemas.microsoft.com/office/word/2018/wordml" xmlns:w16se="http://schemas.microsoft.com/office/word/2015/wordml/symex" xmlns:wpg="http://schemas.microsoft.com/office/word/2010/wordprocessingGroup" xmlns:wpi="http://schemas.microsoft.com/office/word/2010/wordprocessingInk" xmlns:wne="http://schemas.microsoft.com/office/word/2006/wordml" xmlns:wps="http://schemas.microsoft.com/office/word/2010/wordprocessingShape" mc:Ignorable="w14 w15 w16se w16cid w16 w16cex wp14">
   <w:footnote w:type="separator" w:id="-1">
     <w:p>
       <w:pPr>
@@ -4710,7 +4597,7 @@
 </file>
 
 <file path=word/styles.xml><?xml version="1.0" encoding="utf-8"?>
-<w:styles xmlns:mc="http://schemas.openxmlformats.org/markup-compatibility/2006" xmlns:r="http://schemas.openxmlformats.org/officeDocument/2006/relationships" xmlns:w="http://schemas.openxmlformats.org/wordprocessingml/2006/main" xmlns:w14="http://schemas.microsoft.com/office/word/2010/wordml" xmlns:w15="http://schemas.microsoft.com/office/word/2012/wordml" xmlns:w16cid="http://schemas.microsoft.com/office/word/2016/wordml/cid" xmlns:w16se="http://schemas.microsoft.com/office/word/2015/wordml/symex" mc:Ignorable="w14 w15 w16se w16cid">
+<w:styles xmlns:mc="http://schemas.openxmlformats.org/markup-compatibility/2006" xmlns:r="http://schemas.openxmlformats.org/officeDocument/2006/relationships" xmlns:w="http://schemas.openxmlformats.org/wordprocessingml/2006/main" xmlns:w14="http://schemas.microsoft.com/office/word/2010/wordml" xmlns:w15="http://schemas.microsoft.com/office/word/2012/wordml" xmlns:w16cex="http://schemas.microsoft.com/office/word/2018/wordml/cex" xmlns:w16cid="http://schemas.microsoft.com/office/word/2016/wordml/cid" xmlns:w16="http://schemas.microsoft.com/office/word/2018/wordml" xmlns:w16se="http://schemas.microsoft.com/office/word/2015/wordml/symex" mc:Ignorable="w14 w15 w16se w16cid w16 w16cex">
   <w:docDefaults>
     <w:rPrDefault>
       <w:rPr>
@@ -4726,7 +4613,7 @@
       </w:pPr>
     </w:pPrDefault>
   </w:docDefaults>
-  <w:latentStyles w:defLockedState="0" w:defUIPriority="99" w:defSemiHidden="0" w:defUnhideWhenUsed="0" w:defQFormat="0" w:count="375">
+  <w:latentStyles w:defLockedState="0" w:defUIPriority="99" w:defSemiHidden="0" w:defUnhideWhenUsed="0" w:defQFormat="0" w:count="376">
     <w:lsdException w:name="Normal" w:uiPriority="0" w:qFormat="1"/>
     <w:lsdException w:name="heading 1" w:uiPriority="9" w:qFormat="1"/>
     <w:lsdException w:name="heading 2" w:semiHidden="1" w:uiPriority="9" w:unhideWhenUsed="1" w:qFormat="1"/>
@@ -5102,6 +4989,7 @@
     <w:lsdException w:name="Smart Hyperlink" w:semiHidden="1" w:unhideWhenUsed="1"/>
     <w:lsdException w:name="Hashtag" w:semiHidden="1" w:unhideWhenUsed="1"/>
     <w:lsdException w:name="Unresolved Mention" w:semiHidden="1" w:unhideWhenUsed="1"/>
+    <w:lsdException w:name="Smart Link" w:semiHidden="1" w:unhideWhenUsed="1"/>
   </w:latentStyles>
   <w:style w:type="paragraph" w:default="1" w:styleId="Normal">
     <w:name w:val="Normal"/>

</xml_diff>

<commit_message>
reverse template rạng đông
</commit_message>
<xml_diff>
--- a/DMS/Templates/Print_Direct.docx
+++ b/DMS/Templates/Print_Direct.docx
@@ -1,6 +1,6 @@
 
 <file path=word/document.xml><?xml version="1.0" encoding="utf-8"?>
-<w:document xmlns:wpc="http://schemas.microsoft.com/office/word/2010/wordprocessingCanvas" xmlns:cx="http://schemas.microsoft.com/office/drawing/2014/chartex" xmlns:cx1="http://schemas.microsoft.com/office/drawing/2015/9/8/chartex" xmlns:cx2="http://schemas.microsoft.com/office/drawing/2015/10/21/chartex" xmlns:cx3="http://schemas.microsoft.com/office/drawing/2016/5/9/chartex" xmlns:cx4="http://schemas.microsoft.com/office/drawing/2016/5/10/chartex" xmlns:cx5="http://schemas.microsoft.com/office/drawing/2016/5/11/chartex" xmlns:cx6="http://schemas.microsoft.com/office/drawing/2016/5/12/chartex" xmlns:cx7="http://schemas.microsoft.com/office/drawing/2016/5/13/chartex" xmlns:cx8="http://schemas.microsoft.com/office/drawing/2016/5/14/chartex" xmlns:mc="http://schemas.openxmlformats.org/markup-compatibility/2006" xmlns:aink="http://schemas.microsoft.com/office/drawing/2016/ink" xmlns:am3d="http://schemas.microsoft.com/office/drawing/2017/model3d" xmlns:o="urn:schemas-microsoft-com:office:office" xmlns:r="http://schemas.openxmlformats.org/officeDocument/2006/relationships" xmlns:m="http://schemas.openxmlformats.org/officeDocument/2006/math" xmlns:v="urn:schemas-microsoft-com:vml" xmlns:wp14="http://schemas.microsoft.com/office/word/2010/wordprocessingDrawing" xmlns:wp="http://schemas.openxmlformats.org/drawingml/2006/wordprocessingDrawing" xmlns:w10="urn:schemas-microsoft-com:office:word" xmlns:w="http://schemas.openxmlformats.org/wordprocessingml/2006/main" xmlns:w14="http://schemas.microsoft.com/office/word/2010/wordml" xmlns:w15="http://schemas.microsoft.com/office/word/2012/wordml" xmlns:w16cex="http://schemas.microsoft.com/office/word/2018/wordml/cex" xmlns:w16cid="http://schemas.microsoft.com/office/word/2016/wordml/cid" xmlns:w16="http://schemas.microsoft.com/office/word/2018/wordml" xmlns:w16se="http://schemas.microsoft.com/office/word/2015/wordml/symex" xmlns:wpg="http://schemas.microsoft.com/office/word/2010/wordprocessingGroup" xmlns:wpi="http://schemas.microsoft.com/office/word/2010/wordprocessingInk" xmlns:wne="http://schemas.microsoft.com/office/word/2006/wordml" xmlns:wps="http://schemas.microsoft.com/office/word/2010/wordprocessingShape" mc:Ignorable="w14 w15 w16se w16cid w16 w16cex wp14">
+<w:document xmlns:wpc="http://schemas.microsoft.com/office/word/2010/wordprocessingCanvas" xmlns:cx="http://schemas.microsoft.com/office/drawing/2014/chartex" xmlns:cx1="http://schemas.microsoft.com/office/drawing/2015/9/8/chartex" xmlns:cx2="http://schemas.microsoft.com/office/drawing/2015/10/21/chartex" xmlns:cx3="http://schemas.microsoft.com/office/drawing/2016/5/9/chartex" xmlns:cx4="http://schemas.microsoft.com/office/drawing/2016/5/10/chartex" xmlns:cx5="http://schemas.microsoft.com/office/drawing/2016/5/11/chartex" xmlns:cx6="http://schemas.microsoft.com/office/drawing/2016/5/12/chartex" xmlns:cx7="http://schemas.microsoft.com/office/drawing/2016/5/13/chartex" xmlns:cx8="http://schemas.microsoft.com/office/drawing/2016/5/14/chartex" xmlns:mc="http://schemas.openxmlformats.org/markup-compatibility/2006" xmlns:aink="http://schemas.microsoft.com/office/drawing/2016/ink" xmlns:am3d="http://schemas.microsoft.com/office/drawing/2017/model3d" xmlns:o="urn:schemas-microsoft-com:office:office" xmlns:r="http://schemas.openxmlformats.org/officeDocument/2006/relationships" xmlns:m="http://schemas.openxmlformats.org/officeDocument/2006/math" xmlns:v="urn:schemas-microsoft-com:vml" xmlns:wp14="http://schemas.microsoft.com/office/word/2010/wordprocessingDrawing" xmlns:wp="http://schemas.openxmlformats.org/drawingml/2006/wordprocessingDrawing" xmlns:w10="urn:schemas-microsoft-com:office:word" xmlns:w="http://schemas.openxmlformats.org/wordprocessingml/2006/main" xmlns:w14="http://schemas.microsoft.com/office/word/2010/wordml" xmlns:w15="http://schemas.microsoft.com/office/word/2012/wordml" xmlns:w16cid="http://schemas.microsoft.com/office/word/2016/wordml/cid" xmlns:w16se="http://schemas.microsoft.com/office/word/2015/wordml/symex" xmlns:wpg="http://schemas.microsoft.com/office/word/2010/wordprocessingGroup" xmlns:wpi="http://schemas.microsoft.com/office/word/2010/wordprocessingInk" xmlns:wne="http://schemas.microsoft.com/office/word/2006/wordml" xmlns:wps="http://schemas.microsoft.com/office/word/2010/wordprocessingShape" mc:Ignorable="w14 w15 w16se w16cid wp14">
   <w:body>
     <w:p>
       <w:pPr>
@@ -21,18 +21,26 @@
           <w:szCs w:val="20"/>
         </w:rPr>
         <w:drawing>
-          <wp:anchor distT="0" distB="0" distL="114300" distR="114300" simplePos="0" relativeHeight="251658240" behindDoc="0" locked="0" layoutInCell="1" allowOverlap="1" wp14:anchorId="0CB9D755" wp14:editId="5D9F0EA7">
+          <wp:anchor distT="0" distB="0" distL="114300" distR="114300" simplePos="0" relativeHeight="251658240" behindDoc="1" locked="0" layoutInCell="1" allowOverlap="1" wp14:anchorId="1342E3E2" wp14:editId="082D23C8">
             <wp:simplePos x="0" y="0"/>
-            <wp:positionH relativeFrom="margin">
-              <wp:posOffset>1365885</wp:posOffset>
+            <wp:positionH relativeFrom="column">
+              <wp:posOffset>-85061</wp:posOffset>
             </wp:positionH>
             <wp:positionV relativeFrom="paragraph">
-              <wp:posOffset>0</wp:posOffset>
+              <wp:posOffset>-620</wp:posOffset>
             </wp:positionV>
-            <wp:extent cx="733425" cy="733425"/>
-            <wp:effectExtent l="0" t="0" r="0" b="9525"/>
-            <wp:wrapSquare wrapText="bothSides"/>
-            <wp:docPr id="2" name="Picture 2"/>
+            <wp:extent cx="2417445" cy="819150"/>
+            <wp:effectExtent l="0" t="0" r="1905" b="0"/>
+            <wp:wrapTight wrapText="bothSides">
+              <wp:wrapPolygon edited="0">
+                <wp:start x="0" y="0"/>
+                <wp:lineTo x="0" y="21098"/>
+                <wp:lineTo x="21447" y="21098"/>
+                <wp:lineTo x="21447" y="0"/>
+                <wp:lineTo x="0" y="0"/>
+              </wp:wrapPolygon>
+            </wp:wrapTight>
+            <wp:docPr id="3" name="Picture 3"/>
             <wp:cNvGraphicFramePr>
               <a:graphicFrameLocks xmlns:a="http://schemas.openxmlformats.org/drawingml/2006/main" noChangeAspect="1"/>
             </wp:cNvGraphicFramePr>
@@ -40,46 +48,33 @@
               <a:graphicData uri="http://schemas.openxmlformats.org/drawingml/2006/picture">
                 <pic:pic xmlns:pic="http://schemas.openxmlformats.org/drawingml/2006/picture">
                   <pic:nvPicPr>
-                    <pic:cNvPr id="0" name="Picture 2"/>
-                    <pic:cNvPicPr>
-                      <a:picLocks noChangeAspect="1" noChangeArrowheads="1"/>
-                    </pic:cNvPicPr>
+                    <pic:cNvPr id="3" name="Logo-Rang-Dong-down.jpg"/>
+                    <pic:cNvPicPr/>
                   </pic:nvPicPr>
                   <pic:blipFill>
-                    <a:blip r:embed="rId6" cstate="print">
+                    <a:blip r:embed="rId6">
                       <a:extLst>
                         <a:ext uri="{28A0092B-C50C-407E-A947-70E740481C1C}">
                           <a14:useLocalDpi xmlns:a14="http://schemas.microsoft.com/office/drawing/2010/main" val="0"/>
                         </a:ext>
                       </a:extLst>
                     </a:blip>
-                    <a:srcRect/>
                     <a:stretch>
                       <a:fillRect/>
                     </a:stretch>
                   </pic:blipFill>
-                  <pic:spPr bwMode="auto">
+                  <pic:spPr>
                     <a:xfrm>
                       <a:off x="0" y="0"/>
-                      <a:ext cx="733425" cy="733425"/>
+                      <a:ext cx="2417445" cy="819150"/>
                     </a:xfrm>
                     <a:prstGeom prst="rect">
                       <a:avLst/>
                     </a:prstGeom>
-                    <a:noFill/>
-                    <a:ln>
-                      <a:noFill/>
-                    </a:ln>
                   </pic:spPr>
                 </pic:pic>
               </a:graphicData>
             </a:graphic>
-            <wp14:sizeRelH relativeFrom="margin">
-              <wp14:pctWidth>0</wp14:pctWidth>
-            </wp14:sizeRelH>
-            <wp14:sizeRelV relativeFrom="margin">
-              <wp14:pctHeight>0</wp14:pctHeight>
-            </wp14:sizeRelV>
           </wp:anchor>
         </w:drawing>
       </w:r>
@@ -90,16 +85,7 @@
           <w:sz w:val="20"/>
           <w:szCs w:val="20"/>
         </w:rPr>
-        <w:t xml:space="preserve">CÔNG TY CỔ PHẦN </w:t>
-      </w:r>
-      <w:r>
-        <w:rPr>
-          <w:rFonts w:ascii="Times New Roman" w:hAnsi="Times New Roman" w:cs="Times New Roman"/>
-          <w:b/>
-          <w:sz w:val="20"/>
-          <w:szCs w:val="20"/>
-        </w:rPr>
-        <w:t>ĐỘNG LỰC</w:t>
+        <w:t>CÔNG TY CỔ PHẦN BÓNG ĐÈN PHÍCH NƯỚC RẠNG ĐÔNG</w:t>
       </w:r>
     </w:p>
     <w:p>
@@ -162,33 +148,7 @@
           <w:sz w:val="18"/>
           <w:szCs w:val="18"/>
         </w:rPr>
-        <w:t>120</w:t>
-      </w:r>
-      <w:r>
-        <w:rPr>
-          <w:rFonts w:ascii="Times New Roman" w:hAnsi="Times New Roman" w:cs="Times New Roman"/>
-          <w:sz w:val="18"/>
-          <w:szCs w:val="18"/>
-        </w:rPr>
-        <w:t xml:space="preserve"> </w:t>
-      </w:r>
-      <w:proofErr w:type="spellStart"/>
-      <w:r>
-        <w:rPr>
-          <w:rFonts w:ascii="Times New Roman" w:hAnsi="Times New Roman" w:cs="Times New Roman"/>
-          <w:sz w:val="18"/>
-          <w:szCs w:val="18"/>
-        </w:rPr>
-        <w:t>Phố</w:t>
-      </w:r>
-      <w:proofErr w:type="spellEnd"/>
-      <w:r>
-        <w:rPr>
-          <w:rFonts w:ascii="Times New Roman" w:hAnsi="Times New Roman" w:cs="Times New Roman"/>
-          <w:sz w:val="18"/>
-          <w:szCs w:val="18"/>
-        </w:rPr>
-        <w:t xml:space="preserve"> </w:t>
+        <w:t xml:space="preserve">87 - 89 </w:t>
       </w:r>
       <w:proofErr w:type="spellStart"/>
       <w:r>
@@ -242,7 +202,7 @@
           <w:sz w:val="18"/>
           <w:szCs w:val="18"/>
         </w:rPr>
-        <w:t xml:space="preserve"> </w:t>
+        <w:t xml:space="preserve"> Thanh </w:t>
       </w:r>
       <w:proofErr w:type="spellStart"/>
       <w:r>
@@ -251,7 +211,7 @@
           <w:sz w:val="18"/>
           <w:szCs w:val="18"/>
         </w:rPr>
-        <w:t>Hà</w:t>
+        <w:t>Xuân</w:t>
       </w:r>
       <w:proofErr w:type="spellEnd"/>
       <w:r>
@@ -269,7 +229,7 @@
           <w:sz w:val="18"/>
           <w:szCs w:val="18"/>
         </w:rPr>
-        <w:t>Đình</w:t>
+        <w:t>Trung</w:t>
       </w:r>
       <w:proofErr w:type="spellEnd"/>
       <w:r>
@@ -386,19 +346,12 @@
           <w:sz w:val="18"/>
           <w:szCs w:val="18"/>
         </w:rPr>
-        <w:t xml:space="preserve">: </w:t>
-      </w:r>
-      <w:r>
-        <w:rPr>
-          <w:rFonts w:ascii="Times New Roman" w:hAnsi="Times New Roman" w:cs="Times New Roman"/>
-          <w:sz w:val="18"/>
-          <w:szCs w:val="18"/>
-        </w:rPr>
-        <w:t>024 3758 4127</w:t>
+        <w:t>: 02342598529225</w:t>
       </w:r>
     </w:p>
     <w:p>
       <w:pPr>
+        <w:ind w:left="4320"/>
         <w:rPr>
           <w:rFonts w:ascii="Times New Roman" w:hAnsi="Times New Roman" w:cs="Times New Roman"/>
           <w:sz w:val="24"/>
@@ -798,7 +751,25 @@
                 <w:sz w:val="20"/>
                 <w:szCs w:val="20"/>
               </w:rPr>
-              <w:t xml:space="preserve"> giao </w:t>
+              <w:t xml:space="preserve"> </w:t>
+            </w:r>
+            <w:proofErr w:type="spellStart"/>
+            <w:r>
+              <w:rPr>
+                <w:rFonts w:ascii="Times New Roman" w:hAnsi="Times New Roman" w:cs="Times New Roman"/>
+                <w:sz w:val="20"/>
+                <w:szCs w:val="20"/>
+              </w:rPr>
+              <w:t>giao</w:t>
+            </w:r>
+            <w:proofErr w:type="spellEnd"/>
+            <w:r>
+              <w:rPr>
+                <w:rFonts w:ascii="Times New Roman" w:hAnsi="Times New Roman" w:cs="Times New Roman"/>
+                <w:sz w:val="20"/>
+                <w:szCs w:val="20"/>
+              </w:rPr>
+              <w:t xml:space="preserve"> </w:t>
             </w:r>
             <w:proofErr w:type="spellStart"/>
             <w:r>
@@ -872,7 +843,25 @@
                 <w:sz w:val="20"/>
                 <w:szCs w:val="20"/>
               </w:rPr>
-              <w:t xml:space="preserve"> đặt </w:t>
+              <w:t xml:space="preserve"> </w:t>
+            </w:r>
+            <w:proofErr w:type="spellStart"/>
+            <w:r>
+              <w:rPr>
+                <w:rFonts w:ascii="Times New Roman" w:hAnsi="Times New Roman" w:cs="Times New Roman"/>
+                <w:sz w:val="20"/>
+                <w:szCs w:val="20"/>
+              </w:rPr>
+              <w:t>đặt</w:t>
+            </w:r>
+            <w:proofErr w:type="spellEnd"/>
+            <w:r>
+              <w:rPr>
+                <w:rFonts w:ascii="Times New Roman" w:hAnsi="Times New Roman" w:cs="Times New Roman"/>
+                <w:sz w:val="20"/>
+                <w:szCs w:val="20"/>
+              </w:rPr>
+              <w:t xml:space="preserve"> </w:t>
             </w:r>
             <w:proofErr w:type="spellStart"/>
             <w:r>
@@ -957,7 +946,25 @@
                 <w:sz w:val="20"/>
                 <w:szCs w:val="20"/>
               </w:rPr>
-              <w:t xml:space="preserve"> giao </w:t>
+              <w:t xml:space="preserve"> </w:t>
+            </w:r>
+            <w:proofErr w:type="spellStart"/>
+            <w:r>
+              <w:rPr>
+                <w:rFonts w:ascii="Times New Roman" w:hAnsi="Times New Roman" w:cs="Times New Roman"/>
+                <w:sz w:val="20"/>
+                <w:szCs w:val="20"/>
+              </w:rPr>
+              <w:t>giao</w:t>
+            </w:r>
+            <w:proofErr w:type="spellEnd"/>
+            <w:r>
+              <w:rPr>
+                <w:rFonts w:ascii="Times New Roman" w:hAnsi="Times New Roman" w:cs="Times New Roman"/>
+                <w:sz w:val="20"/>
+                <w:szCs w:val="20"/>
+              </w:rPr>
+              <w:t xml:space="preserve"> </w:t>
             </w:r>
             <w:proofErr w:type="spellStart"/>
             <w:r>
@@ -1130,6 +1137,8 @@
           <w:szCs w:val="24"/>
         </w:rPr>
       </w:pPr>
+      <w:bookmarkStart w:id="0" w:name="_GoBack"/>
+      <w:bookmarkEnd w:id="0"/>
     </w:p>
     <w:tbl>
       <w:tblPr>
@@ -1857,7 +1866,29 @@
                 <w:sz w:val="20"/>
                 <w:szCs w:val="20"/>
               </w:rPr>
-              <w:t xml:space="preserve"> giá </w:t>
+              <w:t xml:space="preserve"> </w:t>
+            </w:r>
+            <w:proofErr w:type="spellStart"/>
+            <w:r>
+              <w:rPr>
+                <w:rFonts w:ascii="Times New Roman" w:eastAsia="Times New Roman" w:hAnsi="Times New Roman" w:cs="Times New Roman"/>
+                <w:b/>
+                <w:bCs/>
+                <w:sz w:val="20"/>
+                <w:szCs w:val="20"/>
+              </w:rPr>
+              <w:t>giá</w:t>
+            </w:r>
+            <w:proofErr w:type="spellEnd"/>
+            <w:r>
+              <w:rPr>
+                <w:rFonts w:ascii="Times New Roman" w:eastAsia="Times New Roman" w:hAnsi="Times New Roman" w:cs="Times New Roman"/>
+                <w:b/>
+                <w:bCs/>
+                <w:sz w:val="20"/>
+                <w:szCs w:val="20"/>
+              </w:rPr>
+              <w:t xml:space="preserve"> </w:t>
             </w:r>
             <w:proofErr w:type="spellStart"/>
             <w:r>
@@ -2005,7 +2036,29 @@
                 <w:sz w:val="20"/>
                 <w:szCs w:val="20"/>
               </w:rPr>
-              <w:t xml:space="preserve"> giá </w:t>
+              <w:t xml:space="preserve"> </w:t>
+            </w:r>
+            <w:proofErr w:type="spellStart"/>
+            <w:r>
+              <w:rPr>
+                <w:rFonts w:ascii="Times New Roman" w:eastAsia="Times New Roman" w:hAnsi="Times New Roman" w:cs="Times New Roman"/>
+                <w:b/>
+                <w:bCs/>
+                <w:sz w:val="20"/>
+                <w:szCs w:val="20"/>
+              </w:rPr>
+              <w:t>giá</w:t>
+            </w:r>
+            <w:proofErr w:type="spellEnd"/>
+            <w:r>
+              <w:rPr>
+                <w:rFonts w:ascii="Times New Roman" w:eastAsia="Times New Roman" w:hAnsi="Times New Roman" w:cs="Times New Roman"/>
+                <w:b/>
+                <w:bCs/>
+                <w:sz w:val="20"/>
+                <w:szCs w:val="20"/>
+              </w:rPr>
+              <w:t xml:space="preserve"> </w:t>
             </w:r>
             <w:proofErr w:type="spellStart"/>
             <w:r>
@@ -2355,6 +2408,7 @@
                 <w:szCs w:val="20"/>
               </w:rPr>
             </w:pPr>
+            <w:proofErr w:type="spellStart"/>
             <w:r>
               <w:rPr>
                 <w:rFonts w:ascii="Times New Roman" w:eastAsia="Times New Roman" w:hAnsi="Times New Roman" w:cs="Times New Roman"/>
@@ -2364,8 +2418,33 @@
                 <w:sz w:val="20"/>
                 <w:szCs w:val="20"/>
               </w:rPr>
-              <w:t>Thành tiền</w:t>
-            </w:r>
+              <w:t>Thành</w:t>
+            </w:r>
+            <w:proofErr w:type="spellEnd"/>
+            <w:r>
+              <w:rPr>
+                <w:rFonts w:ascii="Times New Roman" w:eastAsia="Times New Roman" w:hAnsi="Times New Roman" w:cs="Times New Roman"/>
+                <w:b/>
+                <w:bCs/>
+                <w:color w:val="000000"/>
+                <w:sz w:val="20"/>
+                <w:szCs w:val="20"/>
+              </w:rPr>
+              <w:t xml:space="preserve"> </w:t>
+            </w:r>
+            <w:proofErr w:type="spellStart"/>
+            <w:r>
+              <w:rPr>
+                <w:rFonts w:ascii="Times New Roman" w:eastAsia="Times New Roman" w:hAnsi="Times New Roman" w:cs="Times New Roman"/>
+                <w:b/>
+                <w:bCs/>
+                <w:color w:val="000000"/>
+                <w:sz w:val="20"/>
+                <w:szCs w:val="20"/>
+              </w:rPr>
+              <w:t>tiền</w:t>
+            </w:r>
+            <w:proofErr w:type="spellEnd"/>
           </w:p>
           <w:p>
             <w:pPr>
@@ -4070,8 +4149,20 @@
                 <w:sz w:val="20"/>
                 <w:szCs w:val="20"/>
               </w:rPr>
-              <w:t xml:space="preserve"> tiền</w:t>
-            </w:r>
+              <w:t xml:space="preserve"> </w:t>
+            </w:r>
+            <w:proofErr w:type="spellStart"/>
+            <w:r>
+              <w:rPr>
+                <w:rFonts w:ascii="Times New Roman" w:eastAsia="Times New Roman" w:hAnsi="Times New Roman" w:cs="Times New Roman"/>
+                <w:b/>
+                <w:bCs/>
+                <w:sz w:val="20"/>
+                <w:szCs w:val="20"/>
+              </w:rPr>
+              <w:t>tiền</w:t>
+            </w:r>
+            <w:proofErr w:type="spellEnd"/>
           </w:p>
         </w:tc>
         <w:tc>
@@ -4164,7 +4255,29 @@
           <w:sz w:val="20"/>
           <w:szCs w:val="20"/>
         </w:rPr>
-        <w:t xml:space="preserve"> tiền </w:t>
+        <w:t xml:space="preserve"> </w:t>
+      </w:r>
+      <w:proofErr w:type="spellStart"/>
+      <w:r>
+        <w:rPr>
+          <w:rFonts w:ascii="Times New Roman" w:hAnsi="Times New Roman" w:cs="Times New Roman"/>
+          <w:b/>
+          <w:i/>
+          <w:sz w:val="20"/>
+          <w:szCs w:val="20"/>
+        </w:rPr>
+        <w:t>tiền</w:t>
+      </w:r>
+      <w:proofErr w:type="spellEnd"/>
+      <w:r>
+        <w:rPr>
+          <w:rFonts w:ascii="Times New Roman" w:hAnsi="Times New Roman" w:cs="Times New Roman"/>
+          <w:b/>
+          <w:i/>
+          <w:sz w:val="20"/>
+          <w:szCs w:val="20"/>
+        </w:rPr>
+        <w:t xml:space="preserve"> </w:t>
       </w:r>
       <w:proofErr w:type="spellStart"/>
       <w:r>
@@ -4547,7 +4660,7 @@
 </file>
 
 <file path=word/endnotes.xml><?xml version="1.0" encoding="utf-8"?>
-<w:endnotes xmlns:wpc="http://schemas.microsoft.com/office/word/2010/wordprocessingCanvas" xmlns:cx="http://schemas.microsoft.com/office/drawing/2014/chartex" xmlns:cx1="http://schemas.microsoft.com/office/drawing/2015/9/8/chartex" xmlns:cx2="http://schemas.microsoft.com/office/drawing/2015/10/21/chartex" xmlns:cx3="http://schemas.microsoft.com/office/drawing/2016/5/9/chartex" xmlns:cx4="http://schemas.microsoft.com/office/drawing/2016/5/10/chartex" xmlns:cx5="http://schemas.microsoft.com/office/drawing/2016/5/11/chartex" xmlns:cx6="http://schemas.microsoft.com/office/drawing/2016/5/12/chartex" xmlns:cx7="http://schemas.microsoft.com/office/drawing/2016/5/13/chartex" xmlns:cx8="http://schemas.microsoft.com/office/drawing/2016/5/14/chartex" xmlns:mc="http://schemas.openxmlformats.org/markup-compatibility/2006" xmlns:aink="http://schemas.microsoft.com/office/drawing/2016/ink" xmlns:am3d="http://schemas.microsoft.com/office/drawing/2017/model3d" xmlns:o="urn:schemas-microsoft-com:office:office" xmlns:r="http://schemas.openxmlformats.org/officeDocument/2006/relationships" xmlns:m="http://schemas.openxmlformats.org/officeDocument/2006/math" xmlns:v="urn:schemas-microsoft-com:vml" xmlns:wp14="http://schemas.microsoft.com/office/word/2010/wordprocessingDrawing" xmlns:wp="http://schemas.openxmlformats.org/drawingml/2006/wordprocessingDrawing" xmlns:w10="urn:schemas-microsoft-com:office:word" xmlns:w="http://schemas.openxmlformats.org/wordprocessingml/2006/main" xmlns:w14="http://schemas.microsoft.com/office/word/2010/wordml" xmlns:w15="http://schemas.microsoft.com/office/word/2012/wordml" xmlns:w16cex="http://schemas.microsoft.com/office/word/2018/wordml/cex" xmlns:w16cid="http://schemas.microsoft.com/office/word/2016/wordml/cid" xmlns:w16="http://schemas.microsoft.com/office/word/2018/wordml" xmlns:w16se="http://schemas.microsoft.com/office/word/2015/wordml/symex" xmlns:wpg="http://schemas.microsoft.com/office/word/2010/wordprocessingGroup" xmlns:wpi="http://schemas.microsoft.com/office/word/2010/wordprocessingInk" xmlns:wne="http://schemas.microsoft.com/office/word/2006/wordml" xmlns:wps="http://schemas.microsoft.com/office/word/2010/wordprocessingShape" mc:Ignorable="w14 w15 w16se w16cid w16 w16cex wp14">
+<w:endnotes xmlns:wpc="http://schemas.microsoft.com/office/word/2010/wordprocessingCanvas" xmlns:cx="http://schemas.microsoft.com/office/drawing/2014/chartex" xmlns:cx1="http://schemas.microsoft.com/office/drawing/2015/9/8/chartex" xmlns:cx2="http://schemas.microsoft.com/office/drawing/2015/10/21/chartex" xmlns:cx3="http://schemas.microsoft.com/office/drawing/2016/5/9/chartex" xmlns:cx4="http://schemas.microsoft.com/office/drawing/2016/5/10/chartex" xmlns:cx5="http://schemas.microsoft.com/office/drawing/2016/5/11/chartex" xmlns:cx6="http://schemas.microsoft.com/office/drawing/2016/5/12/chartex" xmlns:cx7="http://schemas.microsoft.com/office/drawing/2016/5/13/chartex" xmlns:cx8="http://schemas.microsoft.com/office/drawing/2016/5/14/chartex" xmlns:mc="http://schemas.openxmlformats.org/markup-compatibility/2006" xmlns:aink="http://schemas.microsoft.com/office/drawing/2016/ink" xmlns:am3d="http://schemas.microsoft.com/office/drawing/2017/model3d" xmlns:o="urn:schemas-microsoft-com:office:office" xmlns:r="http://schemas.openxmlformats.org/officeDocument/2006/relationships" xmlns:m="http://schemas.openxmlformats.org/officeDocument/2006/math" xmlns:v="urn:schemas-microsoft-com:vml" xmlns:wp14="http://schemas.microsoft.com/office/word/2010/wordprocessingDrawing" xmlns:wp="http://schemas.openxmlformats.org/drawingml/2006/wordprocessingDrawing" xmlns:w10="urn:schemas-microsoft-com:office:word" xmlns:w="http://schemas.openxmlformats.org/wordprocessingml/2006/main" xmlns:w14="http://schemas.microsoft.com/office/word/2010/wordml" xmlns:w15="http://schemas.microsoft.com/office/word/2012/wordml" xmlns:w16cid="http://schemas.microsoft.com/office/word/2016/wordml/cid" xmlns:w16se="http://schemas.microsoft.com/office/word/2015/wordml/symex" xmlns:wpg="http://schemas.microsoft.com/office/word/2010/wordprocessingGroup" xmlns:wpi="http://schemas.microsoft.com/office/word/2010/wordprocessingInk" xmlns:wne="http://schemas.microsoft.com/office/word/2006/wordml" xmlns:wps="http://schemas.microsoft.com/office/word/2010/wordprocessingShape" mc:Ignorable="w14 w15 w16se w16cid wp14">
   <w:endnote w:type="separator" w:id="-1">
     <w:p>
       <w:pPr>
@@ -4572,7 +4685,7 @@
 </file>
 
 <file path=word/footnotes.xml><?xml version="1.0" encoding="utf-8"?>
-<w:footnotes xmlns:wpc="http://schemas.microsoft.com/office/word/2010/wordprocessingCanvas" xmlns:cx="http://schemas.microsoft.com/office/drawing/2014/chartex" xmlns:cx1="http://schemas.microsoft.com/office/drawing/2015/9/8/chartex" xmlns:cx2="http://schemas.microsoft.com/office/drawing/2015/10/21/chartex" xmlns:cx3="http://schemas.microsoft.com/office/drawing/2016/5/9/chartex" xmlns:cx4="http://schemas.microsoft.com/office/drawing/2016/5/10/chartex" xmlns:cx5="http://schemas.microsoft.com/office/drawing/2016/5/11/chartex" xmlns:cx6="http://schemas.microsoft.com/office/drawing/2016/5/12/chartex" xmlns:cx7="http://schemas.microsoft.com/office/drawing/2016/5/13/chartex" xmlns:cx8="http://schemas.microsoft.com/office/drawing/2016/5/14/chartex" xmlns:mc="http://schemas.openxmlformats.org/markup-compatibility/2006" xmlns:aink="http://schemas.microsoft.com/office/drawing/2016/ink" xmlns:am3d="http://schemas.microsoft.com/office/drawing/2017/model3d" xmlns:o="urn:schemas-microsoft-com:office:office" xmlns:r="http://schemas.openxmlformats.org/officeDocument/2006/relationships" xmlns:m="http://schemas.openxmlformats.org/officeDocument/2006/math" xmlns:v="urn:schemas-microsoft-com:vml" xmlns:wp14="http://schemas.microsoft.com/office/word/2010/wordprocessingDrawing" xmlns:wp="http://schemas.openxmlformats.org/drawingml/2006/wordprocessingDrawing" xmlns:w10="urn:schemas-microsoft-com:office:word" xmlns:w="http://schemas.openxmlformats.org/wordprocessingml/2006/main" xmlns:w14="http://schemas.microsoft.com/office/word/2010/wordml" xmlns:w15="http://schemas.microsoft.com/office/word/2012/wordml" xmlns:w16cex="http://schemas.microsoft.com/office/word/2018/wordml/cex" xmlns:w16cid="http://schemas.microsoft.com/office/word/2016/wordml/cid" xmlns:w16="http://schemas.microsoft.com/office/word/2018/wordml" xmlns:w16se="http://schemas.microsoft.com/office/word/2015/wordml/symex" xmlns:wpg="http://schemas.microsoft.com/office/word/2010/wordprocessingGroup" xmlns:wpi="http://schemas.microsoft.com/office/word/2010/wordprocessingInk" xmlns:wne="http://schemas.microsoft.com/office/word/2006/wordml" xmlns:wps="http://schemas.microsoft.com/office/word/2010/wordprocessingShape" mc:Ignorable="w14 w15 w16se w16cid w16 w16cex wp14">
+<w:footnotes xmlns:wpc="http://schemas.microsoft.com/office/word/2010/wordprocessingCanvas" xmlns:cx="http://schemas.microsoft.com/office/drawing/2014/chartex" xmlns:cx1="http://schemas.microsoft.com/office/drawing/2015/9/8/chartex" xmlns:cx2="http://schemas.microsoft.com/office/drawing/2015/10/21/chartex" xmlns:cx3="http://schemas.microsoft.com/office/drawing/2016/5/9/chartex" xmlns:cx4="http://schemas.microsoft.com/office/drawing/2016/5/10/chartex" xmlns:cx5="http://schemas.microsoft.com/office/drawing/2016/5/11/chartex" xmlns:cx6="http://schemas.microsoft.com/office/drawing/2016/5/12/chartex" xmlns:cx7="http://schemas.microsoft.com/office/drawing/2016/5/13/chartex" xmlns:cx8="http://schemas.microsoft.com/office/drawing/2016/5/14/chartex" xmlns:mc="http://schemas.openxmlformats.org/markup-compatibility/2006" xmlns:aink="http://schemas.microsoft.com/office/drawing/2016/ink" xmlns:am3d="http://schemas.microsoft.com/office/drawing/2017/model3d" xmlns:o="urn:schemas-microsoft-com:office:office" xmlns:r="http://schemas.openxmlformats.org/officeDocument/2006/relationships" xmlns:m="http://schemas.openxmlformats.org/officeDocument/2006/math" xmlns:v="urn:schemas-microsoft-com:vml" xmlns:wp14="http://schemas.microsoft.com/office/word/2010/wordprocessingDrawing" xmlns:wp="http://schemas.openxmlformats.org/drawingml/2006/wordprocessingDrawing" xmlns:w10="urn:schemas-microsoft-com:office:word" xmlns:w="http://schemas.openxmlformats.org/wordprocessingml/2006/main" xmlns:w14="http://schemas.microsoft.com/office/word/2010/wordml" xmlns:w15="http://schemas.microsoft.com/office/word/2012/wordml" xmlns:w16cid="http://schemas.microsoft.com/office/word/2016/wordml/cid" xmlns:w16se="http://schemas.microsoft.com/office/word/2015/wordml/symex" xmlns:wpg="http://schemas.microsoft.com/office/word/2010/wordprocessingGroup" xmlns:wpi="http://schemas.microsoft.com/office/word/2010/wordprocessingInk" xmlns:wne="http://schemas.microsoft.com/office/word/2006/wordml" xmlns:wps="http://schemas.microsoft.com/office/word/2010/wordprocessingShape" mc:Ignorable="w14 w15 w16se w16cid wp14">
   <w:footnote w:type="separator" w:id="-1">
     <w:p>
       <w:pPr>
@@ -4597,7 +4710,7 @@
 </file>
 
 <file path=word/styles.xml><?xml version="1.0" encoding="utf-8"?>
-<w:styles xmlns:mc="http://schemas.openxmlformats.org/markup-compatibility/2006" xmlns:r="http://schemas.openxmlformats.org/officeDocument/2006/relationships" xmlns:w="http://schemas.openxmlformats.org/wordprocessingml/2006/main" xmlns:w14="http://schemas.microsoft.com/office/word/2010/wordml" xmlns:w15="http://schemas.microsoft.com/office/word/2012/wordml" xmlns:w16cex="http://schemas.microsoft.com/office/word/2018/wordml/cex" xmlns:w16cid="http://schemas.microsoft.com/office/word/2016/wordml/cid" xmlns:w16="http://schemas.microsoft.com/office/word/2018/wordml" xmlns:w16se="http://schemas.microsoft.com/office/word/2015/wordml/symex" mc:Ignorable="w14 w15 w16se w16cid w16 w16cex">
+<w:styles xmlns:mc="http://schemas.openxmlformats.org/markup-compatibility/2006" xmlns:r="http://schemas.openxmlformats.org/officeDocument/2006/relationships" xmlns:w="http://schemas.openxmlformats.org/wordprocessingml/2006/main" xmlns:w14="http://schemas.microsoft.com/office/word/2010/wordml" xmlns:w15="http://schemas.microsoft.com/office/word/2012/wordml" xmlns:w16cid="http://schemas.microsoft.com/office/word/2016/wordml/cid" xmlns:w16se="http://schemas.microsoft.com/office/word/2015/wordml/symex" mc:Ignorable="w14 w15 w16se w16cid">
   <w:docDefaults>
     <w:rPrDefault>
       <w:rPr>
@@ -4613,7 +4726,7 @@
       </w:pPr>
     </w:pPrDefault>
   </w:docDefaults>
-  <w:latentStyles w:defLockedState="0" w:defUIPriority="99" w:defSemiHidden="0" w:defUnhideWhenUsed="0" w:defQFormat="0" w:count="376">
+  <w:latentStyles w:defLockedState="0" w:defUIPriority="99" w:defSemiHidden="0" w:defUnhideWhenUsed="0" w:defQFormat="0" w:count="375">
     <w:lsdException w:name="Normal" w:uiPriority="0" w:qFormat="1"/>
     <w:lsdException w:name="heading 1" w:uiPriority="9" w:qFormat="1"/>
     <w:lsdException w:name="heading 2" w:semiHidden="1" w:uiPriority="9" w:unhideWhenUsed="1" w:qFormat="1"/>
@@ -4989,7 +5102,6 @@
     <w:lsdException w:name="Smart Hyperlink" w:semiHidden="1" w:unhideWhenUsed="1"/>
     <w:lsdException w:name="Hashtag" w:semiHidden="1" w:unhideWhenUsed="1"/>
     <w:lsdException w:name="Unresolved Mention" w:semiHidden="1" w:unhideWhenUsed="1"/>
-    <w:lsdException w:name="Smart Link" w:semiHidden="1" w:unhideWhenUsed="1"/>
   </w:latentStyles>
   <w:style w:type="paragraph" w:default="1" w:styleId="Normal">
     <w:name w:val="Normal"/>

</xml_diff>